<commit_message>
Updated Q1 and Added Q1 to report
</commit_message>
<xml_diff>
--- a/SENG3320 Assignment 2 Test Report.docx
+++ b/SENG3320 Assignment 2 Test Report.docx
@@ -1236,6 +1236,86 @@
     </w:p>
     <w:p>
       <w:pPr>
+        <w:jc w:val="both"/>
+      </w:pPr>
+      <w:r>
+        <w:t xml:space="preserve">The Test Tool for Fuzz Testing the KWIC program is separated into three classes consisting of KWICTester, RandomData and ExceptionHandler. </w:t>
+      </w:r>
+      <w:r>
+        <w:t>The KWICTester classes implements the main method which takes three command line inputs.</w:t>
+      </w:r>
+      <w:r>
+        <w:t xml:space="preserve"> These inputs in order describe the number of testing files created, max number of lines in each file and max number of ASCII characters in each line. </w:t>
+      </w:r>
+      <w:r>
+        <w:t xml:space="preserve">These values are then utilised in the RandomData class which creates the required number of text files which contain </w:t>
+      </w:r>
+      <w:r>
+        <w:t xml:space="preserve">a </w:t>
+      </w:r>
+      <w:r>
+        <w:t>random number of random book titles</w:t>
+      </w:r>
+      <w:r>
+        <w:t xml:space="preserve"> that are limited by the arguments used when running the program</w:t>
+      </w:r>
+      <w:r>
+        <w:t xml:space="preserve">. </w:t>
+      </w:r>
+      <w:r>
+        <w:t xml:space="preserve">The text files are then saved in </w:t>
+      </w:r>
+      <w:r>
+        <w:t xml:space="preserve">the </w:t>
+      </w:r>
+      <w:r>
+        <w:t>InputTextFolder</w:t>
+      </w:r>
+      <w:r>
+        <w:t xml:space="preserve"> location</w:t>
+      </w:r>
+      <w:r>
+        <w:t xml:space="preserve">. </w:t>
+      </w:r>
+      <w:r>
+        <w:t>KWICTester will then run the KWIC program for each text file that had just been created</w:t>
+      </w:r>
+      <w:r>
+        <w:t>, catching all exceptions that occur</w:t>
+      </w:r>
+      <w:r>
+        <w:t>.</w:t>
+      </w:r>
+      <w:r>
+        <w:t xml:space="preserve"> </w:t>
+      </w:r>
+      <w:r>
+        <w:t xml:space="preserve">These exceptions are then sent to the ExceptionHandler which utilises a LinkedHashSet so that only unique exceptions are saved. </w:t>
+      </w:r>
+      <w:r>
+        <w:t xml:space="preserve">An exception is considered unique if everything after the first “at” isn’t already in a LinkedHashSet which </w:t>
+      </w:r>
+      <w:r>
+        <w:t>automatically discards duplicates</w:t>
+      </w:r>
+      <w:r>
+        <w:t>.</w:t>
+      </w:r>
+      <w:r>
+        <w:t xml:space="preserve"> Once all input texts are tested all exceptions and their input are listed in a text folder in the </w:t>
+      </w:r>
+      <w:r>
+        <w:t>ExceptionTextFolder</w:t>
+      </w:r>
+      <w:r>
+        <w:t xml:space="preserve"> </w:t>
+      </w:r>
+      <w:r>
+        <w:t>location.</w:t>
+      </w:r>
+    </w:p>
+    <w:p>
+      <w:pPr>
         <w:pStyle w:val="Heading3"/>
       </w:pPr>
       <w:bookmarkStart w:id="5" w:name="_Toc103869439"/>
@@ -1243,6 +1323,110 @@
         <w:t>Test Environment</w:t>
       </w:r>
       <w:bookmarkEnd w:id="5"/>
+    </w:p>
+    <w:p>
+      <w:pPr>
+        <w:jc w:val="both"/>
+      </w:pPr>
+      <w:r>
+        <w:t>The program was tested using</w:t>
+      </w:r>
+      <w:r>
+        <w:t xml:space="preserve"> java version</w:t>
+      </w:r>
+      <w:r>
+        <w:t xml:space="preserve"> </w:t>
+      </w:r>
+      <w:r>
+        <w:t>"11.0.10"</w:t>
+      </w:r>
+      <w:r>
+        <w:t xml:space="preserve">. </w:t>
+      </w:r>
+      <w:r>
+        <w:t xml:space="preserve">To </w:t>
+      </w:r>
+      <w:r>
+        <w:t xml:space="preserve">run </w:t>
+      </w:r>
+      <w:r>
+        <w:t>the program</w:t>
+      </w:r>
+      <w:r>
+        <w:t xml:space="preserve"> </w:t>
+      </w:r>
+      <w:r>
+        <w:t>Command Prompt</w:t>
+      </w:r>
+      <w:r>
+        <w:t xml:space="preserve"> or </w:t>
+      </w:r>
+      <w:r>
+        <w:t>PowerShell</w:t>
+      </w:r>
+      <w:r>
+        <w:t xml:space="preserve"> </w:t>
+      </w:r>
+      <w:r>
+        <w:t xml:space="preserve">can be used. After </w:t>
+      </w:r>
+      <w:r>
+        <w:t>changing the directory to inside the Q1 folder</w:t>
+      </w:r>
+      <w:r>
+        <w:t xml:space="preserve"> and compiling using “javac *.java”</w:t>
+      </w:r>
+      <w:r>
+        <w:t xml:space="preserve"> the program can be run by entering the command </w:t>
+      </w:r>
+      <w:r>
+        <w:br/>
+      </w:r>
+      <w:r>
+        <w:t>“</w:t>
+      </w:r>
+      <w:r>
+        <w:t xml:space="preserve">java </w:t>
+      </w:r>
+      <w:r>
+        <w:t>-XX:-OmitStackTraceInFastThrow</w:t>
+      </w:r>
+      <w:r>
+        <w:t xml:space="preserve"> </w:t>
+      </w:r>
+      <w:r>
+        <w:t>KWICTester numberOfFiles numberOfLines numberOfCharacters</w:t>
+      </w:r>
+      <w:r>
+        <w:t>” with the three</w:t>
+      </w:r>
+      <w:r>
+        <w:t xml:space="preserve"> required</w:t>
+      </w:r>
+      <w:r>
+        <w:t xml:space="preserve"> arguments being positive integers. </w:t>
+      </w:r>
+      <w:r>
+        <w:t xml:space="preserve">Including </w:t>
+      </w:r>
+      <w:r>
+        <w:t>-XX:-OmitStackTraceInFastThrow</w:t>
+      </w:r>
+      <w:r>
+        <w:t xml:space="preserve"> is required as java optimises exceptions that are frequent which removes the stack trace and only shows the </w:t>
+      </w:r>
+      <w:r>
+        <w:t xml:space="preserve">exception that is </w:t>
+      </w:r>
+      <w:r>
+        <w:t xml:space="preserve">caught. </w:t>
+      </w:r>
+      <w:r>
+        <w:t xml:space="preserve"> </w:t>
+      </w:r>
+      <w:r>
+        <w:t xml:space="preserve">  </w:t>
+      </w:r>
     </w:p>
     <w:p>
       <w:pPr>
@@ -1256,20 +1440,204 @@
     </w:p>
     <w:p>
       <w:pPr>
+        <w:jc w:val="both"/>
+      </w:pPr>
+      <w:r>
+        <w:t>Each time the program is executed a new set of test inputs is generated</w:t>
+      </w:r>
+      <w:r>
+        <w:t xml:space="preserve"> that contain a random list of book names</w:t>
+      </w:r>
+      <w:r>
+        <w:t>. This is due to the number of lines in each text test file being randomly selected from [1:</w:t>
+      </w:r>
+      <w:r>
+        <w:t xml:space="preserve"> </w:t>
+      </w:r>
+      <w:r>
+        <w:t>numberOfLines</w:t>
+      </w:r>
+      <w:r>
+        <w:t xml:space="preserve">] and the number of characters in each line also being randomly </w:t>
+      </w:r>
+      <w:r>
+        <w:t>chosen</w:t>
+      </w:r>
+      <w:r>
+        <w:t xml:space="preserve"> from [1:</w:t>
+      </w:r>
+      <w:r>
+        <w:t xml:space="preserve"> </w:t>
+      </w:r>
+      <w:r>
+        <w:t>numberOfCharacters</w:t>
+      </w:r>
+      <w:r>
+        <w:t>]</w:t>
+      </w:r>
+      <w:r>
+        <w:t xml:space="preserve">. </w:t>
+      </w:r>
+      <w:r>
+        <w:t xml:space="preserve">The characters used for the book titles are also randomly selected to consist of the printable ASCII characters which range from character code [32:126]. </w:t>
+      </w:r>
+      <w:r>
+        <w:t>Space characters are weighted to have a high</w:t>
+      </w:r>
+      <w:r>
+        <w:t>er</w:t>
+      </w:r>
+      <w:r>
+        <w:t xml:space="preserve"> percentage of being selected as number</w:t>
+      </w:r>
+      <w:r>
+        <w:t>s</w:t>
+      </w:r>
+      <w:r>
+        <w:t xml:space="preserve"> between [</w:t>
+      </w:r>
+      <w:r>
+        <w:t>20:</w:t>
+      </w:r>
+      <w:r>
+        <w:t>31] are changed to 32 which represents a space.</w:t>
+      </w:r>
+      <w:r>
+        <w:t xml:space="preserve"> This is done to allow better demonstration of the KWIC program.</w:t>
+      </w:r>
+      <w:r>
+        <w:t xml:space="preserve"> </w:t>
+      </w:r>
+      <w:r>
+        <w:t>Examples of test inputs can be found in</w:t>
+      </w:r>
+      <w:r>
+        <w:t xml:space="preserve"> </w:t>
+      </w:r>
+      <w:r>
+        <w:fldChar w:fldCharType="begin"/>
+      </w:r>
+      <w:r>
+        <w:instrText xml:space="preserve"> REF _Ref104294182 \h </w:instrText>
+      </w:r>
+      <w:r>
+        <w:fldChar w:fldCharType="separate"/>
+      </w:r>
+      <w:r>
+        <w:t>Appendix A: Q1 Example Inputs</w:t>
+      </w:r>
+      <w:r>
+        <w:fldChar w:fldCharType="end"/>
+      </w:r>
+      <w:r>
+        <w:t xml:space="preserve">. </w:t>
+      </w:r>
+    </w:p>
+    <w:p/>
+    <w:p/>
+    <w:p/>
+    <w:p>
+      <w:pPr>
         <w:pStyle w:val="Heading3"/>
       </w:pPr>
       <w:bookmarkStart w:id="7" w:name="_Toc103869441"/>
       <w:r>
+        <w:lastRenderedPageBreak/>
         <w:t>Summary</w:t>
       </w:r>
       <w:bookmarkEnd w:id="7"/>
     </w:p>
-    <w:p/>
-    <w:p/>
-    <w:p/>
-    <w:p/>
-    <w:p/>
-    <w:p/>
+    <w:p>
+      <w:pPr>
+        <w:jc w:val="both"/>
+      </w:pPr>
+      <w:r>
+        <w:t xml:space="preserve">The number of unique exceptions generated can differ each time the program is run. This is due to random data being generated to perform the fuzz testing. Generally increasing the number of test inputs, possible number of lines and characters results in more unique exceptions being found. </w:t>
+      </w:r>
+      <w:r>
+        <w:t>Two exceptions are thrown which</w:t>
+      </w:r>
+      <w:r>
+        <w:t xml:space="preserve"> include</w:t>
+      </w:r>
+      <w:r>
+        <w:t xml:space="preserve"> ArrayIndexOutOfBoundsException and </w:t>
+      </w:r>
+      <w:r>
+        <w:t>StringIndexOutOfBoundsException</w:t>
+      </w:r>
+      <w:r>
+        <w:t xml:space="preserve">. </w:t>
+      </w:r>
+      <w:r>
+        <w:t xml:space="preserve">Running the program multiple times with different command line argument inputs has shown that only one unique </w:t>
+      </w:r>
+      <w:r>
+        <w:t>StringIndexOutOfBoundsException</w:t>
+      </w:r>
+      <w:r>
+        <w:t xml:space="preserve"> is </w:t>
+      </w:r>
+      <w:r>
+        <w:t>caught</w:t>
+      </w:r>
+      <w:r>
+        <w:t xml:space="preserve"> however several unique </w:t>
+      </w:r>
+      <w:r>
+        <w:t>ArrayIndexOutOfBoundsException</w:t>
+      </w:r>
+      <w:r>
+        <w:t xml:space="preserve"> are caught. </w:t>
+      </w:r>
+      <w:r>
+        <w:t xml:space="preserve">These </w:t>
+      </w:r>
+      <w:r>
+        <w:t>ArrayIndexOutOfBoundsException</w:t>
+      </w:r>
+      <w:r>
+        <w:t xml:space="preserve">s </w:t>
+      </w:r>
+      <w:r>
+        <w:t xml:space="preserve">differ by the </w:t>
+      </w:r>
+      <w:r>
+        <w:t>number</w:t>
+      </w:r>
+      <w:r>
+        <w:t xml:space="preserve"> of times </w:t>
+      </w:r>
+      <w:r>
+        <w:t>KWIC.quickSort(KWIC.java:778)</w:t>
+      </w:r>
+      <w:r>
+        <w:t xml:space="preserve"> is included in the stack trace of the exception. </w:t>
+      </w:r>
+      <w:r>
+        <w:t xml:space="preserve">Using command line arguments of 5000 20 30 and running multiple times produced a maximum of 11 total unique exceptions which can be found in </w:t>
+      </w:r>
+      <w:r>
+        <w:t xml:space="preserve">Result.txt in the Q1 folder. </w:t>
+      </w:r>
+      <w:r>
+        <w:t>Due to the randomness of the inputs, it may be possible for more unique exceptions to be generated if the command line arguments are significantly increased although this will result in a longer execution time</w:t>
+      </w:r>
+      <w:r>
+        <w:t xml:space="preserve"> and larger storage requirements</w:t>
+      </w:r>
+      <w:r>
+        <w:t xml:space="preserve">. </w:t>
+      </w:r>
+    </w:p>
+    <w:p>
+      <w:pPr>
+        <w:jc w:val="both"/>
+      </w:pPr>
+      <w:r>
+        <w:t xml:space="preserve"> </w:t>
+      </w:r>
+    </w:p>
     <w:p/>
     <w:p/>
     <w:p/>
@@ -1319,13 +1687,7 @@
     </w:p>
     <w:p>
       <w:r>
-        <w:t xml:space="preserve">The idea of Fuzz Testing on this question is to apply random integers for variables a, b, and c to examine the </w:t>
-      </w:r>
-      <w:r>
-        <w:t xml:space="preserve">outcome </w:t>
-      </w:r>
-      <w:r>
-        <w:t>of the triangle (int a, int b, int c).</w:t>
+        <w:t>The idea of Fuzz Testing on this question is to apply random integers for variables a, b, and c to examine the outcome of the triangle (int a, int b, int c).</w:t>
       </w:r>
       <w:r>
         <w:br/>
@@ -1338,70 +1700,27 @@
         <w:br/>
       </w:r>
       <w:r>
-        <w:t>&gt;</w:t>
-      </w:r>
-      <w:proofErr w:type="spellStart"/>
-      <w:r>
-        <w:t>FuzzTesting</w:t>
-      </w:r>
-      <w:proofErr w:type="spellEnd"/>
-      <w:r>
-        <w:t xml:space="preserve"> (Q2 Fuzz Testing task</w:t>
-      </w:r>
-      <w:r>
-        <w:t xml:space="preserve"> folder</w:t>
-      </w:r>
-      <w:r>
-        <w:t>)</w:t>
-      </w:r>
-    </w:p>
-    <w:p>
-      <w:r>
-        <w:t xml:space="preserve">        </w:t>
-      </w:r>
-      <w:r>
-        <w:t>FuzzInput_Output.txt (</w:t>
-      </w:r>
-      <w:r>
-        <w:t>contain the input &amp; output test case result)</w:t>
-      </w:r>
-    </w:p>
-    <w:p>
-      <w:r>
-        <w:t xml:space="preserve">        </w:t>
-      </w:r>
-      <w:proofErr w:type="spellStart"/>
-      <w:r>
-        <w:t>FuzzTesting.c</w:t>
-      </w:r>
-      <w:proofErr w:type="spellEnd"/>
-      <w:r>
-        <w:t xml:space="preserve"> (</w:t>
-      </w:r>
-      <w:r>
-        <w:t>Fuzz test case generator)</w:t>
-      </w:r>
-    </w:p>
-    <w:p>
-      <w:r>
-        <w:t xml:space="preserve">        </w:t>
-      </w:r>
-      <w:r>
-        <w:t>FuzzTesting.exe (</w:t>
-      </w:r>
-      <w:r>
-        <w:t>Fuzz test case generator executor)</w:t>
-      </w:r>
-    </w:p>
-    <w:p>
-      <w:r>
-        <w:t xml:space="preserve">    triangle.</w:t>
-      </w:r>
-      <w:r>
-        <w:t xml:space="preserve"> c (</w:t>
-      </w:r>
-      <w:r>
-        <w:t>Given c program for Fuzz Testing)</w:t>
+        <w:t>&gt;FuzzTesting (Q2 Fuzz Testing task folder)</w:t>
+      </w:r>
+    </w:p>
+    <w:p>
+      <w:r>
+        <w:t xml:space="preserve">        FuzzInput_Output.txt (contain the input &amp; output test case result)</w:t>
+      </w:r>
+    </w:p>
+    <w:p>
+      <w:r>
+        <w:t xml:space="preserve">        FuzzTesting.c (Fuzz test case generator)</w:t>
+      </w:r>
+    </w:p>
+    <w:p>
+      <w:r>
+        <w:t xml:space="preserve">        FuzzTesting.exe (Fuzz test case generator executor)</w:t>
+      </w:r>
+    </w:p>
+    <w:p>
+      <w:r>
+        <w:t xml:space="preserve">    triangle. c (Given c program for Fuzz Testing)</w:t>
       </w:r>
       <w:r>
         <w:br/>
@@ -1468,6 +1787,325 @@
       </w:r>
       <w:bookmarkEnd w:id="12"/>
     </w:p>
+    <w:p/>
+    <w:p/>
+    <w:p/>
+    <w:p/>
+    <w:p/>
+    <w:p/>
+    <w:p/>
+    <w:p/>
+    <w:p/>
+    <w:p/>
+    <w:p/>
+    <w:p/>
+    <w:p/>
+    <w:p/>
+    <w:p/>
+    <w:p/>
+    <w:p/>
+    <w:p/>
+    <w:p/>
+    <w:p/>
+    <w:p/>
+    <w:p/>
+    <w:p/>
+    <w:p/>
+    <w:p/>
+    <w:p/>
+    <w:p/>
+    <w:p/>
+    <w:p/>
+    <w:p/>
+    <w:p/>
+    <w:p/>
+    <w:p/>
+    <w:p/>
+    <w:p/>
+    <w:p/>
+    <w:p/>
+    <w:p/>
+    <w:p>
+      <w:pPr>
+        <w:pStyle w:val="Heading2"/>
+      </w:pPr>
+      <w:bookmarkStart w:id="13" w:name="_Ref104294182"/>
+      <w:r>
+        <w:lastRenderedPageBreak/>
+        <w:t>Appendix A: Q1 Example Inputs</w:t>
+      </w:r>
+      <w:bookmarkEnd w:id="13"/>
+    </w:p>
+    <w:p>
+      <w:pPr>
+        <w:pStyle w:val="Heading3"/>
+      </w:pPr>
+      <w:r>
+        <w:t>Example 1: No Exception</w:t>
+      </w:r>
+    </w:p>
+    <w:p>
+      <w:r>
+        <w:t>Input Text:</w:t>
+      </w:r>
+      <w:r>
+        <w:br/>
+      </w:r>
+      <w:r>
+        <w:t>nw- Kf</w:t>
+      </w:r>
+      <w:r>
+        <w:br/>
+      </w:r>
+      <w:r>
+        <w:t xml:space="preserve">:#  \ief_*Q   ] T </w:t>
+      </w:r>
+      <w:r>
+        <w:br/>
+      </w:r>
+      <w:r>
+        <w:t>l0(f{q^:TqlDbK: , [</w:t>
+      </w:r>
+      <w:r>
+        <w:br/>
+      </w:r>
+      <w:r>
+        <w:t>+u t&gt;  AF;'V&amp;=i%x!I</w:t>
+      </w:r>
+    </w:p>
+    <w:p>
+      <w:r>
+        <w:t>Output:</w:t>
+      </w:r>
+      <w:r>
+        <w:br/>
+      </w:r>
+      <w:r>
+        <w:t>+u t&gt; AF;'V&amp;=i%x!I</w:t>
+      </w:r>
+      <w:r>
+        <w:br/>
+      </w:r>
+      <w:r>
+        <w:t>, [ l0(f{q^:TqlDbK:</w:t>
+      </w:r>
+      <w:r>
+        <w:br/>
+      </w:r>
+      <w:r>
+        <w:t>:# \ief_*Q ] T</w:t>
+      </w:r>
+      <w:r>
+        <w:br/>
+      </w:r>
+      <w:r>
+        <w:t>AF;'V&amp;=i%x!I +u t&gt;</w:t>
+      </w:r>
+      <w:r>
+        <w:br/>
+      </w:r>
+      <w:r>
+        <w:t>Kf nw-</w:t>
+      </w:r>
+      <w:r>
+        <w:br/>
+      </w:r>
+      <w:r>
+        <w:t>T :# \ief_*Q ]</w:t>
+      </w:r>
+      <w:r>
+        <w:br/>
+      </w:r>
+      <w:r>
+        <w:t>[ l0(f{q^:TqlDbK: ,</w:t>
+      </w:r>
+      <w:r>
+        <w:br/>
+      </w:r>
+      <w:r>
+        <w:t>\ief_*Q ] T :#</w:t>
+      </w:r>
+      <w:r>
+        <w:br/>
+      </w:r>
+      <w:r>
+        <w:t>] T :# \ief_*Q</w:t>
+      </w:r>
+      <w:r>
+        <w:br/>
+      </w:r>
+      <w:r>
+        <w:t>l0(f{q^:TqlDbK: , [</w:t>
+      </w:r>
+      <w:r>
+        <w:br/>
+      </w:r>
+      <w:r>
+        <w:t>nw- Kf</w:t>
+      </w:r>
+      <w:r>
+        <w:br/>
+      </w:r>
+      <w:r>
+        <w:t>t&gt; AF;'V&amp;=i%x!I +u</w:t>
+      </w:r>
+    </w:p>
+    <w:p/>
+    <w:p>
+      <w:pPr>
+        <w:pStyle w:val="Heading3"/>
+      </w:pPr>
+      <w:r>
+        <w:t xml:space="preserve">Example 2: </w:t>
+      </w:r>
+      <w:r>
+        <w:t>ArrayIndexOutOfBoundsException</w:t>
+      </w:r>
+    </w:p>
+    <w:p>
+      <w:r>
+        <w:t>Input Text:</w:t>
+      </w:r>
+      <w:r>
+        <w:br/>
+      </w:r>
+      <w:r>
+        <w:t xml:space="preserve">v,1" \Rv a c{7E3% </w:t>
+      </w:r>
+      <w:r>
+        <w:cr/>
+        <w:t>? 2[ ml[j({%_WFDJ \V</w:t>
+      </w:r>
+      <w:r>
+        <w:cr/>
+        <w:t>6a q   K &amp;xoTs( r</w:t>
+      </w:r>
+      <w:r>
+        <w:cr/>
+        <w:t xml:space="preserve"> !M/.'9c  </w:t>
+      </w:r>
+    </w:p>
+    <w:p>
+      <w:r>
+        <w:t>Exception:</w:t>
+      </w:r>
+      <w:r>
+        <w:br/>
+      </w:r>
+      <w:r>
+        <w:t>java.lang.ArrayIndexOutOfBoundsException: Index 12 out of bounds for length 12 at KWIC.partition(KWIC.java:790) at KWIC.quickSort(KWIC.java:774) at KWIC.newAlphabetizing(KWIC.java:759) at KWIC.main(KWIC.java:858) at KWICTester.main(KWICTester.java:29)</w:t>
+      </w:r>
+    </w:p>
+    <w:p/>
+    <w:p/>
+    <w:p/>
+    <w:p/>
+    <w:p>
+      <w:pPr>
+        <w:pStyle w:val="Heading3"/>
+      </w:pPr>
+      <w:r>
+        <w:lastRenderedPageBreak/>
+        <w:t xml:space="preserve">Example 3: </w:t>
+      </w:r>
+      <w:r>
+        <w:t>StringIndexOutOfBoundsException</w:t>
+      </w:r>
+    </w:p>
+    <w:p>
+      <w:r>
+        <w:t>Input Text:</w:t>
+      </w:r>
+      <w:r>
+        <w:br/>
+      </w:r>
+      <w:r>
+        <w:t>AtVbW</w:t>
+      </w:r>
+      <w:r>
+        <w:cr/>
+        <w:t>9</w:t>
+      </w:r>
+      <w:r>
+        <w:cr/>
+        <w:t>;&amp; ZG?</w:t>
+      </w:r>
+      <w:r>
+        <w:cr/>
+        <w:t xml:space="preserve">  d4hN]  VC)</w:t>
+      </w:r>
+      <w:r>
+        <w:cr/>
+        <w:t>m{2"Dm&gt;5</w:t>
+      </w:r>
+    </w:p>
+    <w:p>
+      <w:r>
+        <w:t>Outpu</w:t>
+      </w:r>
+      <w:r>
+        <w:t>t</w:t>
+      </w:r>
+      <w:r>
+        <w:t>:</w:t>
+      </w:r>
+      <w:r>
+        <w:br/>
+      </w:r>
+      <w:r>
+        <w:t>;</w:t>
+      </w:r>
+      <w:r>
+        <w:br/>
+      </w:r>
+      <w:r>
+        <w:t>AtVbW</w:t>
+      </w:r>
+      <w:r>
+        <w:br/>
+      </w:r>
+      <w:r>
+        <w:t>VC) d4hN]</w:t>
+      </w:r>
+      <w:r>
+        <w:br/>
+      </w:r>
+      <w:r>
+        <w:t>ZG? ;&amp;</w:t>
+      </w:r>
+      <w:r>
+        <w:br/>
+      </w:r>
+      <w:r>
+        <w:t>d4hN]</w:t>
+      </w:r>
+    </w:p>
+    <w:p>
+      <w:r>
+        <w:t>Exception:</w:t>
+      </w:r>
+      <w:r>
+        <w:br/>
+      </w:r>
+      <w:r>
+        <w:t>java.lang.StringIndexOutOfBoundsException: offset 36, count 9, length 44 at java.base/java.lang.String.checkBoundsOffCount(String.java:3304) at java.base/java.lang.String.rangeCheck(String.java:280) at java.base/java.lang.String.&lt;init&gt;(String.java:276) at java.base/java.lang.String.valueOf(String.java:2989) at KWIC.newOutPut(KWIC.java:842) at KWIC.main(KWIC.java:860) at KWICTester.main(KWICTester.java:29)</w:t>
+      </w:r>
+    </w:p>
+    <w:p/>
+    <w:p/>
+    <w:p/>
+    <w:p/>
+    <w:p/>
+    <w:p/>
+    <w:p/>
+    <w:p/>
+    <w:p/>
+    <w:p/>
+    <w:p/>
+    <w:p/>
+    <w:p/>
+    <w:p/>
+    <w:p/>
     <w:sectPr>
       <w:footerReference w:type="default" r:id="rId8"/>
       <w:pgSz w:w="11906" w:h="16838"/>
@@ -1490,6 +2128,7 @@
         <w:separator/>
       </w:r>
     </w:p>
+    <w:p/>
   </w:endnote>
   <w:endnote w:type="continuationSeparator" w:id="0">
     <w:p>
@@ -1500,6 +2139,7 @@
         <w:continuationSeparator/>
       </w:r>
     </w:p>
+    <w:p/>
   </w:endnote>
 </w:endnotes>
 </file>
@@ -1556,6 +2196,7 @@
       <w:pStyle w:val="Footer"/>
     </w:pPr>
   </w:p>
+  <w:p/>
 </w:ftr>
 </file>
 
@@ -1570,6 +2211,7 @@
         <w:separator/>
       </w:r>
     </w:p>
+    <w:p/>
   </w:footnote>
   <w:footnote w:type="continuationSeparator" w:id="0">
     <w:p>
@@ -1580,6 +2222,7 @@
         <w:continuationSeparator/>
       </w:r>
     </w:p>
+    <w:p/>
   </w:footnote>
 </w:footnotes>
 </file>
@@ -2197,7 +2840,6 @@
   <w:style w:type="character" w:default="1" w:styleId="DefaultParagraphFont">
     <w:name w:val="Default Paragraph Font"/>
     <w:uiPriority w:val="1"/>
-    <w:semiHidden/>
     <w:unhideWhenUsed/>
   </w:style>
   <w:style w:type="table" w:default="1" w:styleId="TableNormal">

</xml_diff>

<commit_message>
symbolic exe content added to main doc
</commit_message>
<xml_diff>
--- a/SENG3320 Assignment 2 Test Report.docx
+++ b/SENG3320 Assignment 2 Test Report.docx
@@ -1301,107 +1301,1167 @@
       <w:pPr>
         <w:pStyle w:val="Heading3"/>
       </w:pPr>
-      <w:bookmarkStart w:id="9" w:name="_Toc103869443"/>
-      <w:r>
-        <w:t>Symbolic Execution</w:t>
-      </w:r>
-      <w:bookmarkEnd w:id="9"/>
+      <w:r>
+        <w:t>Control Flow Analysis</w:t>
+      </w:r>
+    </w:p>
+    <w:p>
+      <w:pPr>
+        <w:rPr>
+          <w:sz w:val="22"/>
+          <w:szCs w:val="22"/>
+        </w:rPr>
+      </w:pPr>
+      <w:r>
+        <w:rPr>
+          <w:sz w:val="22"/>
+          <w:szCs w:val="22"/>
+        </w:rPr>
+        <w:object w:dxaOrig="9015" w:dyaOrig="9135" w14:anchorId="37B6699D">
+          <v:shapetype id="_x0000_t75" coordsize="21600,21600" o:spt="75" o:preferrelative="t" path="m@4@5l@4@11@9@11@9@5xe" filled="f" stroked="f">
+            <v:stroke joinstyle="miter"/>
+            <v:formulas>
+              <v:f eqn="if lineDrawn pixelLineWidth 0"/>
+              <v:f eqn="sum @0 1 0"/>
+              <v:f eqn="sum 0 0 @1"/>
+              <v:f eqn="prod @2 1 2"/>
+              <v:f eqn="prod @3 21600 pixelWidth"/>
+              <v:f eqn="prod @3 21600 pixelHeight"/>
+              <v:f eqn="sum @0 0 1"/>
+              <v:f eqn="prod @6 1 2"/>
+              <v:f eqn="prod @7 21600 pixelWidth"/>
+              <v:f eqn="sum @8 21600 0"/>
+              <v:f eqn="prod @7 21600 pixelHeight"/>
+              <v:f eqn="sum @10 21600 0"/>
+            </v:formulas>
+            <v:path o:extrusionok="f" gradientshapeok="t" o:connecttype="rect"/>
+            <o:lock v:ext="edit" aspectratio="t"/>
+          </v:shapetype>
+          <v:shape id="_x0000_i1025" type="#_x0000_t75" style="width:450.8pt;height:457.05pt" o:ole="">
+            <v:imagedata r:id="rId8" o:title=""/>
+          </v:shape>
+          <o:OLEObject Type="Embed" ProgID="Visio.Drawing.15" ShapeID="_x0000_i1025" DrawAspect="Content" ObjectID="_1715603373" r:id="rId9"/>
+        </w:object>
+      </w:r>
+    </w:p>
+    <w:p>
+      <w:pPr>
+        <w:rPr>
+          <w:sz w:val="22"/>
+          <w:szCs w:val="22"/>
+        </w:rPr>
+      </w:pPr>
+      <w:r>
+        <w:rPr>
+          <w:sz w:val="22"/>
+          <w:szCs w:val="22"/>
+        </w:rPr>
+        <w:br w:type="page"/>
+      </w:r>
     </w:p>
     <w:p>
       <w:pPr>
         <w:pStyle w:val="Heading3"/>
       </w:pPr>
-      <w:bookmarkStart w:id="10" w:name="_Toc103869444"/>
-      <w:r>
-        <w:t>Fuzz Testing</w:t>
-      </w:r>
-      <w:bookmarkEnd w:id="10"/>
+      <w:bookmarkStart w:id="9" w:name="_Toc103869443"/>
+      <w:r>
+        <w:lastRenderedPageBreak/>
+        <w:t>Symbolic Execution</w:t>
+      </w:r>
+      <w:bookmarkEnd w:id="9"/>
     </w:p>
     <w:p>
       <w:r>
-        <w:t>The idea of Fuzz Testing on this question is to apply random integers for variables a, b, and c to examine the outcome of the triangle (int a, int b, int c).</w:t>
-      </w:r>
-      <w:r>
-        <w:br/>
-      </w:r>
-      <w:r>
-        <w:br/>
-        <w:t>Fuzz Testing structure:</w:t>
-      </w:r>
-      <w:r>
-        <w:br/>
-      </w:r>
-      <w:r>
-        <w:t>&gt;FuzzTesting (Q2 Fuzz Testing task folder)</w:t>
+        <w:t xml:space="preserve">KLEE was used in this section through a browser </w:t>
+      </w:r>
+      <w:r>
+        <w:t>interface. The function was small enough that a main function could be placed below it</w:t>
+      </w:r>
+      <w:r>
+        <w:t>. This function setup and ran KLEE</w:t>
+      </w:r>
+      <w:r>
+        <w:t xml:space="preserve"> providing an output</w:t>
+      </w:r>
+      <w:r>
+        <w:t>.</w:t>
       </w:r>
     </w:p>
     <w:p>
-      <w:r>
-        <w:t xml:space="preserve">        FuzzInput_Output.txt (contain the input &amp; output test case result)</w:t>
+      <w:pPr>
+        <w:pStyle w:val="Heading4"/>
+      </w:pPr>
+      <w:r>
+        <w:t>KLEE Output</w:t>
       </w:r>
     </w:p>
     <w:p>
-      <w:r>
-        <w:t xml:space="preserve">        FuzzTesting.c (Fuzz test case generator)</w:t>
+      <w:pPr>
+        <w:rPr>
+          <w:sz w:val="22"/>
+          <w:szCs w:val="22"/>
+        </w:rPr>
+      </w:pPr>
+      <w:r>
+        <w:t>non-triangle.</w:t>
       </w:r>
     </w:p>
     <w:p>
       <w:r>
-        <w:t xml:space="preserve">        FuzzTesting.exe (Fuzz test case generator executor)</w:t>
+        <w:t>non-triangle.</w:t>
       </w:r>
     </w:p>
     <w:p>
       <w:r>
-        <w:t xml:space="preserve">    triangle. c (Given c program for Fuzz Testing)</w:t>
-      </w:r>
-      <w:r>
-        <w:br/>
-      </w:r>
-      <w:r>
-        <w:br/>
-        <w:t xml:space="preserve">When run the </w:t>
-      </w:r>
-      <w:r>
-        <w:t>FuzzTesting.exe</w:t>
-      </w:r>
-      <w:r>
-        <w:t xml:space="preserve">, the Fuzz generator will first ask for user input for </w:t>
-      </w:r>
-      <w:r>
-        <w:t xml:space="preserve">the </w:t>
-      </w:r>
-      <w:r>
-        <w:t>number of test cases</w:t>
-      </w:r>
-      <w:r>
-        <w:t xml:space="preserve"> that need to be generated</w:t>
-      </w:r>
-      <w:r>
-        <w:t>.</w:t>
-      </w:r>
-      <w:r>
-        <w:t xml:space="preserve"> After the input, the generator will </w:t>
-      </w:r>
-      <w:r>
-        <w:t>generate 3 random integer numbers from the range 0 to 9. The generated number will execute using triangle.c and record the input and output result in a text file</w:t>
-      </w:r>
-      <w:r>
-        <w:t xml:space="preserve"> Name ‘Fuzzinput_Output.txt’</w:t>
-      </w:r>
-      <w:r>
-        <w:t>.</w:t>
-      </w:r>
-      <w:r>
-        <w:br/>
-      </w:r>
-      <w:r>
-        <w:br/>
-      </w:r>
-      <w:r>
-        <w:t>Compare the test results of Fuzz testing and symbolic execution:</w:t>
-      </w:r>
-      <w:r>
-        <w:br/>
+        <w:t>non-triangle.</w:t>
+      </w:r>
+    </w:p>
+    <w:p>
+      <w:r>
+        <w:t>triangle.</w:t>
+      </w:r>
+    </w:p>
+    <w:p>
+      <w:r>
+        <w:t>equilateral triangle .</w:t>
+      </w:r>
+    </w:p>
+    <w:p>
+      <w:r>
+        <w:t>isosceles triangle.</w:t>
+      </w:r>
+    </w:p>
+    <w:p>
+      <w:r>
+        <w:t>isosceles triangle.</w:t>
+      </w:r>
+    </w:p>
+    <w:p/>
+    <w:p>
+      <w:r>
+        <w:t>KLEE: done: total instructions = 136</w:t>
+      </w:r>
+    </w:p>
+    <w:p>
+      <w:r>
+        <w:t>KLEE: done: completed paths = 8</w:t>
+      </w:r>
+    </w:p>
+    <w:p>
+      <w:r>
+        <w:t>KLEE: done: generated tests = 8</w:t>
+      </w:r>
+    </w:p>
+    <w:p>
+      <w:pPr>
+        <w:pStyle w:val="Heading4"/>
+      </w:pPr>
+      <w:r>
+        <w:t>Interpr</w:t>
+      </w:r>
+      <w:r>
+        <w:t>etation of Results</w:t>
+      </w:r>
+    </w:p>
+    <w:p>
+      <w:r>
+        <w:t>To give greater context a missing output exists in the function. In the deepest nested if statement, no statement is presented if only a==b is satisfied. A print statement is placed here (else printf(“missed area.\n”);). This reveals the eighth test condition. This results</w:t>
+      </w:r>
+      <w:r>
+        <w:t xml:space="preserve"> in</w:t>
+      </w:r>
+      <w:r>
+        <w:t xml:space="preserve"> the output sequence:</w:t>
+      </w:r>
+    </w:p>
+    <w:p>
+      <w:r>
+        <w:t>non-triangle.</w:t>
+      </w:r>
+    </w:p>
+    <w:p>
+      <w:r>
+        <w:t>non-triangle.</w:t>
+      </w:r>
+    </w:p>
+    <w:p>
+      <w:r>
+        <w:t>non-triangle.</w:t>
+      </w:r>
+    </w:p>
+    <w:p>
+      <w:r>
+        <w:t>t</w:t>
+      </w:r>
+      <w:r>
+        <w:t>riangle.</w:t>
+      </w:r>
+    </w:p>
+    <w:p>
+      <w:r>
+        <w:t>e</w:t>
+      </w:r>
+      <w:r>
+        <w:t>quilateral triangle .</w:t>
+      </w:r>
+    </w:p>
+    <w:p>
+      <w:r>
+        <w:t>m</w:t>
+      </w:r>
+      <w:r>
+        <w:t>issed area.</w:t>
+      </w:r>
+    </w:p>
+    <w:p>
+      <w:r>
+        <w:t>i</w:t>
+      </w:r>
+      <w:r>
+        <w:t>sosceles triangle.</w:t>
+      </w:r>
+    </w:p>
+    <w:p>
+      <w:r>
+        <w:t>i</w:t>
+      </w:r>
+      <w:r>
+        <w:t>sosceles triangle.</w:t>
+      </w:r>
+    </w:p>
+    <w:p>
+      <w:r>
+        <w:t>First the run fails each of the first decision’s conditions. That is (a+b&lt;=c) then (a+c&lt;=b) then (b+c&lt;=a). This results in the three “non-triangle.” Outputs.</w:t>
+      </w:r>
+    </w:p>
+    <w:p>
+      <w:r>
+        <w:lastRenderedPageBreak/>
+        <w:t xml:space="preserve">The rest of the run only concerns the equality of the different values. The following table may be used. </w:t>
+      </w:r>
+    </w:p>
+    <w:tbl>
+      <w:tblPr>
+        <w:tblStyle w:val="TableGrid"/>
+        <w:tblW w:w="0" w:type="auto"/>
+        <w:tblLook w:val="04A0" w:firstRow="1" w:lastRow="0" w:firstColumn="1" w:lastColumn="0" w:noHBand="0" w:noVBand="1"/>
+      </w:tblPr>
+      <w:tblGrid>
+        <w:gridCol w:w="3005"/>
+        <w:gridCol w:w="3005"/>
+        <w:gridCol w:w="3006"/>
+      </w:tblGrid>
+      <w:tr>
+        <w:tc>
+          <w:tcPr>
+            <w:tcW w:w="3005" w:type="dxa"/>
+            <w:tcBorders>
+              <w:top w:val="single" w:sz="4" w:space="0" w:color="auto"/>
+              <w:left w:val="single" w:sz="4" w:space="0" w:color="auto"/>
+              <w:bottom w:val="single" w:sz="4" w:space="0" w:color="auto"/>
+              <w:right w:val="single" w:sz="4" w:space="0" w:color="auto"/>
+            </w:tcBorders>
+            <w:hideMark/>
+          </w:tcPr>
+          <w:p>
+            <w:pPr>
+              <w:rPr>
+                <w:sz w:val="22"/>
+                <w:szCs w:val="22"/>
+              </w:rPr>
+            </w:pPr>
+            <w:r>
+              <w:t>a == b</w:t>
+            </w:r>
+          </w:p>
+        </w:tc>
+        <w:tc>
+          <w:tcPr>
+            <w:tcW w:w="3005" w:type="dxa"/>
+            <w:tcBorders>
+              <w:top w:val="single" w:sz="4" w:space="0" w:color="auto"/>
+              <w:left w:val="single" w:sz="4" w:space="0" w:color="auto"/>
+              <w:bottom w:val="single" w:sz="4" w:space="0" w:color="auto"/>
+              <w:right w:val="single" w:sz="4" w:space="0" w:color="auto"/>
+            </w:tcBorders>
+            <w:hideMark/>
+          </w:tcPr>
+          <w:p>
+            <w:r>
+              <w:t>a == c</w:t>
+            </w:r>
+          </w:p>
+        </w:tc>
+        <w:tc>
+          <w:tcPr>
+            <w:tcW w:w="3006" w:type="dxa"/>
+            <w:tcBorders>
+              <w:top w:val="single" w:sz="4" w:space="0" w:color="auto"/>
+              <w:left w:val="single" w:sz="4" w:space="0" w:color="auto"/>
+              <w:bottom w:val="single" w:sz="4" w:space="0" w:color="auto"/>
+              <w:right w:val="single" w:sz="4" w:space="0" w:color="auto"/>
+            </w:tcBorders>
+            <w:hideMark/>
+          </w:tcPr>
+          <w:p>
+            <w:r>
+              <w:t>b == c</w:t>
+            </w:r>
+          </w:p>
+        </w:tc>
+      </w:tr>
+      <w:tr>
+        <w:tc>
+          <w:tcPr>
+            <w:tcW w:w="3005" w:type="dxa"/>
+            <w:tcBorders>
+              <w:top w:val="single" w:sz="4" w:space="0" w:color="auto"/>
+              <w:left w:val="single" w:sz="4" w:space="0" w:color="auto"/>
+              <w:bottom w:val="single" w:sz="4" w:space="0" w:color="auto"/>
+              <w:right w:val="single" w:sz="4" w:space="0" w:color="auto"/>
+            </w:tcBorders>
+            <w:hideMark/>
+          </w:tcPr>
+          <w:p>
+            <w:r>
+              <w:t>false</w:t>
+            </w:r>
+          </w:p>
+        </w:tc>
+        <w:tc>
+          <w:tcPr>
+            <w:tcW w:w="3005" w:type="dxa"/>
+            <w:tcBorders>
+              <w:top w:val="single" w:sz="4" w:space="0" w:color="auto"/>
+              <w:left w:val="single" w:sz="4" w:space="0" w:color="auto"/>
+              <w:bottom w:val="single" w:sz="4" w:space="0" w:color="auto"/>
+              <w:right w:val="single" w:sz="4" w:space="0" w:color="auto"/>
+            </w:tcBorders>
+            <w:hideMark/>
+          </w:tcPr>
+          <w:p>
+            <w:r>
+              <w:t>false</w:t>
+            </w:r>
+          </w:p>
+        </w:tc>
+        <w:tc>
+          <w:tcPr>
+            <w:tcW w:w="3006" w:type="dxa"/>
+            <w:tcBorders>
+              <w:top w:val="single" w:sz="4" w:space="0" w:color="auto"/>
+              <w:left w:val="single" w:sz="4" w:space="0" w:color="auto"/>
+              <w:bottom w:val="single" w:sz="4" w:space="0" w:color="auto"/>
+              <w:right w:val="single" w:sz="4" w:space="0" w:color="auto"/>
+            </w:tcBorders>
+            <w:hideMark/>
+          </w:tcPr>
+          <w:p>
+            <w:r>
+              <w:t>false</w:t>
+            </w:r>
+          </w:p>
+        </w:tc>
+      </w:tr>
+      <w:tr>
+        <w:tc>
+          <w:tcPr>
+            <w:tcW w:w="3005" w:type="dxa"/>
+            <w:tcBorders>
+              <w:top w:val="single" w:sz="4" w:space="0" w:color="auto"/>
+              <w:left w:val="single" w:sz="4" w:space="0" w:color="auto"/>
+              <w:bottom w:val="single" w:sz="4" w:space="0" w:color="auto"/>
+              <w:right w:val="single" w:sz="4" w:space="0" w:color="auto"/>
+            </w:tcBorders>
+            <w:hideMark/>
+          </w:tcPr>
+          <w:p>
+            <w:r>
+              <w:t>true</w:t>
+            </w:r>
+          </w:p>
+        </w:tc>
+        <w:tc>
+          <w:tcPr>
+            <w:tcW w:w="3005" w:type="dxa"/>
+            <w:tcBorders>
+              <w:top w:val="single" w:sz="4" w:space="0" w:color="auto"/>
+              <w:left w:val="single" w:sz="4" w:space="0" w:color="auto"/>
+              <w:bottom w:val="single" w:sz="4" w:space="0" w:color="auto"/>
+              <w:right w:val="single" w:sz="4" w:space="0" w:color="auto"/>
+            </w:tcBorders>
+            <w:hideMark/>
+          </w:tcPr>
+          <w:p>
+            <w:r>
+              <w:t>true</w:t>
+            </w:r>
+          </w:p>
+        </w:tc>
+        <w:tc>
+          <w:tcPr>
+            <w:tcW w:w="3006" w:type="dxa"/>
+            <w:tcBorders>
+              <w:top w:val="single" w:sz="4" w:space="0" w:color="auto"/>
+              <w:left w:val="single" w:sz="4" w:space="0" w:color="auto"/>
+              <w:bottom w:val="single" w:sz="4" w:space="0" w:color="auto"/>
+              <w:right w:val="single" w:sz="4" w:space="0" w:color="auto"/>
+            </w:tcBorders>
+            <w:hideMark/>
+          </w:tcPr>
+          <w:p>
+            <w:r>
+              <w:t>true</w:t>
+            </w:r>
+          </w:p>
+        </w:tc>
+      </w:tr>
+      <w:tr>
+        <w:tc>
+          <w:tcPr>
+            <w:tcW w:w="3005" w:type="dxa"/>
+            <w:tcBorders>
+              <w:top w:val="single" w:sz="4" w:space="0" w:color="auto"/>
+              <w:left w:val="single" w:sz="4" w:space="0" w:color="auto"/>
+              <w:bottom w:val="single" w:sz="4" w:space="0" w:color="auto"/>
+              <w:right w:val="single" w:sz="4" w:space="0" w:color="auto"/>
+            </w:tcBorders>
+            <w:hideMark/>
+          </w:tcPr>
+          <w:p>
+            <w:r>
+              <w:t>true</w:t>
+            </w:r>
+          </w:p>
+        </w:tc>
+        <w:tc>
+          <w:tcPr>
+            <w:tcW w:w="3005" w:type="dxa"/>
+            <w:tcBorders>
+              <w:top w:val="single" w:sz="4" w:space="0" w:color="auto"/>
+              <w:left w:val="single" w:sz="4" w:space="0" w:color="auto"/>
+              <w:bottom w:val="single" w:sz="4" w:space="0" w:color="auto"/>
+              <w:right w:val="single" w:sz="4" w:space="0" w:color="auto"/>
+            </w:tcBorders>
+            <w:hideMark/>
+          </w:tcPr>
+          <w:p>
+            <w:r>
+              <w:t>false</w:t>
+            </w:r>
+          </w:p>
+        </w:tc>
+        <w:tc>
+          <w:tcPr>
+            <w:tcW w:w="3006" w:type="dxa"/>
+            <w:tcBorders>
+              <w:top w:val="single" w:sz="4" w:space="0" w:color="auto"/>
+              <w:left w:val="single" w:sz="4" w:space="0" w:color="auto"/>
+              <w:bottom w:val="single" w:sz="4" w:space="0" w:color="auto"/>
+              <w:right w:val="single" w:sz="4" w:space="0" w:color="auto"/>
+            </w:tcBorders>
+            <w:hideMark/>
+          </w:tcPr>
+          <w:p>
+            <w:r>
+              <w:t>false</w:t>
+            </w:r>
+          </w:p>
+        </w:tc>
+      </w:tr>
+      <w:tr>
+        <w:tc>
+          <w:tcPr>
+            <w:tcW w:w="3005" w:type="dxa"/>
+            <w:tcBorders>
+              <w:top w:val="single" w:sz="4" w:space="0" w:color="auto"/>
+              <w:left w:val="single" w:sz="4" w:space="0" w:color="auto"/>
+              <w:bottom w:val="single" w:sz="4" w:space="0" w:color="auto"/>
+              <w:right w:val="single" w:sz="4" w:space="0" w:color="auto"/>
+            </w:tcBorders>
+            <w:hideMark/>
+          </w:tcPr>
+          <w:p>
+            <w:r>
+              <w:t>false</w:t>
+            </w:r>
+          </w:p>
+        </w:tc>
+        <w:tc>
+          <w:tcPr>
+            <w:tcW w:w="3005" w:type="dxa"/>
+            <w:tcBorders>
+              <w:top w:val="single" w:sz="4" w:space="0" w:color="auto"/>
+              <w:left w:val="single" w:sz="4" w:space="0" w:color="auto"/>
+              <w:bottom w:val="single" w:sz="4" w:space="0" w:color="auto"/>
+              <w:right w:val="single" w:sz="4" w:space="0" w:color="auto"/>
+            </w:tcBorders>
+            <w:hideMark/>
+          </w:tcPr>
+          <w:p>
+            <w:r>
+              <w:t>true</w:t>
+            </w:r>
+          </w:p>
+        </w:tc>
+        <w:tc>
+          <w:tcPr>
+            <w:tcW w:w="3006" w:type="dxa"/>
+            <w:tcBorders>
+              <w:top w:val="single" w:sz="4" w:space="0" w:color="auto"/>
+              <w:left w:val="single" w:sz="4" w:space="0" w:color="auto"/>
+              <w:bottom w:val="single" w:sz="4" w:space="0" w:color="auto"/>
+              <w:right w:val="single" w:sz="4" w:space="0" w:color="auto"/>
+            </w:tcBorders>
+            <w:hideMark/>
+          </w:tcPr>
+          <w:p>
+            <w:r>
+              <w:t>false</w:t>
+            </w:r>
+          </w:p>
+        </w:tc>
+      </w:tr>
+      <w:tr>
+        <w:tc>
+          <w:tcPr>
+            <w:tcW w:w="3005" w:type="dxa"/>
+            <w:tcBorders>
+              <w:top w:val="single" w:sz="4" w:space="0" w:color="auto"/>
+              <w:left w:val="single" w:sz="4" w:space="0" w:color="auto"/>
+              <w:bottom w:val="single" w:sz="4" w:space="0" w:color="auto"/>
+              <w:right w:val="single" w:sz="4" w:space="0" w:color="auto"/>
+            </w:tcBorders>
+            <w:hideMark/>
+          </w:tcPr>
+          <w:p>
+            <w:r>
+              <w:t>false</w:t>
+            </w:r>
+          </w:p>
+        </w:tc>
+        <w:tc>
+          <w:tcPr>
+            <w:tcW w:w="3005" w:type="dxa"/>
+            <w:tcBorders>
+              <w:top w:val="single" w:sz="4" w:space="0" w:color="auto"/>
+              <w:left w:val="single" w:sz="4" w:space="0" w:color="auto"/>
+              <w:bottom w:val="single" w:sz="4" w:space="0" w:color="auto"/>
+              <w:right w:val="single" w:sz="4" w:space="0" w:color="auto"/>
+            </w:tcBorders>
+            <w:hideMark/>
+          </w:tcPr>
+          <w:p>
+            <w:r>
+              <w:t>false</w:t>
+            </w:r>
+          </w:p>
+        </w:tc>
+        <w:tc>
+          <w:tcPr>
+            <w:tcW w:w="3006" w:type="dxa"/>
+            <w:tcBorders>
+              <w:top w:val="single" w:sz="4" w:space="0" w:color="auto"/>
+              <w:left w:val="single" w:sz="4" w:space="0" w:color="auto"/>
+              <w:bottom w:val="single" w:sz="4" w:space="0" w:color="auto"/>
+              <w:right w:val="single" w:sz="4" w:space="0" w:color="auto"/>
+            </w:tcBorders>
+            <w:hideMark/>
+          </w:tcPr>
+          <w:p>
+            <w:r>
+              <w:t>true</w:t>
+            </w:r>
+          </w:p>
+        </w:tc>
+      </w:tr>
+    </w:tbl>
+    <w:p>
+      <w:r>
+        <w:t>The first-row results in the “triangle.” Output, no two values are equal. The second-row results in the “equilateral triangle.” Result, all values are equal. The third through fifth results are each condition being true one at a time. The first condition being true triggers the missed area statement that should result in an isosceles. The last two correctly result in isosceles outputs.</w:t>
+      </w:r>
+    </w:p>
+    <w:p>
+      <w:r>
+        <w:br w:type="page"/>
+      </w:r>
+    </w:p>
+    <w:p>
+      <w:pPr>
+        <w:pStyle w:val="Heading4"/>
+        <w:rPr>
+          <w:sz w:val="22"/>
+          <w:szCs w:val="22"/>
+        </w:rPr>
+      </w:pPr>
+      <w:r>
+        <w:lastRenderedPageBreak/>
+        <w:t>Control flow analysis:</w:t>
+      </w:r>
+    </w:p>
+    <w:p>
+      <w:pPr>
+        <w:pStyle w:val="Heading5"/>
+      </w:pPr>
+      <w:r>
+        <w:t>Decision Coverage:</w:t>
+      </w:r>
+    </w:p>
+    <w:tbl>
+      <w:tblPr>
+        <w:tblStyle w:val="TableGrid"/>
+        <w:tblW w:w="0" w:type="auto"/>
+        <w:tblLook w:val="04A0" w:firstRow="1" w:lastRow="0" w:firstColumn="1" w:lastColumn="0" w:noHBand="0" w:noVBand="1"/>
+      </w:tblPr>
+      <w:tblGrid>
+        <w:gridCol w:w="1803"/>
+        <w:gridCol w:w="1803"/>
+        <w:gridCol w:w="1803"/>
+        <w:gridCol w:w="1803"/>
+        <w:gridCol w:w="1804"/>
+      </w:tblGrid>
+      <w:tr>
+        <w:tc>
+          <w:tcPr>
+            <w:tcW w:w="1803" w:type="dxa"/>
+            <w:tcBorders>
+              <w:top w:val="single" w:sz="4" w:space="0" w:color="auto"/>
+              <w:left w:val="single" w:sz="4" w:space="0" w:color="auto"/>
+              <w:bottom w:val="single" w:sz="4" w:space="0" w:color="auto"/>
+              <w:right w:val="single" w:sz="4" w:space="0" w:color="auto"/>
+            </w:tcBorders>
+            <w:hideMark/>
+          </w:tcPr>
+          <w:p>
+            <w:r>
+              <w:t>a</w:t>
+            </w:r>
+          </w:p>
+        </w:tc>
+        <w:tc>
+          <w:tcPr>
+            <w:tcW w:w="1803" w:type="dxa"/>
+            <w:tcBorders>
+              <w:top w:val="single" w:sz="4" w:space="0" w:color="auto"/>
+              <w:left w:val="single" w:sz="4" w:space="0" w:color="auto"/>
+              <w:bottom w:val="single" w:sz="4" w:space="0" w:color="auto"/>
+              <w:right w:val="single" w:sz="4" w:space="0" w:color="auto"/>
+            </w:tcBorders>
+            <w:hideMark/>
+          </w:tcPr>
+          <w:p>
+            <w:r>
+              <w:t>b</w:t>
+            </w:r>
+          </w:p>
+        </w:tc>
+        <w:tc>
+          <w:tcPr>
+            <w:tcW w:w="1803" w:type="dxa"/>
+            <w:tcBorders>
+              <w:top w:val="single" w:sz="4" w:space="0" w:color="auto"/>
+              <w:left w:val="single" w:sz="4" w:space="0" w:color="auto"/>
+              <w:bottom w:val="single" w:sz="4" w:space="0" w:color="auto"/>
+              <w:right w:val="single" w:sz="4" w:space="0" w:color="auto"/>
+            </w:tcBorders>
+            <w:hideMark/>
+          </w:tcPr>
+          <w:p>
+            <w:r>
+              <w:t>c</w:t>
+            </w:r>
+          </w:p>
+        </w:tc>
+        <w:tc>
+          <w:tcPr>
+            <w:tcW w:w="1803" w:type="dxa"/>
+            <w:tcBorders>
+              <w:top w:val="single" w:sz="4" w:space="0" w:color="auto"/>
+              <w:left w:val="single" w:sz="4" w:space="0" w:color="auto"/>
+              <w:bottom w:val="single" w:sz="4" w:space="0" w:color="auto"/>
+              <w:right w:val="single" w:sz="4" w:space="0" w:color="auto"/>
+            </w:tcBorders>
+            <w:hideMark/>
+          </w:tcPr>
+          <w:p>
+            <w:r>
+              <w:t>Output</w:t>
+            </w:r>
+          </w:p>
+        </w:tc>
+        <w:tc>
+          <w:tcPr>
+            <w:tcW w:w="1804" w:type="dxa"/>
+            <w:tcBorders>
+              <w:top w:val="single" w:sz="4" w:space="0" w:color="auto"/>
+              <w:left w:val="single" w:sz="4" w:space="0" w:color="auto"/>
+              <w:bottom w:val="single" w:sz="4" w:space="0" w:color="auto"/>
+              <w:right w:val="single" w:sz="4" w:space="0" w:color="auto"/>
+            </w:tcBorders>
+            <w:hideMark/>
+          </w:tcPr>
+          <w:p>
+            <w:r>
+              <w:t>Valid</w:t>
+            </w:r>
+          </w:p>
+        </w:tc>
+      </w:tr>
+      <w:tr>
+        <w:tc>
+          <w:tcPr>
+            <w:tcW w:w="1803" w:type="dxa"/>
+            <w:tcBorders>
+              <w:top w:val="single" w:sz="4" w:space="0" w:color="auto"/>
+              <w:left w:val="single" w:sz="4" w:space="0" w:color="auto"/>
+              <w:bottom w:val="single" w:sz="4" w:space="0" w:color="auto"/>
+              <w:right w:val="single" w:sz="4" w:space="0" w:color="auto"/>
+            </w:tcBorders>
+            <w:hideMark/>
+          </w:tcPr>
+          <w:p>
+            <w:r>
+              <w:t>1</w:t>
+            </w:r>
+          </w:p>
+        </w:tc>
+        <w:tc>
+          <w:tcPr>
+            <w:tcW w:w="1803" w:type="dxa"/>
+            <w:tcBorders>
+              <w:top w:val="single" w:sz="4" w:space="0" w:color="auto"/>
+              <w:left w:val="single" w:sz="4" w:space="0" w:color="auto"/>
+              <w:bottom w:val="single" w:sz="4" w:space="0" w:color="auto"/>
+              <w:right w:val="single" w:sz="4" w:space="0" w:color="auto"/>
+            </w:tcBorders>
+            <w:hideMark/>
+          </w:tcPr>
+          <w:p>
+            <w:r>
+              <w:t>1</w:t>
+            </w:r>
+          </w:p>
+        </w:tc>
+        <w:tc>
+          <w:tcPr>
+            <w:tcW w:w="1803" w:type="dxa"/>
+            <w:tcBorders>
+              <w:top w:val="single" w:sz="4" w:space="0" w:color="auto"/>
+              <w:left w:val="single" w:sz="4" w:space="0" w:color="auto"/>
+              <w:bottom w:val="single" w:sz="4" w:space="0" w:color="auto"/>
+              <w:right w:val="single" w:sz="4" w:space="0" w:color="auto"/>
+            </w:tcBorders>
+            <w:hideMark/>
+          </w:tcPr>
+          <w:p>
+            <w:r>
+              <w:t>5</w:t>
+            </w:r>
+          </w:p>
+        </w:tc>
+        <w:tc>
+          <w:tcPr>
+            <w:tcW w:w="1803" w:type="dxa"/>
+            <w:tcBorders>
+              <w:top w:val="single" w:sz="4" w:space="0" w:color="auto"/>
+              <w:left w:val="single" w:sz="4" w:space="0" w:color="auto"/>
+              <w:bottom w:val="single" w:sz="4" w:space="0" w:color="auto"/>
+              <w:right w:val="single" w:sz="4" w:space="0" w:color="auto"/>
+            </w:tcBorders>
+            <w:hideMark/>
+          </w:tcPr>
+          <w:p>
+            <w:r>
+              <w:t>Non-triangle</w:t>
+            </w:r>
+          </w:p>
+        </w:tc>
+        <w:tc>
+          <w:tcPr>
+            <w:tcW w:w="1804" w:type="dxa"/>
+            <w:tcBorders>
+              <w:top w:val="single" w:sz="4" w:space="0" w:color="auto"/>
+              <w:left w:val="single" w:sz="4" w:space="0" w:color="auto"/>
+              <w:bottom w:val="single" w:sz="4" w:space="0" w:color="auto"/>
+              <w:right w:val="single" w:sz="4" w:space="0" w:color="auto"/>
+            </w:tcBorders>
+            <w:hideMark/>
+          </w:tcPr>
+          <w:p>
+            <w:r>
+              <w:t>True</w:t>
+            </w:r>
+          </w:p>
+        </w:tc>
+      </w:tr>
+      <w:tr>
+        <w:tc>
+          <w:tcPr>
+            <w:tcW w:w="1803" w:type="dxa"/>
+            <w:tcBorders>
+              <w:top w:val="single" w:sz="4" w:space="0" w:color="auto"/>
+              <w:left w:val="single" w:sz="4" w:space="0" w:color="auto"/>
+              <w:bottom w:val="single" w:sz="4" w:space="0" w:color="auto"/>
+              <w:right w:val="single" w:sz="4" w:space="0" w:color="auto"/>
+            </w:tcBorders>
+            <w:hideMark/>
+          </w:tcPr>
+          <w:p>
+            <w:r>
+              <w:t>2</w:t>
+            </w:r>
+          </w:p>
+        </w:tc>
+        <w:tc>
+          <w:tcPr>
+            <w:tcW w:w="1803" w:type="dxa"/>
+            <w:tcBorders>
+              <w:top w:val="single" w:sz="4" w:space="0" w:color="auto"/>
+              <w:left w:val="single" w:sz="4" w:space="0" w:color="auto"/>
+              <w:bottom w:val="single" w:sz="4" w:space="0" w:color="auto"/>
+              <w:right w:val="single" w:sz="4" w:space="0" w:color="auto"/>
+            </w:tcBorders>
+            <w:hideMark/>
+          </w:tcPr>
+          <w:p>
+            <w:r>
+              <w:t>3</w:t>
+            </w:r>
+          </w:p>
+        </w:tc>
+        <w:tc>
+          <w:tcPr>
+            <w:tcW w:w="1803" w:type="dxa"/>
+            <w:tcBorders>
+              <w:top w:val="single" w:sz="4" w:space="0" w:color="auto"/>
+              <w:left w:val="single" w:sz="4" w:space="0" w:color="auto"/>
+              <w:bottom w:val="single" w:sz="4" w:space="0" w:color="auto"/>
+              <w:right w:val="single" w:sz="4" w:space="0" w:color="auto"/>
+            </w:tcBorders>
+            <w:hideMark/>
+          </w:tcPr>
+          <w:p>
+            <w:r>
+              <w:t>4</w:t>
+            </w:r>
+          </w:p>
+        </w:tc>
+        <w:tc>
+          <w:tcPr>
+            <w:tcW w:w="1803" w:type="dxa"/>
+            <w:tcBorders>
+              <w:top w:val="single" w:sz="4" w:space="0" w:color="auto"/>
+              <w:left w:val="single" w:sz="4" w:space="0" w:color="auto"/>
+              <w:bottom w:val="single" w:sz="4" w:space="0" w:color="auto"/>
+              <w:right w:val="single" w:sz="4" w:space="0" w:color="auto"/>
+            </w:tcBorders>
+            <w:hideMark/>
+          </w:tcPr>
+          <w:p>
+            <w:r>
+              <w:t>Triangle</w:t>
+            </w:r>
+          </w:p>
+        </w:tc>
+        <w:tc>
+          <w:tcPr>
+            <w:tcW w:w="1804" w:type="dxa"/>
+            <w:tcBorders>
+              <w:top w:val="single" w:sz="4" w:space="0" w:color="auto"/>
+              <w:left w:val="single" w:sz="4" w:space="0" w:color="auto"/>
+              <w:bottom w:val="single" w:sz="4" w:space="0" w:color="auto"/>
+              <w:right w:val="single" w:sz="4" w:space="0" w:color="auto"/>
+            </w:tcBorders>
+            <w:hideMark/>
+          </w:tcPr>
+          <w:p>
+            <w:r>
+              <w:t>True</w:t>
+            </w:r>
+          </w:p>
+        </w:tc>
+      </w:tr>
+      <w:tr>
+        <w:tc>
+          <w:tcPr>
+            <w:tcW w:w="1803" w:type="dxa"/>
+            <w:tcBorders>
+              <w:top w:val="single" w:sz="4" w:space="0" w:color="auto"/>
+              <w:left w:val="single" w:sz="4" w:space="0" w:color="auto"/>
+              <w:bottom w:val="single" w:sz="4" w:space="0" w:color="auto"/>
+              <w:right w:val="single" w:sz="4" w:space="0" w:color="auto"/>
+            </w:tcBorders>
+            <w:hideMark/>
+          </w:tcPr>
+          <w:p>
+            <w:r>
+              <w:t>2</w:t>
+            </w:r>
+          </w:p>
+        </w:tc>
+        <w:tc>
+          <w:tcPr>
+            <w:tcW w:w="1803" w:type="dxa"/>
+            <w:tcBorders>
+              <w:top w:val="single" w:sz="4" w:space="0" w:color="auto"/>
+              <w:left w:val="single" w:sz="4" w:space="0" w:color="auto"/>
+              <w:bottom w:val="single" w:sz="4" w:space="0" w:color="auto"/>
+              <w:right w:val="single" w:sz="4" w:space="0" w:color="auto"/>
+            </w:tcBorders>
+            <w:hideMark/>
+          </w:tcPr>
+          <w:p>
+            <w:r>
+              <w:t>2</w:t>
+            </w:r>
+          </w:p>
+        </w:tc>
+        <w:tc>
+          <w:tcPr>
+            <w:tcW w:w="1803" w:type="dxa"/>
+            <w:tcBorders>
+              <w:top w:val="single" w:sz="4" w:space="0" w:color="auto"/>
+              <w:left w:val="single" w:sz="4" w:space="0" w:color="auto"/>
+              <w:bottom w:val="single" w:sz="4" w:space="0" w:color="auto"/>
+              <w:right w:val="single" w:sz="4" w:space="0" w:color="auto"/>
+            </w:tcBorders>
+            <w:hideMark/>
+          </w:tcPr>
+          <w:p>
+            <w:r>
+              <w:t>2</w:t>
+            </w:r>
+          </w:p>
+        </w:tc>
+        <w:tc>
+          <w:tcPr>
+            <w:tcW w:w="1803" w:type="dxa"/>
+            <w:tcBorders>
+              <w:top w:val="single" w:sz="4" w:space="0" w:color="auto"/>
+              <w:left w:val="single" w:sz="4" w:space="0" w:color="auto"/>
+              <w:bottom w:val="single" w:sz="4" w:space="0" w:color="auto"/>
+              <w:right w:val="single" w:sz="4" w:space="0" w:color="auto"/>
+            </w:tcBorders>
+            <w:hideMark/>
+          </w:tcPr>
+          <w:p>
+            <w:r>
+              <w:t>Equilateral</w:t>
+            </w:r>
+          </w:p>
+        </w:tc>
+        <w:tc>
+          <w:tcPr>
+            <w:tcW w:w="1804" w:type="dxa"/>
+            <w:tcBorders>
+              <w:top w:val="single" w:sz="4" w:space="0" w:color="auto"/>
+              <w:left w:val="single" w:sz="4" w:space="0" w:color="auto"/>
+              <w:bottom w:val="single" w:sz="4" w:space="0" w:color="auto"/>
+              <w:right w:val="single" w:sz="4" w:space="0" w:color="auto"/>
+            </w:tcBorders>
+            <w:hideMark/>
+          </w:tcPr>
+          <w:p>
+            <w:r>
+              <w:t>True</w:t>
+            </w:r>
+          </w:p>
+        </w:tc>
+      </w:tr>
+      <w:tr>
+        <w:tc>
+          <w:tcPr>
+            <w:tcW w:w="1803" w:type="dxa"/>
+            <w:tcBorders>
+              <w:top w:val="single" w:sz="4" w:space="0" w:color="auto"/>
+              <w:left w:val="single" w:sz="4" w:space="0" w:color="auto"/>
+              <w:bottom w:val="single" w:sz="4" w:space="0" w:color="auto"/>
+              <w:right w:val="single" w:sz="4" w:space="0" w:color="auto"/>
+            </w:tcBorders>
+            <w:hideMark/>
+          </w:tcPr>
+          <w:p>
+            <w:r>
+              <w:t>2</w:t>
+            </w:r>
+          </w:p>
+        </w:tc>
+        <w:tc>
+          <w:tcPr>
+            <w:tcW w:w="1803" w:type="dxa"/>
+            <w:tcBorders>
+              <w:top w:val="single" w:sz="4" w:space="0" w:color="auto"/>
+              <w:left w:val="single" w:sz="4" w:space="0" w:color="auto"/>
+              <w:bottom w:val="single" w:sz="4" w:space="0" w:color="auto"/>
+              <w:right w:val="single" w:sz="4" w:space="0" w:color="auto"/>
+            </w:tcBorders>
+            <w:hideMark/>
+          </w:tcPr>
+          <w:p>
+            <w:r>
+              <w:t>2</w:t>
+            </w:r>
+          </w:p>
+        </w:tc>
+        <w:tc>
+          <w:tcPr>
+            <w:tcW w:w="1803" w:type="dxa"/>
+            <w:tcBorders>
+              <w:top w:val="single" w:sz="4" w:space="0" w:color="auto"/>
+              <w:left w:val="single" w:sz="4" w:space="0" w:color="auto"/>
+              <w:bottom w:val="single" w:sz="4" w:space="0" w:color="auto"/>
+              <w:right w:val="single" w:sz="4" w:space="0" w:color="auto"/>
+            </w:tcBorders>
+            <w:hideMark/>
+          </w:tcPr>
+          <w:p>
+            <w:r>
+              <w:t>3</w:t>
+            </w:r>
+          </w:p>
+        </w:tc>
+        <w:tc>
+          <w:tcPr>
+            <w:tcW w:w="1803" w:type="dxa"/>
+            <w:tcBorders>
+              <w:top w:val="single" w:sz="4" w:space="0" w:color="auto"/>
+              <w:left w:val="single" w:sz="4" w:space="0" w:color="auto"/>
+              <w:bottom w:val="single" w:sz="4" w:space="0" w:color="auto"/>
+              <w:right w:val="single" w:sz="4" w:space="0" w:color="auto"/>
+            </w:tcBorders>
+            <w:hideMark/>
+          </w:tcPr>
+          <w:p>
+            <w:r>
+              <w:t>No output</w:t>
+            </w:r>
+          </w:p>
+        </w:tc>
+        <w:tc>
+          <w:tcPr>
+            <w:tcW w:w="1804" w:type="dxa"/>
+            <w:tcBorders>
+              <w:top w:val="single" w:sz="4" w:space="0" w:color="auto"/>
+              <w:left w:val="single" w:sz="4" w:space="0" w:color="auto"/>
+              <w:bottom w:val="single" w:sz="4" w:space="0" w:color="auto"/>
+              <w:right w:val="single" w:sz="4" w:space="0" w:color="auto"/>
+            </w:tcBorders>
+            <w:hideMark/>
+          </w:tcPr>
+          <w:p>
+            <w:r>
+              <w:t>False, should output isosceles.</w:t>
+            </w:r>
+          </w:p>
+        </w:tc>
+      </w:tr>
+      <w:tr>
+        <w:tc>
+          <w:tcPr>
+            <w:tcW w:w="1803" w:type="dxa"/>
+            <w:tcBorders>
+              <w:top w:val="single" w:sz="4" w:space="0" w:color="auto"/>
+              <w:left w:val="single" w:sz="4" w:space="0" w:color="auto"/>
+              <w:bottom w:val="single" w:sz="4" w:space="0" w:color="auto"/>
+              <w:right w:val="single" w:sz="4" w:space="0" w:color="auto"/>
+            </w:tcBorders>
+            <w:hideMark/>
+          </w:tcPr>
+          <w:p>
+            <w:r>
+              <w:t>2</w:t>
+            </w:r>
+          </w:p>
+        </w:tc>
+        <w:tc>
+          <w:tcPr>
+            <w:tcW w:w="1803" w:type="dxa"/>
+            <w:tcBorders>
+              <w:top w:val="single" w:sz="4" w:space="0" w:color="auto"/>
+              <w:left w:val="single" w:sz="4" w:space="0" w:color="auto"/>
+              <w:bottom w:val="single" w:sz="4" w:space="0" w:color="auto"/>
+              <w:right w:val="single" w:sz="4" w:space="0" w:color="auto"/>
+            </w:tcBorders>
+            <w:hideMark/>
+          </w:tcPr>
+          <w:p>
+            <w:r>
+              <w:t>3</w:t>
+            </w:r>
+          </w:p>
+        </w:tc>
+        <w:tc>
+          <w:tcPr>
+            <w:tcW w:w="1803" w:type="dxa"/>
+            <w:tcBorders>
+              <w:top w:val="single" w:sz="4" w:space="0" w:color="auto"/>
+              <w:left w:val="single" w:sz="4" w:space="0" w:color="auto"/>
+              <w:bottom w:val="single" w:sz="4" w:space="0" w:color="auto"/>
+              <w:right w:val="single" w:sz="4" w:space="0" w:color="auto"/>
+            </w:tcBorders>
+            <w:hideMark/>
+          </w:tcPr>
+          <w:p>
+            <w:r>
+              <w:t>2</w:t>
+            </w:r>
+          </w:p>
+        </w:tc>
+        <w:tc>
+          <w:tcPr>
+            <w:tcW w:w="1803" w:type="dxa"/>
+            <w:tcBorders>
+              <w:top w:val="single" w:sz="4" w:space="0" w:color="auto"/>
+              <w:left w:val="single" w:sz="4" w:space="0" w:color="auto"/>
+              <w:bottom w:val="single" w:sz="4" w:space="0" w:color="auto"/>
+              <w:right w:val="single" w:sz="4" w:space="0" w:color="auto"/>
+            </w:tcBorders>
+            <w:hideMark/>
+          </w:tcPr>
+          <w:p>
+            <w:r>
+              <w:t>Isosceles</w:t>
+            </w:r>
+          </w:p>
+        </w:tc>
+        <w:tc>
+          <w:tcPr>
+            <w:tcW w:w="1804" w:type="dxa"/>
+            <w:tcBorders>
+              <w:top w:val="single" w:sz="4" w:space="0" w:color="auto"/>
+              <w:left w:val="single" w:sz="4" w:space="0" w:color="auto"/>
+              <w:bottom w:val="single" w:sz="4" w:space="0" w:color="auto"/>
+              <w:right w:val="single" w:sz="4" w:space="0" w:color="auto"/>
+            </w:tcBorders>
+            <w:hideMark/>
+          </w:tcPr>
+          <w:p>
+            <w:r>
+              <w:t>True</w:t>
+            </w:r>
+          </w:p>
+        </w:tc>
+      </w:tr>
+    </w:tbl>
+    <w:p>
+      <w:pPr>
+        <w:rPr>
+          <w:sz w:val="22"/>
+          <w:szCs w:val="22"/>
+        </w:rPr>
+      </w:pPr>
+    </w:p>
+    <w:p>
+      <w:pPr>
+        <w:pStyle w:val="Heading5"/>
+      </w:pPr>
+      <w:r>
+        <w:t>Condition Coverage:</w:t>
+      </w:r>
+    </w:p>
+    <w:p>
+      <w:r>
+        <w:t>Conditions:</w:t>
       </w:r>
     </w:p>
     <w:tbl>
@@ -1417,6 +2477,2960 @@
       <w:tr>
         <w:tc>
           <w:tcPr>
+            <w:tcW w:w="4508" w:type="dxa"/>
+            <w:tcBorders>
+              <w:top w:val="single" w:sz="4" w:space="0" w:color="auto"/>
+              <w:left w:val="single" w:sz="4" w:space="0" w:color="auto"/>
+              <w:bottom w:val="single" w:sz="4" w:space="0" w:color="auto"/>
+              <w:right w:val="single" w:sz="4" w:space="0" w:color="auto"/>
+            </w:tcBorders>
+            <w:hideMark/>
+          </w:tcPr>
+          <w:p>
+            <w:r>
+              <w:t>Dentoted by</w:t>
+            </w:r>
+          </w:p>
+        </w:tc>
+        <w:tc>
+          <w:tcPr>
+            <w:tcW w:w="4508" w:type="dxa"/>
+            <w:tcBorders>
+              <w:top w:val="single" w:sz="4" w:space="0" w:color="auto"/>
+              <w:left w:val="single" w:sz="4" w:space="0" w:color="auto"/>
+              <w:bottom w:val="single" w:sz="4" w:space="0" w:color="auto"/>
+              <w:right w:val="single" w:sz="4" w:space="0" w:color="auto"/>
+            </w:tcBorders>
+            <w:hideMark/>
+          </w:tcPr>
+          <w:p>
+            <w:r>
+              <w:t>Condition</w:t>
+            </w:r>
+          </w:p>
+        </w:tc>
+      </w:tr>
+      <w:tr>
+        <w:tc>
+          <w:tcPr>
+            <w:tcW w:w="4508" w:type="dxa"/>
+            <w:tcBorders>
+              <w:top w:val="single" w:sz="4" w:space="0" w:color="auto"/>
+              <w:left w:val="single" w:sz="4" w:space="0" w:color="auto"/>
+              <w:bottom w:val="single" w:sz="4" w:space="0" w:color="auto"/>
+              <w:right w:val="single" w:sz="4" w:space="0" w:color="auto"/>
+            </w:tcBorders>
+            <w:hideMark/>
+          </w:tcPr>
+          <w:p>
+            <w:r>
+              <w:t>C1</w:t>
+            </w:r>
+          </w:p>
+        </w:tc>
+        <w:tc>
+          <w:tcPr>
+            <w:tcW w:w="4508" w:type="dxa"/>
+            <w:tcBorders>
+              <w:top w:val="single" w:sz="4" w:space="0" w:color="auto"/>
+              <w:left w:val="single" w:sz="4" w:space="0" w:color="auto"/>
+              <w:bottom w:val="single" w:sz="4" w:space="0" w:color="auto"/>
+              <w:right w:val="single" w:sz="4" w:space="0" w:color="auto"/>
+            </w:tcBorders>
+            <w:hideMark/>
+          </w:tcPr>
+          <w:p>
+            <w:r>
+              <w:t>a+b&gt;c</w:t>
+            </w:r>
+          </w:p>
+        </w:tc>
+      </w:tr>
+      <w:tr>
+        <w:tc>
+          <w:tcPr>
+            <w:tcW w:w="4508" w:type="dxa"/>
+            <w:tcBorders>
+              <w:top w:val="single" w:sz="4" w:space="0" w:color="auto"/>
+              <w:left w:val="single" w:sz="4" w:space="0" w:color="auto"/>
+              <w:bottom w:val="single" w:sz="4" w:space="0" w:color="auto"/>
+              <w:right w:val="single" w:sz="4" w:space="0" w:color="auto"/>
+            </w:tcBorders>
+            <w:hideMark/>
+          </w:tcPr>
+          <w:p>
+            <w:r>
+              <w:t>C2</w:t>
+            </w:r>
+          </w:p>
+        </w:tc>
+        <w:tc>
+          <w:tcPr>
+            <w:tcW w:w="4508" w:type="dxa"/>
+            <w:tcBorders>
+              <w:top w:val="single" w:sz="4" w:space="0" w:color="auto"/>
+              <w:left w:val="single" w:sz="4" w:space="0" w:color="auto"/>
+              <w:bottom w:val="single" w:sz="4" w:space="0" w:color="auto"/>
+              <w:right w:val="single" w:sz="4" w:space="0" w:color="auto"/>
+            </w:tcBorders>
+            <w:hideMark/>
+          </w:tcPr>
+          <w:p>
+            <w:r>
+              <w:t>a+c&gt;b</w:t>
+            </w:r>
+          </w:p>
+        </w:tc>
+      </w:tr>
+      <w:tr>
+        <w:tc>
+          <w:tcPr>
+            <w:tcW w:w="4508" w:type="dxa"/>
+            <w:tcBorders>
+              <w:top w:val="single" w:sz="4" w:space="0" w:color="auto"/>
+              <w:left w:val="single" w:sz="4" w:space="0" w:color="auto"/>
+              <w:bottom w:val="single" w:sz="4" w:space="0" w:color="auto"/>
+              <w:right w:val="single" w:sz="4" w:space="0" w:color="auto"/>
+            </w:tcBorders>
+            <w:hideMark/>
+          </w:tcPr>
+          <w:p>
+            <w:r>
+              <w:t>C3</w:t>
+            </w:r>
+          </w:p>
+        </w:tc>
+        <w:tc>
+          <w:tcPr>
+            <w:tcW w:w="4508" w:type="dxa"/>
+            <w:tcBorders>
+              <w:top w:val="single" w:sz="4" w:space="0" w:color="auto"/>
+              <w:left w:val="single" w:sz="4" w:space="0" w:color="auto"/>
+              <w:bottom w:val="single" w:sz="4" w:space="0" w:color="auto"/>
+              <w:right w:val="single" w:sz="4" w:space="0" w:color="auto"/>
+            </w:tcBorders>
+            <w:hideMark/>
+          </w:tcPr>
+          <w:p>
+            <w:r>
+              <w:t>b+c&gt;a</w:t>
+            </w:r>
+          </w:p>
+        </w:tc>
+      </w:tr>
+      <w:tr>
+        <w:tc>
+          <w:tcPr>
+            <w:tcW w:w="4508" w:type="dxa"/>
+            <w:tcBorders>
+              <w:top w:val="single" w:sz="4" w:space="0" w:color="auto"/>
+              <w:left w:val="single" w:sz="4" w:space="0" w:color="auto"/>
+              <w:bottom w:val="single" w:sz="4" w:space="0" w:color="auto"/>
+              <w:right w:val="single" w:sz="4" w:space="0" w:color="auto"/>
+            </w:tcBorders>
+            <w:hideMark/>
+          </w:tcPr>
+          <w:p>
+            <w:r>
+              <w:t>C4</w:t>
+            </w:r>
+          </w:p>
+        </w:tc>
+        <w:tc>
+          <w:tcPr>
+            <w:tcW w:w="4508" w:type="dxa"/>
+            <w:tcBorders>
+              <w:top w:val="single" w:sz="4" w:space="0" w:color="auto"/>
+              <w:left w:val="single" w:sz="4" w:space="0" w:color="auto"/>
+              <w:bottom w:val="single" w:sz="4" w:space="0" w:color="auto"/>
+              <w:right w:val="single" w:sz="4" w:space="0" w:color="auto"/>
+            </w:tcBorders>
+            <w:hideMark/>
+          </w:tcPr>
+          <w:p>
+            <w:r>
+              <w:t>a==b</w:t>
+            </w:r>
+          </w:p>
+        </w:tc>
+      </w:tr>
+      <w:tr>
+        <w:tc>
+          <w:tcPr>
+            <w:tcW w:w="4508" w:type="dxa"/>
+            <w:tcBorders>
+              <w:top w:val="single" w:sz="4" w:space="0" w:color="auto"/>
+              <w:left w:val="single" w:sz="4" w:space="0" w:color="auto"/>
+              <w:bottom w:val="single" w:sz="4" w:space="0" w:color="auto"/>
+              <w:right w:val="single" w:sz="4" w:space="0" w:color="auto"/>
+            </w:tcBorders>
+            <w:hideMark/>
+          </w:tcPr>
+          <w:p>
+            <w:r>
+              <w:t>C5</w:t>
+            </w:r>
+          </w:p>
+        </w:tc>
+        <w:tc>
+          <w:tcPr>
+            <w:tcW w:w="4508" w:type="dxa"/>
+            <w:tcBorders>
+              <w:top w:val="single" w:sz="4" w:space="0" w:color="auto"/>
+              <w:left w:val="single" w:sz="4" w:space="0" w:color="auto"/>
+              <w:bottom w:val="single" w:sz="4" w:space="0" w:color="auto"/>
+              <w:right w:val="single" w:sz="4" w:space="0" w:color="auto"/>
+            </w:tcBorders>
+            <w:hideMark/>
+          </w:tcPr>
+          <w:p>
+            <w:r>
+              <w:t>a==c</w:t>
+            </w:r>
+          </w:p>
+        </w:tc>
+      </w:tr>
+      <w:tr>
+        <w:tc>
+          <w:tcPr>
+            <w:tcW w:w="4508" w:type="dxa"/>
+            <w:tcBorders>
+              <w:top w:val="single" w:sz="4" w:space="0" w:color="auto"/>
+              <w:left w:val="single" w:sz="4" w:space="0" w:color="auto"/>
+              <w:bottom w:val="single" w:sz="4" w:space="0" w:color="auto"/>
+              <w:right w:val="single" w:sz="4" w:space="0" w:color="auto"/>
+            </w:tcBorders>
+            <w:hideMark/>
+          </w:tcPr>
+          <w:p>
+            <w:r>
+              <w:t>C6</w:t>
+            </w:r>
+          </w:p>
+        </w:tc>
+        <w:tc>
+          <w:tcPr>
+            <w:tcW w:w="4508" w:type="dxa"/>
+            <w:tcBorders>
+              <w:top w:val="single" w:sz="4" w:space="0" w:color="auto"/>
+              <w:left w:val="single" w:sz="4" w:space="0" w:color="auto"/>
+              <w:bottom w:val="single" w:sz="4" w:space="0" w:color="auto"/>
+              <w:right w:val="single" w:sz="4" w:space="0" w:color="auto"/>
+            </w:tcBorders>
+            <w:hideMark/>
+          </w:tcPr>
+          <w:p>
+            <w:r>
+              <w:t>b==c</w:t>
+            </w:r>
+          </w:p>
+        </w:tc>
+      </w:tr>
+    </w:tbl>
+    <w:p>
+      <w:pPr>
+        <w:rPr>
+          <w:sz w:val="22"/>
+          <w:szCs w:val="22"/>
+        </w:rPr>
+      </w:pPr>
+    </w:p>
+    <w:tbl>
+      <w:tblPr>
+        <w:tblStyle w:val="TableGrid"/>
+        <w:tblW w:w="0" w:type="auto"/>
+        <w:tblLook w:val="04A0" w:firstRow="1" w:lastRow="0" w:firstColumn="1" w:lastColumn="0" w:noHBand="0" w:noVBand="1"/>
+      </w:tblPr>
+      <w:tblGrid>
+        <w:gridCol w:w="1339"/>
+        <w:gridCol w:w="1339"/>
+        <w:gridCol w:w="1338"/>
+        <w:gridCol w:w="1864"/>
+        <w:gridCol w:w="1606"/>
+        <w:gridCol w:w="1530"/>
+      </w:tblGrid>
+      <w:tr>
+        <w:tc>
+          <w:tcPr>
+            <w:tcW w:w="1339" w:type="dxa"/>
+            <w:tcBorders>
+              <w:top w:val="single" w:sz="4" w:space="0" w:color="auto"/>
+              <w:left w:val="single" w:sz="4" w:space="0" w:color="auto"/>
+              <w:bottom w:val="single" w:sz="4" w:space="0" w:color="auto"/>
+              <w:right w:val="single" w:sz="4" w:space="0" w:color="auto"/>
+            </w:tcBorders>
+            <w:hideMark/>
+          </w:tcPr>
+          <w:p>
+            <w:r>
+              <w:t>a</w:t>
+            </w:r>
+          </w:p>
+        </w:tc>
+        <w:tc>
+          <w:tcPr>
+            <w:tcW w:w="1339" w:type="dxa"/>
+            <w:tcBorders>
+              <w:top w:val="single" w:sz="4" w:space="0" w:color="auto"/>
+              <w:left w:val="single" w:sz="4" w:space="0" w:color="auto"/>
+              <w:bottom w:val="single" w:sz="4" w:space="0" w:color="auto"/>
+              <w:right w:val="single" w:sz="4" w:space="0" w:color="auto"/>
+            </w:tcBorders>
+            <w:hideMark/>
+          </w:tcPr>
+          <w:p>
+            <w:r>
+              <w:t>b</w:t>
+            </w:r>
+          </w:p>
+        </w:tc>
+        <w:tc>
+          <w:tcPr>
+            <w:tcW w:w="1338" w:type="dxa"/>
+            <w:tcBorders>
+              <w:top w:val="single" w:sz="4" w:space="0" w:color="auto"/>
+              <w:left w:val="single" w:sz="4" w:space="0" w:color="auto"/>
+              <w:bottom w:val="single" w:sz="4" w:space="0" w:color="auto"/>
+              <w:right w:val="single" w:sz="4" w:space="0" w:color="auto"/>
+            </w:tcBorders>
+            <w:hideMark/>
+          </w:tcPr>
+          <w:p>
+            <w:r>
+              <w:t>c</w:t>
+            </w:r>
+          </w:p>
+        </w:tc>
+        <w:tc>
+          <w:tcPr>
+            <w:tcW w:w="1864" w:type="dxa"/>
+            <w:tcBorders>
+              <w:top w:val="single" w:sz="4" w:space="0" w:color="auto"/>
+              <w:left w:val="single" w:sz="4" w:space="0" w:color="auto"/>
+              <w:bottom w:val="single" w:sz="4" w:space="0" w:color="auto"/>
+              <w:right w:val="single" w:sz="4" w:space="0" w:color="auto"/>
+            </w:tcBorders>
+            <w:hideMark/>
+          </w:tcPr>
+          <w:p>
+            <w:r>
+              <w:t>conditions</w:t>
+            </w:r>
+          </w:p>
+        </w:tc>
+        <w:tc>
+          <w:tcPr>
+            <w:tcW w:w="1606" w:type="dxa"/>
+            <w:tcBorders>
+              <w:top w:val="single" w:sz="4" w:space="0" w:color="auto"/>
+              <w:left w:val="single" w:sz="4" w:space="0" w:color="auto"/>
+              <w:bottom w:val="single" w:sz="4" w:space="0" w:color="auto"/>
+              <w:right w:val="single" w:sz="4" w:space="0" w:color="auto"/>
+            </w:tcBorders>
+            <w:hideMark/>
+          </w:tcPr>
+          <w:p>
+            <w:r>
+              <w:t>output</w:t>
+            </w:r>
+          </w:p>
+        </w:tc>
+        <w:tc>
+          <w:tcPr>
+            <w:tcW w:w="1530" w:type="dxa"/>
+            <w:tcBorders>
+              <w:top w:val="single" w:sz="4" w:space="0" w:color="auto"/>
+              <w:left w:val="single" w:sz="4" w:space="0" w:color="auto"/>
+              <w:bottom w:val="single" w:sz="4" w:space="0" w:color="auto"/>
+              <w:right w:val="single" w:sz="4" w:space="0" w:color="auto"/>
+            </w:tcBorders>
+            <w:hideMark/>
+          </w:tcPr>
+          <w:p>
+            <w:r>
+              <w:t>valid</w:t>
+            </w:r>
+          </w:p>
+        </w:tc>
+      </w:tr>
+      <w:tr>
+        <w:tc>
+          <w:tcPr>
+            <w:tcW w:w="1339" w:type="dxa"/>
+            <w:tcBorders>
+              <w:top w:val="single" w:sz="4" w:space="0" w:color="auto"/>
+              <w:left w:val="single" w:sz="4" w:space="0" w:color="auto"/>
+              <w:bottom w:val="single" w:sz="4" w:space="0" w:color="auto"/>
+              <w:right w:val="single" w:sz="4" w:space="0" w:color="auto"/>
+            </w:tcBorders>
+            <w:hideMark/>
+          </w:tcPr>
+          <w:p>
+            <w:r>
+              <w:t>1</w:t>
+            </w:r>
+          </w:p>
+        </w:tc>
+        <w:tc>
+          <w:tcPr>
+            <w:tcW w:w="1339" w:type="dxa"/>
+            <w:tcBorders>
+              <w:top w:val="single" w:sz="4" w:space="0" w:color="auto"/>
+              <w:left w:val="single" w:sz="4" w:space="0" w:color="auto"/>
+              <w:bottom w:val="single" w:sz="4" w:space="0" w:color="auto"/>
+              <w:right w:val="single" w:sz="4" w:space="0" w:color="auto"/>
+            </w:tcBorders>
+            <w:hideMark/>
+          </w:tcPr>
+          <w:p>
+            <w:r>
+              <w:t>1</w:t>
+            </w:r>
+          </w:p>
+        </w:tc>
+        <w:tc>
+          <w:tcPr>
+            <w:tcW w:w="1338" w:type="dxa"/>
+            <w:tcBorders>
+              <w:top w:val="single" w:sz="4" w:space="0" w:color="auto"/>
+              <w:left w:val="single" w:sz="4" w:space="0" w:color="auto"/>
+              <w:bottom w:val="single" w:sz="4" w:space="0" w:color="auto"/>
+              <w:right w:val="single" w:sz="4" w:space="0" w:color="auto"/>
+            </w:tcBorders>
+            <w:hideMark/>
+          </w:tcPr>
+          <w:p>
+            <w:r>
+              <w:t>5</w:t>
+            </w:r>
+          </w:p>
+        </w:tc>
+        <w:tc>
+          <w:tcPr>
+            <w:tcW w:w="1864" w:type="dxa"/>
+            <w:tcBorders>
+              <w:top w:val="single" w:sz="4" w:space="0" w:color="auto"/>
+              <w:left w:val="single" w:sz="4" w:space="0" w:color="auto"/>
+              <w:bottom w:val="single" w:sz="4" w:space="0" w:color="auto"/>
+              <w:right w:val="single" w:sz="4" w:space="0" w:color="auto"/>
+            </w:tcBorders>
+            <w:hideMark/>
+          </w:tcPr>
+          <w:p>
+            <w:r>
+              <w:t>C2,C3,C4</w:t>
+            </w:r>
+          </w:p>
+        </w:tc>
+        <w:tc>
+          <w:tcPr>
+            <w:tcW w:w="1606" w:type="dxa"/>
+            <w:tcBorders>
+              <w:top w:val="single" w:sz="4" w:space="0" w:color="auto"/>
+              <w:left w:val="single" w:sz="4" w:space="0" w:color="auto"/>
+              <w:bottom w:val="single" w:sz="4" w:space="0" w:color="auto"/>
+              <w:right w:val="single" w:sz="4" w:space="0" w:color="auto"/>
+            </w:tcBorders>
+            <w:hideMark/>
+          </w:tcPr>
+          <w:p>
+            <w:r>
+              <w:t>Non-triangle</w:t>
+            </w:r>
+          </w:p>
+        </w:tc>
+        <w:tc>
+          <w:tcPr>
+            <w:tcW w:w="1530" w:type="dxa"/>
+            <w:tcBorders>
+              <w:top w:val="single" w:sz="4" w:space="0" w:color="auto"/>
+              <w:left w:val="single" w:sz="4" w:space="0" w:color="auto"/>
+              <w:bottom w:val="single" w:sz="4" w:space="0" w:color="auto"/>
+              <w:right w:val="single" w:sz="4" w:space="0" w:color="auto"/>
+            </w:tcBorders>
+            <w:hideMark/>
+          </w:tcPr>
+          <w:p>
+            <w:r>
+              <w:t>True</w:t>
+            </w:r>
+          </w:p>
+        </w:tc>
+      </w:tr>
+      <w:tr>
+        <w:tc>
+          <w:tcPr>
+            <w:tcW w:w="1339" w:type="dxa"/>
+            <w:tcBorders>
+              <w:top w:val="single" w:sz="4" w:space="0" w:color="auto"/>
+              <w:left w:val="single" w:sz="4" w:space="0" w:color="auto"/>
+              <w:bottom w:val="single" w:sz="4" w:space="0" w:color="auto"/>
+              <w:right w:val="single" w:sz="4" w:space="0" w:color="auto"/>
+            </w:tcBorders>
+            <w:hideMark/>
+          </w:tcPr>
+          <w:p>
+            <w:r>
+              <w:t>1</w:t>
+            </w:r>
+          </w:p>
+        </w:tc>
+        <w:tc>
+          <w:tcPr>
+            <w:tcW w:w="1339" w:type="dxa"/>
+            <w:tcBorders>
+              <w:top w:val="single" w:sz="4" w:space="0" w:color="auto"/>
+              <w:left w:val="single" w:sz="4" w:space="0" w:color="auto"/>
+              <w:bottom w:val="single" w:sz="4" w:space="0" w:color="auto"/>
+              <w:right w:val="single" w:sz="4" w:space="0" w:color="auto"/>
+            </w:tcBorders>
+            <w:hideMark/>
+          </w:tcPr>
+          <w:p>
+            <w:r>
+              <w:t>5</w:t>
+            </w:r>
+          </w:p>
+        </w:tc>
+        <w:tc>
+          <w:tcPr>
+            <w:tcW w:w="1338" w:type="dxa"/>
+            <w:tcBorders>
+              <w:top w:val="single" w:sz="4" w:space="0" w:color="auto"/>
+              <w:left w:val="single" w:sz="4" w:space="0" w:color="auto"/>
+              <w:bottom w:val="single" w:sz="4" w:space="0" w:color="auto"/>
+              <w:right w:val="single" w:sz="4" w:space="0" w:color="auto"/>
+            </w:tcBorders>
+            <w:hideMark/>
+          </w:tcPr>
+          <w:p>
+            <w:r>
+              <w:t>1</w:t>
+            </w:r>
+          </w:p>
+        </w:tc>
+        <w:tc>
+          <w:tcPr>
+            <w:tcW w:w="1864" w:type="dxa"/>
+            <w:tcBorders>
+              <w:top w:val="single" w:sz="4" w:space="0" w:color="auto"/>
+              <w:left w:val="single" w:sz="4" w:space="0" w:color="auto"/>
+              <w:bottom w:val="single" w:sz="4" w:space="0" w:color="auto"/>
+              <w:right w:val="single" w:sz="4" w:space="0" w:color="auto"/>
+            </w:tcBorders>
+            <w:hideMark/>
+          </w:tcPr>
+          <w:p>
+            <w:r>
+              <w:t>C1,C3,C5</w:t>
+            </w:r>
+          </w:p>
+        </w:tc>
+        <w:tc>
+          <w:tcPr>
+            <w:tcW w:w="1606" w:type="dxa"/>
+            <w:tcBorders>
+              <w:top w:val="single" w:sz="4" w:space="0" w:color="auto"/>
+              <w:left w:val="single" w:sz="4" w:space="0" w:color="auto"/>
+              <w:bottom w:val="single" w:sz="4" w:space="0" w:color="auto"/>
+              <w:right w:val="single" w:sz="4" w:space="0" w:color="auto"/>
+            </w:tcBorders>
+            <w:hideMark/>
+          </w:tcPr>
+          <w:p>
+            <w:r>
+              <w:t>Non-triangle</w:t>
+            </w:r>
+          </w:p>
+        </w:tc>
+        <w:tc>
+          <w:tcPr>
+            <w:tcW w:w="1530" w:type="dxa"/>
+            <w:tcBorders>
+              <w:top w:val="single" w:sz="4" w:space="0" w:color="auto"/>
+              <w:left w:val="single" w:sz="4" w:space="0" w:color="auto"/>
+              <w:bottom w:val="single" w:sz="4" w:space="0" w:color="auto"/>
+              <w:right w:val="single" w:sz="4" w:space="0" w:color="auto"/>
+            </w:tcBorders>
+            <w:hideMark/>
+          </w:tcPr>
+          <w:p>
+            <w:r>
+              <w:t>True</w:t>
+            </w:r>
+          </w:p>
+        </w:tc>
+      </w:tr>
+      <w:tr>
+        <w:tc>
+          <w:tcPr>
+            <w:tcW w:w="1339" w:type="dxa"/>
+            <w:tcBorders>
+              <w:top w:val="single" w:sz="4" w:space="0" w:color="auto"/>
+              <w:left w:val="single" w:sz="4" w:space="0" w:color="auto"/>
+              <w:bottom w:val="single" w:sz="4" w:space="0" w:color="auto"/>
+              <w:right w:val="single" w:sz="4" w:space="0" w:color="auto"/>
+            </w:tcBorders>
+            <w:hideMark/>
+          </w:tcPr>
+          <w:p>
+            <w:r>
+              <w:t>5</w:t>
+            </w:r>
+          </w:p>
+        </w:tc>
+        <w:tc>
+          <w:tcPr>
+            <w:tcW w:w="1339" w:type="dxa"/>
+            <w:tcBorders>
+              <w:top w:val="single" w:sz="4" w:space="0" w:color="auto"/>
+              <w:left w:val="single" w:sz="4" w:space="0" w:color="auto"/>
+              <w:bottom w:val="single" w:sz="4" w:space="0" w:color="auto"/>
+              <w:right w:val="single" w:sz="4" w:space="0" w:color="auto"/>
+            </w:tcBorders>
+            <w:hideMark/>
+          </w:tcPr>
+          <w:p>
+            <w:r>
+              <w:t>1</w:t>
+            </w:r>
+          </w:p>
+        </w:tc>
+        <w:tc>
+          <w:tcPr>
+            <w:tcW w:w="1338" w:type="dxa"/>
+            <w:tcBorders>
+              <w:top w:val="single" w:sz="4" w:space="0" w:color="auto"/>
+              <w:left w:val="single" w:sz="4" w:space="0" w:color="auto"/>
+              <w:bottom w:val="single" w:sz="4" w:space="0" w:color="auto"/>
+              <w:right w:val="single" w:sz="4" w:space="0" w:color="auto"/>
+            </w:tcBorders>
+            <w:hideMark/>
+          </w:tcPr>
+          <w:p>
+            <w:r>
+              <w:t>1</w:t>
+            </w:r>
+          </w:p>
+        </w:tc>
+        <w:tc>
+          <w:tcPr>
+            <w:tcW w:w="1864" w:type="dxa"/>
+            <w:tcBorders>
+              <w:top w:val="single" w:sz="4" w:space="0" w:color="auto"/>
+              <w:left w:val="single" w:sz="4" w:space="0" w:color="auto"/>
+              <w:bottom w:val="single" w:sz="4" w:space="0" w:color="auto"/>
+              <w:right w:val="single" w:sz="4" w:space="0" w:color="auto"/>
+            </w:tcBorders>
+            <w:hideMark/>
+          </w:tcPr>
+          <w:p>
+            <w:r>
+              <w:t>C1,C2,C6</w:t>
+            </w:r>
+          </w:p>
+        </w:tc>
+        <w:tc>
+          <w:tcPr>
+            <w:tcW w:w="1606" w:type="dxa"/>
+            <w:tcBorders>
+              <w:top w:val="single" w:sz="4" w:space="0" w:color="auto"/>
+              <w:left w:val="single" w:sz="4" w:space="0" w:color="auto"/>
+              <w:bottom w:val="single" w:sz="4" w:space="0" w:color="auto"/>
+              <w:right w:val="single" w:sz="4" w:space="0" w:color="auto"/>
+            </w:tcBorders>
+            <w:hideMark/>
+          </w:tcPr>
+          <w:p>
+            <w:r>
+              <w:t>Non-triangle</w:t>
+            </w:r>
+          </w:p>
+        </w:tc>
+        <w:tc>
+          <w:tcPr>
+            <w:tcW w:w="1530" w:type="dxa"/>
+            <w:tcBorders>
+              <w:top w:val="single" w:sz="4" w:space="0" w:color="auto"/>
+              <w:left w:val="single" w:sz="4" w:space="0" w:color="auto"/>
+              <w:bottom w:val="single" w:sz="4" w:space="0" w:color="auto"/>
+              <w:right w:val="single" w:sz="4" w:space="0" w:color="auto"/>
+            </w:tcBorders>
+            <w:hideMark/>
+          </w:tcPr>
+          <w:p>
+            <w:r>
+              <w:t>True</w:t>
+            </w:r>
+          </w:p>
+        </w:tc>
+      </w:tr>
+    </w:tbl>
+    <w:p>
+      <w:pPr>
+        <w:rPr>
+          <w:sz w:val="22"/>
+          <w:szCs w:val="22"/>
+        </w:rPr>
+      </w:pPr>
+    </w:p>
+    <w:p>
+      <w:r>
+        <w:rPr>
+          <w:rFonts w:ascii="Times New Roman" w:hAnsi="Times New Roman" w:cs="Times New Roman"/>
+          <w:lang w:eastAsia="en-AU"/>
+        </w:rPr>
+        <w:br w:type="page"/>
+      </w:r>
+    </w:p>
+    <w:p>
+      <w:pPr>
+        <w:pStyle w:val="Heading5"/>
+      </w:pPr>
+      <w:r>
+        <w:lastRenderedPageBreak/>
+        <w:t>Condition / Decision Coverage:</w:t>
+      </w:r>
+    </w:p>
+    <w:tbl>
+      <w:tblPr>
+        <w:tblStyle w:val="TableGrid"/>
+        <w:tblW w:w="0" w:type="auto"/>
+        <w:tblLook w:val="04A0" w:firstRow="1" w:lastRow="0" w:firstColumn="1" w:lastColumn="0" w:noHBand="0" w:noVBand="1"/>
+      </w:tblPr>
+      <w:tblGrid>
+        <w:gridCol w:w="1285"/>
+        <w:gridCol w:w="1286"/>
+        <w:gridCol w:w="1284"/>
+        <w:gridCol w:w="2014"/>
+        <w:gridCol w:w="1595"/>
+        <w:gridCol w:w="1552"/>
+      </w:tblGrid>
+      <w:tr>
+        <w:tc>
+          <w:tcPr>
+            <w:tcW w:w="1443" w:type="dxa"/>
+            <w:tcBorders>
+              <w:top w:val="single" w:sz="4" w:space="0" w:color="auto"/>
+              <w:left w:val="single" w:sz="4" w:space="0" w:color="auto"/>
+              <w:bottom w:val="single" w:sz="4" w:space="0" w:color="auto"/>
+              <w:right w:val="single" w:sz="4" w:space="0" w:color="auto"/>
+            </w:tcBorders>
+            <w:hideMark/>
+          </w:tcPr>
+          <w:p>
+            <w:r>
+              <w:t>a</w:t>
+            </w:r>
+          </w:p>
+        </w:tc>
+        <w:tc>
+          <w:tcPr>
+            <w:tcW w:w="1443" w:type="dxa"/>
+            <w:tcBorders>
+              <w:top w:val="single" w:sz="4" w:space="0" w:color="auto"/>
+              <w:left w:val="single" w:sz="4" w:space="0" w:color="auto"/>
+              <w:bottom w:val="single" w:sz="4" w:space="0" w:color="auto"/>
+              <w:right w:val="single" w:sz="4" w:space="0" w:color="auto"/>
+            </w:tcBorders>
+            <w:hideMark/>
+          </w:tcPr>
+          <w:p>
+            <w:r>
+              <w:t>b</w:t>
+            </w:r>
+          </w:p>
+        </w:tc>
+        <w:tc>
+          <w:tcPr>
+            <w:tcW w:w="1442" w:type="dxa"/>
+            <w:tcBorders>
+              <w:top w:val="single" w:sz="4" w:space="0" w:color="auto"/>
+              <w:left w:val="single" w:sz="4" w:space="0" w:color="auto"/>
+              <w:bottom w:val="single" w:sz="4" w:space="0" w:color="auto"/>
+              <w:right w:val="single" w:sz="4" w:space="0" w:color="auto"/>
+            </w:tcBorders>
+            <w:hideMark/>
+          </w:tcPr>
+          <w:p>
+            <w:r>
+              <w:t>c</w:t>
+            </w:r>
+          </w:p>
+        </w:tc>
+        <w:tc>
+          <w:tcPr>
+            <w:tcW w:w="1416" w:type="dxa"/>
+            <w:tcBorders>
+              <w:top w:val="single" w:sz="4" w:space="0" w:color="auto"/>
+              <w:left w:val="single" w:sz="4" w:space="0" w:color="auto"/>
+              <w:bottom w:val="single" w:sz="4" w:space="0" w:color="auto"/>
+              <w:right w:val="single" w:sz="4" w:space="0" w:color="auto"/>
+            </w:tcBorders>
+            <w:hideMark/>
+          </w:tcPr>
+          <w:p>
+            <w:r>
+              <w:t>conditions</w:t>
+            </w:r>
+          </w:p>
+        </w:tc>
+        <w:tc>
+          <w:tcPr>
+            <w:tcW w:w="1650" w:type="dxa"/>
+            <w:tcBorders>
+              <w:top w:val="single" w:sz="4" w:space="0" w:color="auto"/>
+              <w:left w:val="single" w:sz="4" w:space="0" w:color="auto"/>
+              <w:bottom w:val="single" w:sz="4" w:space="0" w:color="auto"/>
+              <w:right w:val="single" w:sz="4" w:space="0" w:color="auto"/>
+            </w:tcBorders>
+            <w:hideMark/>
+          </w:tcPr>
+          <w:p>
+            <w:r>
+              <w:t>output</w:t>
+            </w:r>
+          </w:p>
+        </w:tc>
+        <w:tc>
+          <w:tcPr>
+            <w:tcW w:w="1622" w:type="dxa"/>
+            <w:tcBorders>
+              <w:top w:val="single" w:sz="4" w:space="0" w:color="auto"/>
+              <w:left w:val="single" w:sz="4" w:space="0" w:color="auto"/>
+              <w:bottom w:val="single" w:sz="4" w:space="0" w:color="auto"/>
+              <w:right w:val="single" w:sz="4" w:space="0" w:color="auto"/>
+            </w:tcBorders>
+            <w:hideMark/>
+          </w:tcPr>
+          <w:p>
+            <w:r>
+              <w:t>valid</w:t>
+            </w:r>
+          </w:p>
+        </w:tc>
+      </w:tr>
+      <w:tr>
+        <w:tc>
+          <w:tcPr>
+            <w:tcW w:w="1443" w:type="dxa"/>
+            <w:tcBorders>
+              <w:top w:val="single" w:sz="4" w:space="0" w:color="auto"/>
+              <w:left w:val="single" w:sz="4" w:space="0" w:color="auto"/>
+              <w:bottom w:val="single" w:sz="4" w:space="0" w:color="auto"/>
+              <w:right w:val="single" w:sz="4" w:space="0" w:color="auto"/>
+            </w:tcBorders>
+            <w:hideMark/>
+          </w:tcPr>
+          <w:p>
+            <w:r>
+              <w:t>1</w:t>
+            </w:r>
+          </w:p>
+        </w:tc>
+        <w:tc>
+          <w:tcPr>
+            <w:tcW w:w="1443" w:type="dxa"/>
+            <w:tcBorders>
+              <w:top w:val="single" w:sz="4" w:space="0" w:color="auto"/>
+              <w:left w:val="single" w:sz="4" w:space="0" w:color="auto"/>
+              <w:bottom w:val="single" w:sz="4" w:space="0" w:color="auto"/>
+              <w:right w:val="single" w:sz="4" w:space="0" w:color="auto"/>
+            </w:tcBorders>
+            <w:hideMark/>
+          </w:tcPr>
+          <w:p>
+            <w:r>
+              <w:t>1</w:t>
+            </w:r>
+          </w:p>
+        </w:tc>
+        <w:tc>
+          <w:tcPr>
+            <w:tcW w:w="1442" w:type="dxa"/>
+            <w:tcBorders>
+              <w:top w:val="single" w:sz="4" w:space="0" w:color="auto"/>
+              <w:left w:val="single" w:sz="4" w:space="0" w:color="auto"/>
+              <w:bottom w:val="single" w:sz="4" w:space="0" w:color="auto"/>
+              <w:right w:val="single" w:sz="4" w:space="0" w:color="auto"/>
+            </w:tcBorders>
+            <w:hideMark/>
+          </w:tcPr>
+          <w:p>
+            <w:r>
+              <w:t>5</w:t>
+            </w:r>
+          </w:p>
+        </w:tc>
+        <w:tc>
+          <w:tcPr>
+            <w:tcW w:w="1416" w:type="dxa"/>
+            <w:tcBorders>
+              <w:top w:val="single" w:sz="4" w:space="0" w:color="auto"/>
+              <w:left w:val="single" w:sz="4" w:space="0" w:color="auto"/>
+              <w:bottom w:val="single" w:sz="4" w:space="0" w:color="auto"/>
+              <w:right w:val="single" w:sz="4" w:space="0" w:color="auto"/>
+            </w:tcBorders>
+            <w:hideMark/>
+          </w:tcPr>
+          <w:p>
+            <w:r>
+              <w:t>C2,C3,C4</w:t>
+            </w:r>
+          </w:p>
+        </w:tc>
+        <w:tc>
+          <w:tcPr>
+            <w:tcW w:w="1650" w:type="dxa"/>
+            <w:tcBorders>
+              <w:top w:val="single" w:sz="4" w:space="0" w:color="auto"/>
+              <w:left w:val="single" w:sz="4" w:space="0" w:color="auto"/>
+              <w:bottom w:val="single" w:sz="4" w:space="0" w:color="auto"/>
+              <w:right w:val="single" w:sz="4" w:space="0" w:color="auto"/>
+            </w:tcBorders>
+            <w:hideMark/>
+          </w:tcPr>
+          <w:p>
+            <w:r>
+              <w:t>Non-triangle</w:t>
+            </w:r>
+          </w:p>
+        </w:tc>
+        <w:tc>
+          <w:tcPr>
+            <w:tcW w:w="1622" w:type="dxa"/>
+            <w:tcBorders>
+              <w:top w:val="single" w:sz="4" w:space="0" w:color="auto"/>
+              <w:left w:val="single" w:sz="4" w:space="0" w:color="auto"/>
+              <w:bottom w:val="single" w:sz="4" w:space="0" w:color="auto"/>
+              <w:right w:val="single" w:sz="4" w:space="0" w:color="auto"/>
+            </w:tcBorders>
+            <w:hideMark/>
+          </w:tcPr>
+          <w:p>
+            <w:r>
+              <w:t>True</w:t>
+            </w:r>
+          </w:p>
+        </w:tc>
+      </w:tr>
+      <w:tr>
+        <w:tc>
+          <w:tcPr>
+            <w:tcW w:w="1443" w:type="dxa"/>
+            <w:tcBorders>
+              <w:top w:val="single" w:sz="4" w:space="0" w:color="auto"/>
+              <w:left w:val="single" w:sz="4" w:space="0" w:color="auto"/>
+              <w:bottom w:val="single" w:sz="4" w:space="0" w:color="auto"/>
+              <w:right w:val="single" w:sz="4" w:space="0" w:color="auto"/>
+            </w:tcBorders>
+            <w:hideMark/>
+          </w:tcPr>
+          <w:p>
+            <w:r>
+              <w:t>1</w:t>
+            </w:r>
+          </w:p>
+        </w:tc>
+        <w:tc>
+          <w:tcPr>
+            <w:tcW w:w="1443" w:type="dxa"/>
+            <w:tcBorders>
+              <w:top w:val="single" w:sz="4" w:space="0" w:color="auto"/>
+              <w:left w:val="single" w:sz="4" w:space="0" w:color="auto"/>
+              <w:bottom w:val="single" w:sz="4" w:space="0" w:color="auto"/>
+              <w:right w:val="single" w:sz="4" w:space="0" w:color="auto"/>
+            </w:tcBorders>
+            <w:hideMark/>
+          </w:tcPr>
+          <w:p>
+            <w:r>
+              <w:t>5</w:t>
+            </w:r>
+          </w:p>
+        </w:tc>
+        <w:tc>
+          <w:tcPr>
+            <w:tcW w:w="1442" w:type="dxa"/>
+            <w:tcBorders>
+              <w:top w:val="single" w:sz="4" w:space="0" w:color="auto"/>
+              <w:left w:val="single" w:sz="4" w:space="0" w:color="auto"/>
+              <w:bottom w:val="single" w:sz="4" w:space="0" w:color="auto"/>
+              <w:right w:val="single" w:sz="4" w:space="0" w:color="auto"/>
+            </w:tcBorders>
+            <w:hideMark/>
+          </w:tcPr>
+          <w:p>
+            <w:r>
+              <w:t>1</w:t>
+            </w:r>
+          </w:p>
+        </w:tc>
+        <w:tc>
+          <w:tcPr>
+            <w:tcW w:w="1416" w:type="dxa"/>
+            <w:tcBorders>
+              <w:top w:val="single" w:sz="4" w:space="0" w:color="auto"/>
+              <w:left w:val="single" w:sz="4" w:space="0" w:color="auto"/>
+              <w:bottom w:val="single" w:sz="4" w:space="0" w:color="auto"/>
+              <w:right w:val="single" w:sz="4" w:space="0" w:color="auto"/>
+            </w:tcBorders>
+            <w:hideMark/>
+          </w:tcPr>
+          <w:p>
+            <w:r>
+              <w:t>C1,C3,C5</w:t>
+            </w:r>
+          </w:p>
+        </w:tc>
+        <w:tc>
+          <w:tcPr>
+            <w:tcW w:w="1650" w:type="dxa"/>
+            <w:tcBorders>
+              <w:top w:val="single" w:sz="4" w:space="0" w:color="auto"/>
+              <w:left w:val="single" w:sz="4" w:space="0" w:color="auto"/>
+              <w:bottom w:val="single" w:sz="4" w:space="0" w:color="auto"/>
+              <w:right w:val="single" w:sz="4" w:space="0" w:color="auto"/>
+            </w:tcBorders>
+            <w:hideMark/>
+          </w:tcPr>
+          <w:p>
+            <w:r>
+              <w:t>Non-triangle</w:t>
+            </w:r>
+          </w:p>
+        </w:tc>
+        <w:tc>
+          <w:tcPr>
+            <w:tcW w:w="1622" w:type="dxa"/>
+            <w:tcBorders>
+              <w:top w:val="single" w:sz="4" w:space="0" w:color="auto"/>
+              <w:left w:val="single" w:sz="4" w:space="0" w:color="auto"/>
+              <w:bottom w:val="single" w:sz="4" w:space="0" w:color="auto"/>
+              <w:right w:val="single" w:sz="4" w:space="0" w:color="auto"/>
+            </w:tcBorders>
+            <w:hideMark/>
+          </w:tcPr>
+          <w:p>
+            <w:r>
+              <w:t>True</w:t>
+            </w:r>
+          </w:p>
+        </w:tc>
+      </w:tr>
+      <w:tr>
+        <w:tc>
+          <w:tcPr>
+            <w:tcW w:w="1443" w:type="dxa"/>
+            <w:tcBorders>
+              <w:top w:val="single" w:sz="4" w:space="0" w:color="auto"/>
+              <w:left w:val="single" w:sz="4" w:space="0" w:color="auto"/>
+              <w:bottom w:val="single" w:sz="4" w:space="0" w:color="auto"/>
+              <w:right w:val="single" w:sz="4" w:space="0" w:color="auto"/>
+            </w:tcBorders>
+            <w:hideMark/>
+          </w:tcPr>
+          <w:p>
+            <w:r>
+              <w:t>5</w:t>
+            </w:r>
+          </w:p>
+        </w:tc>
+        <w:tc>
+          <w:tcPr>
+            <w:tcW w:w="1443" w:type="dxa"/>
+            <w:tcBorders>
+              <w:top w:val="single" w:sz="4" w:space="0" w:color="auto"/>
+              <w:left w:val="single" w:sz="4" w:space="0" w:color="auto"/>
+              <w:bottom w:val="single" w:sz="4" w:space="0" w:color="auto"/>
+              <w:right w:val="single" w:sz="4" w:space="0" w:color="auto"/>
+            </w:tcBorders>
+            <w:hideMark/>
+          </w:tcPr>
+          <w:p>
+            <w:r>
+              <w:t>1</w:t>
+            </w:r>
+          </w:p>
+        </w:tc>
+        <w:tc>
+          <w:tcPr>
+            <w:tcW w:w="1442" w:type="dxa"/>
+            <w:tcBorders>
+              <w:top w:val="single" w:sz="4" w:space="0" w:color="auto"/>
+              <w:left w:val="single" w:sz="4" w:space="0" w:color="auto"/>
+              <w:bottom w:val="single" w:sz="4" w:space="0" w:color="auto"/>
+              <w:right w:val="single" w:sz="4" w:space="0" w:color="auto"/>
+            </w:tcBorders>
+            <w:hideMark/>
+          </w:tcPr>
+          <w:p>
+            <w:r>
+              <w:t>1</w:t>
+            </w:r>
+          </w:p>
+        </w:tc>
+        <w:tc>
+          <w:tcPr>
+            <w:tcW w:w="1416" w:type="dxa"/>
+            <w:tcBorders>
+              <w:top w:val="single" w:sz="4" w:space="0" w:color="auto"/>
+              <w:left w:val="single" w:sz="4" w:space="0" w:color="auto"/>
+              <w:bottom w:val="single" w:sz="4" w:space="0" w:color="auto"/>
+              <w:right w:val="single" w:sz="4" w:space="0" w:color="auto"/>
+            </w:tcBorders>
+            <w:hideMark/>
+          </w:tcPr>
+          <w:p>
+            <w:r>
+              <w:t>C1,C2,C6</w:t>
+            </w:r>
+          </w:p>
+        </w:tc>
+        <w:tc>
+          <w:tcPr>
+            <w:tcW w:w="1650" w:type="dxa"/>
+            <w:tcBorders>
+              <w:top w:val="single" w:sz="4" w:space="0" w:color="auto"/>
+              <w:left w:val="single" w:sz="4" w:space="0" w:color="auto"/>
+              <w:bottom w:val="single" w:sz="4" w:space="0" w:color="auto"/>
+              <w:right w:val="single" w:sz="4" w:space="0" w:color="auto"/>
+            </w:tcBorders>
+            <w:hideMark/>
+          </w:tcPr>
+          <w:p>
+            <w:r>
+              <w:t>Non-triangle</w:t>
+            </w:r>
+          </w:p>
+        </w:tc>
+        <w:tc>
+          <w:tcPr>
+            <w:tcW w:w="1622" w:type="dxa"/>
+            <w:tcBorders>
+              <w:top w:val="single" w:sz="4" w:space="0" w:color="auto"/>
+              <w:left w:val="single" w:sz="4" w:space="0" w:color="auto"/>
+              <w:bottom w:val="single" w:sz="4" w:space="0" w:color="auto"/>
+              <w:right w:val="single" w:sz="4" w:space="0" w:color="auto"/>
+            </w:tcBorders>
+            <w:hideMark/>
+          </w:tcPr>
+          <w:p>
+            <w:r>
+              <w:t>True</w:t>
+            </w:r>
+          </w:p>
+        </w:tc>
+      </w:tr>
+      <w:tr>
+        <w:tc>
+          <w:tcPr>
+            <w:tcW w:w="1443" w:type="dxa"/>
+            <w:tcBorders>
+              <w:top w:val="single" w:sz="4" w:space="0" w:color="auto"/>
+              <w:left w:val="single" w:sz="4" w:space="0" w:color="auto"/>
+              <w:bottom w:val="single" w:sz="4" w:space="0" w:color="auto"/>
+              <w:right w:val="single" w:sz="4" w:space="0" w:color="auto"/>
+            </w:tcBorders>
+            <w:hideMark/>
+          </w:tcPr>
+          <w:p>
+            <w:r>
+              <w:t>2</w:t>
+            </w:r>
+          </w:p>
+        </w:tc>
+        <w:tc>
+          <w:tcPr>
+            <w:tcW w:w="1443" w:type="dxa"/>
+            <w:tcBorders>
+              <w:top w:val="single" w:sz="4" w:space="0" w:color="auto"/>
+              <w:left w:val="single" w:sz="4" w:space="0" w:color="auto"/>
+              <w:bottom w:val="single" w:sz="4" w:space="0" w:color="auto"/>
+              <w:right w:val="single" w:sz="4" w:space="0" w:color="auto"/>
+            </w:tcBorders>
+            <w:hideMark/>
+          </w:tcPr>
+          <w:p>
+            <w:r>
+              <w:t>3</w:t>
+            </w:r>
+          </w:p>
+        </w:tc>
+        <w:tc>
+          <w:tcPr>
+            <w:tcW w:w="1442" w:type="dxa"/>
+            <w:tcBorders>
+              <w:top w:val="single" w:sz="4" w:space="0" w:color="auto"/>
+              <w:left w:val="single" w:sz="4" w:space="0" w:color="auto"/>
+              <w:bottom w:val="single" w:sz="4" w:space="0" w:color="auto"/>
+              <w:right w:val="single" w:sz="4" w:space="0" w:color="auto"/>
+            </w:tcBorders>
+            <w:hideMark/>
+          </w:tcPr>
+          <w:p>
+            <w:r>
+              <w:t>4</w:t>
+            </w:r>
+          </w:p>
+        </w:tc>
+        <w:tc>
+          <w:tcPr>
+            <w:tcW w:w="1416" w:type="dxa"/>
+            <w:tcBorders>
+              <w:top w:val="single" w:sz="4" w:space="0" w:color="auto"/>
+              <w:left w:val="single" w:sz="4" w:space="0" w:color="auto"/>
+              <w:bottom w:val="single" w:sz="4" w:space="0" w:color="auto"/>
+              <w:right w:val="single" w:sz="4" w:space="0" w:color="auto"/>
+            </w:tcBorders>
+            <w:hideMark/>
+          </w:tcPr>
+          <w:p>
+            <w:r>
+              <w:t>C1,C2,C3</w:t>
+            </w:r>
+          </w:p>
+        </w:tc>
+        <w:tc>
+          <w:tcPr>
+            <w:tcW w:w="1650" w:type="dxa"/>
+            <w:tcBorders>
+              <w:top w:val="single" w:sz="4" w:space="0" w:color="auto"/>
+              <w:left w:val="single" w:sz="4" w:space="0" w:color="auto"/>
+              <w:bottom w:val="single" w:sz="4" w:space="0" w:color="auto"/>
+              <w:right w:val="single" w:sz="4" w:space="0" w:color="auto"/>
+            </w:tcBorders>
+            <w:hideMark/>
+          </w:tcPr>
+          <w:p>
+            <w:r>
+              <w:t>Triangle</w:t>
+            </w:r>
+          </w:p>
+        </w:tc>
+        <w:tc>
+          <w:tcPr>
+            <w:tcW w:w="1622" w:type="dxa"/>
+            <w:tcBorders>
+              <w:top w:val="single" w:sz="4" w:space="0" w:color="auto"/>
+              <w:left w:val="single" w:sz="4" w:space="0" w:color="auto"/>
+              <w:bottom w:val="single" w:sz="4" w:space="0" w:color="auto"/>
+              <w:right w:val="single" w:sz="4" w:space="0" w:color="auto"/>
+            </w:tcBorders>
+            <w:hideMark/>
+          </w:tcPr>
+          <w:p>
+            <w:r>
+              <w:t>True</w:t>
+            </w:r>
+          </w:p>
+        </w:tc>
+      </w:tr>
+      <w:tr>
+        <w:tc>
+          <w:tcPr>
+            <w:tcW w:w="1443" w:type="dxa"/>
+            <w:tcBorders>
+              <w:top w:val="single" w:sz="4" w:space="0" w:color="auto"/>
+              <w:left w:val="single" w:sz="4" w:space="0" w:color="auto"/>
+              <w:bottom w:val="single" w:sz="4" w:space="0" w:color="auto"/>
+              <w:right w:val="single" w:sz="4" w:space="0" w:color="auto"/>
+            </w:tcBorders>
+            <w:hideMark/>
+          </w:tcPr>
+          <w:p>
+            <w:r>
+              <w:t>2</w:t>
+            </w:r>
+          </w:p>
+        </w:tc>
+        <w:tc>
+          <w:tcPr>
+            <w:tcW w:w="1443" w:type="dxa"/>
+            <w:tcBorders>
+              <w:top w:val="single" w:sz="4" w:space="0" w:color="auto"/>
+              <w:left w:val="single" w:sz="4" w:space="0" w:color="auto"/>
+              <w:bottom w:val="single" w:sz="4" w:space="0" w:color="auto"/>
+              <w:right w:val="single" w:sz="4" w:space="0" w:color="auto"/>
+            </w:tcBorders>
+            <w:hideMark/>
+          </w:tcPr>
+          <w:p>
+            <w:r>
+              <w:t>2</w:t>
+            </w:r>
+          </w:p>
+        </w:tc>
+        <w:tc>
+          <w:tcPr>
+            <w:tcW w:w="1442" w:type="dxa"/>
+            <w:tcBorders>
+              <w:top w:val="single" w:sz="4" w:space="0" w:color="auto"/>
+              <w:left w:val="single" w:sz="4" w:space="0" w:color="auto"/>
+              <w:bottom w:val="single" w:sz="4" w:space="0" w:color="auto"/>
+              <w:right w:val="single" w:sz="4" w:space="0" w:color="auto"/>
+            </w:tcBorders>
+            <w:hideMark/>
+          </w:tcPr>
+          <w:p>
+            <w:r>
+              <w:t>2</w:t>
+            </w:r>
+          </w:p>
+        </w:tc>
+        <w:tc>
+          <w:tcPr>
+            <w:tcW w:w="1416" w:type="dxa"/>
+            <w:tcBorders>
+              <w:top w:val="single" w:sz="4" w:space="0" w:color="auto"/>
+              <w:left w:val="single" w:sz="4" w:space="0" w:color="auto"/>
+              <w:bottom w:val="single" w:sz="4" w:space="0" w:color="auto"/>
+              <w:right w:val="single" w:sz="4" w:space="0" w:color="auto"/>
+            </w:tcBorders>
+            <w:hideMark/>
+          </w:tcPr>
+          <w:p>
+            <w:r>
+              <w:t>C1,C2,C3,C4,C5,C6</w:t>
+            </w:r>
+          </w:p>
+        </w:tc>
+        <w:tc>
+          <w:tcPr>
+            <w:tcW w:w="1650" w:type="dxa"/>
+            <w:tcBorders>
+              <w:top w:val="single" w:sz="4" w:space="0" w:color="auto"/>
+              <w:left w:val="single" w:sz="4" w:space="0" w:color="auto"/>
+              <w:bottom w:val="single" w:sz="4" w:space="0" w:color="auto"/>
+              <w:right w:val="single" w:sz="4" w:space="0" w:color="auto"/>
+            </w:tcBorders>
+            <w:hideMark/>
+          </w:tcPr>
+          <w:p>
+            <w:r>
+              <w:t>Equilateral</w:t>
+            </w:r>
+          </w:p>
+        </w:tc>
+        <w:tc>
+          <w:tcPr>
+            <w:tcW w:w="1622" w:type="dxa"/>
+            <w:tcBorders>
+              <w:top w:val="single" w:sz="4" w:space="0" w:color="auto"/>
+              <w:left w:val="single" w:sz="4" w:space="0" w:color="auto"/>
+              <w:bottom w:val="single" w:sz="4" w:space="0" w:color="auto"/>
+              <w:right w:val="single" w:sz="4" w:space="0" w:color="auto"/>
+            </w:tcBorders>
+            <w:hideMark/>
+          </w:tcPr>
+          <w:p>
+            <w:r>
+              <w:t>True</w:t>
+            </w:r>
+          </w:p>
+        </w:tc>
+      </w:tr>
+      <w:tr>
+        <w:tc>
+          <w:tcPr>
+            <w:tcW w:w="1443" w:type="dxa"/>
+            <w:tcBorders>
+              <w:top w:val="single" w:sz="4" w:space="0" w:color="auto"/>
+              <w:left w:val="single" w:sz="4" w:space="0" w:color="auto"/>
+              <w:bottom w:val="single" w:sz="4" w:space="0" w:color="auto"/>
+              <w:right w:val="single" w:sz="4" w:space="0" w:color="auto"/>
+            </w:tcBorders>
+            <w:hideMark/>
+          </w:tcPr>
+          <w:p>
+            <w:r>
+              <w:t>2</w:t>
+            </w:r>
+          </w:p>
+        </w:tc>
+        <w:tc>
+          <w:tcPr>
+            <w:tcW w:w="1443" w:type="dxa"/>
+            <w:tcBorders>
+              <w:top w:val="single" w:sz="4" w:space="0" w:color="auto"/>
+              <w:left w:val="single" w:sz="4" w:space="0" w:color="auto"/>
+              <w:bottom w:val="single" w:sz="4" w:space="0" w:color="auto"/>
+              <w:right w:val="single" w:sz="4" w:space="0" w:color="auto"/>
+            </w:tcBorders>
+            <w:hideMark/>
+          </w:tcPr>
+          <w:p>
+            <w:r>
+              <w:t>2</w:t>
+            </w:r>
+          </w:p>
+        </w:tc>
+        <w:tc>
+          <w:tcPr>
+            <w:tcW w:w="1442" w:type="dxa"/>
+            <w:tcBorders>
+              <w:top w:val="single" w:sz="4" w:space="0" w:color="auto"/>
+              <w:left w:val="single" w:sz="4" w:space="0" w:color="auto"/>
+              <w:bottom w:val="single" w:sz="4" w:space="0" w:color="auto"/>
+              <w:right w:val="single" w:sz="4" w:space="0" w:color="auto"/>
+            </w:tcBorders>
+            <w:hideMark/>
+          </w:tcPr>
+          <w:p>
+            <w:r>
+              <w:t>3</w:t>
+            </w:r>
+          </w:p>
+        </w:tc>
+        <w:tc>
+          <w:tcPr>
+            <w:tcW w:w="1416" w:type="dxa"/>
+            <w:tcBorders>
+              <w:top w:val="single" w:sz="4" w:space="0" w:color="auto"/>
+              <w:left w:val="single" w:sz="4" w:space="0" w:color="auto"/>
+              <w:bottom w:val="single" w:sz="4" w:space="0" w:color="auto"/>
+              <w:right w:val="single" w:sz="4" w:space="0" w:color="auto"/>
+            </w:tcBorders>
+            <w:hideMark/>
+          </w:tcPr>
+          <w:p>
+            <w:r>
+              <w:t>C1,C2,C3,C4</w:t>
+            </w:r>
+          </w:p>
+        </w:tc>
+        <w:tc>
+          <w:tcPr>
+            <w:tcW w:w="1650" w:type="dxa"/>
+            <w:tcBorders>
+              <w:top w:val="single" w:sz="4" w:space="0" w:color="auto"/>
+              <w:left w:val="single" w:sz="4" w:space="0" w:color="auto"/>
+              <w:bottom w:val="single" w:sz="4" w:space="0" w:color="auto"/>
+              <w:right w:val="single" w:sz="4" w:space="0" w:color="auto"/>
+            </w:tcBorders>
+            <w:hideMark/>
+          </w:tcPr>
+          <w:p>
+            <w:r>
+              <w:t>No output</w:t>
+            </w:r>
+          </w:p>
+        </w:tc>
+        <w:tc>
+          <w:tcPr>
+            <w:tcW w:w="1622" w:type="dxa"/>
+            <w:tcBorders>
+              <w:top w:val="single" w:sz="4" w:space="0" w:color="auto"/>
+              <w:left w:val="single" w:sz="4" w:space="0" w:color="auto"/>
+              <w:bottom w:val="single" w:sz="4" w:space="0" w:color="auto"/>
+              <w:right w:val="single" w:sz="4" w:space="0" w:color="auto"/>
+            </w:tcBorders>
+            <w:hideMark/>
+          </w:tcPr>
+          <w:p>
+            <w:r>
+              <w:t>False, should output isosceles.</w:t>
+            </w:r>
+          </w:p>
+        </w:tc>
+      </w:tr>
+      <w:tr>
+        <w:tc>
+          <w:tcPr>
+            <w:tcW w:w="1443" w:type="dxa"/>
+            <w:tcBorders>
+              <w:top w:val="single" w:sz="4" w:space="0" w:color="auto"/>
+              <w:left w:val="single" w:sz="4" w:space="0" w:color="auto"/>
+              <w:bottom w:val="single" w:sz="4" w:space="0" w:color="auto"/>
+              <w:right w:val="single" w:sz="4" w:space="0" w:color="auto"/>
+            </w:tcBorders>
+            <w:hideMark/>
+          </w:tcPr>
+          <w:p>
+            <w:r>
+              <w:t>2</w:t>
+            </w:r>
+          </w:p>
+        </w:tc>
+        <w:tc>
+          <w:tcPr>
+            <w:tcW w:w="1443" w:type="dxa"/>
+            <w:tcBorders>
+              <w:top w:val="single" w:sz="4" w:space="0" w:color="auto"/>
+              <w:left w:val="single" w:sz="4" w:space="0" w:color="auto"/>
+              <w:bottom w:val="single" w:sz="4" w:space="0" w:color="auto"/>
+              <w:right w:val="single" w:sz="4" w:space="0" w:color="auto"/>
+            </w:tcBorders>
+            <w:hideMark/>
+          </w:tcPr>
+          <w:p>
+            <w:r>
+              <w:t>3</w:t>
+            </w:r>
+          </w:p>
+        </w:tc>
+        <w:tc>
+          <w:tcPr>
+            <w:tcW w:w="1442" w:type="dxa"/>
+            <w:tcBorders>
+              <w:top w:val="single" w:sz="4" w:space="0" w:color="auto"/>
+              <w:left w:val="single" w:sz="4" w:space="0" w:color="auto"/>
+              <w:bottom w:val="single" w:sz="4" w:space="0" w:color="auto"/>
+              <w:right w:val="single" w:sz="4" w:space="0" w:color="auto"/>
+            </w:tcBorders>
+            <w:hideMark/>
+          </w:tcPr>
+          <w:p>
+            <w:r>
+              <w:t>2</w:t>
+            </w:r>
+          </w:p>
+        </w:tc>
+        <w:tc>
+          <w:tcPr>
+            <w:tcW w:w="1416" w:type="dxa"/>
+            <w:tcBorders>
+              <w:top w:val="single" w:sz="4" w:space="0" w:color="auto"/>
+              <w:left w:val="single" w:sz="4" w:space="0" w:color="auto"/>
+              <w:bottom w:val="single" w:sz="4" w:space="0" w:color="auto"/>
+              <w:right w:val="single" w:sz="4" w:space="0" w:color="auto"/>
+            </w:tcBorders>
+            <w:hideMark/>
+          </w:tcPr>
+          <w:p>
+            <w:r>
+              <w:t>C1,C2,C3,C5</w:t>
+            </w:r>
+          </w:p>
+        </w:tc>
+        <w:tc>
+          <w:tcPr>
+            <w:tcW w:w="1650" w:type="dxa"/>
+            <w:tcBorders>
+              <w:top w:val="single" w:sz="4" w:space="0" w:color="auto"/>
+              <w:left w:val="single" w:sz="4" w:space="0" w:color="auto"/>
+              <w:bottom w:val="single" w:sz="4" w:space="0" w:color="auto"/>
+              <w:right w:val="single" w:sz="4" w:space="0" w:color="auto"/>
+            </w:tcBorders>
+            <w:hideMark/>
+          </w:tcPr>
+          <w:p>
+            <w:r>
+              <w:t>Isosceles</w:t>
+            </w:r>
+          </w:p>
+        </w:tc>
+        <w:tc>
+          <w:tcPr>
+            <w:tcW w:w="1622" w:type="dxa"/>
+            <w:tcBorders>
+              <w:top w:val="single" w:sz="4" w:space="0" w:color="auto"/>
+              <w:left w:val="single" w:sz="4" w:space="0" w:color="auto"/>
+              <w:bottom w:val="single" w:sz="4" w:space="0" w:color="auto"/>
+              <w:right w:val="single" w:sz="4" w:space="0" w:color="auto"/>
+            </w:tcBorders>
+            <w:hideMark/>
+          </w:tcPr>
+          <w:p>
+            <w:r>
+              <w:t>True</w:t>
+            </w:r>
+          </w:p>
+        </w:tc>
+      </w:tr>
+    </w:tbl>
+    <w:p>
+      <w:pPr>
+        <w:rPr>
+          <w:sz w:val="22"/>
+          <w:szCs w:val="22"/>
+        </w:rPr>
+      </w:pPr>
+    </w:p>
+    <w:p>
+      <w:pPr>
+        <w:pStyle w:val="Heading5"/>
+      </w:pPr>
+      <w:r>
+        <w:t>Multiple Condition Coverage:</w:t>
+      </w:r>
+    </w:p>
+    <w:tbl>
+      <w:tblPr>
+        <w:tblStyle w:val="TableGrid"/>
+        <w:tblW w:w="0" w:type="auto"/>
+        <w:tblLook w:val="04A0" w:firstRow="1" w:lastRow="0" w:firstColumn="1" w:lastColumn="0" w:noHBand="0" w:noVBand="1"/>
+      </w:tblPr>
+      <w:tblGrid>
+        <w:gridCol w:w="1304"/>
+        <w:gridCol w:w="1307"/>
+        <w:gridCol w:w="1304"/>
+        <w:gridCol w:w="2014"/>
+        <w:gridCol w:w="1566"/>
+        <w:gridCol w:w="1521"/>
+      </w:tblGrid>
+      <w:tr>
+        <w:tc>
+          <w:tcPr>
+            <w:tcW w:w="1345" w:type="dxa"/>
+            <w:tcBorders>
+              <w:top w:val="single" w:sz="4" w:space="0" w:color="auto"/>
+              <w:left w:val="single" w:sz="4" w:space="0" w:color="auto"/>
+              <w:bottom w:val="single" w:sz="4" w:space="0" w:color="auto"/>
+              <w:right w:val="single" w:sz="4" w:space="0" w:color="auto"/>
+            </w:tcBorders>
+            <w:hideMark/>
+          </w:tcPr>
+          <w:p>
+            <w:r>
+              <w:t>a</w:t>
+            </w:r>
+          </w:p>
+        </w:tc>
+        <w:tc>
+          <w:tcPr>
+            <w:tcW w:w="1347" w:type="dxa"/>
+            <w:tcBorders>
+              <w:top w:val="single" w:sz="4" w:space="0" w:color="auto"/>
+              <w:left w:val="single" w:sz="4" w:space="0" w:color="auto"/>
+              <w:bottom w:val="single" w:sz="4" w:space="0" w:color="auto"/>
+              <w:right w:val="single" w:sz="4" w:space="0" w:color="auto"/>
+            </w:tcBorders>
+            <w:hideMark/>
+          </w:tcPr>
+          <w:p>
+            <w:r>
+              <w:t>b</w:t>
+            </w:r>
+          </w:p>
+        </w:tc>
+        <w:tc>
+          <w:tcPr>
+            <w:tcW w:w="1344" w:type="dxa"/>
+            <w:tcBorders>
+              <w:top w:val="single" w:sz="4" w:space="0" w:color="auto"/>
+              <w:left w:val="single" w:sz="4" w:space="0" w:color="auto"/>
+              <w:bottom w:val="single" w:sz="4" w:space="0" w:color="auto"/>
+              <w:right w:val="single" w:sz="4" w:space="0" w:color="auto"/>
+            </w:tcBorders>
+            <w:hideMark/>
+          </w:tcPr>
+          <w:p>
+            <w:r>
+              <w:t>c</w:t>
+            </w:r>
+          </w:p>
+        </w:tc>
+        <w:tc>
+          <w:tcPr>
+            <w:tcW w:w="1864" w:type="dxa"/>
+            <w:tcBorders>
+              <w:top w:val="single" w:sz="4" w:space="0" w:color="auto"/>
+              <w:left w:val="single" w:sz="4" w:space="0" w:color="auto"/>
+              <w:bottom w:val="single" w:sz="4" w:space="0" w:color="auto"/>
+              <w:right w:val="single" w:sz="4" w:space="0" w:color="auto"/>
+            </w:tcBorders>
+            <w:hideMark/>
+          </w:tcPr>
+          <w:p>
+            <w:r>
+              <w:t>conditions</w:t>
+            </w:r>
+          </w:p>
+        </w:tc>
+        <w:tc>
+          <w:tcPr>
+            <w:tcW w:w="1579" w:type="dxa"/>
+            <w:tcBorders>
+              <w:top w:val="single" w:sz="4" w:space="0" w:color="auto"/>
+              <w:left w:val="single" w:sz="4" w:space="0" w:color="auto"/>
+              <w:bottom w:val="single" w:sz="4" w:space="0" w:color="auto"/>
+              <w:right w:val="single" w:sz="4" w:space="0" w:color="auto"/>
+            </w:tcBorders>
+            <w:hideMark/>
+          </w:tcPr>
+          <w:p>
+            <w:r>
+              <w:t>output</w:t>
+            </w:r>
+          </w:p>
+        </w:tc>
+        <w:tc>
+          <w:tcPr>
+            <w:tcW w:w="1537" w:type="dxa"/>
+            <w:tcBorders>
+              <w:top w:val="single" w:sz="4" w:space="0" w:color="auto"/>
+              <w:left w:val="single" w:sz="4" w:space="0" w:color="auto"/>
+              <w:bottom w:val="single" w:sz="4" w:space="0" w:color="auto"/>
+              <w:right w:val="single" w:sz="4" w:space="0" w:color="auto"/>
+            </w:tcBorders>
+            <w:hideMark/>
+          </w:tcPr>
+          <w:p>
+            <w:r>
+              <w:t>valid</w:t>
+            </w:r>
+          </w:p>
+        </w:tc>
+      </w:tr>
+      <w:tr>
+        <w:tc>
+          <w:tcPr>
+            <w:tcW w:w="1345" w:type="dxa"/>
+            <w:tcBorders>
+              <w:top w:val="single" w:sz="4" w:space="0" w:color="auto"/>
+              <w:left w:val="single" w:sz="4" w:space="0" w:color="auto"/>
+              <w:bottom w:val="single" w:sz="4" w:space="0" w:color="auto"/>
+              <w:right w:val="single" w:sz="4" w:space="0" w:color="auto"/>
+            </w:tcBorders>
+            <w:hideMark/>
+          </w:tcPr>
+          <w:p>
+            <w:r>
+              <w:t>5</w:t>
+            </w:r>
+          </w:p>
+        </w:tc>
+        <w:tc>
+          <w:tcPr>
+            <w:tcW w:w="1347" w:type="dxa"/>
+            <w:tcBorders>
+              <w:top w:val="single" w:sz="4" w:space="0" w:color="auto"/>
+              <w:left w:val="single" w:sz="4" w:space="0" w:color="auto"/>
+              <w:bottom w:val="single" w:sz="4" w:space="0" w:color="auto"/>
+              <w:right w:val="single" w:sz="4" w:space="0" w:color="auto"/>
+            </w:tcBorders>
+            <w:hideMark/>
+          </w:tcPr>
+          <w:p>
+            <w:r>
+              <w:t>1</w:t>
+            </w:r>
+          </w:p>
+        </w:tc>
+        <w:tc>
+          <w:tcPr>
+            <w:tcW w:w="1344" w:type="dxa"/>
+            <w:tcBorders>
+              <w:top w:val="single" w:sz="4" w:space="0" w:color="auto"/>
+              <w:left w:val="single" w:sz="4" w:space="0" w:color="auto"/>
+              <w:bottom w:val="single" w:sz="4" w:space="0" w:color="auto"/>
+              <w:right w:val="single" w:sz="4" w:space="0" w:color="auto"/>
+            </w:tcBorders>
+            <w:hideMark/>
+          </w:tcPr>
+          <w:p>
+            <w:r>
+              <w:t>2</w:t>
+            </w:r>
+          </w:p>
+        </w:tc>
+        <w:tc>
+          <w:tcPr>
+            <w:tcW w:w="1864" w:type="dxa"/>
+            <w:tcBorders>
+              <w:top w:val="single" w:sz="4" w:space="0" w:color="auto"/>
+              <w:left w:val="single" w:sz="4" w:space="0" w:color="auto"/>
+              <w:bottom w:val="single" w:sz="4" w:space="0" w:color="auto"/>
+              <w:right w:val="single" w:sz="4" w:space="0" w:color="auto"/>
+            </w:tcBorders>
+            <w:hideMark/>
+          </w:tcPr>
+          <w:p>
+            <w:r>
+              <w:t>C1,C2</w:t>
+            </w:r>
+          </w:p>
+        </w:tc>
+        <w:tc>
+          <w:tcPr>
+            <w:tcW w:w="1579" w:type="dxa"/>
+            <w:tcBorders>
+              <w:top w:val="single" w:sz="4" w:space="0" w:color="auto"/>
+              <w:left w:val="single" w:sz="4" w:space="0" w:color="auto"/>
+              <w:bottom w:val="single" w:sz="4" w:space="0" w:color="auto"/>
+              <w:right w:val="single" w:sz="4" w:space="0" w:color="auto"/>
+            </w:tcBorders>
+            <w:hideMark/>
+          </w:tcPr>
+          <w:p>
+            <w:r>
+              <w:t>Non-triangle</w:t>
+            </w:r>
+          </w:p>
+        </w:tc>
+        <w:tc>
+          <w:tcPr>
+            <w:tcW w:w="1537" w:type="dxa"/>
+            <w:tcBorders>
+              <w:top w:val="single" w:sz="4" w:space="0" w:color="auto"/>
+              <w:left w:val="single" w:sz="4" w:space="0" w:color="auto"/>
+              <w:bottom w:val="single" w:sz="4" w:space="0" w:color="auto"/>
+              <w:right w:val="single" w:sz="4" w:space="0" w:color="auto"/>
+            </w:tcBorders>
+            <w:hideMark/>
+          </w:tcPr>
+          <w:p>
+            <w:r>
+              <w:t>True</w:t>
+            </w:r>
+          </w:p>
+        </w:tc>
+      </w:tr>
+      <w:tr>
+        <w:tc>
+          <w:tcPr>
+            <w:tcW w:w="1345" w:type="dxa"/>
+            <w:tcBorders>
+              <w:top w:val="single" w:sz="4" w:space="0" w:color="auto"/>
+              <w:left w:val="single" w:sz="4" w:space="0" w:color="auto"/>
+              <w:bottom w:val="single" w:sz="4" w:space="0" w:color="auto"/>
+              <w:right w:val="single" w:sz="4" w:space="0" w:color="auto"/>
+            </w:tcBorders>
+            <w:hideMark/>
+          </w:tcPr>
+          <w:p>
+            <w:r>
+              <w:t>5</w:t>
+            </w:r>
+          </w:p>
+        </w:tc>
+        <w:tc>
+          <w:tcPr>
+            <w:tcW w:w="1347" w:type="dxa"/>
+            <w:tcBorders>
+              <w:top w:val="single" w:sz="4" w:space="0" w:color="auto"/>
+              <w:left w:val="single" w:sz="4" w:space="0" w:color="auto"/>
+              <w:bottom w:val="single" w:sz="4" w:space="0" w:color="auto"/>
+              <w:right w:val="single" w:sz="4" w:space="0" w:color="auto"/>
+            </w:tcBorders>
+            <w:hideMark/>
+          </w:tcPr>
+          <w:p>
+            <w:r>
+              <w:t>1</w:t>
+            </w:r>
+          </w:p>
+        </w:tc>
+        <w:tc>
+          <w:tcPr>
+            <w:tcW w:w="1344" w:type="dxa"/>
+            <w:tcBorders>
+              <w:top w:val="single" w:sz="4" w:space="0" w:color="auto"/>
+              <w:left w:val="single" w:sz="4" w:space="0" w:color="auto"/>
+              <w:bottom w:val="single" w:sz="4" w:space="0" w:color="auto"/>
+              <w:right w:val="single" w:sz="4" w:space="0" w:color="auto"/>
+            </w:tcBorders>
+            <w:hideMark/>
+          </w:tcPr>
+          <w:p>
+            <w:r>
+              <w:t>1</w:t>
+            </w:r>
+          </w:p>
+        </w:tc>
+        <w:tc>
+          <w:tcPr>
+            <w:tcW w:w="1864" w:type="dxa"/>
+            <w:tcBorders>
+              <w:top w:val="single" w:sz="4" w:space="0" w:color="auto"/>
+              <w:left w:val="single" w:sz="4" w:space="0" w:color="auto"/>
+              <w:bottom w:val="single" w:sz="4" w:space="0" w:color="auto"/>
+              <w:right w:val="single" w:sz="4" w:space="0" w:color="auto"/>
+            </w:tcBorders>
+            <w:hideMark/>
+          </w:tcPr>
+          <w:p>
+            <w:r>
+              <w:t>C1,C2,C6</w:t>
+            </w:r>
+          </w:p>
+        </w:tc>
+        <w:tc>
+          <w:tcPr>
+            <w:tcW w:w="1579" w:type="dxa"/>
+            <w:tcBorders>
+              <w:top w:val="single" w:sz="4" w:space="0" w:color="auto"/>
+              <w:left w:val="single" w:sz="4" w:space="0" w:color="auto"/>
+              <w:bottom w:val="single" w:sz="4" w:space="0" w:color="auto"/>
+              <w:right w:val="single" w:sz="4" w:space="0" w:color="auto"/>
+            </w:tcBorders>
+            <w:hideMark/>
+          </w:tcPr>
+          <w:p>
+            <w:r>
+              <w:t>Non-triangle</w:t>
+            </w:r>
+          </w:p>
+        </w:tc>
+        <w:tc>
+          <w:tcPr>
+            <w:tcW w:w="1537" w:type="dxa"/>
+            <w:tcBorders>
+              <w:top w:val="single" w:sz="4" w:space="0" w:color="auto"/>
+              <w:left w:val="single" w:sz="4" w:space="0" w:color="auto"/>
+              <w:bottom w:val="single" w:sz="4" w:space="0" w:color="auto"/>
+              <w:right w:val="single" w:sz="4" w:space="0" w:color="auto"/>
+            </w:tcBorders>
+            <w:hideMark/>
+          </w:tcPr>
+          <w:p>
+            <w:r>
+              <w:t>True</w:t>
+            </w:r>
+          </w:p>
+        </w:tc>
+      </w:tr>
+      <w:tr>
+        <w:tc>
+          <w:tcPr>
+            <w:tcW w:w="1345" w:type="dxa"/>
+            <w:tcBorders>
+              <w:top w:val="single" w:sz="4" w:space="0" w:color="auto"/>
+              <w:left w:val="single" w:sz="4" w:space="0" w:color="auto"/>
+              <w:bottom w:val="single" w:sz="4" w:space="0" w:color="auto"/>
+              <w:right w:val="single" w:sz="4" w:space="0" w:color="auto"/>
+            </w:tcBorders>
+            <w:hideMark/>
+          </w:tcPr>
+          <w:p>
+            <w:r>
+              <w:t>1</w:t>
+            </w:r>
+          </w:p>
+        </w:tc>
+        <w:tc>
+          <w:tcPr>
+            <w:tcW w:w="1347" w:type="dxa"/>
+            <w:tcBorders>
+              <w:top w:val="single" w:sz="4" w:space="0" w:color="auto"/>
+              <w:left w:val="single" w:sz="4" w:space="0" w:color="auto"/>
+              <w:bottom w:val="single" w:sz="4" w:space="0" w:color="auto"/>
+              <w:right w:val="single" w:sz="4" w:space="0" w:color="auto"/>
+            </w:tcBorders>
+            <w:hideMark/>
+          </w:tcPr>
+          <w:p>
+            <w:r>
+              <w:t>2</w:t>
+            </w:r>
+          </w:p>
+        </w:tc>
+        <w:tc>
+          <w:tcPr>
+            <w:tcW w:w="1344" w:type="dxa"/>
+            <w:tcBorders>
+              <w:top w:val="single" w:sz="4" w:space="0" w:color="auto"/>
+              <w:left w:val="single" w:sz="4" w:space="0" w:color="auto"/>
+              <w:bottom w:val="single" w:sz="4" w:space="0" w:color="auto"/>
+              <w:right w:val="single" w:sz="4" w:space="0" w:color="auto"/>
+            </w:tcBorders>
+            <w:hideMark/>
+          </w:tcPr>
+          <w:p>
+            <w:r>
+              <w:t>5</w:t>
+            </w:r>
+          </w:p>
+        </w:tc>
+        <w:tc>
+          <w:tcPr>
+            <w:tcW w:w="1864" w:type="dxa"/>
+            <w:tcBorders>
+              <w:top w:val="single" w:sz="4" w:space="0" w:color="auto"/>
+              <w:left w:val="single" w:sz="4" w:space="0" w:color="auto"/>
+              <w:bottom w:val="single" w:sz="4" w:space="0" w:color="auto"/>
+              <w:right w:val="single" w:sz="4" w:space="0" w:color="auto"/>
+            </w:tcBorders>
+            <w:hideMark/>
+          </w:tcPr>
+          <w:p>
+            <w:r>
+              <w:t>C2,C3</w:t>
+            </w:r>
+          </w:p>
+        </w:tc>
+        <w:tc>
+          <w:tcPr>
+            <w:tcW w:w="1579" w:type="dxa"/>
+            <w:tcBorders>
+              <w:top w:val="single" w:sz="4" w:space="0" w:color="auto"/>
+              <w:left w:val="single" w:sz="4" w:space="0" w:color="auto"/>
+              <w:bottom w:val="single" w:sz="4" w:space="0" w:color="auto"/>
+              <w:right w:val="single" w:sz="4" w:space="0" w:color="auto"/>
+            </w:tcBorders>
+            <w:hideMark/>
+          </w:tcPr>
+          <w:p>
+            <w:r>
+              <w:t>Non-triangle</w:t>
+            </w:r>
+          </w:p>
+        </w:tc>
+        <w:tc>
+          <w:tcPr>
+            <w:tcW w:w="1537" w:type="dxa"/>
+            <w:tcBorders>
+              <w:top w:val="single" w:sz="4" w:space="0" w:color="auto"/>
+              <w:left w:val="single" w:sz="4" w:space="0" w:color="auto"/>
+              <w:bottom w:val="single" w:sz="4" w:space="0" w:color="auto"/>
+              <w:right w:val="single" w:sz="4" w:space="0" w:color="auto"/>
+            </w:tcBorders>
+            <w:hideMark/>
+          </w:tcPr>
+          <w:p>
+            <w:r>
+              <w:t>True</w:t>
+            </w:r>
+          </w:p>
+        </w:tc>
+      </w:tr>
+      <w:tr>
+        <w:tc>
+          <w:tcPr>
+            <w:tcW w:w="1345" w:type="dxa"/>
+            <w:tcBorders>
+              <w:top w:val="single" w:sz="4" w:space="0" w:color="auto"/>
+              <w:left w:val="single" w:sz="4" w:space="0" w:color="auto"/>
+              <w:bottom w:val="single" w:sz="4" w:space="0" w:color="auto"/>
+              <w:right w:val="single" w:sz="4" w:space="0" w:color="auto"/>
+            </w:tcBorders>
+            <w:hideMark/>
+          </w:tcPr>
+          <w:p>
+            <w:r>
+              <w:t>1</w:t>
+            </w:r>
+          </w:p>
+        </w:tc>
+        <w:tc>
+          <w:tcPr>
+            <w:tcW w:w="1347" w:type="dxa"/>
+            <w:tcBorders>
+              <w:top w:val="single" w:sz="4" w:space="0" w:color="auto"/>
+              <w:left w:val="single" w:sz="4" w:space="0" w:color="auto"/>
+              <w:bottom w:val="single" w:sz="4" w:space="0" w:color="auto"/>
+              <w:right w:val="single" w:sz="4" w:space="0" w:color="auto"/>
+            </w:tcBorders>
+            <w:hideMark/>
+          </w:tcPr>
+          <w:p>
+            <w:r>
+              <w:t>1</w:t>
+            </w:r>
+          </w:p>
+        </w:tc>
+        <w:tc>
+          <w:tcPr>
+            <w:tcW w:w="1344" w:type="dxa"/>
+            <w:tcBorders>
+              <w:top w:val="single" w:sz="4" w:space="0" w:color="auto"/>
+              <w:left w:val="single" w:sz="4" w:space="0" w:color="auto"/>
+              <w:bottom w:val="single" w:sz="4" w:space="0" w:color="auto"/>
+              <w:right w:val="single" w:sz="4" w:space="0" w:color="auto"/>
+            </w:tcBorders>
+            <w:hideMark/>
+          </w:tcPr>
+          <w:p>
+            <w:r>
+              <w:t>5</w:t>
+            </w:r>
+          </w:p>
+        </w:tc>
+        <w:tc>
+          <w:tcPr>
+            <w:tcW w:w="1864" w:type="dxa"/>
+            <w:tcBorders>
+              <w:top w:val="single" w:sz="4" w:space="0" w:color="auto"/>
+              <w:left w:val="single" w:sz="4" w:space="0" w:color="auto"/>
+              <w:bottom w:val="single" w:sz="4" w:space="0" w:color="auto"/>
+              <w:right w:val="single" w:sz="4" w:space="0" w:color="auto"/>
+            </w:tcBorders>
+            <w:hideMark/>
+          </w:tcPr>
+          <w:p>
+            <w:r>
+              <w:t>C2,C3,C4</w:t>
+            </w:r>
+          </w:p>
+        </w:tc>
+        <w:tc>
+          <w:tcPr>
+            <w:tcW w:w="1579" w:type="dxa"/>
+            <w:tcBorders>
+              <w:top w:val="single" w:sz="4" w:space="0" w:color="auto"/>
+              <w:left w:val="single" w:sz="4" w:space="0" w:color="auto"/>
+              <w:bottom w:val="single" w:sz="4" w:space="0" w:color="auto"/>
+              <w:right w:val="single" w:sz="4" w:space="0" w:color="auto"/>
+            </w:tcBorders>
+            <w:hideMark/>
+          </w:tcPr>
+          <w:p>
+            <w:r>
+              <w:t>Non-triangle</w:t>
+            </w:r>
+          </w:p>
+        </w:tc>
+        <w:tc>
+          <w:tcPr>
+            <w:tcW w:w="1537" w:type="dxa"/>
+            <w:tcBorders>
+              <w:top w:val="single" w:sz="4" w:space="0" w:color="auto"/>
+              <w:left w:val="single" w:sz="4" w:space="0" w:color="auto"/>
+              <w:bottom w:val="single" w:sz="4" w:space="0" w:color="auto"/>
+              <w:right w:val="single" w:sz="4" w:space="0" w:color="auto"/>
+            </w:tcBorders>
+            <w:hideMark/>
+          </w:tcPr>
+          <w:p>
+            <w:r>
+              <w:t>True</w:t>
+            </w:r>
+          </w:p>
+        </w:tc>
+      </w:tr>
+      <w:tr>
+        <w:tc>
+          <w:tcPr>
+            <w:tcW w:w="1345" w:type="dxa"/>
+            <w:tcBorders>
+              <w:top w:val="single" w:sz="4" w:space="0" w:color="auto"/>
+              <w:left w:val="single" w:sz="4" w:space="0" w:color="auto"/>
+              <w:bottom w:val="single" w:sz="4" w:space="0" w:color="auto"/>
+              <w:right w:val="single" w:sz="4" w:space="0" w:color="auto"/>
+            </w:tcBorders>
+            <w:hideMark/>
+          </w:tcPr>
+          <w:p>
+            <w:r>
+              <w:t>1</w:t>
+            </w:r>
+          </w:p>
+        </w:tc>
+        <w:tc>
+          <w:tcPr>
+            <w:tcW w:w="1347" w:type="dxa"/>
+            <w:tcBorders>
+              <w:top w:val="single" w:sz="4" w:space="0" w:color="auto"/>
+              <w:left w:val="single" w:sz="4" w:space="0" w:color="auto"/>
+              <w:bottom w:val="single" w:sz="4" w:space="0" w:color="auto"/>
+              <w:right w:val="single" w:sz="4" w:space="0" w:color="auto"/>
+            </w:tcBorders>
+            <w:hideMark/>
+          </w:tcPr>
+          <w:p>
+            <w:r>
+              <w:t>5</w:t>
+            </w:r>
+          </w:p>
+        </w:tc>
+        <w:tc>
+          <w:tcPr>
+            <w:tcW w:w="1344" w:type="dxa"/>
+            <w:tcBorders>
+              <w:top w:val="single" w:sz="4" w:space="0" w:color="auto"/>
+              <w:left w:val="single" w:sz="4" w:space="0" w:color="auto"/>
+              <w:bottom w:val="single" w:sz="4" w:space="0" w:color="auto"/>
+              <w:right w:val="single" w:sz="4" w:space="0" w:color="auto"/>
+            </w:tcBorders>
+            <w:hideMark/>
+          </w:tcPr>
+          <w:p>
+            <w:r>
+              <w:t>2</w:t>
+            </w:r>
+          </w:p>
+        </w:tc>
+        <w:tc>
+          <w:tcPr>
+            <w:tcW w:w="1864" w:type="dxa"/>
+            <w:tcBorders>
+              <w:top w:val="single" w:sz="4" w:space="0" w:color="auto"/>
+              <w:left w:val="single" w:sz="4" w:space="0" w:color="auto"/>
+              <w:bottom w:val="single" w:sz="4" w:space="0" w:color="auto"/>
+              <w:right w:val="single" w:sz="4" w:space="0" w:color="auto"/>
+            </w:tcBorders>
+            <w:hideMark/>
+          </w:tcPr>
+          <w:p>
+            <w:r>
+              <w:t>C1,C3</w:t>
+            </w:r>
+          </w:p>
+        </w:tc>
+        <w:tc>
+          <w:tcPr>
+            <w:tcW w:w="1579" w:type="dxa"/>
+            <w:tcBorders>
+              <w:top w:val="single" w:sz="4" w:space="0" w:color="auto"/>
+              <w:left w:val="single" w:sz="4" w:space="0" w:color="auto"/>
+              <w:bottom w:val="single" w:sz="4" w:space="0" w:color="auto"/>
+              <w:right w:val="single" w:sz="4" w:space="0" w:color="auto"/>
+            </w:tcBorders>
+            <w:hideMark/>
+          </w:tcPr>
+          <w:p>
+            <w:r>
+              <w:t>Non-triangle</w:t>
+            </w:r>
+          </w:p>
+        </w:tc>
+        <w:tc>
+          <w:tcPr>
+            <w:tcW w:w="1537" w:type="dxa"/>
+            <w:tcBorders>
+              <w:top w:val="single" w:sz="4" w:space="0" w:color="auto"/>
+              <w:left w:val="single" w:sz="4" w:space="0" w:color="auto"/>
+              <w:bottom w:val="single" w:sz="4" w:space="0" w:color="auto"/>
+              <w:right w:val="single" w:sz="4" w:space="0" w:color="auto"/>
+            </w:tcBorders>
+            <w:hideMark/>
+          </w:tcPr>
+          <w:p>
+            <w:r>
+              <w:t>True</w:t>
+            </w:r>
+          </w:p>
+        </w:tc>
+      </w:tr>
+      <w:tr>
+        <w:tc>
+          <w:tcPr>
+            <w:tcW w:w="1345" w:type="dxa"/>
+            <w:tcBorders>
+              <w:top w:val="single" w:sz="4" w:space="0" w:color="auto"/>
+              <w:left w:val="single" w:sz="4" w:space="0" w:color="auto"/>
+              <w:bottom w:val="single" w:sz="4" w:space="0" w:color="auto"/>
+              <w:right w:val="single" w:sz="4" w:space="0" w:color="auto"/>
+            </w:tcBorders>
+            <w:hideMark/>
+          </w:tcPr>
+          <w:p>
+            <w:r>
+              <w:t>1</w:t>
+            </w:r>
+          </w:p>
+        </w:tc>
+        <w:tc>
+          <w:tcPr>
+            <w:tcW w:w="1347" w:type="dxa"/>
+            <w:tcBorders>
+              <w:top w:val="single" w:sz="4" w:space="0" w:color="auto"/>
+              <w:left w:val="single" w:sz="4" w:space="0" w:color="auto"/>
+              <w:bottom w:val="single" w:sz="4" w:space="0" w:color="auto"/>
+              <w:right w:val="single" w:sz="4" w:space="0" w:color="auto"/>
+            </w:tcBorders>
+            <w:hideMark/>
+          </w:tcPr>
+          <w:p>
+            <w:r>
+              <w:t>5</w:t>
+            </w:r>
+          </w:p>
+        </w:tc>
+        <w:tc>
+          <w:tcPr>
+            <w:tcW w:w="1344" w:type="dxa"/>
+            <w:tcBorders>
+              <w:top w:val="single" w:sz="4" w:space="0" w:color="auto"/>
+              <w:left w:val="single" w:sz="4" w:space="0" w:color="auto"/>
+              <w:bottom w:val="single" w:sz="4" w:space="0" w:color="auto"/>
+              <w:right w:val="single" w:sz="4" w:space="0" w:color="auto"/>
+            </w:tcBorders>
+            <w:hideMark/>
+          </w:tcPr>
+          <w:p>
+            <w:r>
+              <w:t>1</w:t>
+            </w:r>
+          </w:p>
+        </w:tc>
+        <w:tc>
+          <w:tcPr>
+            <w:tcW w:w="1864" w:type="dxa"/>
+            <w:tcBorders>
+              <w:top w:val="single" w:sz="4" w:space="0" w:color="auto"/>
+              <w:left w:val="single" w:sz="4" w:space="0" w:color="auto"/>
+              <w:bottom w:val="single" w:sz="4" w:space="0" w:color="auto"/>
+              <w:right w:val="single" w:sz="4" w:space="0" w:color="auto"/>
+            </w:tcBorders>
+            <w:hideMark/>
+          </w:tcPr>
+          <w:p>
+            <w:r>
+              <w:t>C1,C3,C5</w:t>
+            </w:r>
+          </w:p>
+        </w:tc>
+        <w:tc>
+          <w:tcPr>
+            <w:tcW w:w="1579" w:type="dxa"/>
+            <w:tcBorders>
+              <w:top w:val="single" w:sz="4" w:space="0" w:color="auto"/>
+              <w:left w:val="single" w:sz="4" w:space="0" w:color="auto"/>
+              <w:bottom w:val="single" w:sz="4" w:space="0" w:color="auto"/>
+              <w:right w:val="single" w:sz="4" w:space="0" w:color="auto"/>
+            </w:tcBorders>
+            <w:hideMark/>
+          </w:tcPr>
+          <w:p>
+            <w:r>
+              <w:t>Non-triangle</w:t>
+            </w:r>
+          </w:p>
+        </w:tc>
+        <w:tc>
+          <w:tcPr>
+            <w:tcW w:w="1537" w:type="dxa"/>
+            <w:tcBorders>
+              <w:top w:val="single" w:sz="4" w:space="0" w:color="auto"/>
+              <w:left w:val="single" w:sz="4" w:space="0" w:color="auto"/>
+              <w:bottom w:val="single" w:sz="4" w:space="0" w:color="auto"/>
+              <w:right w:val="single" w:sz="4" w:space="0" w:color="auto"/>
+            </w:tcBorders>
+            <w:hideMark/>
+          </w:tcPr>
+          <w:p>
+            <w:r>
+              <w:t>True</w:t>
+            </w:r>
+          </w:p>
+        </w:tc>
+      </w:tr>
+      <w:tr>
+        <w:tc>
+          <w:tcPr>
+            <w:tcW w:w="1345" w:type="dxa"/>
+            <w:tcBorders>
+              <w:top w:val="single" w:sz="4" w:space="0" w:color="auto"/>
+              <w:left w:val="single" w:sz="4" w:space="0" w:color="auto"/>
+              <w:bottom w:val="single" w:sz="4" w:space="0" w:color="auto"/>
+              <w:right w:val="single" w:sz="4" w:space="0" w:color="auto"/>
+            </w:tcBorders>
+            <w:hideMark/>
+          </w:tcPr>
+          <w:p>
+            <w:r>
+              <w:t>2</w:t>
+            </w:r>
+          </w:p>
+        </w:tc>
+        <w:tc>
+          <w:tcPr>
+            <w:tcW w:w="1347" w:type="dxa"/>
+            <w:tcBorders>
+              <w:top w:val="single" w:sz="4" w:space="0" w:color="auto"/>
+              <w:left w:val="single" w:sz="4" w:space="0" w:color="auto"/>
+              <w:bottom w:val="single" w:sz="4" w:space="0" w:color="auto"/>
+              <w:right w:val="single" w:sz="4" w:space="0" w:color="auto"/>
+            </w:tcBorders>
+            <w:hideMark/>
+          </w:tcPr>
+          <w:p>
+            <w:r>
+              <w:t>3</w:t>
+            </w:r>
+          </w:p>
+        </w:tc>
+        <w:tc>
+          <w:tcPr>
+            <w:tcW w:w="1344" w:type="dxa"/>
+            <w:tcBorders>
+              <w:top w:val="single" w:sz="4" w:space="0" w:color="auto"/>
+              <w:left w:val="single" w:sz="4" w:space="0" w:color="auto"/>
+              <w:bottom w:val="single" w:sz="4" w:space="0" w:color="auto"/>
+              <w:right w:val="single" w:sz="4" w:space="0" w:color="auto"/>
+            </w:tcBorders>
+            <w:hideMark/>
+          </w:tcPr>
+          <w:p>
+            <w:r>
+              <w:t>4</w:t>
+            </w:r>
+          </w:p>
+        </w:tc>
+        <w:tc>
+          <w:tcPr>
+            <w:tcW w:w="1864" w:type="dxa"/>
+            <w:tcBorders>
+              <w:top w:val="single" w:sz="4" w:space="0" w:color="auto"/>
+              <w:left w:val="single" w:sz="4" w:space="0" w:color="auto"/>
+              <w:bottom w:val="single" w:sz="4" w:space="0" w:color="auto"/>
+              <w:right w:val="single" w:sz="4" w:space="0" w:color="auto"/>
+            </w:tcBorders>
+            <w:hideMark/>
+          </w:tcPr>
+          <w:p>
+            <w:r>
+              <w:t>C1,C2,C3</w:t>
+            </w:r>
+          </w:p>
+        </w:tc>
+        <w:tc>
+          <w:tcPr>
+            <w:tcW w:w="1579" w:type="dxa"/>
+            <w:tcBorders>
+              <w:top w:val="single" w:sz="4" w:space="0" w:color="auto"/>
+              <w:left w:val="single" w:sz="4" w:space="0" w:color="auto"/>
+              <w:bottom w:val="single" w:sz="4" w:space="0" w:color="auto"/>
+              <w:right w:val="single" w:sz="4" w:space="0" w:color="auto"/>
+            </w:tcBorders>
+            <w:hideMark/>
+          </w:tcPr>
+          <w:p>
+            <w:r>
+              <w:t>Triangle</w:t>
+            </w:r>
+          </w:p>
+        </w:tc>
+        <w:tc>
+          <w:tcPr>
+            <w:tcW w:w="1537" w:type="dxa"/>
+            <w:tcBorders>
+              <w:top w:val="single" w:sz="4" w:space="0" w:color="auto"/>
+              <w:left w:val="single" w:sz="4" w:space="0" w:color="auto"/>
+              <w:bottom w:val="single" w:sz="4" w:space="0" w:color="auto"/>
+              <w:right w:val="single" w:sz="4" w:space="0" w:color="auto"/>
+            </w:tcBorders>
+            <w:hideMark/>
+          </w:tcPr>
+          <w:p>
+            <w:r>
+              <w:t>True</w:t>
+            </w:r>
+          </w:p>
+        </w:tc>
+      </w:tr>
+      <w:tr>
+        <w:tc>
+          <w:tcPr>
+            <w:tcW w:w="1345" w:type="dxa"/>
+            <w:tcBorders>
+              <w:top w:val="single" w:sz="4" w:space="0" w:color="auto"/>
+              <w:left w:val="single" w:sz="4" w:space="0" w:color="auto"/>
+              <w:bottom w:val="single" w:sz="4" w:space="0" w:color="auto"/>
+              <w:right w:val="single" w:sz="4" w:space="0" w:color="auto"/>
+            </w:tcBorders>
+            <w:hideMark/>
+          </w:tcPr>
+          <w:p>
+            <w:r>
+              <w:t>2</w:t>
+            </w:r>
+          </w:p>
+        </w:tc>
+        <w:tc>
+          <w:tcPr>
+            <w:tcW w:w="1347" w:type="dxa"/>
+            <w:tcBorders>
+              <w:top w:val="single" w:sz="4" w:space="0" w:color="auto"/>
+              <w:left w:val="single" w:sz="4" w:space="0" w:color="auto"/>
+              <w:bottom w:val="single" w:sz="4" w:space="0" w:color="auto"/>
+              <w:right w:val="single" w:sz="4" w:space="0" w:color="auto"/>
+            </w:tcBorders>
+            <w:hideMark/>
+          </w:tcPr>
+          <w:p>
+            <w:r>
+              <w:t>2</w:t>
+            </w:r>
+          </w:p>
+        </w:tc>
+        <w:tc>
+          <w:tcPr>
+            <w:tcW w:w="1344" w:type="dxa"/>
+            <w:tcBorders>
+              <w:top w:val="single" w:sz="4" w:space="0" w:color="auto"/>
+              <w:left w:val="single" w:sz="4" w:space="0" w:color="auto"/>
+              <w:bottom w:val="single" w:sz="4" w:space="0" w:color="auto"/>
+              <w:right w:val="single" w:sz="4" w:space="0" w:color="auto"/>
+            </w:tcBorders>
+            <w:hideMark/>
+          </w:tcPr>
+          <w:p>
+            <w:r>
+              <w:t>3</w:t>
+            </w:r>
+          </w:p>
+        </w:tc>
+        <w:tc>
+          <w:tcPr>
+            <w:tcW w:w="1864" w:type="dxa"/>
+            <w:tcBorders>
+              <w:top w:val="single" w:sz="4" w:space="0" w:color="auto"/>
+              <w:left w:val="single" w:sz="4" w:space="0" w:color="auto"/>
+              <w:bottom w:val="single" w:sz="4" w:space="0" w:color="auto"/>
+              <w:right w:val="single" w:sz="4" w:space="0" w:color="auto"/>
+            </w:tcBorders>
+            <w:hideMark/>
+          </w:tcPr>
+          <w:p>
+            <w:r>
+              <w:t>C1,C2,C3,C4</w:t>
+            </w:r>
+          </w:p>
+        </w:tc>
+        <w:tc>
+          <w:tcPr>
+            <w:tcW w:w="1579" w:type="dxa"/>
+            <w:tcBorders>
+              <w:top w:val="single" w:sz="4" w:space="0" w:color="auto"/>
+              <w:left w:val="single" w:sz="4" w:space="0" w:color="auto"/>
+              <w:bottom w:val="single" w:sz="4" w:space="0" w:color="auto"/>
+              <w:right w:val="single" w:sz="4" w:space="0" w:color="auto"/>
+            </w:tcBorders>
+            <w:hideMark/>
+          </w:tcPr>
+          <w:p>
+            <w:r>
+              <w:t>No output</w:t>
+            </w:r>
+          </w:p>
+        </w:tc>
+        <w:tc>
+          <w:tcPr>
+            <w:tcW w:w="1537" w:type="dxa"/>
+            <w:tcBorders>
+              <w:top w:val="single" w:sz="4" w:space="0" w:color="auto"/>
+              <w:left w:val="single" w:sz="4" w:space="0" w:color="auto"/>
+              <w:bottom w:val="single" w:sz="4" w:space="0" w:color="auto"/>
+              <w:right w:val="single" w:sz="4" w:space="0" w:color="auto"/>
+            </w:tcBorders>
+            <w:hideMark/>
+          </w:tcPr>
+          <w:p>
+            <w:r>
+              <w:t>False, should output isosceles.</w:t>
+            </w:r>
+          </w:p>
+        </w:tc>
+      </w:tr>
+      <w:tr>
+        <w:tc>
+          <w:tcPr>
+            <w:tcW w:w="1345" w:type="dxa"/>
+            <w:tcBorders>
+              <w:top w:val="single" w:sz="4" w:space="0" w:color="auto"/>
+              <w:left w:val="single" w:sz="4" w:space="0" w:color="auto"/>
+              <w:bottom w:val="single" w:sz="4" w:space="0" w:color="auto"/>
+              <w:right w:val="single" w:sz="4" w:space="0" w:color="auto"/>
+            </w:tcBorders>
+            <w:hideMark/>
+          </w:tcPr>
+          <w:p>
+            <w:r>
+              <w:t>2</w:t>
+            </w:r>
+          </w:p>
+        </w:tc>
+        <w:tc>
+          <w:tcPr>
+            <w:tcW w:w="1347" w:type="dxa"/>
+            <w:tcBorders>
+              <w:top w:val="single" w:sz="4" w:space="0" w:color="auto"/>
+              <w:left w:val="single" w:sz="4" w:space="0" w:color="auto"/>
+              <w:bottom w:val="single" w:sz="4" w:space="0" w:color="auto"/>
+              <w:right w:val="single" w:sz="4" w:space="0" w:color="auto"/>
+            </w:tcBorders>
+            <w:hideMark/>
+          </w:tcPr>
+          <w:p>
+            <w:r>
+              <w:t>3</w:t>
+            </w:r>
+          </w:p>
+        </w:tc>
+        <w:tc>
+          <w:tcPr>
+            <w:tcW w:w="1344" w:type="dxa"/>
+            <w:tcBorders>
+              <w:top w:val="single" w:sz="4" w:space="0" w:color="auto"/>
+              <w:left w:val="single" w:sz="4" w:space="0" w:color="auto"/>
+              <w:bottom w:val="single" w:sz="4" w:space="0" w:color="auto"/>
+              <w:right w:val="single" w:sz="4" w:space="0" w:color="auto"/>
+            </w:tcBorders>
+            <w:hideMark/>
+          </w:tcPr>
+          <w:p>
+            <w:r>
+              <w:t>2</w:t>
+            </w:r>
+          </w:p>
+        </w:tc>
+        <w:tc>
+          <w:tcPr>
+            <w:tcW w:w="1864" w:type="dxa"/>
+            <w:tcBorders>
+              <w:top w:val="single" w:sz="4" w:space="0" w:color="auto"/>
+              <w:left w:val="single" w:sz="4" w:space="0" w:color="auto"/>
+              <w:bottom w:val="single" w:sz="4" w:space="0" w:color="auto"/>
+              <w:right w:val="single" w:sz="4" w:space="0" w:color="auto"/>
+            </w:tcBorders>
+            <w:hideMark/>
+          </w:tcPr>
+          <w:p>
+            <w:r>
+              <w:t>C1,C2,C3,C5</w:t>
+            </w:r>
+          </w:p>
+        </w:tc>
+        <w:tc>
+          <w:tcPr>
+            <w:tcW w:w="1579" w:type="dxa"/>
+            <w:tcBorders>
+              <w:top w:val="single" w:sz="4" w:space="0" w:color="auto"/>
+              <w:left w:val="single" w:sz="4" w:space="0" w:color="auto"/>
+              <w:bottom w:val="single" w:sz="4" w:space="0" w:color="auto"/>
+              <w:right w:val="single" w:sz="4" w:space="0" w:color="auto"/>
+            </w:tcBorders>
+            <w:hideMark/>
+          </w:tcPr>
+          <w:p>
+            <w:r>
+              <w:t>Isosceles</w:t>
+            </w:r>
+          </w:p>
+        </w:tc>
+        <w:tc>
+          <w:tcPr>
+            <w:tcW w:w="1537" w:type="dxa"/>
+            <w:tcBorders>
+              <w:top w:val="single" w:sz="4" w:space="0" w:color="auto"/>
+              <w:left w:val="single" w:sz="4" w:space="0" w:color="auto"/>
+              <w:bottom w:val="single" w:sz="4" w:space="0" w:color="auto"/>
+              <w:right w:val="single" w:sz="4" w:space="0" w:color="auto"/>
+            </w:tcBorders>
+            <w:hideMark/>
+          </w:tcPr>
+          <w:p>
+            <w:r>
+              <w:t>True</w:t>
+            </w:r>
+          </w:p>
+        </w:tc>
+      </w:tr>
+      <w:tr>
+        <w:tc>
+          <w:tcPr>
+            <w:tcW w:w="1345" w:type="dxa"/>
+            <w:tcBorders>
+              <w:top w:val="single" w:sz="4" w:space="0" w:color="auto"/>
+              <w:left w:val="single" w:sz="4" w:space="0" w:color="auto"/>
+              <w:bottom w:val="single" w:sz="4" w:space="0" w:color="auto"/>
+              <w:right w:val="single" w:sz="4" w:space="0" w:color="auto"/>
+            </w:tcBorders>
+            <w:hideMark/>
+          </w:tcPr>
+          <w:p>
+            <w:r>
+              <w:t>3</w:t>
+            </w:r>
+          </w:p>
+        </w:tc>
+        <w:tc>
+          <w:tcPr>
+            <w:tcW w:w="1347" w:type="dxa"/>
+            <w:tcBorders>
+              <w:top w:val="single" w:sz="4" w:space="0" w:color="auto"/>
+              <w:left w:val="single" w:sz="4" w:space="0" w:color="auto"/>
+              <w:bottom w:val="single" w:sz="4" w:space="0" w:color="auto"/>
+              <w:right w:val="single" w:sz="4" w:space="0" w:color="auto"/>
+            </w:tcBorders>
+            <w:hideMark/>
+          </w:tcPr>
+          <w:p>
+            <w:r>
+              <w:t>2</w:t>
+            </w:r>
+          </w:p>
+        </w:tc>
+        <w:tc>
+          <w:tcPr>
+            <w:tcW w:w="1344" w:type="dxa"/>
+            <w:tcBorders>
+              <w:top w:val="single" w:sz="4" w:space="0" w:color="auto"/>
+              <w:left w:val="single" w:sz="4" w:space="0" w:color="auto"/>
+              <w:bottom w:val="single" w:sz="4" w:space="0" w:color="auto"/>
+              <w:right w:val="single" w:sz="4" w:space="0" w:color="auto"/>
+            </w:tcBorders>
+            <w:hideMark/>
+          </w:tcPr>
+          <w:p>
+            <w:r>
+              <w:t>2</w:t>
+            </w:r>
+          </w:p>
+        </w:tc>
+        <w:tc>
+          <w:tcPr>
+            <w:tcW w:w="1864" w:type="dxa"/>
+            <w:tcBorders>
+              <w:top w:val="single" w:sz="4" w:space="0" w:color="auto"/>
+              <w:left w:val="single" w:sz="4" w:space="0" w:color="auto"/>
+              <w:bottom w:val="single" w:sz="4" w:space="0" w:color="auto"/>
+              <w:right w:val="single" w:sz="4" w:space="0" w:color="auto"/>
+            </w:tcBorders>
+            <w:hideMark/>
+          </w:tcPr>
+          <w:p>
+            <w:r>
+              <w:t>C1,C2,C3,C6</w:t>
+            </w:r>
+          </w:p>
+        </w:tc>
+        <w:tc>
+          <w:tcPr>
+            <w:tcW w:w="1579" w:type="dxa"/>
+            <w:tcBorders>
+              <w:top w:val="single" w:sz="4" w:space="0" w:color="auto"/>
+              <w:left w:val="single" w:sz="4" w:space="0" w:color="auto"/>
+              <w:bottom w:val="single" w:sz="4" w:space="0" w:color="auto"/>
+              <w:right w:val="single" w:sz="4" w:space="0" w:color="auto"/>
+            </w:tcBorders>
+            <w:hideMark/>
+          </w:tcPr>
+          <w:p>
+            <w:r>
+              <w:t>Isosceles</w:t>
+            </w:r>
+          </w:p>
+        </w:tc>
+        <w:tc>
+          <w:tcPr>
+            <w:tcW w:w="1537" w:type="dxa"/>
+            <w:tcBorders>
+              <w:top w:val="single" w:sz="4" w:space="0" w:color="auto"/>
+              <w:left w:val="single" w:sz="4" w:space="0" w:color="auto"/>
+              <w:bottom w:val="single" w:sz="4" w:space="0" w:color="auto"/>
+              <w:right w:val="single" w:sz="4" w:space="0" w:color="auto"/>
+            </w:tcBorders>
+            <w:hideMark/>
+          </w:tcPr>
+          <w:p>
+            <w:r>
+              <w:t>True</w:t>
+            </w:r>
+          </w:p>
+        </w:tc>
+      </w:tr>
+      <w:tr>
+        <w:tc>
+          <w:tcPr>
+            <w:tcW w:w="1345" w:type="dxa"/>
+            <w:tcBorders>
+              <w:top w:val="single" w:sz="4" w:space="0" w:color="auto"/>
+              <w:left w:val="single" w:sz="4" w:space="0" w:color="auto"/>
+              <w:bottom w:val="single" w:sz="4" w:space="0" w:color="auto"/>
+              <w:right w:val="single" w:sz="4" w:space="0" w:color="auto"/>
+            </w:tcBorders>
+            <w:hideMark/>
+          </w:tcPr>
+          <w:p>
+            <w:r>
+              <w:t>2</w:t>
+            </w:r>
+          </w:p>
+        </w:tc>
+        <w:tc>
+          <w:tcPr>
+            <w:tcW w:w="1347" w:type="dxa"/>
+            <w:tcBorders>
+              <w:top w:val="single" w:sz="4" w:space="0" w:color="auto"/>
+              <w:left w:val="single" w:sz="4" w:space="0" w:color="auto"/>
+              <w:bottom w:val="single" w:sz="4" w:space="0" w:color="auto"/>
+              <w:right w:val="single" w:sz="4" w:space="0" w:color="auto"/>
+            </w:tcBorders>
+            <w:hideMark/>
+          </w:tcPr>
+          <w:p>
+            <w:r>
+              <w:t>2</w:t>
+            </w:r>
+          </w:p>
+        </w:tc>
+        <w:tc>
+          <w:tcPr>
+            <w:tcW w:w="1344" w:type="dxa"/>
+            <w:tcBorders>
+              <w:top w:val="single" w:sz="4" w:space="0" w:color="auto"/>
+              <w:left w:val="single" w:sz="4" w:space="0" w:color="auto"/>
+              <w:bottom w:val="single" w:sz="4" w:space="0" w:color="auto"/>
+              <w:right w:val="single" w:sz="4" w:space="0" w:color="auto"/>
+            </w:tcBorders>
+            <w:hideMark/>
+          </w:tcPr>
+          <w:p>
+            <w:r>
+              <w:t>2</w:t>
+            </w:r>
+          </w:p>
+        </w:tc>
+        <w:tc>
+          <w:tcPr>
+            <w:tcW w:w="1864" w:type="dxa"/>
+            <w:tcBorders>
+              <w:top w:val="single" w:sz="4" w:space="0" w:color="auto"/>
+              <w:left w:val="single" w:sz="4" w:space="0" w:color="auto"/>
+              <w:bottom w:val="single" w:sz="4" w:space="0" w:color="auto"/>
+              <w:right w:val="single" w:sz="4" w:space="0" w:color="auto"/>
+            </w:tcBorders>
+            <w:hideMark/>
+          </w:tcPr>
+          <w:p>
+            <w:r>
+              <w:t>C1,C2,C3,C4,C5,C6</w:t>
+            </w:r>
+          </w:p>
+        </w:tc>
+        <w:tc>
+          <w:tcPr>
+            <w:tcW w:w="1579" w:type="dxa"/>
+            <w:tcBorders>
+              <w:top w:val="single" w:sz="4" w:space="0" w:color="auto"/>
+              <w:left w:val="single" w:sz="4" w:space="0" w:color="auto"/>
+              <w:bottom w:val="single" w:sz="4" w:space="0" w:color="auto"/>
+              <w:right w:val="single" w:sz="4" w:space="0" w:color="auto"/>
+            </w:tcBorders>
+            <w:hideMark/>
+          </w:tcPr>
+          <w:p>
+            <w:r>
+              <w:t>Equilateral</w:t>
+            </w:r>
+          </w:p>
+        </w:tc>
+        <w:tc>
+          <w:tcPr>
+            <w:tcW w:w="1537" w:type="dxa"/>
+            <w:tcBorders>
+              <w:top w:val="single" w:sz="4" w:space="0" w:color="auto"/>
+              <w:left w:val="single" w:sz="4" w:space="0" w:color="auto"/>
+              <w:bottom w:val="single" w:sz="4" w:space="0" w:color="auto"/>
+              <w:right w:val="single" w:sz="4" w:space="0" w:color="auto"/>
+            </w:tcBorders>
+            <w:hideMark/>
+          </w:tcPr>
+          <w:p>
+            <w:r>
+              <w:t>True</w:t>
+            </w:r>
+          </w:p>
+        </w:tc>
+      </w:tr>
+    </w:tbl>
+    <w:p>
+      <w:r>
+        <w:br w:type="page"/>
+      </w:r>
+    </w:p>
+    <w:p>
+      <w:pPr>
+        <w:pStyle w:val="Heading3"/>
+      </w:pPr>
+      <w:bookmarkStart w:id="10" w:name="_Toc103869444"/>
+      <w:r>
+        <w:lastRenderedPageBreak/>
+        <w:t>Fuzz Testing</w:t>
+      </w:r>
+      <w:bookmarkEnd w:id="10"/>
+    </w:p>
+    <w:p>
+      <w:r>
+        <w:t>The idea of Fuzz Testing on this question is to apply random integers for variables a, b, and c to examine the outcome of the triangle (int a, int b, int c).</w:t>
+      </w:r>
+      <w:r>
+        <w:br/>
+      </w:r>
+      <w:r>
+        <w:br/>
+        <w:t>Fuzz Testing structure:</w:t>
+      </w:r>
+      <w:r>
+        <w:br/>
+      </w:r>
+      <w:r>
+        <w:t>&gt;FuzzTesting (Q2 Fuzz Testing task folder)</w:t>
+      </w:r>
+    </w:p>
+    <w:p>
+      <w:r>
+        <w:t xml:space="preserve">        FuzzInput_Output.txt (contain the input &amp; output test case result)</w:t>
+      </w:r>
+    </w:p>
+    <w:p>
+      <w:r>
+        <w:t xml:space="preserve">        FuzzTesting.c (Fuzz test case generator)</w:t>
+      </w:r>
+    </w:p>
+    <w:p>
+      <w:r>
+        <w:t xml:space="preserve">        FuzzTesting.exe (Fuzz test case generator executor)</w:t>
+      </w:r>
+    </w:p>
+    <w:p>
+      <w:r>
+        <w:t xml:space="preserve">    triangle. c (Given c program for Fuzz Testing)</w:t>
+      </w:r>
+      <w:r>
+        <w:br/>
+      </w:r>
+      <w:r>
+        <w:br/>
+        <w:t>When run the FuzzTesting.exe</w:t>
+      </w:r>
+      <w:r>
+        <w:t xml:space="preserve">, the Fuzz generator will first ask for user input for </w:t>
+      </w:r>
+      <w:r>
+        <w:t xml:space="preserve">the </w:t>
+      </w:r>
+      <w:r>
+        <w:t>number of test cases</w:t>
+      </w:r>
+      <w:r>
+        <w:t xml:space="preserve"> that need to be generated</w:t>
+      </w:r>
+      <w:r>
+        <w:t>.</w:t>
+      </w:r>
+      <w:r>
+        <w:t xml:space="preserve"> After the input, the generator will </w:t>
+      </w:r>
+      <w:r>
+        <w:t>generate 3 random integer numbers from the range 0 to 9. The generated number will execute using triangle.c and record the input and output result in a text file</w:t>
+      </w:r>
+      <w:r>
+        <w:t xml:space="preserve"> Name ‘Fuzzinput_Output.txt’</w:t>
+      </w:r>
+      <w:r>
+        <w:t>.</w:t>
+      </w:r>
+      <w:r>
+        <w:br/>
+      </w:r>
+      <w:r>
+        <w:br/>
+      </w:r>
+      <w:r>
+        <w:t>Compare the test results of Fuzz testing and symbolic execution:</w:t>
+      </w:r>
+      <w:r>
+        <w:br/>
+      </w:r>
+    </w:p>
+    <w:tbl>
+      <w:tblPr>
+        <w:tblStyle w:val="TableGrid"/>
+        <w:tblW w:w="0" w:type="auto"/>
+        <w:tblLook w:val="04A0" w:firstRow="1" w:lastRow="0" w:firstColumn="1" w:lastColumn="0" w:noHBand="0" w:noVBand="1"/>
+      </w:tblPr>
+      <w:tblGrid>
+        <w:gridCol w:w="4508"/>
+        <w:gridCol w:w="4508"/>
+      </w:tblGrid>
+      <w:tr>
+        <w:tc>
+          <w:tcPr>
             <w:tcW w:w="9016" w:type="dxa"/>
             <w:gridSpan w:val="2"/>
             <w:shd w:val="clear" w:color="auto" w:fill="D9D9D9" w:themeFill="background1" w:themeFillShade="D9"/>
@@ -1558,7 +5572,7 @@
       <w:bookmarkEnd w:id="12"/>
     </w:p>
     <w:sectPr>
-      <w:footerReference w:type="default" r:id="rId8"/>
+      <w:footerReference w:type="default" r:id="rId10"/>
       <w:pgSz w:w="11906" w:h="16838"/>
       <w:pgMar w:top="1440" w:right="1440" w:bottom="1440" w:left="1440" w:header="708" w:footer="708" w:gutter="0"/>
       <w:cols w:space="708"/>
@@ -2283,6 +6297,26 @@
       <w:szCs w:val="28"/>
     </w:rPr>
   </w:style>
+  <w:style w:type="paragraph" w:styleId="Heading5">
+    <w:name w:val="heading 5"/>
+    <w:basedOn w:val="Normal"/>
+    <w:next w:val="Normal"/>
+    <w:link w:val="Heading5Char"/>
+    <w:uiPriority w:val="9"/>
+    <w:unhideWhenUsed/>
+    <w:qFormat/>
+    <w:rsid w:val="00FE2F13"/>
+    <w:pPr>
+      <w:keepNext/>
+      <w:keepLines/>
+      <w:spacing w:before="40" w:after="0"/>
+      <w:outlineLvl w:val="4"/>
+    </w:pPr>
+    <w:rPr>
+      <w:rFonts w:asciiTheme="majorHAnsi" w:eastAsiaTheme="majorEastAsia" w:hAnsiTheme="majorHAnsi" w:cstheme="majorBidi"/>
+      <w:color w:val="2F5496" w:themeColor="accent1" w:themeShade="BF"/>
+    </w:rPr>
+  </w:style>
   <w:style w:type="character" w:default="1" w:styleId="DefaultParagraphFont">
     <w:name w:val="Default Paragraph Font"/>
     <w:uiPriority w:val="1"/>
@@ -2505,6 +6539,19 @@
     <w:rPr>
       <w:color w:val="0563C1" w:themeColor="hyperlink"/>
       <w:u w:val="single"/>
+    </w:rPr>
+  </w:style>
+  <w:style w:type="character" w:customStyle="1" w:styleId="Heading5Char">
+    <w:name w:val="Heading 5 Char"/>
+    <w:basedOn w:val="DefaultParagraphFont"/>
+    <w:link w:val="Heading5"/>
+    <w:uiPriority w:val="9"/>
+    <w:rsid w:val="00FE2F13"/>
+    <w:rPr>
+      <w:rFonts w:asciiTheme="majorHAnsi" w:eastAsiaTheme="majorEastAsia" w:hAnsiTheme="majorHAnsi" w:cstheme="majorBidi"/>
+      <w:color w:val="2F5496" w:themeColor="accent1" w:themeShade="BF"/>
+      <w:sz w:val="24"/>
+      <w:szCs w:val="24"/>
     </w:rPr>
   </w:style>
 </w:styles>

</xml_diff>

<commit_message>
update to cc,c/dc and mcc
</commit_message>
<xml_diff>
--- a/SENG3320 Assignment 2 Test Report.docx
+++ b/SENG3320 Assignment 2 Test Report.docx
@@ -1690,7 +1690,7 @@
           <v:shape id="_x0000_i1025" type="#_x0000_t75" style="width:450.75pt;height:457.5pt" o:ole="">
             <v:imagedata r:id="rId8" o:title=""/>
           </v:shape>
-          <o:OLEObject Type="Embed" ProgID="Visio.Drawing.15" ShapeID="_x0000_i1025" DrawAspect="Content" ObjectID="_1715632271" r:id="rId9"/>
+          <o:OLEObject Type="Embed" ProgID="Visio.Drawing.15" ShapeID="_x0000_i1025" DrawAspect="Content" ObjectID="_1715679930" r:id="rId9"/>
         </w:object>
       </w:r>
     </w:p>
@@ -2195,6 +2195,12 @@
         <w:t>The first-row results in the “triangle.” Output, no two values are equal. The second-row results in the “equilateral triangle.” Result, all values are equal. The third through fifth results are each condition being true one at a time. The first condition being true triggers the missed area statement that should result in an isosceles. The last two correctly result in isosceles outputs.</w:t>
       </w:r>
     </w:p>
+    <w:p>
+      <w:r>
+        <w:br w:type="page"/>
+      </w:r>
+    </w:p>
+    <w:p/>
     <w:p>
       <w:pPr>
         <w:pStyle w:val="Heading4"/>
@@ -2761,9 +2767,25 @@
     </w:p>
     <w:p>
       <w:pPr>
+        <w:rPr>
+          <w:sz w:val="22"/>
+          <w:szCs w:val="22"/>
+        </w:rPr>
+      </w:pPr>
+      <w:r>
+        <w:rPr>
+          <w:sz w:val="22"/>
+          <w:szCs w:val="22"/>
+        </w:rPr>
+        <w:br w:type="page"/>
+      </w:r>
+    </w:p>
+    <w:p>
+      <w:pPr>
         <w:pStyle w:val="Heading5"/>
       </w:pPr>
       <w:r>
+        <w:lastRenderedPageBreak/>
         <w:t>Condition Coverage:</w:t>
       </w:r>
     </w:p>
@@ -3030,6 +3052,183 @@
           <w:p>
             <w:r>
               <w:t>b==c</w:t>
+            </w:r>
+          </w:p>
+        </w:tc>
+      </w:tr>
+      <w:tr>
+        <w:tc>
+          <w:tcPr>
+            <w:tcW w:w="4508" w:type="dxa"/>
+            <w:tcBorders>
+              <w:top w:val="single" w:sz="4" w:space="0" w:color="auto"/>
+              <w:left w:val="single" w:sz="4" w:space="0" w:color="auto"/>
+              <w:bottom w:val="single" w:sz="4" w:space="0" w:color="auto"/>
+              <w:right w:val="single" w:sz="4" w:space="0" w:color="auto"/>
+            </w:tcBorders>
+            <w:hideMark/>
+          </w:tcPr>
+          <w:p>
+            <w:r>
+              <w:t>C</w:t>
+            </w:r>
+            <w:r>
+              <w:t>7</w:t>
+            </w:r>
+          </w:p>
+        </w:tc>
+        <w:tc>
+          <w:tcPr>
+            <w:tcW w:w="4508" w:type="dxa"/>
+            <w:tcBorders>
+              <w:top w:val="single" w:sz="4" w:space="0" w:color="auto"/>
+              <w:left w:val="single" w:sz="4" w:space="0" w:color="auto"/>
+              <w:bottom w:val="single" w:sz="4" w:space="0" w:color="auto"/>
+              <w:right w:val="single" w:sz="4" w:space="0" w:color="auto"/>
+            </w:tcBorders>
+            <w:hideMark/>
+          </w:tcPr>
+          <w:p>
+            <w:r>
+              <w:t>a</w:t>
+            </w:r>
+            <w:r>
+              <w:t>==c</w:t>
+            </w:r>
+            <w:r>
+              <w:t xml:space="preserve"> (double nested)</w:t>
+            </w:r>
+          </w:p>
+        </w:tc>
+      </w:tr>
+      <w:tr>
+        <w:tc>
+          <w:tcPr>
+            <w:tcW w:w="4508" w:type="dxa"/>
+            <w:tcBorders>
+              <w:top w:val="single" w:sz="4" w:space="0" w:color="auto"/>
+              <w:left w:val="single" w:sz="4" w:space="0" w:color="auto"/>
+              <w:bottom w:val="single" w:sz="4" w:space="0" w:color="auto"/>
+              <w:right w:val="single" w:sz="4" w:space="0" w:color="auto"/>
+            </w:tcBorders>
+            <w:hideMark/>
+          </w:tcPr>
+          <w:p>
+            <w:r>
+              <w:t>C</w:t>
+            </w:r>
+            <w:r>
+              <w:t>8</w:t>
+            </w:r>
+          </w:p>
+        </w:tc>
+        <w:tc>
+          <w:tcPr>
+            <w:tcW w:w="4508" w:type="dxa"/>
+            <w:tcBorders>
+              <w:top w:val="single" w:sz="4" w:space="0" w:color="auto"/>
+              <w:left w:val="single" w:sz="4" w:space="0" w:color="auto"/>
+              <w:bottom w:val="single" w:sz="4" w:space="0" w:color="auto"/>
+              <w:right w:val="single" w:sz="4" w:space="0" w:color="auto"/>
+            </w:tcBorders>
+            <w:hideMark/>
+          </w:tcPr>
+          <w:p>
+            <w:r>
+              <w:t xml:space="preserve">a==b </w:t>
+            </w:r>
+            <w:r>
+              <w:t>(double nested)</w:t>
+            </w:r>
+          </w:p>
+        </w:tc>
+      </w:tr>
+      <w:tr>
+        <w:tc>
+          <w:tcPr>
+            <w:tcW w:w="4508" w:type="dxa"/>
+            <w:tcBorders>
+              <w:top w:val="single" w:sz="4" w:space="0" w:color="auto"/>
+              <w:left w:val="single" w:sz="4" w:space="0" w:color="auto"/>
+              <w:bottom w:val="single" w:sz="4" w:space="0" w:color="auto"/>
+              <w:right w:val="single" w:sz="4" w:space="0" w:color="auto"/>
+            </w:tcBorders>
+            <w:hideMark/>
+          </w:tcPr>
+          <w:p>
+            <w:r>
+              <w:t>C</w:t>
+            </w:r>
+            <w:r>
+              <w:t>9</w:t>
+            </w:r>
+          </w:p>
+        </w:tc>
+        <w:tc>
+          <w:tcPr>
+            <w:tcW w:w="4508" w:type="dxa"/>
+            <w:tcBorders>
+              <w:top w:val="single" w:sz="4" w:space="0" w:color="auto"/>
+              <w:left w:val="single" w:sz="4" w:space="0" w:color="auto"/>
+              <w:bottom w:val="single" w:sz="4" w:space="0" w:color="auto"/>
+              <w:right w:val="single" w:sz="4" w:space="0" w:color="auto"/>
+            </w:tcBorders>
+            <w:hideMark/>
+          </w:tcPr>
+          <w:p>
+            <w:r>
+              <w:t xml:space="preserve">a==c </w:t>
+            </w:r>
+            <w:r>
+              <w:t>(</w:t>
+            </w:r>
+            <w:r>
+              <w:t>triple</w:t>
+            </w:r>
+            <w:r>
+              <w:t xml:space="preserve"> nested)</w:t>
+            </w:r>
+          </w:p>
+        </w:tc>
+      </w:tr>
+      <w:tr>
+        <w:tc>
+          <w:tcPr>
+            <w:tcW w:w="4508" w:type="dxa"/>
+            <w:tcBorders>
+              <w:top w:val="single" w:sz="4" w:space="0" w:color="auto"/>
+              <w:left w:val="single" w:sz="4" w:space="0" w:color="auto"/>
+              <w:bottom w:val="single" w:sz="4" w:space="0" w:color="auto"/>
+              <w:right w:val="single" w:sz="4" w:space="0" w:color="auto"/>
+            </w:tcBorders>
+            <w:hideMark/>
+          </w:tcPr>
+          <w:p>
+            <w:r>
+              <w:t>C</w:t>
+            </w:r>
+            <w:r>
+              <w:t>10</w:t>
+            </w:r>
+          </w:p>
+        </w:tc>
+        <w:tc>
+          <w:tcPr>
+            <w:tcW w:w="4508" w:type="dxa"/>
+            <w:tcBorders>
+              <w:top w:val="single" w:sz="4" w:space="0" w:color="auto"/>
+              <w:left w:val="single" w:sz="4" w:space="0" w:color="auto"/>
+              <w:bottom w:val="single" w:sz="4" w:space="0" w:color="auto"/>
+              <w:right w:val="single" w:sz="4" w:space="0" w:color="auto"/>
+            </w:tcBorders>
+            <w:hideMark/>
+          </w:tcPr>
+          <w:p>
+            <w:r>
+              <w:t xml:space="preserve">b==c </w:t>
+            </w:r>
+            <w:r>
+              <w:t>(triple nested)</w:t>
             </w:r>
           </w:p>
         </w:tc>
@@ -3050,17 +3249,17 @@
         <w:tblLook w:val="04A0" w:firstRow="1" w:lastRow="0" w:firstColumn="1" w:lastColumn="0" w:noHBand="0" w:noVBand="1"/>
       </w:tblPr>
       <w:tblGrid>
-        <w:gridCol w:w="1339"/>
-        <w:gridCol w:w="1339"/>
-        <w:gridCol w:w="1338"/>
-        <w:gridCol w:w="1864"/>
-        <w:gridCol w:w="1606"/>
-        <w:gridCol w:w="1530"/>
+        <w:gridCol w:w="542"/>
+        <w:gridCol w:w="547"/>
+        <w:gridCol w:w="546"/>
+        <w:gridCol w:w="4110"/>
+        <w:gridCol w:w="1926"/>
+        <w:gridCol w:w="1345"/>
       </w:tblGrid>
       <w:tr>
         <w:tc>
           <w:tcPr>
-            <w:tcW w:w="1339" w:type="dxa"/>
+            <w:tcW w:w="562" w:type="dxa"/>
             <w:tcBorders>
               <w:top w:val="single" w:sz="4" w:space="0" w:color="auto"/>
               <w:left w:val="single" w:sz="4" w:space="0" w:color="auto"/>
@@ -3077,7 +3276,7 @@
         </w:tc>
         <w:tc>
           <w:tcPr>
-            <w:tcW w:w="1339" w:type="dxa"/>
+            <w:tcW w:w="567" w:type="dxa"/>
             <w:tcBorders>
               <w:top w:val="single" w:sz="4" w:space="0" w:color="auto"/>
               <w:left w:val="single" w:sz="4" w:space="0" w:color="auto"/>
@@ -3094,7 +3293,7 @@
         </w:tc>
         <w:tc>
           <w:tcPr>
-            <w:tcW w:w="1338" w:type="dxa"/>
+            <w:tcW w:w="567" w:type="dxa"/>
             <w:tcBorders>
               <w:top w:val="single" w:sz="4" w:space="0" w:color="auto"/>
               <w:left w:val="single" w:sz="4" w:space="0" w:color="auto"/>
@@ -3111,41 +3310,56 @@
         </w:tc>
         <w:tc>
           <w:tcPr>
-            <w:tcW w:w="1864" w:type="dxa"/>
-            <w:tcBorders>
-              <w:top w:val="single" w:sz="4" w:space="0" w:color="auto"/>
-              <w:left w:val="single" w:sz="4" w:space="0" w:color="auto"/>
-              <w:bottom w:val="single" w:sz="4" w:space="0" w:color="auto"/>
-              <w:right w:val="single" w:sz="4" w:space="0" w:color="auto"/>
-            </w:tcBorders>
-            <w:hideMark/>
-          </w:tcPr>
-          <w:p>
-            <w:r>
-              <w:t>conditions</w:t>
-            </w:r>
-          </w:p>
-        </w:tc>
-        <w:tc>
-          <w:tcPr>
-            <w:tcW w:w="1606" w:type="dxa"/>
-            <w:tcBorders>
-              <w:top w:val="single" w:sz="4" w:space="0" w:color="auto"/>
-              <w:left w:val="single" w:sz="4" w:space="0" w:color="auto"/>
-              <w:bottom w:val="single" w:sz="4" w:space="0" w:color="auto"/>
-              <w:right w:val="single" w:sz="4" w:space="0" w:color="auto"/>
-            </w:tcBorders>
-            <w:hideMark/>
-          </w:tcPr>
-          <w:p>
-            <w:r>
-              <w:t>output</w:t>
-            </w:r>
-          </w:p>
-        </w:tc>
-        <w:tc>
-          <w:tcPr>
-            <w:tcW w:w="1530" w:type="dxa"/>
+            <w:tcW w:w="4395" w:type="dxa"/>
+            <w:tcBorders>
+              <w:top w:val="single" w:sz="4" w:space="0" w:color="auto"/>
+              <w:left w:val="single" w:sz="4" w:space="0" w:color="auto"/>
+              <w:bottom w:val="single" w:sz="4" w:space="0" w:color="auto"/>
+              <w:right w:val="single" w:sz="4" w:space="0" w:color="auto"/>
+            </w:tcBorders>
+            <w:hideMark/>
+          </w:tcPr>
+          <w:p>
+            <w:r>
+              <w:t>C</w:t>
+            </w:r>
+            <w:r>
+              <w:t>onditions</w:t>
+            </w:r>
+            <w:r>
+              <w:t xml:space="preserve"> executed</w:t>
+            </w:r>
+            <w:r>
+              <w:t xml:space="preserve"> and result</w:t>
+            </w:r>
+          </w:p>
+        </w:tc>
+        <w:tc>
+          <w:tcPr>
+            <w:tcW w:w="1559" w:type="dxa"/>
+            <w:tcBorders>
+              <w:top w:val="single" w:sz="4" w:space="0" w:color="auto"/>
+              <w:left w:val="single" w:sz="4" w:space="0" w:color="auto"/>
+              <w:bottom w:val="single" w:sz="4" w:space="0" w:color="auto"/>
+              <w:right w:val="single" w:sz="4" w:space="0" w:color="auto"/>
+            </w:tcBorders>
+            <w:hideMark/>
+          </w:tcPr>
+          <w:p>
+            <w:r>
+              <w:t>O</w:t>
+            </w:r>
+            <w:r>
+              <w:t>utput</w:t>
+            </w:r>
+            <w:r>
+              <w:t>/Decisions</w:t>
+            </w:r>
+          </w:p>
+        </w:tc>
+        <w:tc>
+          <w:tcPr>
+            <w:tcW w:w="1366" w:type="dxa"/>
             <w:tcBorders>
               <w:top w:val="single" w:sz="4" w:space="0" w:color="auto"/>
               <w:left w:val="single" w:sz="4" w:space="0" w:color="auto"/>
@@ -3164,7 +3378,7 @@
       <w:tr>
         <w:tc>
           <w:tcPr>
-            <w:tcW w:w="1339" w:type="dxa"/>
+            <w:tcW w:w="562" w:type="dxa"/>
             <w:tcBorders>
               <w:top w:val="single" w:sz="4" w:space="0" w:color="auto"/>
               <w:left w:val="single" w:sz="4" w:space="0" w:color="auto"/>
@@ -3181,7 +3395,7 @@
         </w:tc>
         <w:tc>
           <w:tcPr>
-            <w:tcW w:w="1339" w:type="dxa"/>
+            <w:tcW w:w="567" w:type="dxa"/>
             <w:tcBorders>
               <w:top w:val="single" w:sz="4" w:space="0" w:color="auto"/>
               <w:left w:val="single" w:sz="4" w:space="0" w:color="auto"/>
@@ -3198,7 +3412,7 @@
         </w:tc>
         <w:tc>
           <w:tcPr>
-            <w:tcW w:w="1338" w:type="dxa"/>
+            <w:tcW w:w="567" w:type="dxa"/>
             <w:tcBorders>
               <w:top w:val="single" w:sz="4" w:space="0" w:color="auto"/>
               <w:left w:val="single" w:sz="4" w:space="0" w:color="auto"/>
@@ -3215,24 +3429,51 @@
         </w:tc>
         <w:tc>
           <w:tcPr>
-            <w:tcW w:w="1864" w:type="dxa"/>
-            <w:tcBorders>
-              <w:top w:val="single" w:sz="4" w:space="0" w:color="auto"/>
-              <w:left w:val="single" w:sz="4" w:space="0" w:color="auto"/>
-              <w:bottom w:val="single" w:sz="4" w:space="0" w:color="auto"/>
-              <w:right w:val="single" w:sz="4" w:space="0" w:color="auto"/>
-            </w:tcBorders>
-            <w:hideMark/>
-          </w:tcPr>
-          <w:p>
-            <w:r>
-              <w:t>C2,C3,C4</w:t>
-            </w:r>
-          </w:p>
-        </w:tc>
-        <w:tc>
-          <w:tcPr>
-            <w:tcW w:w="1606" w:type="dxa"/>
+            <w:tcW w:w="4395" w:type="dxa"/>
+            <w:tcBorders>
+              <w:top w:val="single" w:sz="4" w:space="0" w:color="auto"/>
+              <w:left w:val="single" w:sz="4" w:space="0" w:color="auto"/>
+              <w:bottom w:val="single" w:sz="4" w:space="0" w:color="auto"/>
+              <w:right w:val="single" w:sz="4" w:space="0" w:color="auto"/>
+            </w:tcBorders>
+            <w:hideMark/>
+          </w:tcPr>
+          <w:p>
+            <w:r>
+              <w:t>C1</w:t>
+            </w:r>
+            <w:r>
+              <w:t>=false</w:t>
+            </w:r>
+            <w:r>
+              <w:t>,</w:t>
+            </w:r>
+            <w:r>
+              <w:t xml:space="preserve"> </w:t>
+            </w:r>
+            <w:r>
+              <w:t>C2</w:t>
+            </w:r>
+            <w:r>
+              <w:t>=true</w:t>
+            </w:r>
+            <w:r>
+              <w:t>,</w:t>
+            </w:r>
+            <w:r>
+              <w:t xml:space="preserve"> </w:t>
+            </w:r>
+            <w:r>
+              <w:t>C3</w:t>
+            </w:r>
+            <w:r>
+              <w:t>=true</w:t>
+            </w:r>
+          </w:p>
+        </w:tc>
+        <w:tc>
+          <w:tcPr>
+            <w:tcW w:w="1559" w:type="dxa"/>
             <w:tcBorders>
               <w:top w:val="single" w:sz="4" w:space="0" w:color="auto"/>
               <w:left w:val="single" w:sz="4" w:space="0" w:color="auto"/>
@@ -3249,7 +3490,7 @@
         </w:tc>
         <w:tc>
           <w:tcPr>
-            <w:tcW w:w="1530" w:type="dxa"/>
+            <w:tcW w:w="1366" w:type="dxa"/>
             <w:tcBorders>
               <w:top w:val="single" w:sz="4" w:space="0" w:color="auto"/>
               <w:left w:val="single" w:sz="4" w:space="0" w:color="auto"/>
@@ -3268,7 +3509,7 @@
       <w:tr>
         <w:tc>
           <w:tcPr>
-            <w:tcW w:w="1339" w:type="dxa"/>
+            <w:tcW w:w="562" w:type="dxa"/>
             <w:tcBorders>
               <w:top w:val="single" w:sz="4" w:space="0" w:color="auto"/>
               <w:left w:val="single" w:sz="4" w:space="0" w:color="auto"/>
@@ -3285,7 +3526,7 @@
         </w:tc>
         <w:tc>
           <w:tcPr>
-            <w:tcW w:w="1339" w:type="dxa"/>
+            <w:tcW w:w="567" w:type="dxa"/>
             <w:tcBorders>
               <w:top w:val="single" w:sz="4" w:space="0" w:color="auto"/>
               <w:left w:val="single" w:sz="4" w:space="0" w:color="auto"/>
@@ -3302,7 +3543,7 @@
         </w:tc>
         <w:tc>
           <w:tcPr>
-            <w:tcW w:w="1338" w:type="dxa"/>
+            <w:tcW w:w="567" w:type="dxa"/>
             <w:tcBorders>
               <w:top w:val="single" w:sz="4" w:space="0" w:color="auto"/>
               <w:left w:val="single" w:sz="4" w:space="0" w:color="auto"/>
@@ -3319,24 +3560,48 @@
         </w:tc>
         <w:tc>
           <w:tcPr>
-            <w:tcW w:w="1864" w:type="dxa"/>
-            <w:tcBorders>
-              <w:top w:val="single" w:sz="4" w:space="0" w:color="auto"/>
-              <w:left w:val="single" w:sz="4" w:space="0" w:color="auto"/>
-              <w:bottom w:val="single" w:sz="4" w:space="0" w:color="auto"/>
-              <w:right w:val="single" w:sz="4" w:space="0" w:color="auto"/>
-            </w:tcBorders>
-            <w:hideMark/>
-          </w:tcPr>
-          <w:p>
-            <w:r>
-              <w:t>C1,C3,C5</w:t>
-            </w:r>
-          </w:p>
-        </w:tc>
-        <w:tc>
-          <w:tcPr>
-            <w:tcW w:w="1606" w:type="dxa"/>
+            <w:tcW w:w="4395" w:type="dxa"/>
+            <w:tcBorders>
+              <w:top w:val="single" w:sz="4" w:space="0" w:color="auto"/>
+              <w:left w:val="single" w:sz="4" w:space="0" w:color="auto"/>
+              <w:bottom w:val="single" w:sz="4" w:space="0" w:color="auto"/>
+              <w:right w:val="single" w:sz="4" w:space="0" w:color="auto"/>
+            </w:tcBorders>
+            <w:hideMark/>
+          </w:tcPr>
+          <w:p>
+            <w:r>
+              <w:t>C1=</w:t>
+            </w:r>
+            <w:r>
+              <w:t>true</w:t>
+            </w:r>
+            <w:r>
+              <w:t>,</w:t>
+            </w:r>
+            <w:r>
+              <w:t xml:space="preserve"> </w:t>
+            </w:r>
+            <w:r>
+              <w:t>C2=</w:t>
+            </w:r>
+            <w:r>
+              <w:t>false</w:t>
+            </w:r>
+            <w:r>
+              <w:t>,</w:t>
+            </w:r>
+            <w:r>
+              <w:t xml:space="preserve"> </w:t>
+            </w:r>
+            <w:r>
+              <w:t>C3=true</w:t>
+            </w:r>
+          </w:p>
+        </w:tc>
+        <w:tc>
+          <w:tcPr>
+            <w:tcW w:w="1559" w:type="dxa"/>
             <w:tcBorders>
               <w:top w:val="single" w:sz="4" w:space="0" w:color="auto"/>
               <w:left w:val="single" w:sz="4" w:space="0" w:color="auto"/>
@@ -3353,7 +3618,7 @@
         </w:tc>
         <w:tc>
           <w:tcPr>
-            <w:tcW w:w="1530" w:type="dxa"/>
+            <w:tcW w:w="1366" w:type="dxa"/>
             <w:tcBorders>
               <w:top w:val="single" w:sz="4" w:space="0" w:color="auto"/>
               <w:left w:val="single" w:sz="4" w:space="0" w:color="auto"/>
@@ -3372,7 +3637,7 @@
       <w:tr>
         <w:tc>
           <w:tcPr>
-            <w:tcW w:w="1339" w:type="dxa"/>
+            <w:tcW w:w="562" w:type="dxa"/>
             <w:tcBorders>
               <w:top w:val="single" w:sz="4" w:space="0" w:color="auto"/>
               <w:left w:val="single" w:sz="4" w:space="0" w:color="auto"/>
@@ -3389,7 +3654,7 @@
         </w:tc>
         <w:tc>
           <w:tcPr>
-            <w:tcW w:w="1339" w:type="dxa"/>
+            <w:tcW w:w="567" w:type="dxa"/>
             <w:tcBorders>
               <w:top w:val="single" w:sz="4" w:space="0" w:color="auto"/>
               <w:left w:val="single" w:sz="4" w:space="0" w:color="auto"/>
@@ -3406,7 +3671,7 @@
         </w:tc>
         <w:tc>
           <w:tcPr>
-            <w:tcW w:w="1338" w:type="dxa"/>
+            <w:tcW w:w="567" w:type="dxa"/>
             <w:tcBorders>
               <w:top w:val="single" w:sz="4" w:space="0" w:color="auto"/>
               <w:left w:val="single" w:sz="4" w:space="0" w:color="auto"/>
@@ -3423,24 +3688,45 @@
         </w:tc>
         <w:tc>
           <w:tcPr>
-            <w:tcW w:w="1864" w:type="dxa"/>
-            <w:tcBorders>
-              <w:top w:val="single" w:sz="4" w:space="0" w:color="auto"/>
-              <w:left w:val="single" w:sz="4" w:space="0" w:color="auto"/>
-              <w:bottom w:val="single" w:sz="4" w:space="0" w:color="auto"/>
-              <w:right w:val="single" w:sz="4" w:space="0" w:color="auto"/>
-            </w:tcBorders>
-            <w:hideMark/>
-          </w:tcPr>
-          <w:p>
-            <w:r>
-              <w:t>C1,C2,C6</w:t>
-            </w:r>
-          </w:p>
-        </w:tc>
-        <w:tc>
-          <w:tcPr>
-            <w:tcW w:w="1606" w:type="dxa"/>
+            <w:tcW w:w="4395" w:type="dxa"/>
+            <w:tcBorders>
+              <w:top w:val="single" w:sz="4" w:space="0" w:color="auto"/>
+              <w:left w:val="single" w:sz="4" w:space="0" w:color="auto"/>
+              <w:bottom w:val="single" w:sz="4" w:space="0" w:color="auto"/>
+              <w:right w:val="single" w:sz="4" w:space="0" w:color="auto"/>
+            </w:tcBorders>
+            <w:hideMark/>
+          </w:tcPr>
+          <w:p>
+            <w:r>
+              <w:t>C1=</w:t>
+            </w:r>
+            <w:r>
+              <w:t>true</w:t>
+            </w:r>
+            <w:r>
+              <w:t>,</w:t>
+            </w:r>
+            <w:r>
+              <w:t xml:space="preserve"> </w:t>
+            </w:r>
+            <w:r>
+              <w:t>C2=true,</w:t>
+            </w:r>
+            <w:r>
+              <w:t xml:space="preserve"> </w:t>
+            </w:r>
+            <w:r>
+              <w:t>C3=</w:t>
+            </w:r>
+            <w:r>
+              <w:t>false</w:t>
+            </w:r>
+          </w:p>
+        </w:tc>
+        <w:tc>
+          <w:tcPr>
+            <w:tcW w:w="1559" w:type="dxa"/>
             <w:tcBorders>
               <w:top w:val="single" w:sz="4" w:space="0" w:color="auto"/>
               <w:left w:val="single" w:sz="4" w:space="0" w:color="auto"/>
@@ -3457,7 +3743,679 @@
         </w:tc>
         <w:tc>
           <w:tcPr>
-            <w:tcW w:w="1530" w:type="dxa"/>
+            <w:tcW w:w="1366" w:type="dxa"/>
+            <w:tcBorders>
+              <w:top w:val="single" w:sz="4" w:space="0" w:color="auto"/>
+              <w:left w:val="single" w:sz="4" w:space="0" w:color="auto"/>
+              <w:bottom w:val="single" w:sz="4" w:space="0" w:color="auto"/>
+              <w:right w:val="single" w:sz="4" w:space="0" w:color="auto"/>
+            </w:tcBorders>
+            <w:hideMark/>
+          </w:tcPr>
+          <w:p>
+            <w:r>
+              <w:t>True</w:t>
+            </w:r>
+          </w:p>
+        </w:tc>
+      </w:tr>
+      <w:tr>
+        <w:tc>
+          <w:tcPr>
+            <w:tcW w:w="562" w:type="dxa"/>
+            <w:tcBorders>
+              <w:top w:val="single" w:sz="4" w:space="0" w:color="auto"/>
+              <w:left w:val="single" w:sz="4" w:space="0" w:color="auto"/>
+              <w:bottom w:val="single" w:sz="4" w:space="0" w:color="auto"/>
+              <w:right w:val="single" w:sz="4" w:space="0" w:color="auto"/>
+            </w:tcBorders>
+            <w:hideMark/>
+          </w:tcPr>
+          <w:p>
+            <w:r>
+              <w:t>2</w:t>
+            </w:r>
+          </w:p>
+        </w:tc>
+        <w:tc>
+          <w:tcPr>
+            <w:tcW w:w="567" w:type="dxa"/>
+            <w:tcBorders>
+              <w:top w:val="single" w:sz="4" w:space="0" w:color="auto"/>
+              <w:left w:val="single" w:sz="4" w:space="0" w:color="auto"/>
+              <w:bottom w:val="single" w:sz="4" w:space="0" w:color="auto"/>
+              <w:right w:val="single" w:sz="4" w:space="0" w:color="auto"/>
+            </w:tcBorders>
+            <w:hideMark/>
+          </w:tcPr>
+          <w:p>
+            <w:r>
+              <w:t>3</w:t>
+            </w:r>
+          </w:p>
+        </w:tc>
+        <w:tc>
+          <w:tcPr>
+            <w:tcW w:w="567" w:type="dxa"/>
+            <w:tcBorders>
+              <w:top w:val="single" w:sz="4" w:space="0" w:color="auto"/>
+              <w:left w:val="single" w:sz="4" w:space="0" w:color="auto"/>
+              <w:bottom w:val="single" w:sz="4" w:space="0" w:color="auto"/>
+              <w:right w:val="single" w:sz="4" w:space="0" w:color="auto"/>
+            </w:tcBorders>
+            <w:hideMark/>
+          </w:tcPr>
+          <w:p>
+            <w:r>
+              <w:t>4</w:t>
+            </w:r>
+          </w:p>
+        </w:tc>
+        <w:tc>
+          <w:tcPr>
+            <w:tcW w:w="4395" w:type="dxa"/>
+            <w:tcBorders>
+              <w:top w:val="single" w:sz="4" w:space="0" w:color="auto"/>
+              <w:left w:val="single" w:sz="4" w:space="0" w:color="auto"/>
+              <w:bottom w:val="single" w:sz="4" w:space="0" w:color="auto"/>
+              <w:right w:val="single" w:sz="4" w:space="0" w:color="auto"/>
+            </w:tcBorders>
+          </w:tcPr>
+          <w:p>
+            <w:r>
+              <w:t>C1=true,</w:t>
+            </w:r>
+            <w:r>
+              <w:t xml:space="preserve"> </w:t>
+            </w:r>
+            <w:r>
+              <w:t>C2=true,</w:t>
+            </w:r>
+            <w:r>
+              <w:t xml:space="preserve"> </w:t>
+            </w:r>
+            <w:r>
+              <w:t>C3=true</w:t>
+            </w:r>
+            <w:r>
+              <w:t>,</w:t>
+            </w:r>
+            <w:r>
+              <w:t xml:space="preserve"> </w:t>
+            </w:r>
+            <w:r>
+              <w:t>C4=false,</w:t>
+            </w:r>
+            <w:r>
+              <w:t xml:space="preserve"> </w:t>
+            </w:r>
+            <w:r>
+              <w:t>C5=false,</w:t>
+            </w:r>
+            <w:r>
+              <w:t xml:space="preserve"> </w:t>
+            </w:r>
+            <w:r>
+              <w:t>C6=false</w:t>
+            </w:r>
+          </w:p>
+        </w:tc>
+        <w:tc>
+          <w:tcPr>
+            <w:tcW w:w="1559" w:type="dxa"/>
+            <w:tcBorders>
+              <w:top w:val="single" w:sz="4" w:space="0" w:color="auto"/>
+              <w:left w:val="single" w:sz="4" w:space="0" w:color="auto"/>
+              <w:bottom w:val="single" w:sz="4" w:space="0" w:color="auto"/>
+              <w:right w:val="single" w:sz="4" w:space="0" w:color="auto"/>
+            </w:tcBorders>
+            <w:hideMark/>
+          </w:tcPr>
+          <w:p>
+            <w:r>
+              <w:t>Triangle</w:t>
+            </w:r>
+          </w:p>
+        </w:tc>
+        <w:tc>
+          <w:tcPr>
+            <w:tcW w:w="1366" w:type="dxa"/>
+            <w:tcBorders>
+              <w:top w:val="single" w:sz="4" w:space="0" w:color="auto"/>
+              <w:left w:val="single" w:sz="4" w:space="0" w:color="auto"/>
+              <w:bottom w:val="single" w:sz="4" w:space="0" w:color="auto"/>
+              <w:right w:val="single" w:sz="4" w:space="0" w:color="auto"/>
+            </w:tcBorders>
+            <w:hideMark/>
+          </w:tcPr>
+          <w:p>
+            <w:r>
+              <w:t>True</w:t>
+            </w:r>
+          </w:p>
+        </w:tc>
+      </w:tr>
+      <w:tr>
+        <w:tc>
+          <w:tcPr>
+            <w:tcW w:w="562" w:type="dxa"/>
+            <w:tcBorders>
+              <w:top w:val="single" w:sz="4" w:space="0" w:color="auto"/>
+              <w:left w:val="single" w:sz="4" w:space="0" w:color="auto"/>
+              <w:bottom w:val="single" w:sz="4" w:space="0" w:color="auto"/>
+              <w:right w:val="single" w:sz="4" w:space="0" w:color="auto"/>
+            </w:tcBorders>
+            <w:hideMark/>
+          </w:tcPr>
+          <w:p>
+            <w:r>
+              <w:t>2</w:t>
+            </w:r>
+          </w:p>
+        </w:tc>
+        <w:tc>
+          <w:tcPr>
+            <w:tcW w:w="567" w:type="dxa"/>
+            <w:tcBorders>
+              <w:top w:val="single" w:sz="4" w:space="0" w:color="auto"/>
+              <w:left w:val="single" w:sz="4" w:space="0" w:color="auto"/>
+              <w:bottom w:val="single" w:sz="4" w:space="0" w:color="auto"/>
+              <w:right w:val="single" w:sz="4" w:space="0" w:color="auto"/>
+            </w:tcBorders>
+            <w:hideMark/>
+          </w:tcPr>
+          <w:p>
+            <w:r>
+              <w:t>2</w:t>
+            </w:r>
+          </w:p>
+        </w:tc>
+        <w:tc>
+          <w:tcPr>
+            <w:tcW w:w="567" w:type="dxa"/>
+            <w:tcBorders>
+              <w:top w:val="single" w:sz="4" w:space="0" w:color="auto"/>
+              <w:left w:val="single" w:sz="4" w:space="0" w:color="auto"/>
+              <w:bottom w:val="single" w:sz="4" w:space="0" w:color="auto"/>
+              <w:right w:val="single" w:sz="4" w:space="0" w:color="auto"/>
+            </w:tcBorders>
+            <w:hideMark/>
+          </w:tcPr>
+          <w:p>
+            <w:r>
+              <w:t>2</w:t>
+            </w:r>
+          </w:p>
+        </w:tc>
+        <w:tc>
+          <w:tcPr>
+            <w:tcW w:w="4395" w:type="dxa"/>
+            <w:tcBorders>
+              <w:top w:val="single" w:sz="4" w:space="0" w:color="auto"/>
+              <w:left w:val="single" w:sz="4" w:space="0" w:color="auto"/>
+              <w:bottom w:val="single" w:sz="4" w:space="0" w:color="auto"/>
+              <w:right w:val="single" w:sz="4" w:space="0" w:color="auto"/>
+            </w:tcBorders>
+            <w:hideMark/>
+          </w:tcPr>
+          <w:p>
+            <w:r>
+              <w:t>C1=true,</w:t>
+            </w:r>
+            <w:r>
+              <w:t xml:space="preserve"> </w:t>
+            </w:r>
+            <w:r>
+              <w:t>C2=true,</w:t>
+            </w:r>
+            <w:r>
+              <w:t xml:space="preserve"> </w:t>
+            </w:r>
+            <w:r>
+              <w:t>C3=true,</w:t>
+            </w:r>
+            <w:r>
+              <w:t xml:space="preserve"> </w:t>
+            </w:r>
+            <w:r>
+              <w:t>C4=</w:t>
+            </w:r>
+            <w:r>
+              <w:t>true</w:t>
+            </w:r>
+            <w:r>
+              <w:t>,</w:t>
+            </w:r>
+            <w:r>
+              <w:t xml:space="preserve"> </w:t>
+            </w:r>
+            <w:r>
+              <w:t>C5=</w:t>
+            </w:r>
+            <w:r>
+              <w:t>true</w:t>
+            </w:r>
+            <w:r>
+              <w:t>,</w:t>
+            </w:r>
+            <w:r>
+              <w:t xml:space="preserve"> </w:t>
+            </w:r>
+            <w:r>
+              <w:t>C6=</w:t>
+            </w:r>
+            <w:r>
+              <w:t>true,</w:t>
+            </w:r>
+            <w:r>
+              <w:t xml:space="preserve"> C7=true, C8=true</w:t>
+            </w:r>
+          </w:p>
+        </w:tc>
+        <w:tc>
+          <w:tcPr>
+            <w:tcW w:w="1559" w:type="dxa"/>
+            <w:tcBorders>
+              <w:top w:val="single" w:sz="4" w:space="0" w:color="auto"/>
+              <w:left w:val="single" w:sz="4" w:space="0" w:color="auto"/>
+              <w:bottom w:val="single" w:sz="4" w:space="0" w:color="auto"/>
+              <w:right w:val="single" w:sz="4" w:space="0" w:color="auto"/>
+            </w:tcBorders>
+            <w:hideMark/>
+          </w:tcPr>
+          <w:p>
+            <w:r>
+              <w:t>Equilateral</w:t>
+            </w:r>
+          </w:p>
+        </w:tc>
+        <w:tc>
+          <w:tcPr>
+            <w:tcW w:w="1366" w:type="dxa"/>
+            <w:tcBorders>
+              <w:top w:val="single" w:sz="4" w:space="0" w:color="auto"/>
+              <w:left w:val="single" w:sz="4" w:space="0" w:color="auto"/>
+              <w:bottom w:val="single" w:sz="4" w:space="0" w:color="auto"/>
+              <w:right w:val="single" w:sz="4" w:space="0" w:color="auto"/>
+            </w:tcBorders>
+            <w:hideMark/>
+          </w:tcPr>
+          <w:p>
+            <w:r>
+              <w:t>True</w:t>
+            </w:r>
+          </w:p>
+        </w:tc>
+      </w:tr>
+      <w:tr>
+        <w:tc>
+          <w:tcPr>
+            <w:tcW w:w="562" w:type="dxa"/>
+            <w:tcBorders>
+              <w:top w:val="single" w:sz="4" w:space="0" w:color="auto"/>
+              <w:left w:val="single" w:sz="4" w:space="0" w:color="auto"/>
+              <w:bottom w:val="single" w:sz="4" w:space="0" w:color="auto"/>
+              <w:right w:val="single" w:sz="4" w:space="0" w:color="auto"/>
+            </w:tcBorders>
+            <w:hideMark/>
+          </w:tcPr>
+          <w:p>
+            <w:r>
+              <w:t>2</w:t>
+            </w:r>
+          </w:p>
+        </w:tc>
+        <w:tc>
+          <w:tcPr>
+            <w:tcW w:w="567" w:type="dxa"/>
+            <w:tcBorders>
+              <w:top w:val="single" w:sz="4" w:space="0" w:color="auto"/>
+              <w:left w:val="single" w:sz="4" w:space="0" w:color="auto"/>
+              <w:bottom w:val="single" w:sz="4" w:space="0" w:color="auto"/>
+              <w:right w:val="single" w:sz="4" w:space="0" w:color="auto"/>
+            </w:tcBorders>
+            <w:hideMark/>
+          </w:tcPr>
+          <w:p>
+            <w:r>
+              <w:t>2</w:t>
+            </w:r>
+          </w:p>
+        </w:tc>
+        <w:tc>
+          <w:tcPr>
+            <w:tcW w:w="567" w:type="dxa"/>
+            <w:tcBorders>
+              <w:top w:val="single" w:sz="4" w:space="0" w:color="auto"/>
+              <w:left w:val="single" w:sz="4" w:space="0" w:color="auto"/>
+              <w:bottom w:val="single" w:sz="4" w:space="0" w:color="auto"/>
+              <w:right w:val="single" w:sz="4" w:space="0" w:color="auto"/>
+            </w:tcBorders>
+            <w:hideMark/>
+          </w:tcPr>
+          <w:p>
+            <w:r>
+              <w:t>3</w:t>
+            </w:r>
+          </w:p>
+        </w:tc>
+        <w:tc>
+          <w:tcPr>
+            <w:tcW w:w="4395" w:type="dxa"/>
+            <w:tcBorders>
+              <w:top w:val="single" w:sz="4" w:space="0" w:color="auto"/>
+              <w:left w:val="single" w:sz="4" w:space="0" w:color="auto"/>
+              <w:bottom w:val="single" w:sz="4" w:space="0" w:color="auto"/>
+              <w:right w:val="single" w:sz="4" w:space="0" w:color="auto"/>
+            </w:tcBorders>
+            <w:hideMark/>
+          </w:tcPr>
+          <w:p>
+            <w:r>
+              <w:t>C1=true, C2=true, C3=true, C4=true, C5=</w:t>
+            </w:r>
+            <w:r>
+              <w:t>false</w:t>
+            </w:r>
+            <w:r>
+              <w:t>, C6=</w:t>
+            </w:r>
+            <w:r>
+              <w:t>false</w:t>
+            </w:r>
+            <w:r>
+              <w:t>, C7=</w:t>
+            </w:r>
+            <w:r>
+              <w:t>false</w:t>
+            </w:r>
+            <w:r>
+              <w:t>, C8=</w:t>
+            </w:r>
+            <w:r>
+              <w:t>true, C9=false, C10=false</w:t>
+            </w:r>
+          </w:p>
+        </w:tc>
+        <w:tc>
+          <w:tcPr>
+            <w:tcW w:w="1559" w:type="dxa"/>
+            <w:tcBorders>
+              <w:top w:val="single" w:sz="4" w:space="0" w:color="auto"/>
+              <w:left w:val="single" w:sz="4" w:space="0" w:color="auto"/>
+              <w:bottom w:val="single" w:sz="4" w:space="0" w:color="auto"/>
+              <w:right w:val="single" w:sz="4" w:space="0" w:color="auto"/>
+            </w:tcBorders>
+            <w:hideMark/>
+          </w:tcPr>
+          <w:p>
+            <w:r>
+              <w:t>No output</w:t>
+            </w:r>
+          </w:p>
+        </w:tc>
+        <w:tc>
+          <w:tcPr>
+            <w:tcW w:w="1366" w:type="dxa"/>
+            <w:tcBorders>
+              <w:top w:val="single" w:sz="4" w:space="0" w:color="auto"/>
+              <w:left w:val="single" w:sz="4" w:space="0" w:color="auto"/>
+              <w:bottom w:val="single" w:sz="4" w:space="0" w:color="auto"/>
+              <w:right w:val="single" w:sz="4" w:space="0" w:color="auto"/>
+            </w:tcBorders>
+            <w:hideMark/>
+          </w:tcPr>
+          <w:p>
+            <w:r>
+              <w:t>False, should output isosceles.</w:t>
+            </w:r>
+          </w:p>
+        </w:tc>
+      </w:tr>
+      <w:tr>
+        <w:tc>
+          <w:tcPr>
+            <w:tcW w:w="562" w:type="dxa"/>
+            <w:tcBorders>
+              <w:top w:val="single" w:sz="4" w:space="0" w:color="auto"/>
+              <w:left w:val="single" w:sz="4" w:space="0" w:color="auto"/>
+              <w:bottom w:val="single" w:sz="4" w:space="0" w:color="auto"/>
+              <w:right w:val="single" w:sz="4" w:space="0" w:color="auto"/>
+            </w:tcBorders>
+            <w:hideMark/>
+          </w:tcPr>
+          <w:p>
+            <w:r>
+              <w:t>2</w:t>
+            </w:r>
+          </w:p>
+        </w:tc>
+        <w:tc>
+          <w:tcPr>
+            <w:tcW w:w="567" w:type="dxa"/>
+            <w:tcBorders>
+              <w:top w:val="single" w:sz="4" w:space="0" w:color="auto"/>
+              <w:left w:val="single" w:sz="4" w:space="0" w:color="auto"/>
+              <w:bottom w:val="single" w:sz="4" w:space="0" w:color="auto"/>
+              <w:right w:val="single" w:sz="4" w:space="0" w:color="auto"/>
+            </w:tcBorders>
+            <w:hideMark/>
+          </w:tcPr>
+          <w:p>
+            <w:r>
+              <w:t>3</w:t>
+            </w:r>
+          </w:p>
+        </w:tc>
+        <w:tc>
+          <w:tcPr>
+            <w:tcW w:w="567" w:type="dxa"/>
+            <w:tcBorders>
+              <w:top w:val="single" w:sz="4" w:space="0" w:color="auto"/>
+              <w:left w:val="single" w:sz="4" w:space="0" w:color="auto"/>
+              <w:bottom w:val="single" w:sz="4" w:space="0" w:color="auto"/>
+              <w:right w:val="single" w:sz="4" w:space="0" w:color="auto"/>
+            </w:tcBorders>
+            <w:hideMark/>
+          </w:tcPr>
+          <w:p>
+            <w:r>
+              <w:t>2</w:t>
+            </w:r>
+          </w:p>
+        </w:tc>
+        <w:tc>
+          <w:tcPr>
+            <w:tcW w:w="4395" w:type="dxa"/>
+            <w:tcBorders>
+              <w:top w:val="single" w:sz="4" w:space="0" w:color="auto"/>
+              <w:left w:val="single" w:sz="4" w:space="0" w:color="auto"/>
+              <w:bottom w:val="single" w:sz="4" w:space="0" w:color="auto"/>
+              <w:right w:val="single" w:sz="4" w:space="0" w:color="auto"/>
+            </w:tcBorders>
+            <w:hideMark/>
+          </w:tcPr>
+          <w:p>
+            <w:r>
+              <w:t>C1=true, C2=true, C3=true, C4=</w:t>
+            </w:r>
+            <w:r>
+              <w:t>false</w:t>
+            </w:r>
+            <w:r>
+              <w:t>, C5=</w:t>
+            </w:r>
+            <w:r>
+              <w:t>true</w:t>
+            </w:r>
+            <w:r>
+              <w:t>, C6=false, C7=</w:t>
+            </w:r>
+            <w:r>
+              <w:t>true</w:t>
+            </w:r>
+            <w:r>
+              <w:t>, C8=</w:t>
+            </w:r>
+            <w:r>
+              <w:t>false</w:t>
+            </w:r>
+            <w:r>
+              <w:t>, C9=</w:t>
+            </w:r>
+            <w:r>
+              <w:t>true</w:t>
+            </w:r>
+            <w:r>
+              <w:t>, C10=false</w:t>
+            </w:r>
+          </w:p>
+        </w:tc>
+        <w:tc>
+          <w:tcPr>
+            <w:tcW w:w="1559" w:type="dxa"/>
+            <w:tcBorders>
+              <w:top w:val="single" w:sz="4" w:space="0" w:color="auto"/>
+              <w:left w:val="single" w:sz="4" w:space="0" w:color="auto"/>
+              <w:bottom w:val="single" w:sz="4" w:space="0" w:color="auto"/>
+              <w:right w:val="single" w:sz="4" w:space="0" w:color="auto"/>
+            </w:tcBorders>
+            <w:hideMark/>
+          </w:tcPr>
+          <w:p>
+            <w:r>
+              <w:t>Isosceles</w:t>
+            </w:r>
+          </w:p>
+        </w:tc>
+        <w:tc>
+          <w:tcPr>
+            <w:tcW w:w="1366" w:type="dxa"/>
+            <w:tcBorders>
+              <w:top w:val="single" w:sz="4" w:space="0" w:color="auto"/>
+              <w:left w:val="single" w:sz="4" w:space="0" w:color="auto"/>
+              <w:bottom w:val="single" w:sz="4" w:space="0" w:color="auto"/>
+              <w:right w:val="single" w:sz="4" w:space="0" w:color="auto"/>
+            </w:tcBorders>
+            <w:hideMark/>
+          </w:tcPr>
+          <w:p>
+            <w:r>
+              <w:t>True</w:t>
+            </w:r>
+          </w:p>
+        </w:tc>
+      </w:tr>
+      <w:tr>
+        <w:tc>
+          <w:tcPr>
+            <w:tcW w:w="562" w:type="dxa"/>
+            <w:tcBorders>
+              <w:top w:val="single" w:sz="4" w:space="0" w:color="auto"/>
+              <w:left w:val="single" w:sz="4" w:space="0" w:color="auto"/>
+              <w:bottom w:val="single" w:sz="4" w:space="0" w:color="auto"/>
+              <w:right w:val="single" w:sz="4" w:space="0" w:color="auto"/>
+            </w:tcBorders>
+            <w:hideMark/>
+          </w:tcPr>
+          <w:p>
+            <w:r>
+              <w:t>3</w:t>
+            </w:r>
+          </w:p>
+        </w:tc>
+        <w:tc>
+          <w:tcPr>
+            <w:tcW w:w="567" w:type="dxa"/>
+            <w:tcBorders>
+              <w:top w:val="single" w:sz="4" w:space="0" w:color="auto"/>
+              <w:left w:val="single" w:sz="4" w:space="0" w:color="auto"/>
+              <w:bottom w:val="single" w:sz="4" w:space="0" w:color="auto"/>
+              <w:right w:val="single" w:sz="4" w:space="0" w:color="auto"/>
+            </w:tcBorders>
+            <w:hideMark/>
+          </w:tcPr>
+          <w:p>
+            <w:r>
+              <w:t>2</w:t>
+            </w:r>
+          </w:p>
+        </w:tc>
+        <w:tc>
+          <w:tcPr>
+            <w:tcW w:w="567" w:type="dxa"/>
+            <w:tcBorders>
+              <w:top w:val="single" w:sz="4" w:space="0" w:color="auto"/>
+              <w:left w:val="single" w:sz="4" w:space="0" w:color="auto"/>
+              <w:bottom w:val="single" w:sz="4" w:space="0" w:color="auto"/>
+              <w:right w:val="single" w:sz="4" w:space="0" w:color="auto"/>
+            </w:tcBorders>
+            <w:hideMark/>
+          </w:tcPr>
+          <w:p>
+            <w:r>
+              <w:t>2</w:t>
+            </w:r>
+          </w:p>
+        </w:tc>
+        <w:tc>
+          <w:tcPr>
+            <w:tcW w:w="4395" w:type="dxa"/>
+            <w:tcBorders>
+              <w:top w:val="single" w:sz="4" w:space="0" w:color="auto"/>
+              <w:left w:val="single" w:sz="4" w:space="0" w:color="auto"/>
+              <w:bottom w:val="single" w:sz="4" w:space="0" w:color="auto"/>
+              <w:right w:val="single" w:sz="4" w:space="0" w:color="auto"/>
+            </w:tcBorders>
+            <w:hideMark/>
+          </w:tcPr>
+          <w:p>
+            <w:r>
+              <w:t>C1=true, C2=true, C3=true, C4=</w:t>
+            </w:r>
+            <w:r>
+              <w:t>false</w:t>
+            </w:r>
+            <w:r>
+              <w:t>, C5=false, C6=</w:t>
+            </w:r>
+            <w:r>
+              <w:t>true</w:t>
+            </w:r>
+            <w:r>
+              <w:t>, C7=false, C8=</w:t>
+            </w:r>
+            <w:r>
+              <w:t>false</w:t>
+            </w:r>
+            <w:r>
+              <w:t>, C9=false, C10=</w:t>
+            </w:r>
+            <w:r>
+              <w:t>true</w:t>
+            </w:r>
+          </w:p>
+        </w:tc>
+        <w:tc>
+          <w:tcPr>
+            <w:tcW w:w="1559" w:type="dxa"/>
+            <w:tcBorders>
+              <w:top w:val="single" w:sz="4" w:space="0" w:color="auto"/>
+              <w:left w:val="single" w:sz="4" w:space="0" w:color="auto"/>
+              <w:bottom w:val="single" w:sz="4" w:space="0" w:color="auto"/>
+              <w:right w:val="single" w:sz="4" w:space="0" w:color="auto"/>
+            </w:tcBorders>
+            <w:hideMark/>
+          </w:tcPr>
+          <w:p>
+            <w:r>
+              <w:t>Isosceles</w:t>
+            </w:r>
+          </w:p>
+        </w:tc>
+        <w:tc>
+          <w:tcPr>
+            <w:tcW w:w="1366" w:type="dxa"/>
             <w:tcBorders>
               <w:top w:val="single" w:sz="4" w:space="0" w:color="auto"/>
               <w:left w:val="single" w:sz="4" w:space="0" w:color="auto"/>
@@ -3474,6 +4432,12 @@
         </w:tc>
       </w:tr>
     </w:tbl>
+    <w:p/>
+    <w:p>
+      <w:r>
+        <w:br w:type="page"/>
+      </w:r>
+    </w:p>
     <w:p>
       <w:pPr>
         <w:pStyle w:val="Heading5"/>
@@ -3490,17 +4454,17 @@
         <w:tblLook w:val="04A0" w:firstRow="1" w:lastRow="0" w:firstColumn="1" w:lastColumn="0" w:noHBand="0" w:noVBand="1"/>
       </w:tblPr>
       <w:tblGrid>
-        <w:gridCol w:w="1285"/>
-        <w:gridCol w:w="1286"/>
-        <w:gridCol w:w="1284"/>
-        <w:gridCol w:w="2014"/>
-        <w:gridCol w:w="1595"/>
-        <w:gridCol w:w="1552"/>
+        <w:gridCol w:w="542"/>
+        <w:gridCol w:w="547"/>
+        <w:gridCol w:w="546"/>
+        <w:gridCol w:w="4110"/>
+        <w:gridCol w:w="1926"/>
+        <w:gridCol w:w="1345"/>
       </w:tblGrid>
       <w:tr>
         <w:tc>
           <w:tcPr>
-            <w:tcW w:w="1443" w:type="dxa"/>
+            <w:tcW w:w="562" w:type="dxa"/>
             <w:tcBorders>
               <w:top w:val="single" w:sz="4" w:space="0" w:color="auto"/>
               <w:left w:val="single" w:sz="4" w:space="0" w:color="auto"/>
@@ -3517,7 +4481,7 @@
         </w:tc>
         <w:tc>
           <w:tcPr>
-            <w:tcW w:w="1443" w:type="dxa"/>
+            <w:tcW w:w="567" w:type="dxa"/>
             <w:tcBorders>
               <w:top w:val="single" w:sz="4" w:space="0" w:color="auto"/>
               <w:left w:val="single" w:sz="4" w:space="0" w:color="auto"/>
@@ -3534,7 +4498,7 @@
         </w:tc>
         <w:tc>
           <w:tcPr>
-            <w:tcW w:w="1442" w:type="dxa"/>
+            <w:tcW w:w="567" w:type="dxa"/>
             <w:tcBorders>
               <w:top w:val="single" w:sz="4" w:space="0" w:color="auto"/>
               <w:left w:val="single" w:sz="4" w:space="0" w:color="auto"/>
@@ -3551,41 +4515,41 @@
         </w:tc>
         <w:tc>
           <w:tcPr>
-            <w:tcW w:w="1416" w:type="dxa"/>
-            <w:tcBorders>
-              <w:top w:val="single" w:sz="4" w:space="0" w:color="auto"/>
-              <w:left w:val="single" w:sz="4" w:space="0" w:color="auto"/>
-              <w:bottom w:val="single" w:sz="4" w:space="0" w:color="auto"/>
-              <w:right w:val="single" w:sz="4" w:space="0" w:color="auto"/>
-            </w:tcBorders>
-            <w:hideMark/>
-          </w:tcPr>
-          <w:p>
-            <w:r>
-              <w:t>conditions</w:t>
-            </w:r>
-          </w:p>
-        </w:tc>
-        <w:tc>
-          <w:tcPr>
-            <w:tcW w:w="1650" w:type="dxa"/>
-            <w:tcBorders>
-              <w:top w:val="single" w:sz="4" w:space="0" w:color="auto"/>
-              <w:left w:val="single" w:sz="4" w:space="0" w:color="auto"/>
-              <w:bottom w:val="single" w:sz="4" w:space="0" w:color="auto"/>
-              <w:right w:val="single" w:sz="4" w:space="0" w:color="auto"/>
-            </w:tcBorders>
-            <w:hideMark/>
-          </w:tcPr>
-          <w:p>
-            <w:r>
-              <w:t>output</w:t>
-            </w:r>
-          </w:p>
-        </w:tc>
-        <w:tc>
-          <w:tcPr>
-            <w:tcW w:w="1622" w:type="dxa"/>
+            <w:tcW w:w="4395" w:type="dxa"/>
+            <w:tcBorders>
+              <w:top w:val="single" w:sz="4" w:space="0" w:color="auto"/>
+              <w:left w:val="single" w:sz="4" w:space="0" w:color="auto"/>
+              <w:bottom w:val="single" w:sz="4" w:space="0" w:color="auto"/>
+              <w:right w:val="single" w:sz="4" w:space="0" w:color="auto"/>
+            </w:tcBorders>
+            <w:hideMark/>
+          </w:tcPr>
+          <w:p>
+            <w:r>
+              <w:t>Conditions executed and result</w:t>
+            </w:r>
+          </w:p>
+        </w:tc>
+        <w:tc>
+          <w:tcPr>
+            <w:tcW w:w="1559" w:type="dxa"/>
+            <w:tcBorders>
+              <w:top w:val="single" w:sz="4" w:space="0" w:color="auto"/>
+              <w:left w:val="single" w:sz="4" w:space="0" w:color="auto"/>
+              <w:bottom w:val="single" w:sz="4" w:space="0" w:color="auto"/>
+              <w:right w:val="single" w:sz="4" w:space="0" w:color="auto"/>
+            </w:tcBorders>
+            <w:hideMark/>
+          </w:tcPr>
+          <w:p>
+            <w:r>
+              <w:t>Output/Decisions</w:t>
+            </w:r>
+          </w:p>
+        </w:tc>
+        <w:tc>
+          <w:tcPr>
+            <w:tcW w:w="1366" w:type="dxa"/>
             <w:tcBorders>
               <w:top w:val="single" w:sz="4" w:space="0" w:color="auto"/>
               <w:left w:val="single" w:sz="4" w:space="0" w:color="auto"/>
@@ -3604,7 +4568,7 @@
       <w:tr>
         <w:tc>
           <w:tcPr>
-            <w:tcW w:w="1443" w:type="dxa"/>
+            <w:tcW w:w="562" w:type="dxa"/>
             <w:tcBorders>
               <w:top w:val="single" w:sz="4" w:space="0" w:color="auto"/>
               <w:left w:val="single" w:sz="4" w:space="0" w:color="auto"/>
@@ -3621,7 +4585,7 @@
         </w:tc>
         <w:tc>
           <w:tcPr>
-            <w:tcW w:w="1443" w:type="dxa"/>
+            <w:tcW w:w="567" w:type="dxa"/>
             <w:tcBorders>
               <w:top w:val="single" w:sz="4" w:space="0" w:color="auto"/>
               <w:left w:val="single" w:sz="4" w:space="0" w:color="auto"/>
@@ -3638,7 +4602,7 @@
         </w:tc>
         <w:tc>
           <w:tcPr>
-            <w:tcW w:w="1442" w:type="dxa"/>
+            <w:tcW w:w="567" w:type="dxa"/>
             <w:tcBorders>
               <w:top w:val="single" w:sz="4" w:space="0" w:color="auto"/>
               <w:left w:val="single" w:sz="4" w:space="0" w:color="auto"/>
@@ -3655,24 +4619,24 @@
         </w:tc>
         <w:tc>
           <w:tcPr>
-            <w:tcW w:w="1416" w:type="dxa"/>
-            <w:tcBorders>
-              <w:top w:val="single" w:sz="4" w:space="0" w:color="auto"/>
-              <w:left w:val="single" w:sz="4" w:space="0" w:color="auto"/>
-              <w:bottom w:val="single" w:sz="4" w:space="0" w:color="auto"/>
-              <w:right w:val="single" w:sz="4" w:space="0" w:color="auto"/>
-            </w:tcBorders>
-            <w:hideMark/>
-          </w:tcPr>
-          <w:p>
-            <w:r>
-              <w:t>C2,C3,C4</w:t>
-            </w:r>
-          </w:p>
-        </w:tc>
-        <w:tc>
-          <w:tcPr>
-            <w:tcW w:w="1650" w:type="dxa"/>
+            <w:tcW w:w="4395" w:type="dxa"/>
+            <w:tcBorders>
+              <w:top w:val="single" w:sz="4" w:space="0" w:color="auto"/>
+              <w:left w:val="single" w:sz="4" w:space="0" w:color="auto"/>
+              <w:bottom w:val="single" w:sz="4" w:space="0" w:color="auto"/>
+              <w:right w:val="single" w:sz="4" w:space="0" w:color="auto"/>
+            </w:tcBorders>
+            <w:hideMark/>
+          </w:tcPr>
+          <w:p>
+            <w:r>
+              <w:t>C1=false, C2=true, C3=true</w:t>
+            </w:r>
+          </w:p>
+        </w:tc>
+        <w:tc>
+          <w:tcPr>
+            <w:tcW w:w="1559" w:type="dxa"/>
             <w:tcBorders>
               <w:top w:val="single" w:sz="4" w:space="0" w:color="auto"/>
               <w:left w:val="single" w:sz="4" w:space="0" w:color="auto"/>
@@ -3689,7 +4653,7 @@
         </w:tc>
         <w:tc>
           <w:tcPr>
-            <w:tcW w:w="1622" w:type="dxa"/>
+            <w:tcW w:w="1366" w:type="dxa"/>
             <w:tcBorders>
               <w:top w:val="single" w:sz="4" w:space="0" w:color="auto"/>
               <w:left w:val="single" w:sz="4" w:space="0" w:color="auto"/>
@@ -3708,7 +4672,7 @@
       <w:tr>
         <w:tc>
           <w:tcPr>
-            <w:tcW w:w="1443" w:type="dxa"/>
+            <w:tcW w:w="562" w:type="dxa"/>
             <w:tcBorders>
               <w:top w:val="single" w:sz="4" w:space="0" w:color="auto"/>
               <w:left w:val="single" w:sz="4" w:space="0" w:color="auto"/>
@@ -3725,7 +4689,7 @@
         </w:tc>
         <w:tc>
           <w:tcPr>
-            <w:tcW w:w="1443" w:type="dxa"/>
+            <w:tcW w:w="567" w:type="dxa"/>
             <w:tcBorders>
               <w:top w:val="single" w:sz="4" w:space="0" w:color="auto"/>
               <w:left w:val="single" w:sz="4" w:space="0" w:color="auto"/>
@@ -3742,7 +4706,7 @@
         </w:tc>
         <w:tc>
           <w:tcPr>
-            <w:tcW w:w="1442" w:type="dxa"/>
+            <w:tcW w:w="567" w:type="dxa"/>
             <w:tcBorders>
               <w:top w:val="single" w:sz="4" w:space="0" w:color="auto"/>
               <w:left w:val="single" w:sz="4" w:space="0" w:color="auto"/>
@@ -3759,24 +4723,24 @@
         </w:tc>
         <w:tc>
           <w:tcPr>
-            <w:tcW w:w="1416" w:type="dxa"/>
-            <w:tcBorders>
-              <w:top w:val="single" w:sz="4" w:space="0" w:color="auto"/>
-              <w:left w:val="single" w:sz="4" w:space="0" w:color="auto"/>
-              <w:bottom w:val="single" w:sz="4" w:space="0" w:color="auto"/>
-              <w:right w:val="single" w:sz="4" w:space="0" w:color="auto"/>
-            </w:tcBorders>
-            <w:hideMark/>
-          </w:tcPr>
-          <w:p>
-            <w:r>
-              <w:t>C1,C3,C5</w:t>
-            </w:r>
-          </w:p>
-        </w:tc>
-        <w:tc>
-          <w:tcPr>
-            <w:tcW w:w="1650" w:type="dxa"/>
+            <w:tcW w:w="4395" w:type="dxa"/>
+            <w:tcBorders>
+              <w:top w:val="single" w:sz="4" w:space="0" w:color="auto"/>
+              <w:left w:val="single" w:sz="4" w:space="0" w:color="auto"/>
+              <w:bottom w:val="single" w:sz="4" w:space="0" w:color="auto"/>
+              <w:right w:val="single" w:sz="4" w:space="0" w:color="auto"/>
+            </w:tcBorders>
+            <w:hideMark/>
+          </w:tcPr>
+          <w:p>
+            <w:r>
+              <w:t>C1=true, C2=false, C3=true</w:t>
+            </w:r>
+          </w:p>
+        </w:tc>
+        <w:tc>
+          <w:tcPr>
+            <w:tcW w:w="1559" w:type="dxa"/>
             <w:tcBorders>
               <w:top w:val="single" w:sz="4" w:space="0" w:color="auto"/>
               <w:left w:val="single" w:sz="4" w:space="0" w:color="auto"/>
@@ -3793,7 +4757,7 @@
         </w:tc>
         <w:tc>
           <w:tcPr>
-            <w:tcW w:w="1622" w:type="dxa"/>
+            <w:tcW w:w="1366" w:type="dxa"/>
             <w:tcBorders>
               <w:top w:val="single" w:sz="4" w:space="0" w:color="auto"/>
               <w:left w:val="single" w:sz="4" w:space="0" w:color="auto"/>
@@ -3812,7 +4776,7 @@
       <w:tr>
         <w:tc>
           <w:tcPr>
-            <w:tcW w:w="1443" w:type="dxa"/>
+            <w:tcW w:w="562" w:type="dxa"/>
             <w:tcBorders>
               <w:top w:val="single" w:sz="4" w:space="0" w:color="auto"/>
               <w:left w:val="single" w:sz="4" w:space="0" w:color="auto"/>
@@ -3829,7 +4793,7 @@
         </w:tc>
         <w:tc>
           <w:tcPr>
-            <w:tcW w:w="1443" w:type="dxa"/>
+            <w:tcW w:w="567" w:type="dxa"/>
             <w:tcBorders>
               <w:top w:val="single" w:sz="4" w:space="0" w:color="auto"/>
               <w:left w:val="single" w:sz="4" w:space="0" w:color="auto"/>
@@ -3846,7 +4810,7 @@
         </w:tc>
         <w:tc>
           <w:tcPr>
-            <w:tcW w:w="1442" w:type="dxa"/>
+            <w:tcW w:w="567" w:type="dxa"/>
             <w:tcBorders>
               <w:top w:val="single" w:sz="4" w:space="0" w:color="auto"/>
               <w:left w:val="single" w:sz="4" w:space="0" w:color="auto"/>
@@ -3863,24 +4827,24 @@
         </w:tc>
         <w:tc>
           <w:tcPr>
-            <w:tcW w:w="1416" w:type="dxa"/>
-            <w:tcBorders>
-              <w:top w:val="single" w:sz="4" w:space="0" w:color="auto"/>
-              <w:left w:val="single" w:sz="4" w:space="0" w:color="auto"/>
-              <w:bottom w:val="single" w:sz="4" w:space="0" w:color="auto"/>
-              <w:right w:val="single" w:sz="4" w:space="0" w:color="auto"/>
-            </w:tcBorders>
-            <w:hideMark/>
-          </w:tcPr>
-          <w:p>
-            <w:r>
-              <w:t>C1,C2,C6</w:t>
-            </w:r>
-          </w:p>
-        </w:tc>
-        <w:tc>
-          <w:tcPr>
-            <w:tcW w:w="1650" w:type="dxa"/>
+            <w:tcW w:w="4395" w:type="dxa"/>
+            <w:tcBorders>
+              <w:top w:val="single" w:sz="4" w:space="0" w:color="auto"/>
+              <w:left w:val="single" w:sz="4" w:space="0" w:color="auto"/>
+              <w:bottom w:val="single" w:sz="4" w:space="0" w:color="auto"/>
+              <w:right w:val="single" w:sz="4" w:space="0" w:color="auto"/>
+            </w:tcBorders>
+            <w:hideMark/>
+          </w:tcPr>
+          <w:p>
+            <w:r>
+              <w:t>C1=true, C2=true, C3=false</w:t>
+            </w:r>
+          </w:p>
+        </w:tc>
+        <w:tc>
+          <w:tcPr>
+            <w:tcW w:w="1559" w:type="dxa"/>
             <w:tcBorders>
               <w:top w:val="single" w:sz="4" w:space="0" w:color="auto"/>
               <w:left w:val="single" w:sz="4" w:space="0" w:color="auto"/>
@@ -3897,7 +4861,7 @@
         </w:tc>
         <w:tc>
           <w:tcPr>
-            <w:tcW w:w="1622" w:type="dxa"/>
+            <w:tcW w:w="1366" w:type="dxa"/>
             <w:tcBorders>
               <w:top w:val="single" w:sz="4" w:space="0" w:color="auto"/>
               <w:left w:val="single" w:sz="4" w:space="0" w:color="auto"/>
@@ -3916,7 +4880,7 @@
       <w:tr>
         <w:tc>
           <w:tcPr>
-            <w:tcW w:w="1443" w:type="dxa"/>
+            <w:tcW w:w="562" w:type="dxa"/>
             <w:tcBorders>
               <w:top w:val="single" w:sz="4" w:space="0" w:color="auto"/>
               <w:left w:val="single" w:sz="4" w:space="0" w:color="auto"/>
@@ -3933,7 +4897,7 @@
         </w:tc>
         <w:tc>
           <w:tcPr>
-            <w:tcW w:w="1443" w:type="dxa"/>
+            <w:tcW w:w="567" w:type="dxa"/>
             <w:tcBorders>
               <w:top w:val="single" w:sz="4" w:space="0" w:color="auto"/>
               <w:left w:val="single" w:sz="4" w:space="0" w:color="auto"/>
@@ -3950,7 +4914,7 @@
         </w:tc>
         <w:tc>
           <w:tcPr>
-            <w:tcW w:w="1442" w:type="dxa"/>
+            <w:tcW w:w="567" w:type="dxa"/>
             <w:tcBorders>
               <w:top w:val="single" w:sz="4" w:space="0" w:color="auto"/>
               <w:left w:val="single" w:sz="4" w:space="0" w:color="auto"/>
@@ -3967,24 +4931,23 @@
         </w:tc>
         <w:tc>
           <w:tcPr>
-            <w:tcW w:w="1416" w:type="dxa"/>
-            <w:tcBorders>
-              <w:top w:val="single" w:sz="4" w:space="0" w:color="auto"/>
-              <w:left w:val="single" w:sz="4" w:space="0" w:color="auto"/>
-              <w:bottom w:val="single" w:sz="4" w:space="0" w:color="auto"/>
-              <w:right w:val="single" w:sz="4" w:space="0" w:color="auto"/>
-            </w:tcBorders>
-            <w:hideMark/>
-          </w:tcPr>
-          <w:p>
-            <w:r>
-              <w:t>C1,C2,C3</w:t>
-            </w:r>
-          </w:p>
-        </w:tc>
-        <w:tc>
-          <w:tcPr>
-            <w:tcW w:w="1650" w:type="dxa"/>
+            <w:tcW w:w="4395" w:type="dxa"/>
+            <w:tcBorders>
+              <w:top w:val="single" w:sz="4" w:space="0" w:color="auto"/>
+              <w:left w:val="single" w:sz="4" w:space="0" w:color="auto"/>
+              <w:bottom w:val="single" w:sz="4" w:space="0" w:color="auto"/>
+              <w:right w:val="single" w:sz="4" w:space="0" w:color="auto"/>
+            </w:tcBorders>
+          </w:tcPr>
+          <w:p>
+            <w:r>
+              <w:t>C1=true, C2=true, C3=true, C4=false, C5=false, C6=false</w:t>
+            </w:r>
+          </w:p>
+        </w:tc>
+        <w:tc>
+          <w:tcPr>
+            <w:tcW w:w="1559" w:type="dxa"/>
             <w:tcBorders>
               <w:top w:val="single" w:sz="4" w:space="0" w:color="auto"/>
               <w:left w:val="single" w:sz="4" w:space="0" w:color="auto"/>
@@ -4001,7 +4964,7 @@
         </w:tc>
         <w:tc>
           <w:tcPr>
-            <w:tcW w:w="1622" w:type="dxa"/>
+            <w:tcW w:w="1366" w:type="dxa"/>
             <w:tcBorders>
               <w:top w:val="single" w:sz="4" w:space="0" w:color="auto"/>
               <w:left w:val="single" w:sz="4" w:space="0" w:color="auto"/>
@@ -4020,7 +4983,7 @@
       <w:tr>
         <w:tc>
           <w:tcPr>
-            <w:tcW w:w="1443" w:type="dxa"/>
+            <w:tcW w:w="562" w:type="dxa"/>
             <w:tcBorders>
               <w:top w:val="single" w:sz="4" w:space="0" w:color="auto"/>
               <w:left w:val="single" w:sz="4" w:space="0" w:color="auto"/>
@@ -4037,7 +5000,7 @@
         </w:tc>
         <w:tc>
           <w:tcPr>
-            <w:tcW w:w="1443" w:type="dxa"/>
+            <w:tcW w:w="567" w:type="dxa"/>
             <w:tcBorders>
               <w:top w:val="single" w:sz="4" w:space="0" w:color="auto"/>
               <w:left w:val="single" w:sz="4" w:space="0" w:color="auto"/>
@@ -4054,7 +5017,7 @@
         </w:tc>
         <w:tc>
           <w:tcPr>
-            <w:tcW w:w="1442" w:type="dxa"/>
+            <w:tcW w:w="567" w:type="dxa"/>
             <w:tcBorders>
               <w:top w:val="single" w:sz="4" w:space="0" w:color="auto"/>
               <w:left w:val="single" w:sz="4" w:space="0" w:color="auto"/>
@@ -4071,24 +5034,24 @@
         </w:tc>
         <w:tc>
           <w:tcPr>
-            <w:tcW w:w="1416" w:type="dxa"/>
-            <w:tcBorders>
-              <w:top w:val="single" w:sz="4" w:space="0" w:color="auto"/>
-              <w:left w:val="single" w:sz="4" w:space="0" w:color="auto"/>
-              <w:bottom w:val="single" w:sz="4" w:space="0" w:color="auto"/>
-              <w:right w:val="single" w:sz="4" w:space="0" w:color="auto"/>
-            </w:tcBorders>
-            <w:hideMark/>
-          </w:tcPr>
-          <w:p>
-            <w:r>
-              <w:t>C1,C2,C3,C4,C5,C6</w:t>
-            </w:r>
-          </w:p>
-        </w:tc>
-        <w:tc>
-          <w:tcPr>
-            <w:tcW w:w="1650" w:type="dxa"/>
+            <w:tcW w:w="4395" w:type="dxa"/>
+            <w:tcBorders>
+              <w:top w:val="single" w:sz="4" w:space="0" w:color="auto"/>
+              <w:left w:val="single" w:sz="4" w:space="0" w:color="auto"/>
+              <w:bottom w:val="single" w:sz="4" w:space="0" w:color="auto"/>
+              <w:right w:val="single" w:sz="4" w:space="0" w:color="auto"/>
+            </w:tcBorders>
+            <w:hideMark/>
+          </w:tcPr>
+          <w:p>
+            <w:r>
+              <w:t>C1=true, C2=true, C3=true, C4=true, C5=true, C6=true, C7=true, C8=true</w:t>
+            </w:r>
+          </w:p>
+        </w:tc>
+        <w:tc>
+          <w:tcPr>
+            <w:tcW w:w="1559" w:type="dxa"/>
             <w:tcBorders>
               <w:top w:val="single" w:sz="4" w:space="0" w:color="auto"/>
               <w:left w:val="single" w:sz="4" w:space="0" w:color="auto"/>
@@ -4105,7 +5068,7 @@
         </w:tc>
         <w:tc>
           <w:tcPr>
-            <w:tcW w:w="1622" w:type="dxa"/>
+            <w:tcW w:w="1366" w:type="dxa"/>
             <w:tcBorders>
               <w:top w:val="single" w:sz="4" w:space="0" w:color="auto"/>
               <w:left w:val="single" w:sz="4" w:space="0" w:color="auto"/>
@@ -4124,7 +5087,7 @@
       <w:tr>
         <w:tc>
           <w:tcPr>
-            <w:tcW w:w="1443" w:type="dxa"/>
+            <w:tcW w:w="562" w:type="dxa"/>
             <w:tcBorders>
               <w:top w:val="single" w:sz="4" w:space="0" w:color="auto"/>
               <w:left w:val="single" w:sz="4" w:space="0" w:color="auto"/>
@@ -4141,7 +5104,7 @@
         </w:tc>
         <w:tc>
           <w:tcPr>
-            <w:tcW w:w="1443" w:type="dxa"/>
+            <w:tcW w:w="567" w:type="dxa"/>
             <w:tcBorders>
               <w:top w:val="single" w:sz="4" w:space="0" w:color="auto"/>
               <w:left w:val="single" w:sz="4" w:space="0" w:color="auto"/>
@@ -4158,7 +5121,7 @@
         </w:tc>
         <w:tc>
           <w:tcPr>
-            <w:tcW w:w="1442" w:type="dxa"/>
+            <w:tcW w:w="567" w:type="dxa"/>
             <w:tcBorders>
               <w:top w:val="single" w:sz="4" w:space="0" w:color="auto"/>
               <w:left w:val="single" w:sz="4" w:space="0" w:color="auto"/>
@@ -4175,24 +5138,24 @@
         </w:tc>
         <w:tc>
           <w:tcPr>
-            <w:tcW w:w="1416" w:type="dxa"/>
-            <w:tcBorders>
-              <w:top w:val="single" w:sz="4" w:space="0" w:color="auto"/>
-              <w:left w:val="single" w:sz="4" w:space="0" w:color="auto"/>
-              <w:bottom w:val="single" w:sz="4" w:space="0" w:color="auto"/>
-              <w:right w:val="single" w:sz="4" w:space="0" w:color="auto"/>
-            </w:tcBorders>
-            <w:hideMark/>
-          </w:tcPr>
-          <w:p>
-            <w:r>
-              <w:t>C1,C2,C3,C4</w:t>
-            </w:r>
-          </w:p>
-        </w:tc>
-        <w:tc>
-          <w:tcPr>
-            <w:tcW w:w="1650" w:type="dxa"/>
+            <w:tcW w:w="4395" w:type="dxa"/>
+            <w:tcBorders>
+              <w:top w:val="single" w:sz="4" w:space="0" w:color="auto"/>
+              <w:left w:val="single" w:sz="4" w:space="0" w:color="auto"/>
+              <w:bottom w:val="single" w:sz="4" w:space="0" w:color="auto"/>
+              <w:right w:val="single" w:sz="4" w:space="0" w:color="auto"/>
+            </w:tcBorders>
+            <w:hideMark/>
+          </w:tcPr>
+          <w:p>
+            <w:r>
+              <w:t>C1=true, C2=true, C3=true, C4=true, C5=false, C6=false, C7=false, C8=true, C9=false, C10=false</w:t>
+            </w:r>
+          </w:p>
+        </w:tc>
+        <w:tc>
+          <w:tcPr>
+            <w:tcW w:w="1559" w:type="dxa"/>
             <w:tcBorders>
               <w:top w:val="single" w:sz="4" w:space="0" w:color="auto"/>
               <w:left w:val="single" w:sz="4" w:space="0" w:color="auto"/>
@@ -4209,7 +5172,7 @@
         </w:tc>
         <w:tc>
           <w:tcPr>
-            <w:tcW w:w="1622" w:type="dxa"/>
+            <w:tcW w:w="1366" w:type="dxa"/>
             <w:tcBorders>
               <w:top w:val="single" w:sz="4" w:space="0" w:color="auto"/>
               <w:left w:val="single" w:sz="4" w:space="0" w:color="auto"/>
@@ -4228,7 +5191,7 @@
       <w:tr>
         <w:tc>
           <w:tcPr>
-            <w:tcW w:w="1443" w:type="dxa"/>
+            <w:tcW w:w="562" w:type="dxa"/>
             <w:tcBorders>
               <w:top w:val="single" w:sz="4" w:space="0" w:color="auto"/>
               <w:left w:val="single" w:sz="4" w:space="0" w:color="auto"/>
@@ -4245,7 +5208,7 @@
         </w:tc>
         <w:tc>
           <w:tcPr>
-            <w:tcW w:w="1443" w:type="dxa"/>
+            <w:tcW w:w="567" w:type="dxa"/>
             <w:tcBorders>
               <w:top w:val="single" w:sz="4" w:space="0" w:color="auto"/>
               <w:left w:val="single" w:sz="4" w:space="0" w:color="auto"/>
@@ -4262,7 +5225,7 @@
         </w:tc>
         <w:tc>
           <w:tcPr>
-            <w:tcW w:w="1442" w:type="dxa"/>
+            <w:tcW w:w="567" w:type="dxa"/>
             <w:tcBorders>
               <w:top w:val="single" w:sz="4" w:space="0" w:color="auto"/>
               <w:left w:val="single" w:sz="4" w:space="0" w:color="auto"/>
@@ -4279,24 +5242,24 @@
         </w:tc>
         <w:tc>
           <w:tcPr>
-            <w:tcW w:w="1416" w:type="dxa"/>
-            <w:tcBorders>
-              <w:top w:val="single" w:sz="4" w:space="0" w:color="auto"/>
-              <w:left w:val="single" w:sz="4" w:space="0" w:color="auto"/>
-              <w:bottom w:val="single" w:sz="4" w:space="0" w:color="auto"/>
-              <w:right w:val="single" w:sz="4" w:space="0" w:color="auto"/>
-            </w:tcBorders>
-            <w:hideMark/>
-          </w:tcPr>
-          <w:p>
-            <w:r>
-              <w:t>C1,C2,C3,C5</w:t>
-            </w:r>
-          </w:p>
-        </w:tc>
-        <w:tc>
-          <w:tcPr>
-            <w:tcW w:w="1650" w:type="dxa"/>
+            <w:tcW w:w="4395" w:type="dxa"/>
+            <w:tcBorders>
+              <w:top w:val="single" w:sz="4" w:space="0" w:color="auto"/>
+              <w:left w:val="single" w:sz="4" w:space="0" w:color="auto"/>
+              <w:bottom w:val="single" w:sz="4" w:space="0" w:color="auto"/>
+              <w:right w:val="single" w:sz="4" w:space="0" w:color="auto"/>
+            </w:tcBorders>
+            <w:hideMark/>
+          </w:tcPr>
+          <w:p>
+            <w:r>
+              <w:t>C1=true, C2=true, C3=true, C4=false, C5=true, C6=false, C7=true, C8=false, C9=true, C10=false</w:t>
+            </w:r>
+          </w:p>
+        </w:tc>
+        <w:tc>
+          <w:tcPr>
+            <w:tcW w:w="1559" w:type="dxa"/>
             <w:tcBorders>
               <w:top w:val="single" w:sz="4" w:space="0" w:color="auto"/>
               <w:left w:val="single" w:sz="4" w:space="0" w:color="auto"/>
@@ -4313,7 +5276,111 @@
         </w:tc>
         <w:tc>
           <w:tcPr>
-            <w:tcW w:w="1622" w:type="dxa"/>
+            <w:tcW w:w="1366" w:type="dxa"/>
+            <w:tcBorders>
+              <w:top w:val="single" w:sz="4" w:space="0" w:color="auto"/>
+              <w:left w:val="single" w:sz="4" w:space="0" w:color="auto"/>
+              <w:bottom w:val="single" w:sz="4" w:space="0" w:color="auto"/>
+              <w:right w:val="single" w:sz="4" w:space="0" w:color="auto"/>
+            </w:tcBorders>
+            <w:hideMark/>
+          </w:tcPr>
+          <w:p>
+            <w:r>
+              <w:t>True</w:t>
+            </w:r>
+          </w:p>
+        </w:tc>
+      </w:tr>
+      <w:tr>
+        <w:tc>
+          <w:tcPr>
+            <w:tcW w:w="562" w:type="dxa"/>
+            <w:tcBorders>
+              <w:top w:val="single" w:sz="4" w:space="0" w:color="auto"/>
+              <w:left w:val="single" w:sz="4" w:space="0" w:color="auto"/>
+              <w:bottom w:val="single" w:sz="4" w:space="0" w:color="auto"/>
+              <w:right w:val="single" w:sz="4" w:space="0" w:color="auto"/>
+            </w:tcBorders>
+            <w:hideMark/>
+          </w:tcPr>
+          <w:p>
+            <w:r>
+              <w:t>3</w:t>
+            </w:r>
+          </w:p>
+        </w:tc>
+        <w:tc>
+          <w:tcPr>
+            <w:tcW w:w="567" w:type="dxa"/>
+            <w:tcBorders>
+              <w:top w:val="single" w:sz="4" w:space="0" w:color="auto"/>
+              <w:left w:val="single" w:sz="4" w:space="0" w:color="auto"/>
+              <w:bottom w:val="single" w:sz="4" w:space="0" w:color="auto"/>
+              <w:right w:val="single" w:sz="4" w:space="0" w:color="auto"/>
+            </w:tcBorders>
+            <w:hideMark/>
+          </w:tcPr>
+          <w:p>
+            <w:r>
+              <w:t>2</w:t>
+            </w:r>
+          </w:p>
+        </w:tc>
+        <w:tc>
+          <w:tcPr>
+            <w:tcW w:w="567" w:type="dxa"/>
+            <w:tcBorders>
+              <w:top w:val="single" w:sz="4" w:space="0" w:color="auto"/>
+              <w:left w:val="single" w:sz="4" w:space="0" w:color="auto"/>
+              <w:bottom w:val="single" w:sz="4" w:space="0" w:color="auto"/>
+              <w:right w:val="single" w:sz="4" w:space="0" w:color="auto"/>
+            </w:tcBorders>
+            <w:hideMark/>
+          </w:tcPr>
+          <w:p>
+            <w:r>
+              <w:t>2</w:t>
+            </w:r>
+          </w:p>
+        </w:tc>
+        <w:tc>
+          <w:tcPr>
+            <w:tcW w:w="4395" w:type="dxa"/>
+            <w:tcBorders>
+              <w:top w:val="single" w:sz="4" w:space="0" w:color="auto"/>
+              <w:left w:val="single" w:sz="4" w:space="0" w:color="auto"/>
+              <w:bottom w:val="single" w:sz="4" w:space="0" w:color="auto"/>
+              <w:right w:val="single" w:sz="4" w:space="0" w:color="auto"/>
+            </w:tcBorders>
+            <w:hideMark/>
+          </w:tcPr>
+          <w:p>
+            <w:r>
+              <w:t>C1=true, C2=true, C3=true, C4=false, C5=false, C6=true, C7=false, C8=false, C9=false, C10=true</w:t>
+            </w:r>
+          </w:p>
+        </w:tc>
+        <w:tc>
+          <w:tcPr>
+            <w:tcW w:w="1559" w:type="dxa"/>
+            <w:tcBorders>
+              <w:top w:val="single" w:sz="4" w:space="0" w:color="auto"/>
+              <w:left w:val="single" w:sz="4" w:space="0" w:color="auto"/>
+              <w:bottom w:val="single" w:sz="4" w:space="0" w:color="auto"/>
+              <w:right w:val="single" w:sz="4" w:space="0" w:color="auto"/>
+            </w:tcBorders>
+            <w:hideMark/>
+          </w:tcPr>
+          <w:p>
+            <w:r>
+              <w:t>Isosceles</w:t>
+            </w:r>
+          </w:p>
+        </w:tc>
+        <w:tc>
+          <w:tcPr>
+            <w:tcW w:w="1366" w:type="dxa"/>
             <w:tcBorders>
               <w:top w:val="single" w:sz="4" w:space="0" w:color="auto"/>
               <w:left w:val="single" w:sz="4" w:space="0" w:color="auto"/>
@@ -4353,17 +5420,17 @@
         <w:tblLook w:val="04A0" w:firstRow="1" w:lastRow="0" w:firstColumn="1" w:lastColumn="0" w:noHBand="0" w:noVBand="1"/>
       </w:tblPr>
       <w:tblGrid>
-        <w:gridCol w:w="1304"/>
-        <w:gridCol w:w="1307"/>
-        <w:gridCol w:w="1304"/>
-        <w:gridCol w:w="2014"/>
-        <w:gridCol w:w="1566"/>
-        <w:gridCol w:w="1521"/>
+        <w:gridCol w:w="542"/>
+        <w:gridCol w:w="547"/>
+        <w:gridCol w:w="546"/>
+        <w:gridCol w:w="4110"/>
+        <w:gridCol w:w="1926"/>
+        <w:gridCol w:w="1345"/>
       </w:tblGrid>
       <w:tr>
         <w:tc>
           <w:tcPr>
-            <w:tcW w:w="1345" w:type="dxa"/>
+            <w:tcW w:w="562" w:type="dxa"/>
             <w:tcBorders>
               <w:top w:val="single" w:sz="4" w:space="0" w:color="auto"/>
               <w:left w:val="single" w:sz="4" w:space="0" w:color="auto"/>
@@ -4380,7 +5447,7 @@
         </w:tc>
         <w:tc>
           <w:tcPr>
-            <w:tcW w:w="1347" w:type="dxa"/>
+            <w:tcW w:w="567" w:type="dxa"/>
             <w:tcBorders>
               <w:top w:val="single" w:sz="4" w:space="0" w:color="auto"/>
               <w:left w:val="single" w:sz="4" w:space="0" w:color="auto"/>
@@ -4397,7 +5464,7 @@
         </w:tc>
         <w:tc>
           <w:tcPr>
-            <w:tcW w:w="1344" w:type="dxa"/>
+            <w:tcW w:w="567" w:type="dxa"/>
             <w:tcBorders>
               <w:top w:val="single" w:sz="4" w:space="0" w:color="auto"/>
               <w:left w:val="single" w:sz="4" w:space="0" w:color="auto"/>
@@ -4414,41 +5481,41 @@
         </w:tc>
         <w:tc>
           <w:tcPr>
-            <w:tcW w:w="1864" w:type="dxa"/>
-            <w:tcBorders>
-              <w:top w:val="single" w:sz="4" w:space="0" w:color="auto"/>
-              <w:left w:val="single" w:sz="4" w:space="0" w:color="auto"/>
-              <w:bottom w:val="single" w:sz="4" w:space="0" w:color="auto"/>
-              <w:right w:val="single" w:sz="4" w:space="0" w:color="auto"/>
-            </w:tcBorders>
-            <w:hideMark/>
-          </w:tcPr>
-          <w:p>
-            <w:r>
-              <w:t>conditions</w:t>
-            </w:r>
-          </w:p>
-        </w:tc>
-        <w:tc>
-          <w:tcPr>
-            <w:tcW w:w="1579" w:type="dxa"/>
-            <w:tcBorders>
-              <w:top w:val="single" w:sz="4" w:space="0" w:color="auto"/>
-              <w:left w:val="single" w:sz="4" w:space="0" w:color="auto"/>
-              <w:bottom w:val="single" w:sz="4" w:space="0" w:color="auto"/>
-              <w:right w:val="single" w:sz="4" w:space="0" w:color="auto"/>
-            </w:tcBorders>
-            <w:hideMark/>
-          </w:tcPr>
-          <w:p>
-            <w:r>
-              <w:t>output</w:t>
-            </w:r>
-          </w:p>
-        </w:tc>
-        <w:tc>
-          <w:tcPr>
-            <w:tcW w:w="1537" w:type="dxa"/>
+            <w:tcW w:w="4395" w:type="dxa"/>
+            <w:tcBorders>
+              <w:top w:val="single" w:sz="4" w:space="0" w:color="auto"/>
+              <w:left w:val="single" w:sz="4" w:space="0" w:color="auto"/>
+              <w:bottom w:val="single" w:sz="4" w:space="0" w:color="auto"/>
+              <w:right w:val="single" w:sz="4" w:space="0" w:color="auto"/>
+            </w:tcBorders>
+            <w:hideMark/>
+          </w:tcPr>
+          <w:p>
+            <w:r>
+              <w:t>Conditions executed and result</w:t>
+            </w:r>
+          </w:p>
+        </w:tc>
+        <w:tc>
+          <w:tcPr>
+            <w:tcW w:w="1559" w:type="dxa"/>
+            <w:tcBorders>
+              <w:top w:val="single" w:sz="4" w:space="0" w:color="auto"/>
+              <w:left w:val="single" w:sz="4" w:space="0" w:color="auto"/>
+              <w:bottom w:val="single" w:sz="4" w:space="0" w:color="auto"/>
+              <w:right w:val="single" w:sz="4" w:space="0" w:color="auto"/>
+            </w:tcBorders>
+            <w:hideMark/>
+          </w:tcPr>
+          <w:p>
+            <w:r>
+              <w:t>Output/Decisions</w:t>
+            </w:r>
+          </w:p>
+        </w:tc>
+        <w:tc>
+          <w:tcPr>
+            <w:tcW w:w="1366" w:type="dxa"/>
             <w:tcBorders>
               <w:top w:val="single" w:sz="4" w:space="0" w:color="auto"/>
               <w:left w:val="single" w:sz="4" w:space="0" w:color="auto"/>
@@ -4467,7 +5534,41 @@
       <w:tr>
         <w:tc>
           <w:tcPr>
-            <w:tcW w:w="1345" w:type="dxa"/>
+            <w:tcW w:w="562" w:type="dxa"/>
+            <w:tcBorders>
+              <w:top w:val="single" w:sz="4" w:space="0" w:color="auto"/>
+              <w:left w:val="single" w:sz="4" w:space="0" w:color="auto"/>
+              <w:bottom w:val="single" w:sz="4" w:space="0" w:color="auto"/>
+              <w:right w:val="single" w:sz="4" w:space="0" w:color="auto"/>
+            </w:tcBorders>
+            <w:hideMark/>
+          </w:tcPr>
+          <w:p>
+            <w:r>
+              <w:t>1</w:t>
+            </w:r>
+          </w:p>
+        </w:tc>
+        <w:tc>
+          <w:tcPr>
+            <w:tcW w:w="567" w:type="dxa"/>
+            <w:tcBorders>
+              <w:top w:val="single" w:sz="4" w:space="0" w:color="auto"/>
+              <w:left w:val="single" w:sz="4" w:space="0" w:color="auto"/>
+              <w:bottom w:val="single" w:sz="4" w:space="0" w:color="auto"/>
+              <w:right w:val="single" w:sz="4" w:space="0" w:color="auto"/>
+            </w:tcBorders>
+            <w:hideMark/>
+          </w:tcPr>
+          <w:p>
+            <w:r>
+              <w:t>1</w:t>
+            </w:r>
+          </w:p>
+        </w:tc>
+        <w:tc>
+          <w:tcPr>
+            <w:tcW w:w="567" w:type="dxa"/>
             <w:tcBorders>
               <w:top w:val="single" w:sz="4" w:space="0" w:color="auto"/>
               <w:left w:val="single" w:sz="4" w:space="0" w:color="auto"/>
@@ -4484,58 +5585,24 @@
         </w:tc>
         <w:tc>
           <w:tcPr>
-            <w:tcW w:w="1347" w:type="dxa"/>
-            <w:tcBorders>
-              <w:top w:val="single" w:sz="4" w:space="0" w:color="auto"/>
-              <w:left w:val="single" w:sz="4" w:space="0" w:color="auto"/>
-              <w:bottom w:val="single" w:sz="4" w:space="0" w:color="auto"/>
-              <w:right w:val="single" w:sz="4" w:space="0" w:color="auto"/>
-            </w:tcBorders>
-            <w:hideMark/>
-          </w:tcPr>
-          <w:p>
-            <w:r>
-              <w:t>1</w:t>
-            </w:r>
-          </w:p>
-        </w:tc>
-        <w:tc>
-          <w:tcPr>
-            <w:tcW w:w="1344" w:type="dxa"/>
-            <w:tcBorders>
-              <w:top w:val="single" w:sz="4" w:space="0" w:color="auto"/>
-              <w:left w:val="single" w:sz="4" w:space="0" w:color="auto"/>
-              <w:bottom w:val="single" w:sz="4" w:space="0" w:color="auto"/>
-              <w:right w:val="single" w:sz="4" w:space="0" w:color="auto"/>
-            </w:tcBorders>
-            <w:hideMark/>
-          </w:tcPr>
-          <w:p>
-            <w:r>
-              <w:t>2</w:t>
-            </w:r>
-          </w:p>
-        </w:tc>
-        <w:tc>
-          <w:tcPr>
-            <w:tcW w:w="1864" w:type="dxa"/>
-            <w:tcBorders>
-              <w:top w:val="single" w:sz="4" w:space="0" w:color="auto"/>
-              <w:left w:val="single" w:sz="4" w:space="0" w:color="auto"/>
-              <w:bottom w:val="single" w:sz="4" w:space="0" w:color="auto"/>
-              <w:right w:val="single" w:sz="4" w:space="0" w:color="auto"/>
-            </w:tcBorders>
-            <w:hideMark/>
-          </w:tcPr>
-          <w:p>
-            <w:r>
-              <w:t>C1,C2</w:t>
-            </w:r>
-          </w:p>
-        </w:tc>
-        <w:tc>
-          <w:tcPr>
-            <w:tcW w:w="1579" w:type="dxa"/>
+            <w:tcW w:w="4395" w:type="dxa"/>
+            <w:tcBorders>
+              <w:top w:val="single" w:sz="4" w:space="0" w:color="auto"/>
+              <w:left w:val="single" w:sz="4" w:space="0" w:color="auto"/>
+              <w:bottom w:val="single" w:sz="4" w:space="0" w:color="auto"/>
+              <w:right w:val="single" w:sz="4" w:space="0" w:color="auto"/>
+            </w:tcBorders>
+            <w:hideMark/>
+          </w:tcPr>
+          <w:p>
+            <w:r>
+              <w:t>C1=false, C2=true, C3=true</w:t>
+            </w:r>
+          </w:p>
+        </w:tc>
+        <w:tc>
+          <w:tcPr>
+            <w:tcW w:w="1559" w:type="dxa"/>
             <w:tcBorders>
               <w:top w:val="single" w:sz="4" w:space="0" w:color="auto"/>
               <w:left w:val="single" w:sz="4" w:space="0" w:color="auto"/>
@@ -4552,7 +5619,7 @@
         </w:tc>
         <w:tc>
           <w:tcPr>
-            <w:tcW w:w="1537" w:type="dxa"/>
+            <w:tcW w:w="1366" w:type="dxa"/>
             <w:tcBorders>
               <w:top w:val="single" w:sz="4" w:space="0" w:color="auto"/>
               <w:left w:val="single" w:sz="4" w:space="0" w:color="auto"/>
@@ -4571,7 +5638,24 @@
       <w:tr>
         <w:tc>
           <w:tcPr>
-            <w:tcW w:w="1345" w:type="dxa"/>
+            <w:tcW w:w="562" w:type="dxa"/>
+            <w:tcBorders>
+              <w:top w:val="single" w:sz="4" w:space="0" w:color="auto"/>
+              <w:left w:val="single" w:sz="4" w:space="0" w:color="auto"/>
+              <w:bottom w:val="single" w:sz="4" w:space="0" w:color="auto"/>
+              <w:right w:val="single" w:sz="4" w:space="0" w:color="auto"/>
+            </w:tcBorders>
+            <w:hideMark/>
+          </w:tcPr>
+          <w:p>
+            <w:r>
+              <w:t>1</w:t>
+            </w:r>
+          </w:p>
+        </w:tc>
+        <w:tc>
+          <w:tcPr>
+            <w:tcW w:w="567" w:type="dxa"/>
             <w:tcBorders>
               <w:top w:val="single" w:sz="4" w:space="0" w:color="auto"/>
               <w:left w:val="single" w:sz="4" w:space="0" w:color="auto"/>
@@ -4588,7 +5672,7 @@
         </w:tc>
         <w:tc>
           <w:tcPr>
-            <w:tcW w:w="1347" w:type="dxa"/>
+            <w:tcW w:w="567" w:type="dxa"/>
             <w:tcBorders>
               <w:top w:val="single" w:sz="4" w:space="0" w:color="auto"/>
               <w:left w:val="single" w:sz="4" w:space="0" w:color="auto"/>
@@ -4605,41 +5689,24 @@
         </w:tc>
         <w:tc>
           <w:tcPr>
-            <w:tcW w:w="1344" w:type="dxa"/>
-            <w:tcBorders>
-              <w:top w:val="single" w:sz="4" w:space="0" w:color="auto"/>
-              <w:left w:val="single" w:sz="4" w:space="0" w:color="auto"/>
-              <w:bottom w:val="single" w:sz="4" w:space="0" w:color="auto"/>
-              <w:right w:val="single" w:sz="4" w:space="0" w:color="auto"/>
-            </w:tcBorders>
-            <w:hideMark/>
-          </w:tcPr>
-          <w:p>
-            <w:r>
-              <w:t>1</w:t>
-            </w:r>
-          </w:p>
-        </w:tc>
-        <w:tc>
-          <w:tcPr>
-            <w:tcW w:w="1864" w:type="dxa"/>
-            <w:tcBorders>
-              <w:top w:val="single" w:sz="4" w:space="0" w:color="auto"/>
-              <w:left w:val="single" w:sz="4" w:space="0" w:color="auto"/>
-              <w:bottom w:val="single" w:sz="4" w:space="0" w:color="auto"/>
-              <w:right w:val="single" w:sz="4" w:space="0" w:color="auto"/>
-            </w:tcBorders>
-            <w:hideMark/>
-          </w:tcPr>
-          <w:p>
-            <w:r>
-              <w:t>C1,C2,C6</w:t>
-            </w:r>
-          </w:p>
-        </w:tc>
-        <w:tc>
-          <w:tcPr>
-            <w:tcW w:w="1579" w:type="dxa"/>
+            <w:tcW w:w="4395" w:type="dxa"/>
+            <w:tcBorders>
+              <w:top w:val="single" w:sz="4" w:space="0" w:color="auto"/>
+              <w:left w:val="single" w:sz="4" w:space="0" w:color="auto"/>
+              <w:bottom w:val="single" w:sz="4" w:space="0" w:color="auto"/>
+              <w:right w:val="single" w:sz="4" w:space="0" w:color="auto"/>
+            </w:tcBorders>
+            <w:hideMark/>
+          </w:tcPr>
+          <w:p>
+            <w:r>
+              <w:t>C1=true, C2=false, C3=true</w:t>
+            </w:r>
+          </w:p>
+        </w:tc>
+        <w:tc>
+          <w:tcPr>
+            <w:tcW w:w="1559" w:type="dxa"/>
             <w:tcBorders>
               <w:top w:val="single" w:sz="4" w:space="0" w:color="auto"/>
               <w:left w:val="single" w:sz="4" w:space="0" w:color="auto"/>
@@ -4656,7 +5723,7 @@
         </w:tc>
         <w:tc>
           <w:tcPr>
-            <w:tcW w:w="1537" w:type="dxa"/>
+            <w:tcW w:w="1366" w:type="dxa"/>
             <w:tcBorders>
               <w:top w:val="single" w:sz="4" w:space="0" w:color="auto"/>
               <w:left w:val="single" w:sz="4" w:space="0" w:color="auto"/>
@@ -4675,7 +5742,24 @@
       <w:tr>
         <w:tc>
           <w:tcPr>
-            <w:tcW w:w="1345" w:type="dxa"/>
+            <w:tcW w:w="562" w:type="dxa"/>
+            <w:tcBorders>
+              <w:top w:val="single" w:sz="4" w:space="0" w:color="auto"/>
+              <w:left w:val="single" w:sz="4" w:space="0" w:color="auto"/>
+              <w:bottom w:val="single" w:sz="4" w:space="0" w:color="auto"/>
+              <w:right w:val="single" w:sz="4" w:space="0" w:color="auto"/>
+            </w:tcBorders>
+            <w:hideMark/>
+          </w:tcPr>
+          <w:p>
+            <w:r>
+              <w:t>5</w:t>
+            </w:r>
+          </w:p>
+        </w:tc>
+        <w:tc>
+          <w:tcPr>
+            <w:tcW w:w="567" w:type="dxa"/>
             <w:tcBorders>
               <w:top w:val="single" w:sz="4" w:space="0" w:color="auto"/>
               <w:left w:val="single" w:sz="4" w:space="0" w:color="auto"/>
@@ -4692,58 +5776,41 @@
         </w:tc>
         <w:tc>
           <w:tcPr>
-            <w:tcW w:w="1347" w:type="dxa"/>
-            <w:tcBorders>
-              <w:top w:val="single" w:sz="4" w:space="0" w:color="auto"/>
-              <w:left w:val="single" w:sz="4" w:space="0" w:color="auto"/>
-              <w:bottom w:val="single" w:sz="4" w:space="0" w:color="auto"/>
-              <w:right w:val="single" w:sz="4" w:space="0" w:color="auto"/>
-            </w:tcBorders>
-            <w:hideMark/>
-          </w:tcPr>
-          <w:p>
-            <w:r>
-              <w:t>2</w:t>
-            </w:r>
-          </w:p>
-        </w:tc>
-        <w:tc>
-          <w:tcPr>
-            <w:tcW w:w="1344" w:type="dxa"/>
-            <w:tcBorders>
-              <w:top w:val="single" w:sz="4" w:space="0" w:color="auto"/>
-              <w:left w:val="single" w:sz="4" w:space="0" w:color="auto"/>
-              <w:bottom w:val="single" w:sz="4" w:space="0" w:color="auto"/>
-              <w:right w:val="single" w:sz="4" w:space="0" w:color="auto"/>
-            </w:tcBorders>
-            <w:hideMark/>
-          </w:tcPr>
-          <w:p>
-            <w:r>
-              <w:t>5</w:t>
-            </w:r>
-          </w:p>
-        </w:tc>
-        <w:tc>
-          <w:tcPr>
-            <w:tcW w:w="1864" w:type="dxa"/>
-            <w:tcBorders>
-              <w:top w:val="single" w:sz="4" w:space="0" w:color="auto"/>
-              <w:left w:val="single" w:sz="4" w:space="0" w:color="auto"/>
-              <w:bottom w:val="single" w:sz="4" w:space="0" w:color="auto"/>
-              <w:right w:val="single" w:sz="4" w:space="0" w:color="auto"/>
-            </w:tcBorders>
-            <w:hideMark/>
-          </w:tcPr>
-          <w:p>
-            <w:r>
-              <w:t>C2,C3</w:t>
-            </w:r>
-          </w:p>
-        </w:tc>
-        <w:tc>
-          <w:tcPr>
-            <w:tcW w:w="1579" w:type="dxa"/>
+            <w:tcW w:w="567" w:type="dxa"/>
+            <w:tcBorders>
+              <w:top w:val="single" w:sz="4" w:space="0" w:color="auto"/>
+              <w:left w:val="single" w:sz="4" w:space="0" w:color="auto"/>
+              <w:bottom w:val="single" w:sz="4" w:space="0" w:color="auto"/>
+              <w:right w:val="single" w:sz="4" w:space="0" w:color="auto"/>
+            </w:tcBorders>
+            <w:hideMark/>
+          </w:tcPr>
+          <w:p>
+            <w:r>
+              <w:t>1</w:t>
+            </w:r>
+          </w:p>
+        </w:tc>
+        <w:tc>
+          <w:tcPr>
+            <w:tcW w:w="4395" w:type="dxa"/>
+            <w:tcBorders>
+              <w:top w:val="single" w:sz="4" w:space="0" w:color="auto"/>
+              <w:left w:val="single" w:sz="4" w:space="0" w:color="auto"/>
+              <w:bottom w:val="single" w:sz="4" w:space="0" w:color="auto"/>
+              <w:right w:val="single" w:sz="4" w:space="0" w:color="auto"/>
+            </w:tcBorders>
+            <w:hideMark/>
+          </w:tcPr>
+          <w:p>
+            <w:r>
+              <w:t>C1=true, C2=true, C3=false</w:t>
+            </w:r>
+          </w:p>
+        </w:tc>
+        <w:tc>
+          <w:tcPr>
+            <w:tcW w:w="1559" w:type="dxa"/>
             <w:tcBorders>
               <w:top w:val="single" w:sz="4" w:space="0" w:color="auto"/>
               <w:left w:val="single" w:sz="4" w:space="0" w:color="auto"/>
@@ -4760,7 +5827,7 @@
         </w:tc>
         <w:tc>
           <w:tcPr>
-            <w:tcW w:w="1537" w:type="dxa"/>
+            <w:tcW w:w="1366" w:type="dxa"/>
             <w:tcBorders>
               <w:top w:val="single" w:sz="4" w:space="0" w:color="auto"/>
               <w:left w:val="single" w:sz="4" w:space="0" w:color="auto"/>
@@ -4779,92 +5846,91 @@
       <w:tr>
         <w:tc>
           <w:tcPr>
-            <w:tcW w:w="1345" w:type="dxa"/>
-            <w:tcBorders>
-              <w:top w:val="single" w:sz="4" w:space="0" w:color="auto"/>
-              <w:left w:val="single" w:sz="4" w:space="0" w:color="auto"/>
-              <w:bottom w:val="single" w:sz="4" w:space="0" w:color="auto"/>
-              <w:right w:val="single" w:sz="4" w:space="0" w:color="auto"/>
-            </w:tcBorders>
-            <w:hideMark/>
-          </w:tcPr>
-          <w:p>
-            <w:r>
-              <w:t>1</w:t>
-            </w:r>
-          </w:p>
-        </w:tc>
-        <w:tc>
-          <w:tcPr>
-            <w:tcW w:w="1347" w:type="dxa"/>
-            <w:tcBorders>
-              <w:top w:val="single" w:sz="4" w:space="0" w:color="auto"/>
-              <w:left w:val="single" w:sz="4" w:space="0" w:color="auto"/>
-              <w:bottom w:val="single" w:sz="4" w:space="0" w:color="auto"/>
-              <w:right w:val="single" w:sz="4" w:space="0" w:color="auto"/>
-            </w:tcBorders>
-            <w:hideMark/>
-          </w:tcPr>
-          <w:p>
-            <w:r>
-              <w:t>1</w:t>
-            </w:r>
-          </w:p>
-        </w:tc>
-        <w:tc>
-          <w:tcPr>
-            <w:tcW w:w="1344" w:type="dxa"/>
-            <w:tcBorders>
-              <w:top w:val="single" w:sz="4" w:space="0" w:color="auto"/>
-              <w:left w:val="single" w:sz="4" w:space="0" w:color="auto"/>
-              <w:bottom w:val="single" w:sz="4" w:space="0" w:color="auto"/>
-              <w:right w:val="single" w:sz="4" w:space="0" w:color="auto"/>
-            </w:tcBorders>
-            <w:hideMark/>
-          </w:tcPr>
-          <w:p>
-            <w:r>
-              <w:t>5</w:t>
-            </w:r>
-          </w:p>
-        </w:tc>
-        <w:tc>
-          <w:tcPr>
-            <w:tcW w:w="1864" w:type="dxa"/>
-            <w:tcBorders>
-              <w:top w:val="single" w:sz="4" w:space="0" w:color="auto"/>
-              <w:left w:val="single" w:sz="4" w:space="0" w:color="auto"/>
-              <w:bottom w:val="single" w:sz="4" w:space="0" w:color="auto"/>
-              <w:right w:val="single" w:sz="4" w:space="0" w:color="auto"/>
-            </w:tcBorders>
-            <w:hideMark/>
-          </w:tcPr>
-          <w:p>
-            <w:r>
-              <w:t>C2,C3,C4</w:t>
-            </w:r>
-          </w:p>
-        </w:tc>
-        <w:tc>
-          <w:tcPr>
-            <w:tcW w:w="1579" w:type="dxa"/>
-            <w:tcBorders>
-              <w:top w:val="single" w:sz="4" w:space="0" w:color="auto"/>
-              <w:left w:val="single" w:sz="4" w:space="0" w:color="auto"/>
-              <w:bottom w:val="single" w:sz="4" w:space="0" w:color="auto"/>
-              <w:right w:val="single" w:sz="4" w:space="0" w:color="auto"/>
-            </w:tcBorders>
-            <w:hideMark/>
-          </w:tcPr>
-          <w:p>
-            <w:r>
-              <w:t>Non-triangle</w:t>
-            </w:r>
-          </w:p>
-        </w:tc>
-        <w:tc>
-          <w:tcPr>
-            <w:tcW w:w="1537" w:type="dxa"/>
+            <w:tcW w:w="562" w:type="dxa"/>
+            <w:tcBorders>
+              <w:top w:val="single" w:sz="4" w:space="0" w:color="auto"/>
+              <w:left w:val="single" w:sz="4" w:space="0" w:color="auto"/>
+              <w:bottom w:val="single" w:sz="4" w:space="0" w:color="auto"/>
+              <w:right w:val="single" w:sz="4" w:space="0" w:color="auto"/>
+            </w:tcBorders>
+            <w:hideMark/>
+          </w:tcPr>
+          <w:p>
+            <w:r>
+              <w:t>2</w:t>
+            </w:r>
+          </w:p>
+        </w:tc>
+        <w:tc>
+          <w:tcPr>
+            <w:tcW w:w="567" w:type="dxa"/>
+            <w:tcBorders>
+              <w:top w:val="single" w:sz="4" w:space="0" w:color="auto"/>
+              <w:left w:val="single" w:sz="4" w:space="0" w:color="auto"/>
+              <w:bottom w:val="single" w:sz="4" w:space="0" w:color="auto"/>
+              <w:right w:val="single" w:sz="4" w:space="0" w:color="auto"/>
+            </w:tcBorders>
+            <w:hideMark/>
+          </w:tcPr>
+          <w:p>
+            <w:r>
+              <w:t>3</w:t>
+            </w:r>
+          </w:p>
+        </w:tc>
+        <w:tc>
+          <w:tcPr>
+            <w:tcW w:w="567" w:type="dxa"/>
+            <w:tcBorders>
+              <w:top w:val="single" w:sz="4" w:space="0" w:color="auto"/>
+              <w:left w:val="single" w:sz="4" w:space="0" w:color="auto"/>
+              <w:bottom w:val="single" w:sz="4" w:space="0" w:color="auto"/>
+              <w:right w:val="single" w:sz="4" w:space="0" w:color="auto"/>
+            </w:tcBorders>
+            <w:hideMark/>
+          </w:tcPr>
+          <w:p>
+            <w:r>
+              <w:t>4</w:t>
+            </w:r>
+          </w:p>
+        </w:tc>
+        <w:tc>
+          <w:tcPr>
+            <w:tcW w:w="4395" w:type="dxa"/>
+            <w:tcBorders>
+              <w:top w:val="single" w:sz="4" w:space="0" w:color="auto"/>
+              <w:left w:val="single" w:sz="4" w:space="0" w:color="auto"/>
+              <w:bottom w:val="single" w:sz="4" w:space="0" w:color="auto"/>
+              <w:right w:val="single" w:sz="4" w:space="0" w:color="auto"/>
+            </w:tcBorders>
+          </w:tcPr>
+          <w:p>
+            <w:r>
+              <w:t>C1=true, C2=true, C3=true, C4=false, C5=false, C6=false</w:t>
+            </w:r>
+          </w:p>
+        </w:tc>
+        <w:tc>
+          <w:tcPr>
+            <w:tcW w:w="1559" w:type="dxa"/>
+            <w:tcBorders>
+              <w:top w:val="single" w:sz="4" w:space="0" w:color="auto"/>
+              <w:left w:val="single" w:sz="4" w:space="0" w:color="auto"/>
+              <w:bottom w:val="single" w:sz="4" w:space="0" w:color="auto"/>
+              <w:right w:val="single" w:sz="4" w:space="0" w:color="auto"/>
+            </w:tcBorders>
+            <w:hideMark/>
+          </w:tcPr>
+          <w:p>
+            <w:r>
+              <w:t>Triangle</w:t>
+            </w:r>
+          </w:p>
+        </w:tc>
+        <w:tc>
+          <w:tcPr>
+            <w:tcW w:w="1366" w:type="dxa"/>
             <w:tcBorders>
               <w:top w:val="single" w:sz="4" w:space="0" w:color="auto"/>
               <w:left w:val="single" w:sz="4" w:space="0" w:color="auto"/>
@@ -4883,41 +5949,7 @@
       <w:tr>
         <w:tc>
           <w:tcPr>
-            <w:tcW w:w="1345" w:type="dxa"/>
-            <w:tcBorders>
-              <w:top w:val="single" w:sz="4" w:space="0" w:color="auto"/>
-              <w:left w:val="single" w:sz="4" w:space="0" w:color="auto"/>
-              <w:bottom w:val="single" w:sz="4" w:space="0" w:color="auto"/>
-              <w:right w:val="single" w:sz="4" w:space="0" w:color="auto"/>
-            </w:tcBorders>
-            <w:hideMark/>
-          </w:tcPr>
-          <w:p>
-            <w:r>
-              <w:t>1</w:t>
-            </w:r>
-          </w:p>
-        </w:tc>
-        <w:tc>
-          <w:tcPr>
-            <w:tcW w:w="1347" w:type="dxa"/>
-            <w:tcBorders>
-              <w:top w:val="single" w:sz="4" w:space="0" w:color="auto"/>
-              <w:left w:val="single" w:sz="4" w:space="0" w:color="auto"/>
-              <w:bottom w:val="single" w:sz="4" w:space="0" w:color="auto"/>
-              <w:right w:val="single" w:sz="4" w:space="0" w:color="auto"/>
-            </w:tcBorders>
-            <w:hideMark/>
-          </w:tcPr>
-          <w:p>
-            <w:r>
-              <w:t>5</w:t>
-            </w:r>
-          </w:p>
-        </w:tc>
-        <w:tc>
-          <w:tcPr>
-            <w:tcW w:w="1344" w:type="dxa"/>
+            <w:tcW w:w="562" w:type="dxa"/>
             <w:tcBorders>
               <w:top w:val="single" w:sz="4" w:space="0" w:color="auto"/>
               <w:left w:val="single" w:sz="4" w:space="0" w:color="auto"/>
@@ -4934,41 +5966,75 @@
         </w:tc>
         <w:tc>
           <w:tcPr>
-            <w:tcW w:w="1864" w:type="dxa"/>
-            <w:tcBorders>
-              <w:top w:val="single" w:sz="4" w:space="0" w:color="auto"/>
-              <w:left w:val="single" w:sz="4" w:space="0" w:color="auto"/>
-              <w:bottom w:val="single" w:sz="4" w:space="0" w:color="auto"/>
-              <w:right w:val="single" w:sz="4" w:space="0" w:color="auto"/>
-            </w:tcBorders>
-            <w:hideMark/>
-          </w:tcPr>
-          <w:p>
-            <w:r>
-              <w:t>C1,C3</w:t>
-            </w:r>
-          </w:p>
-        </w:tc>
-        <w:tc>
-          <w:tcPr>
-            <w:tcW w:w="1579" w:type="dxa"/>
-            <w:tcBorders>
-              <w:top w:val="single" w:sz="4" w:space="0" w:color="auto"/>
-              <w:left w:val="single" w:sz="4" w:space="0" w:color="auto"/>
-              <w:bottom w:val="single" w:sz="4" w:space="0" w:color="auto"/>
-              <w:right w:val="single" w:sz="4" w:space="0" w:color="auto"/>
-            </w:tcBorders>
-            <w:hideMark/>
-          </w:tcPr>
-          <w:p>
-            <w:r>
-              <w:t>Non-triangle</w:t>
-            </w:r>
-          </w:p>
-        </w:tc>
-        <w:tc>
-          <w:tcPr>
-            <w:tcW w:w="1537" w:type="dxa"/>
+            <w:tcW w:w="567" w:type="dxa"/>
+            <w:tcBorders>
+              <w:top w:val="single" w:sz="4" w:space="0" w:color="auto"/>
+              <w:left w:val="single" w:sz="4" w:space="0" w:color="auto"/>
+              <w:bottom w:val="single" w:sz="4" w:space="0" w:color="auto"/>
+              <w:right w:val="single" w:sz="4" w:space="0" w:color="auto"/>
+            </w:tcBorders>
+            <w:hideMark/>
+          </w:tcPr>
+          <w:p>
+            <w:r>
+              <w:t>2</w:t>
+            </w:r>
+          </w:p>
+        </w:tc>
+        <w:tc>
+          <w:tcPr>
+            <w:tcW w:w="567" w:type="dxa"/>
+            <w:tcBorders>
+              <w:top w:val="single" w:sz="4" w:space="0" w:color="auto"/>
+              <w:left w:val="single" w:sz="4" w:space="0" w:color="auto"/>
+              <w:bottom w:val="single" w:sz="4" w:space="0" w:color="auto"/>
+              <w:right w:val="single" w:sz="4" w:space="0" w:color="auto"/>
+            </w:tcBorders>
+            <w:hideMark/>
+          </w:tcPr>
+          <w:p>
+            <w:r>
+              <w:t>2</w:t>
+            </w:r>
+          </w:p>
+        </w:tc>
+        <w:tc>
+          <w:tcPr>
+            <w:tcW w:w="4395" w:type="dxa"/>
+            <w:tcBorders>
+              <w:top w:val="single" w:sz="4" w:space="0" w:color="auto"/>
+              <w:left w:val="single" w:sz="4" w:space="0" w:color="auto"/>
+              <w:bottom w:val="single" w:sz="4" w:space="0" w:color="auto"/>
+              <w:right w:val="single" w:sz="4" w:space="0" w:color="auto"/>
+            </w:tcBorders>
+            <w:hideMark/>
+          </w:tcPr>
+          <w:p>
+            <w:r>
+              <w:t>C1=true, C2=true, C3=true, C4=true, C5=true, C6=true, C7=true, C8=true</w:t>
+            </w:r>
+          </w:p>
+        </w:tc>
+        <w:tc>
+          <w:tcPr>
+            <w:tcW w:w="1559" w:type="dxa"/>
+            <w:tcBorders>
+              <w:top w:val="single" w:sz="4" w:space="0" w:color="auto"/>
+              <w:left w:val="single" w:sz="4" w:space="0" w:color="auto"/>
+              <w:bottom w:val="single" w:sz="4" w:space="0" w:color="auto"/>
+              <w:right w:val="single" w:sz="4" w:space="0" w:color="auto"/>
+            </w:tcBorders>
+            <w:hideMark/>
+          </w:tcPr>
+          <w:p>
+            <w:r>
+              <w:t>Equilateral</w:t>
+            </w:r>
+          </w:p>
+        </w:tc>
+        <w:tc>
+          <w:tcPr>
+            <w:tcW w:w="1366" w:type="dxa"/>
             <w:tcBorders>
               <w:top w:val="single" w:sz="4" w:space="0" w:color="auto"/>
               <w:left w:val="single" w:sz="4" w:space="0" w:color="auto"/>
@@ -4987,103 +6053,103 @@
       <w:tr>
         <w:tc>
           <w:tcPr>
-            <w:tcW w:w="1345" w:type="dxa"/>
-            <w:tcBorders>
-              <w:top w:val="single" w:sz="4" w:space="0" w:color="auto"/>
-              <w:left w:val="single" w:sz="4" w:space="0" w:color="auto"/>
-              <w:bottom w:val="single" w:sz="4" w:space="0" w:color="auto"/>
-              <w:right w:val="single" w:sz="4" w:space="0" w:color="auto"/>
-            </w:tcBorders>
-            <w:hideMark/>
-          </w:tcPr>
-          <w:p>
-            <w:r>
-              <w:t>1</w:t>
-            </w:r>
-          </w:p>
-        </w:tc>
-        <w:tc>
-          <w:tcPr>
-            <w:tcW w:w="1347" w:type="dxa"/>
-            <w:tcBorders>
-              <w:top w:val="single" w:sz="4" w:space="0" w:color="auto"/>
-              <w:left w:val="single" w:sz="4" w:space="0" w:color="auto"/>
-              <w:bottom w:val="single" w:sz="4" w:space="0" w:color="auto"/>
-              <w:right w:val="single" w:sz="4" w:space="0" w:color="auto"/>
-            </w:tcBorders>
-            <w:hideMark/>
-          </w:tcPr>
-          <w:p>
-            <w:r>
-              <w:t>5</w:t>
-            </w:r>
-          </w:p>
-        </w:tc>
-        <w:tc>
-          <w:tcPr>
-            <w:tcW w:w="1344" w:type="dxa"/>
-            <w:tcBorders>
-              <w:top w:val="single" w:sz="4" w:space="0" w:color="auto"/>
-              <w:left w:val="single" w:sz="4" w:space="0" w:color="auto"/>
-              <w:bottom w:val="single" w:sz="4" w:space="0" w:color="auto"/>
-              <w:right w:val="single" w:sz="4" w:space="0" w:color="auto"/>
-            </w:tcBorders>
-            <w:hideMark/>
-          </w:tcPr>
-          <w:p>
-            <w:r>
-              <w:t>1</w:t>
-            </w:r>
-          </w:p>
-        </w:tc>
-        <w:tc>
-          <w:tcPr>
-            <w:tcW w:w="1864" w:type="dxa"/>
-            <w:tcBorders>
-              <w:top w:val="single" w:sz="4" w:space="0" w:color="auto"/>
-              <w:left w:val="single" w:sz="4" w:space="0" w:color="auto"/>
-              <w:bottom w:val="single" w:sz="4" w:space="0" w:color="auto"/>
-              <w:right w:val="single" w:sz="4" w:space="0" w:color="auto"/>
-            </w:tcBorders>
-            <w:hideMark/>
-          </w:tcPr>
-          <w:p>
-            <w:r>
-              <w:t>C1,C3,C5</w:t>
-            </w:r>
-          </w:p>
-        </w:tc>
-        <w:tc>
-          <w:tcPr>
-            <w:tcW w:w="1579" w:type="dxa"/>
-            <w:tcBorders>
-              <w:top w:val="single" w:sz="4" w:space="0" w:color="auto"/>
-              <w:left w:val="single" w:sz="4" w:space="0" w:color="auto"/>
-              <w:bottom w:val="single" w:sz="4" w:space="0" w:color="auto"/>
-              <w:right w:val="single" w:sz="4" w:space="0" w:color="auto"/>
-            </w:tcBorders>
-            <w:hideMark/>
-          </w:tcPr>
-          <w:p>
-            <w:r>
-              <w:t>Non-triangle</w:t>
-            </w:r>
-          </w:p>
-        </w:tc>
-        <w:tc>
-          <w:tcPr>
-            <w:tcW w:w="1537" w:type="dxa"/>
-            <w:tcBorders>
-              <w:top w:val="single" w:sz="4" w:space="0" w:color="auto"/>
-              <w:left w:val="single" w:sz="4" w:space="0" w:color="auto"/>
-              <w:bottom w:val="single" w:sz="4" w:space="0" w:color="auto"/>
-              <w:right w:val="single" w:sz="4" w:space="0" w:color="auto"/>
-            </w:tcBorders>
-            <w:hideMark/>
-          </w:tcPr>
-          <w:p>
-            <w:r>
-              <w:t>True</w:t>
+            <w:tcW w:w="562" w:type="dxa"/>
+            <w:tcBorders>
+              <w:top w:val="single" w:sz="4" w:space="0" w:color="auto"/>
+              <w:left w:val="single" w:sz="4" w:space="0" w:color="auto"/>
+              <w:bottom w:val="single" w:sz="4" w:space="0" w:color="auto"/>
+              <w:right w:val="single" w:sz="4" w:space="0" w:color="auto"/>
+            </w:tcBorders>
+            <w:hideMark/>
+          </w:tcPr>
+          <w:p>
+            <w:r>
+              <w:t>2</w:t>
+            </w:r>
+          </w:p>
+        </w:tc>
+        <w:tc>
+          <w:tcPr>
+            <w:tcW w:w="567" w:type="dxa"/>
+            <w:tcBorders>
+              <w:top w:val="single" w:sz="4" w:space="0" w:color="auto"/>
+              <w:left w:val="single" w:sz="4" w:space="0" w:color="auto"/>
+              <w:bottom w:val="single" w:sz="4" w:space="0" w:color="auto"/>
+              <w:right w:val="single" w:sz="4" w:space="0" w:color="auto"/>
+            </w:tcBorders>
+            <w:hideMark/>
+          </w:tcPr>
+          <w:p>
+            <w:r>
+              <w:t>2</w:t>
+            </w:r>
+          </w:p>
+        </w:tc>
+        <w:tc>
+          <w:tcPr>
+            <w:tcW w:w="567" w:type="dxa"/>
+            <w:tcBorders>
+              <w:top w:val="single" w:sz="4" w:space="0" w:color="auto"/>
+              <w:left w:val="single" w:sz="4" w:space="0" w:color="auto"/>
+              <w:bottom w:val="single" w:sz="4" w:space="0" w:color="auto"/>
+              <w:right w:val="single" w:sz="4" w:space="0" w:color="auto"/>
+            </w:tcBorders>
+            <w:hideMark/>
+          </w:tcPr>
+          <w:p>
+            <w:r>
+              <w:t>3</w:t>
+            </w:r>
+          </w:p>
+        </w:tc>
+        <w:tc>
+          <w:tcPr>
+            <w:tcW w:w="4395" w:type="dxa"/>
+            <w:tcBorders>
+              <w:top w:val="single" w:sz="4" w:space="0" w:color="auto"/>
+              <w:left w:val="single" w:sz="4" w:space="0" w:color="auto"/>
+              <w:bottom w:val="single" w:sz="4" w:space="0" w:color="auto"/>
+              <w:right w:val="single" w:sz="4" w:space="0" w:color="auto"/>
+            </w:tcBorders>
+            <w:hideMark/>
+          </w:tcPr>
+          <w:p>
+            <w:r>
+              <w:t>C1=true, C2=true, C3=true, C4=true, C5=false, C6=false, C7=false, C8=true, C9=false, C10=false</w:t>
+            </w:r>
+          </w:p>
+        </w:tc>
+        <w:tc>
+          <w:tcPr>
+            <w:tcW w:w="1559" w:type="dxa"/>
+            <w:tcBorders>
+              <w:top w:val="single" w:sz="4" w:space="0" w:color="auto"/>
+              <w:left w:val="single" w:sz="4" w:space="0" w:color="auto"/>
+              <w:bottom w:val="single" w:sz="4" w:space="0" w:color="auto"/>
+              <w:right w:val="single" w:sz="4" w:space="0" w:color="auto"/>
+            </w:tcBorders>
+            <w:hideMark/>
+          </w:tcPr>
+          <w:p>
+            <w:r>
+              <w:t>No output</w:t>
+            </w:r>
+          </w:p>
+        </w:tc>
+        <w:tc>
+          <w:tcPr>
+            <w:tcW w:w="1366" w:type="dxa"/>
+            <w:tcBorders>
+              <w:top w:val="single" w:sz="4" w:space="0" w:color="auto"/>
+              <w:left w:val="single" w:sz="4" w:space="0" w:color="auto"/>
+              <w:bottom w:val="single" w:sz="4" w:space="0" w:color="auto"/>
+              <w:right w:val="single" w:sz="4" w:space="0" w:color="auto"/>
+            </w:tcBorders>
+            <w:hideMark/>
+          </w:tcPr>
+          <w:p>
+            <w:r>
+              <w:t>False, should output isosceles.</w:t>
             </w:r>
           </w:p>
         </w:tc>
@@ -5091,7 +6157,7 @@
       <w:tr>
         <w:tc>
           <w:tcPr>
-            <w:tcW w:w="1345" w:type="dxa"/>
+            <w:tcW w:w="562" w:type="dxa"/>
             <w:tcBorders>
               <w:top w:val="single" w:sz="4" w:space="0" w:color="auto"/>
               <w:left w:val="single" w:sz="4" w:space="0" w:color="auto"/>
@@ -5108,7 +6174,7 @@
         </w:tc>
         <w:tc>
           <w:tcPr>
-            <w:tcW w:w="1347" w:type="dxa"/>
+            <w:tcW w:w="567" w:type="dxa"/>
             <w:tcBorders>
               <w:top w:val="single" w:sz="4" w:space="0" w:color="auto"/>
               <w:left w:val="single" w:sz="4" w:space="0" w:color="auto"/>
@@ -5125,58 +6191,58 @@
         </w:tc>
         <w:tc>
           <w:tcPr>
-            <w:tcW w:w="1344" w:type="dxa"/>
-            <w:tcBorders>
-              <w:top w:val="single" w:sz="4" w:space="0" w:color="auto"/>
-              <w:left w:val="single" w:sz="4" w:space="0" w:color="auto"/>
-              <w:bottom w:val="single" w:sz="4" w:space="0" w:color="auto"/>
-              <w:right w:val="single" w:sz="4" w:space="0" w:color="auto"/>
-            </w:tcBorders>
-            <w:hideMark/>
-          </w:tcPr>
-          <w:p>
-            <w:r>
-              <w:t>4</w:t>
-            </w:r>
-          </w:p>
-        </w:tc>
-        <w:tc>
-          <w:tcPr>
-            <w:tcW w:w="1864" w:type="dxa"/>
-            <w:tcBorders>
-              <w:top w:val="single" w:sz="4" w:space="0" w:color="auto"/>
-              <w:left w:val="single" w:sz="4" w:space="0" w:color="auto"/>
-              <w:bottom w:val="single" w:sz="4" w:space="0" w:color="auto"/>
-              <w:right w:val="single" w:sz="4" w:space="0" w:color="auto"/>
-            </w:tcBorders>
-            <w:hideMark/>
-          </w:tcPr>
-          <w:p>
-            <w:r>
-              <w:t>C1,C2,C3</w:t>
-            </w:r>
-          </w:p>
-        </w:tc>
-        <w:tc>
-          <w:tcPr>
-            <w:tcW w:w="1579" w:type="dxa"/>
-            <w:tcBorders>
-              <w:top w:val="single" w:sz="4" w:space="0" w:color="auto"/>
-              <w:left w:val="single" w:sz="4" w:space="0" w:color="auto"/>
-              <w:bottom w:val="single" w:sz="4" w:space="0" w:color="auto"/>
-              <w:right w:val="single" w:sz="4" w:space="0" w:color="auto"/>
-            </w:tcBorders>
-            <w:hideMark/>
-          </w:tcPr>
-          <w:p>
-            <w:r>
-              <w:t>Triangle</w:t>
-            </w:r>
-          </w:p>
-        </w:tc>
-        <w:tc>
-          <w:tcPr>
-            <w:tcW w:w="1537" w:type="dxa"/>
+            <w:tcW w:w="567" w:type="dxa"/>
+            <w:tcBorders>
+              <w:top w:val="single" w:sz="4" w:space="0" w:color="auto"/>
+              <w:left w:val="single" w:sz="4" w:space="0" w:color="auto"/>
+              <w:bottom w:val="single" w:sz="4" w:space="0" w:color="auto"/>
+              <w:right w:val="single" w:sz="4" w:space="0" w:color="auto"/>
+            </w:tcBorders>
+            <w:hideMark/>
+          </w:tcPr>
+          <w:p>
+            <w:r>
+              <w:t>2</w:t>
+            </w:r>
+          </w:p>
+        </w:tc>
+        <w:tc>
+          <w:tcPr>
+            <w:tcW w:w="4395" w:type="dxa"/>
+            <w:tcBorders>
+              <w:top w:val="single" w:sz="4" w:space="0" w:color="auto"/>
+              <w:left w:val="single" w:sz="4" w:space="0" w:color="auto"/>
+              <w:bottom w:val="single" w:sz="4" w:space="0" w:color="auto"/>
+              <w:right w:val="single" w:sz="4" w:space="0" w:color="auto"/>
+            </w:tcBorders>
+            <w:hideMark/>
+          </w:tcPr>
+          <w:p>
+            <w:r>
+              <w:t>C1=true, C2=true, C3=true, C4=false, C5=true, C6=false, C7=true, C8=false, C9=true, C10=false</w:t>
+            </w:r>
+          </w:p>
+        </w:tc>
+        <w:tc>
+          <w:tcPr>
+            <w:tcW w:w="1559" w:type="dxa"/>
+            <w:tcBorders>
+              <w:top w:val="single" w:sz="4" w:space="0" w:color="auto"/>
+              <w:left w:val="single" w:sz="4" w:space="0" w:color="auto"/>
+              <w:bottom w:val="single" w:sz="4" w:space="0" w:color="auto"/>
+              <w:right w:val="single" w:sz="4" w:space="0" w:color="auto"/>
+            </w:tcBorders>
+            <w:hideMark/>
+          </w:tcPr>
+          <w:p>
+            <w:r>
+              <w:t>Isosceles</w:t>
+            </w:r>
+          </w:p>
+        </w:tc>
+        <w:tc>
+          <w:tcPr>
+            <w:tcW w:w="1366" w:type="dxa"/>
             <w:tcBorders>
               <w:top w:val="single" w:sz="4" w:space="0" w:color="auto"/>
               <w:left w:val="single" w:sz="4" w:space="0" w:color="auto"/>
@@ -5195,7 +6261,24 @@
       <w:tr>
         <w:tc>
           <w:tcPr>
-            <w:tcW w:w="1345" w:type="dxa"/>
+            <w:tcW w:w="562" w:type="dxa"/>
+            <w:tcBorders>
+              <w:top w:val="single" w:sz="4" w:space="0" w:color="auto"/>
+              <w:left w:val="single" w:sz="4" w:space="0" w:color="auto"/>
+              <w:bottom w:val="single" w:sz="4" w:space="0" w:color="auto"/>
+              <w:right w:val="single" w:sz="4" w:space="0" w:color="auto"/>
+            </w:tcBorders>
+            <w:hideMark/>
+          </w:tcPr>
+          <w:p>
+            <w:r>
+              <w:t>3</w:t>
+            </w:r>
+          </w:p>
+        </w:tc>
+        <w:tc>
+          <w:tcPr>
+            <w:tcW w:w="567" w:type="dxa"/>
             <w:tcBorders>
               <w:top w:val="single" w:sz="4" w:space="0" w:color="auto"/>
               <w:left w:val="single" w:sz="4" w:space="0" w:color="auto"/>
@@ -5212,7 +6295,7 @@
         </w:tc>
         <w:tc>
           <w:tcPr>
-            <w:tcW w:w="1347" w:type="dxa"/>
+            <w:tcW w:w="567" w:type="dxa"/>
             <w:tcBorders>
               <w:top w:val="single" w:sz="4" w:space="0" w:color="auto"/>
               <w:left w:val="single" w:sz="4" w:space="0" w:color="auto"/>
@@ -5229,145 +6312,24 @@
         </w:tc>
         <w:tc>
           <w:tcPr>
-            <w:tcW w:w="1344" w:type="dxa"/>
-            <w:tcBorders>
-              <w:top w:val="single" w:sz="4" w:space="0" w:color="auto"/>
-              <w:left w:val="single" w:sz="4" w:space="0" w:color="auto"/>
-              <w:bottom w:val="single" w:sz="4" w:space="0" w:color="auto"/>
-              <w:right w:val="single" w:sz="4" w:space="0" w:color="auto"/>
-            </w:tcBorders>
-            <w:hideMark/>
-          </w:tcPr>
-          <w:p>
-            <w:r>
-              <w:t>3</w:t>
-            </w:r>
-          </w:p>
-        </w:tc>
-        <w:tc>
-          <w:tcPr>
-            <w:tcW w:w="1864" w:type="dxa"/>
-            <w:tcBorders>
-              <w:top w:val="single" w:sz="4" w:space="0" w:color="auto"/>
-              <w:left w:val="single" w:sz="4" w:space="0" w:color="auto"/>
-              <w:bottom w:val="single" w:sz="4" w:space="0" w:color="auto"/>
-              <w:right w:val="single" w:sz="4" w:space="0" w:color="auto"/>
-            </w:tcBorders>
-            <w:hideMark/>
-          </w:tcPr>
-          <w:p>
-            <w:r>
-              <w:t>C1,C2,C3,C4</w:t>
-            </w:r>
-          </w:p>
-        </w:tc>
-        <w:tc>
-          <w:tcPr>
-            <w:tcW w:w="1579" w:type="dxa"/>
-            <w:tcBorders>
-              <w:top w:val="single" w:sz="4" w:space="0" w:color="auto"/>
-              <w:left w:val="single" w:sz="4" w:space="0" w:color="auto"/>
-              <w:bottom w:val="single" w:sz="4" w:space="0" w:color="auto"/>
-              <w:right w:val="single" w:sz="4" w:space="0" w:color="auto"/>
-            </w:tcBorders>
-            <w:hideMark/>
-          </w:tcPr>
-          <w:p>
-            <w:r>
-              <w:t>No output</w:t>
-            </w:r>
-          </w:p>
-        </w:tc>
-        <w:tc>
-          <w:tcPr>
-            <w:tcW w:w="1537" w:type="dxa"/>
-            <w:tcBorders>
-              <w:top w:val="single" w:sz="4" w:space="0" w:color="auto"/>
-              <w:left w:val="single" w:sz="4" w:space="0" w:color="auto"/>
-              <w:bottom w:val="single" w:sz="4" w:space="0" w:color="auto"/>
-              <w:right w:val="single" w:sz="4" w:space="0" w:color="auto"/>
-            </w:tcBorders>
-            <w:hideMark/>
-          </w:tcPr>
-          <w:p>
-            <w:r>
-              <w:t>False, should output isosceles.</w:t>
-            </w:r>
-          </w:p>
-        </w:tc>
-      </w:tr>
-      <w:tr>
-        <w:tc>
-          <w:tcPr>
-            <w:tcW w:w="1345" w:type="dxa"/>
-            <w:tcBorders>
-              <w:top w:val="single" w:sz="4" w:space="0" w:color="auto"/>
-              <w:left w:val="single" w:sz="4" w:space="0" w:color="auto"/>
-              <w:bottom w:val="single" w:sz="4" w:space="0" w:color="auto"/>
-              <w:right w:val="single" w:sz="4" w:space="0" w:color="auto"/>
-            </w:tcBorders>
-            <w:hideMark/>
-          </w:tcPr>
-          <w:p>
-            <w:r>
-              <w:t>2</w:t>
-            </w:r>
-          </w:p>
-        </w:tc>
-        <w:tc>
-          <w:tcPr>
-            <w:tcW w:w="1347" w:type="dxa"/>
-            <w:tcBorders>
-              <w:top w:val="single" w:sz="4" w:space="0" w:color="auto"/>
-              <w:left w:val="single" w:sz="4" w:space="0" w:color="auto"/>
-              <w:bottom w:val="single" w:sz="4" w:space="0" w:color="auto"/>
-              <w:right w:val="single" w:sz="4" w:space="0" w:color="auto"/>
-            </w:tcBorders>
-            <w:hideMark/>
-          </w:tcPr>
-          <w:p>
-            <w:r>
-              <w:t>3</w:t>
-            </w:r>
-          </w:p>
-        </w:tc>
-        <w:tc>
-          <w:tcPr>
-            <w:tcW w:w="1344" w:type="dxa"/>
-            <w:tcBorders>
-              <w:top w:val="single" w:sz="4" w:space="0" w:color="auto"/>
-              <w:left w:val="single" w:sz="4" w:space="0" w:color="auto"/>
-              <w:bottom w:val="single" w:sz="4" w:space="0" w:color="auto"/>
-              <w:right w:val="single" w:sz="4" w:space="0" w:color="auto"/>
-            </w:tcBorders>
-            <w:hideMark/>
-          </w:tcPr>
-          <w:p>
-            <w:r>
-              <w:t>2</w:t>
-            </w:r>
-          </w:p>
-        </w:tc>
-        <w:tc>
-          <w:tcPr>
-            <w:tcW w:w="1864" w:type="dxa"/>
-            <w:tcBorders>
-              <w:top w:val="single" w:sz="4" w:space="0" w:color="auto"/>
-              <w:left w:val="single" w:sz="4" w:space="0" w:color="auto"/>
-              <w:bottom w:val="single" w:sz="4" w:space="0" w:color="auto"/>
-              <w:right w:val="single" w:sz="4" w:space="0" w:color="auto"/>
-            </w:tcBorders>
-            <w:hideMark/>
-          </w:tcPr>
-          <w:p>
-            <w:r>
-              <w:t>C1,C2,C3,C5</w:t>
-            </w:r>
-          </w:p>
-        </w:tc>
-        <w:tc>
-          <w:tcPr>
-            <w:tcW w:w="1579" w:type="dxa"/>
+            <w:tcW w:w="4395" w:type="dxa"/>
+            <w:tcBorders>
+              <w:top w:val="single" w:sz="4" w:space="0" w:color="auto"/>
+              <w:left w:val="single" w:sz="4" w:space="0" w:color="auto"/>
+              <w:bottom w:val="single" w:sz="4" w:space="0" w:color="auto"/>
+              <w:right w:val="single" w:sz="4" w:space="0" w:color="auto"/>
+            </w:tcBorders>
+            <w:hideMark/>
+          </w:tcPr>
+          <w:p>
+            <w:r>
+              <w:t>C1=true, C2=true, C3=true, C4=false, C5=false, C6=true, C7=false, C8=false, C9=false, C10=true</w:t>
+            </w:r>
+          </w:p>
+        </w:tc>
+        <w:tc>
+          <w:tcPr>
+            <w:tcW w:w="1559" w:type="dxa"/>
             <w:tcBorders>
               <w:top w:val="single" w:sz="4" w:space="0" w:color="auto"/>
               <w:left w:val="single" w:sz="4" w:space="0" w:color="auto"/>
@@ -5384,215 +6346,7 @@
         </w:tc>
         <w:tc>
           <w:tcPr>
-            <w:tcW w:w="1537" w:type="dxa"/>
-            <w:tcBorders>
-              <w:top w:val="single" w:sz="4" w:space="0" w:color="auto"/>
-              <w:left w:val="single" w:sz="4" w:space="0" w:color="auto"/>
-              <w:bottom w:val="single" w:sz="4" w:space="0" w:color="auto"/>
-              <w:right w:val="single" w:sz="4" w:space="0" w:color="auto"/>
-            </w:tcBorders>
-            <w:hideMark/>
-          </w:tcPr>
-          <w:p>
-            <w:r>
-              <w:t>True</w:t>
-            </w:r>
-          </w:p>
-        </w:tc>
-      </w:tr>
-      <w:tr>
-        <w:tc>
-          <w:tcPr>
-            <w:tcW w:w="1345" w:type="dxa"/>
-            <w:tcBorders>
-              <w:top w:val="single" w:sz="4" w:space="0" w:color="auto"/>
-              <w:left w:val="single" w:sz="4" w:space="0" w:color="auto"/>
-              <w:bottom w:val="single" w:sz="4" w:space="0" w:color="auto"/>
-              <w:right w:val="single" w:sz="4" w:space="0" w:color="auto"/>
-            </w:tcBorders>
-            <w:hideMark/>
-          </w:tcPr>
-          <w:p>
-            <w:r>
-              <w:t>3</w:t>
-            </w:r>
-          </w:p>
-        </w:tc>
-        <w:tc>
-          <w:tcPr>
-            <w:tcW w:w="1347" w:type="dxa"/>
-            <w:tcBorders>
-              <w:top w:val="single" w:sz="4" w:space="0" w:color="auto"/>
-              <w:left w:val="single" w:sz="4" w:space="0" w:color="auto"/>
-              <w:bottom w:val="single" w:sz="4" w:space="0" w:color="auto"/>
-              <w:right w:val="single" w:sz="4" w:space="0" w:color="auto"/>
-            </w:tcBorders>
-            <w:hideMark/>
-          </w:tcPr>
-          <w:p>
-            <w:r>
-              <w:t>2</w:t>
-            </w:r>
-          </w:p>
-        </w:tc>
-        <w:tc>
-          <w:tcPr>
-            <w:tcW w:w="1344" w:type="dxa"/>
-            <w:tcBorders>
-              <w:top w:val="single" w:sz="4" w:space="0" w:color="auto"/>
-              <w:left w:val="single" w:sz="4" w:space="0" w:color="auto"/>
-              <w:bottom w:val="single" w:sz="4" w:space="0" w:color="auto"/>
-              <w:right w:val="single" w:sz="4" w:space="0" w:color="auto"/>
-            </w:tcBorders>
-            <w:hideMark/>
-          </w:tcPr>
-          <w:p>
-            <w:r>
-              <w:t>2</w:t>
-            </w:r>
-          </w:p>
-        </w:tc>
-        <w:tc>
-          <w:tcPr>
-            <w:tcW w:w="1864" w:type="dxa"/>
-            <w:tcBorders>
-              <w:top w:val="single" w:sz="4" w:space="0" w:color="auto"/>
-              <w:left w:val="single" w:sz="4" w:space="0" w:color="auto"/>
-              <w:bottom w:val="single" w:sz="4" w:space="0" w:color="auto"/>
-              <w:right w:val="single" w:sz="4" w:space="0" w:color="auto"/>
-            </w:tcBorders>
-            <w:hideMark/>
-          </w:tcPr>
-          <w:p>
-            <w:r>
-              <w:t>C1,C2,C3,C6</w:t>
-            </w:r>
-          </w:p>
-        </w:tc>
-        <w:tc>
-          <w:tcPr>
-            <w:tcW w:w="1579" w:type="dxa"/>
-            <w:tcBorders>
-              <w:top w:val="single" w:sz="4" w:space="0" w:color="auto"/>
-              <w:left w:val="single" w:sz="4" w:space="0" w:color="auto"/>
-              <w:bottom w:val="single" w:sz="4" w:space="0" w:color="auto"/>
-              <w:right w:val="single" w:sz="4" w:space="0" w:color="auto"/>
-            </w:tcBorders>
-            <w:hideMark/>
-          </w:tcPr>
-          <w:p>
-            <w:r>
-              <w:t>Isosceles</w:t>
-            </w:r>
-          </w:p>
-        </w:tc>
-        <w:tc>
-          <w:tcPr>
-            <w:tcW w:w="1537" w:type="dxa"/>
-            <w:tcBorders>
-              <w:top w:val="single" w:sz="4" w:space="0" w:color="auto"/>
-              <w:left w:val="single" w:sz="4" w:space="0" w:color="auto"/>
-              <w:bottom w:val="single" w:sz="4" w:space="0" w:color="auto"/>
-              <w:right w:val="single" w:sz="4" w:space="0" w:color="auto"/>
-            </w:tcBorders>
-            <w:hideMark/>
-          </w:tcPr>
-          <w:p>
-            <w:r>
-              <w:t>True</w:t>
-            </w:r>
-          </w:p>
-        </w:tc>
-      </w:tr>
-      <w:tr>
-        <w:tc>
-          <w:tcPr>
-            <w:tcW w:w="1345" w:type="dxa"/>
-            <w:tcBorders>
-              <w:top w:val="single" w:sz="4" w:space="0" w:color="auto"/>
-              <w:left w:val="single" w:sz="4" w:space="0" w:color="auto"/>
-              <w:bottom w:val="single" w:sz="4" w:space="0" w:color="auto"/>
-              <w:right w:val="single" w:sz="4" w:space="0" w:color="auto"/>
-            </w:tcBorders>
-            <w:hideMark/>
-          </w:tcPr>
-          <w:p>
-            <w:r>
-              <w:t>2</w:t>
-            </w:r>
-          </w:p>
-        </w:tc>
-        <w:tc>
-          <w:tcPr>
-            <w:tcW w:w="1347" w:type="dxa"/>
-            <w:tcBorders>
-              <w:top w:val="single" w:sz="4" w:space="0" w:color="auto"/>
-              <w:left w:val="single" w:sz="4" w:space="0" w:color="auto"/>
-              <w:bottom w:val="single" w:sz="4" w:space="0" w:color="auto"/>
-              <w:right w:val="single" w:sz="4" w:space="0" w:color="auto"/>
-            </w:tcBorders>
-            <w:hideMark/>
-          </w:tcPr>
-          <w:p>
-            <w:r>
-              <w:t>2</w:t>
-            </w:r>
-          </w:p>
-        </w:tc>
-        <w:tc>
-          <w:tcPr>
-            <w:tcW w:w="1344" w:type="dxa"/>
-            <w:tcBorders>
-              <w:top w:val="single" w:sz="4" w:space="0" w:color="auto"/>
-              <w:left w:val="single" w:sz="4" w:space="0" w:color="auto"/>
-              <w:bottom w:val="single" w:sz="4" w:space="0" w:color="auto"/>
-              <w:right w:val="single" w:sz="4" w:space="0" w:color="auto"/>
-            </w:tcBorders>
-            <w:hideMark/>
-          </w:tcPr>
-          <w:p>
-            <w:r>
-              <w:t>2</w:t>
-            </w:r>
-          </w:p>
-        </w:tc>
-        <w:tc>
-          <w:tcPr>
-            <w:tcW w:w="1864" w:type="dxa"/>
-            <w:tcBorders>
-              <w:top w:val="single" w:sz="4" w:space="0" w:color="auto"/>
-              <w:left w:val="single" w:sz="4" w:space="0" w:color="auto"/>
-              <w:bottom w:val="single" w:sz="4" w:space="0" w:color="auto"/>
-              <w:right w:val="single" w:sz="4" w:space="0" w:color="auto"/>
-            </w:tcBorders>
-            <w:hideMark/>
-          </w:tcPr>
-          <w:p>
-            <w:r>
-              <w:t>C1,C2,C3,C4,C5,C6</w:t>
-            </w:r>
-          </w:p>
-        </w:tc>
-        <w:tc>
-          <w:tcPr>
-            <w:tcW w:w="1579" w:type="dxa"/>
-            <w:tcBorders>
-              <w:top w:val="single" w:sz="4" w:space="0" w:color="auto"/>
-              <w:left w:val="single" w:sz="4" w:space="0" w:color="auto"/>
-              <w:bottom w:val="single" w:sz="4" w:space="0" w:color="auto"/>
-              <w:right w:val="single" w:sz="4" w:space="0" w:color="auto"/>
-            </w:tcBorders>
-            <w:hideMark/>
-          </w:tcPr>
-          <w:p>
-            <w:r>
-              <w:t>Equilateral</w:t>
-            </w:r>
-          </w:p>
-        </w:tc>
-        <w:tc>
-          <w:tcPr>
-            <w:tcW w:w="1537" w:type="dxa"/>
+            <w:tcW w:w="1366" w:type="dxa"/>
             <w:tcBorders>
               <w:top w:val="single" w:sz="4" w:space="0" w:color="auto"/>
               <w:left w:val="single" w:sz="4" w:space="0" w:color="auto"/>
@@ -5609,11 +6363,63 @@
         </w:tc>
       </w:tr>
     </w:tbl>
+    <w:p/>
+    <w:p>
+      <w:r>
+        <w:t xml:space="preserve">Note: </w:t>
+      </w:r>
+      <w:r>
+        <w:t xml:space="preserve">CC, C/DC and MCC are equal because </w:t>
+      </w:r>
+      <w:r>
+        <w:t xml:space="preserve">conditions C1, C2, C3 and </w:t>
+      </w:r>
+      <w:r>
+        <w:t>(</w:t>
+      </w:r>
+      <w:r>
+        <w:t>C4</w:t>
+      </w:r>
+      <w:r>
+        <w:t xml:space="preserve"> and C8)</w:t>
+      </w:r>
+      <w:r>
+        <w:t xml:space="preserve">, </w:t>
+      </w:r>
+      <w:r>
+        <w:t>(</w:t>
+      </w:r>
+      <w:r>
+        <w:t>C5</w:t>
+      </w:r>
+      <w:r>
+        <w:t>,C7 and C9)</w:t>
+      </w:r>
+      <w:r>
+        <w:t xml:space="preserve">, </w:t>
+      </w:r>
+      <w:r>
+        <w:t>(</w:t>
+      </w:r>
+      <w:r>
+        <w:t>C6</w:t>
+      </w:r>
+      <w:r>
+        <w:t xml:space="preserve"> andC10) can only occur one at a time</w:t>
+      </w:r>
+      <w:r>
+        <w:t xml:space="preserve"> (the conditions in brackets are the same conditions used in different decisions)</w:t>
+      </w:r>
+      <w:r>
+        <w:t>.</w:t>
+      </w:r>
+    </w:p>
     <w:p>
       <w:pPr>
         <w:pStyle w:val="Heading3"/>
       </w:pPr>
       <w:r>
+        <w:lastRenderedPageBreak/>
         <w:t>Fuzz Testing</w:t>
       </w:r>
     </w:p>
@@ -5660,11 +6466,7 @@
       </w:r>
       <w:r>
         <w:br/>
-        <w:t xml:space="preserve">When run the FuzzTesting.exe, the Fuzz generator will first ask for user input for the number of test cases that need to be generated. After the input, the generator will generate 3 </w:t>
-      </w:r>
-      <w:r>
-        <w:lastRenderedPageBreak/>
-        <w:t>random integer numbers (a,b,c) from the range 0 to 9 for each of the test cases. The generated integer number(a,b,c) will execute using triangle.c and record the input and output result in a text file Name ‘Fuzzinput_Output.txt’.</w:t>
+        <w:t>When run the FuzzTesting.exe, the Fuzz generator will first ask for user input for the number of test cases that need to be generated. After the input, the generator will generate 3 random integer numbers (a,b,c) from the range 0 to 9 for each of the test cases. The generated integer number(a,b,c) will execute using triangle.c and record the input and output result in a text file Name ‘Fuzzinput_Output.txt’.</w:t>
       </w:r>
       <w:r>
         <w:br/>
@@ -5778,7 +6580,11 @@
         <w:t>, the number of</w:t>
       </w:r>
       <w:r>
-        <w:t xml:space="preserve"> generated</w:t>
+        <w:t xml:space="preserve"> </w:t>
+      </w:r>
+      <w:r>
+        <w:lastRenderedPageBreak/>
+        <w:t>generated</w:t>
       </w:r>
       <w:r>
         <w:t xml:space="preserve"> test cases should remain the same as the previous symbolic execution which is 8.</w:t>
@@ -5856,10 +6662,10 @@
       </w:r>
       <w:r>
         <w:object w:dxaOrig="10815" w:dyaOrig="12180" w14:anchorId="1A471F26">
-          <v:shape id="_x0000_i1028" type="#_x0000_t75" style="width:450.75pt;height:507.75pt" o:ole="">
+          <v:shape id="_x0000_i1026" type="#_x0000_t75" style="width:450.75pt;height:507.75pt" o:ole="">
             <v:imagedata r:id="rId12" o:title=""/>
           </v:shape>
-          <o:OLEObject Type="Embed" ProgID="Visio.Drawing.15" ShapeID="_x0000_i1028" DrawAspect="Content" ObjectID="_1715632272" r:id="rId13"/>
+          <o:OLEObject Type="Embed" ProgID="Visio.Drawing.15" ShapeID="_x0000_i1026" DrawAspect="Content" ObjectID="_1715679931" r:id="rId13"/>
         </w:object>
       </w:r>
     </w:p>
@@ -10291,13 +11097,7 @@
         <w:br/>
       </w:r>
       <w:r>
-        <w:t xml:space="preserve">Based on the </w:t>
-      </w:r>
-      <w:r>
-        <w:t>generated</w:t>
-      </w:r>
-      <w:r>
-        <w:t xml:space="preserve"> </w:t>
+        <w:t xml:space="preserve">Based on the generated </w:t>
       </w:r>
       <w:r>
         <w:t xml:space="preserve">test case </w:t>
@@ -11552,6 +12352,7 @@
   <w:style w:type="character" w:default="1" w:styleId="DefaultParagraphFont">
     <w:name w:val="Default Paragraph Font"/>
     <w:uiPriority w:val="1"/>
+    <w:semiHidden/>
     <w:unhideWhenUsed/>
   </w:style>
   <w:style w:type="table" w:default="1" w:styleId="TableNormal">

</xml_diff>

<commit_message>
Update SENG3320 Assignment 2 Test Report.docx
</commit_message>
<xml_diff>
--- a/SENG3320 Assignment 2 Test Report.docx
+++ b/SENG3320 Assignment 2 Test Report.docx
@@ -1690,7 +1690,7 @@
           <v:shape id="_x0000_i1025" type="#_x0000_t75" style="width:450.75pt;height:457.5pt" o:ole="">
             <v:imagedata r:id="rId8" o:title=""/>
           </v:shape>
-          <o:OLEObject Type="Embed" ProgID="Visio.Drawing.15" ShapeID="_x0000_i1025" DrawAspect="Content" ObjectID="_1715679930" r:id="rId9"/>
+          <o:OLEObject Type="Embed" ProgID="Visio.Drawing.15" ShapeID="_x0000_i1025" DrawAspect="Content" ObjectID="_1715679958" r:id="rId9"/>
         </w:object>
       </w:r>
     </w:p>
@@ -2195,12 +2195,6 @@
         <w:t>The first-row results in the “triangle.” Output, no two values are equal. The second-row results in the “equilateral triangle.” Result, all values are equal. The third through fifth results are each condition being true one at a time. The first condition being true triggers the missed area statement that should result in an isosceles. The last two correctly result in isosceles outputs.</w:t>
       </w:r>
     </w:p>
-    <w:p>
-      <w:r>
-        <w:br w:type="page"/>
-      </w:r>
-    </w:p>
-    <w:p/>
     <w:p>
       <w:pPr>
         <w:pStyle w:val="Heading4"/>
@@ -3135,10 +3129,7 @@
           </w:tcPr>
           <w:p>
             <w:r>
-              <w:t xml:space="preserve">a==b </w:t>
-            </w:r>
-            <w:r>
-              <w:t>(double nested)</w:t>
+              <w:t>a==b (double nested)</w:t>
             </w:r>
           </w:p>
         </w:tc>
@@ -3177,16 +3168,7 @@
           </w:tcPr>
           <w:p>
             <w:r>
-              <w:t xml:space="preserve">a==c </w:t>
-            </w:r>
-            <w:r>
-              <w:t>(</w:t>
-            </w:r>
-            <w:r>
-              <w:t>triple</w:t>
-            </w:r>
-            <w:r>
-              <w:t xml:space="preserve"> nested)</w:t>
+              <w:t>a==c (triple nested)</w:t>
             </w:r>
           </w:p>
         </w:tc>
@@ -3225,10 +3207,7 @@
           </w:tcPr>
           <w:p>
             <w:r>
-              <w:t xml:space="preserve">b==c </w:t>
-            </w:r>
-            <w:r>
-              <w:t>(triple nested)</w:t>
+              <w:t>b==c (triple nested)</w:t>
             </w:r>
           </w:p>
         </w:tc>
@@ -3571,13 +3550,7 @@
           </w:tcPr>
           <w:p>
             <w:r>
-              <w:t>C1=</w:t>
-            </w:r>
-            <w:r>
-              <w:t>true</w:t>
-            </w:r>
-            <w:r>
-              <w:t>,</w:t>
+              <w:t>C1=true,</w:t>
             </w:r>
             <w:r>
               <w:t xml:space="preserve"> </w:t>
@@ -3699,13 +3672,7 @@
           </w:tcPr>
           <w:p>
             <w:r>
-              <w:t>C1=</w:t>
-            </w:r>
-            <w:r>
-              <w:t>true</w:t>
-            </w:r>
-            <w:r>
-              <w:t>,</w:t>
+              <w:t>C1=true,</w:t>
             </w:r>
             <w:r>
               <w:t xml:space="preserve"> </w:t>
@@ -3978,34 +3945,19 @@
               <w:t xml:space="preserve"> </w:t>
             </w:r>
             <w:r>
-              <w:t>C4=</w:t>
-            </w:r>
-            <w:r>
-              <w:t>true</w:t>
-            </w:r>
-            <w:r>
-              <w:t>,</w:t>
+              <w:t>C4=true,</w:t>
             </w:r>
             <w:r>
               <w:t xml:space="preserve"> </w:t>
             </w:r>
             <w:r>
-              <w:t>C5=</w:t>
-            </w:r>
-            <w:r>
-              <w:t>true</w:t>
-            </w:r>
-            <w:r>
-              <w:t>,</w:t>
+              <w:t>C5=true,</w:t>
             </w:r>
             <w:r>
               <w:t xml:space="preserve"> </w:t>
             </w:r>
             <w:r>
-              <w:t>C6=</w:t>
-            </w:r>
-            <w:r>
-              <w:t>true,</w:t>
+              <w:t>C6=true,</w:t>
             </w:r>
             <w:r>
               <w:t xml:space="preserve"> C7=true, C8=true</w:t>
@@ -4112,28 +4064,7 @@
           </w:tcPr>
           <w:p>
             <w:r>
-              <w:t>C1=true, C2=true, C3=true, C4=true, C5=</w:t>
-            </w:r>
-            <w:r>
-              <w:t>false</w:t>
-            </w:r>
-            <w:r>
-              <w:t>, C6=</w:t>
-            </w:r>
-            <w:r>
-              <w:t>false</w:t>
-            </w:r>
-            <w:r>
-              <w:t>, C7=</w:t>
-            </w:r>
-            <w:r>
-              <w:t>false</w:t>
-            </w:r>
-            <w:r>
-              <w:t>, C8=</w:t>
-            </w:r>
-            <w:r>
-              <w:t>true, C9=false, C10=false</w:t>
+              <w:t>C1=true, C2=true, C3=true, C4=true, C5=false, C6=false, C7=false, C8=true, C9=false, C10=false</w:t>
             </w:r>
           </w:p>
         </w:tc>
@@ -4237,37 +4168,7 @@
           </w:tcPr>
           <w:p>
             <w:r>
-              <w:t>C1=true, C2=true, C3=true, C4=</w:t>
-            </w:r>
-            <w:r>
-              <w:t>false</w:t>
-            </w:r>
-            <w:r>
-              <w:t>, C5=</w:t>
-            </w:r>
-            <w:r>
-              <w:t>true</w:t>
-            </w:r>
-            <w:r>
-              <w:t>, C6=false, C7=</w:t>
-            </w:r>
-            <w:r>
-              <w:t>true</w:t>
-            </w:r>
-            <w:r>
-              <w:t>, C8=</w:t>
-            </w:r>
-            <w:r>
-              <w:t>false</w:t>
-            </w:r>
-            <w:r>
-              <w:t>, C9=</w:t>
-            </w:r>
-            <w:r>
-              <w:t>true</w:t>
-            </w:r>
-            <w:r>
-              <w:t>, C10=false</w:t>
+              <w:t>C1=true, C2=true, C3=true, C4=false, C5=true, C6=false, C7=true, C8=false, C9=true, C10=false</w:t>
             </w:r>
           </w:p>
         </w:tc>
@@ -4371,28 +4272,7 @@
           </w:tcPr>
           <w:p>
             <w:r>
-              <w:t>C1=true, C2=true, C3=true, C4=</w:t>
-            </w:r>
-            <w:r>
-              <w:t>false</w:t>
-            </w:r>
-            <w:r>
-              <w:t>, C5=false, C6=</w:t>
-            </w:r>
-            <w:r>
-              <w:t>true</w:t>
-            </w:r>
-            <w:r>
-              <w:t>, C7=false, C8=</w:t>
-            </w:r>
-            <w:r>
-              <w:t>false</w:t>
-            </w:r>
-            <w:r>
-              <w:t>, C9=false, C10=</w:t>
-            </w:r>
-            <w:r>
-              <w:t>true</w:t>
+              <w:t>C1=true, C2=true, C3=true, C4=false, C5=false, C6=true, C7=false, C8=false, C9=false, C10=true</w:t>
             </w:r>
           </w:p>
         </w:tc>
@@ -6665,7 +6545,7 @@
           <v:shape id="_x0000_i1026" type="#_x0000_t75" style="width:450.75pt;height:507.75pt" o:ole="">
             <v:imagedata r:id="rId12" o:title=""/>
           </v:shape>
-          <o:OLEObject Type="Embed" ProgID="Visio.Drawing.15" ShapeID="_x0000_i1026" DrawAspect="Content" ObjectID="_1715679931" r:id="rId13"/>
+          <o:OLEObject Type="Embed" ProgID="Visio.Drawing.15" ShapeID="_x0000_i1026" DrawAspect="Content" ObjectID="_1715679959" r:id="rId13"/>
         </w:object>
       </w:r>
     </w:p>

</xml_diff>

<commit_message>
last formatting of symbolic section
</commit_message>
<xml_diff>
--- a/SENG3320 Assignment 2 Test Report.docx
+++ b/SENG3320 Assignment 2 Test Report.docx
@@ -1239,93 +1239,46 @@
         <w:jc w:val="both"/>
       </w:pPr>
       <w:r>
-        <w:t xml:space="preserve">The Test Tool for Fuzz Testing the KWIC program is separated into three classes consisting of </w:t>
-      </w:r>
-      <w:proofErr w:type="spellStart"/>
-      <w:r>
-        <w:t>KWICTester</w:t>
-      </w:r>
-      <w:proofErr w:type="spellEnd"/>
-      <w:r>
-        <w:t xml:space="preserve">, </w:t>
-      </w:r>
-      <w:proofErr w:type="spellStart"/>
-      <w:r>
-        <w:t>RandomData</w:t>
-      </w:r>
-      <w:proofErr w:type="spellEnd"/>
-      <w:r>
-        <w:t xml:space="preserve"> and </w:t>
-      </w:r>
-      <w:proofErr w:type="spellStart"/>
-      <w:r>
-        <w:t>ExceptionHandler</w:t>
-      </w:r>
-      <w:proofErr w:type="spellEnd"/>
+        <w:t xml:space="preserve">The Test Tool for Fuzz Testing the KWIC program is separated into three classes consisting of KWICTester, RandomData and ExceptionHandler. </w:t>
+      </w:r>
+      <w:r>
+        <w:t>The KWICTester classes implements the main method which takes three command line inputs.</w:t>
+      </w:r>
+      <w:r>
+        <w:t xml:space="preserve"> These inputs in order describe the number of testing files created, max number of lines in each file and max number of ASCII characters in each line. </w:t>
+      </w:r>
+      <w:r>
+        <w:t xml:space="preserve">These values are then utilised in the RandomData class which creates the required number of text files which contain </w:t>
+      </w:r>
+      <w:r>
+        <w:t xml:space="preserve">a </w:t>
+      </w:r>
+      <w:r>
+        <w:t>random number of random book titles</w:t>
+      </w:r>
+      <w:r>
+        <w:t xml:space="preserve"> that are limited by the arguments used when running the program</w:t>
+      </w:r>
       <w:r>
         <w:t xml:space="preserve">. </w:t>
       </w:r>
       <w:r>
-        <w:t xml:space="preserve">The </w:t>
-      </w:r>
-      <w:proofErr w:type="spellStart"/>
-      <w:r>
-        <w:t>KWICTester</w:t>
-      </w:r>
-      <w:proofErr w:type="spellEnd"/>
-      <w:r>
-        <w:t xml:space="preserve"> classes implements the main method which takes three command line inputs.</w:t>
-      </w:r>
-      <w:r>
-        <w:t xml:space="preserve"> These inputs in order describe the number of testing files created, max number of lines in each file and max number of ASCII characters in each line. </w:t>
-      </w:r>
-      <w:r>
-        <w:t xml:space="preserve">These values are then utilised in the </w:t>
-      </w:r>
-      <w:proofErr w:type="spellStart"/>
-      <w:r>
-        <w:t>RandomData</w:t>
-      </w:r>
-      <w:proofErr w:type="spellEnd"/>
-      <w:r>
-        <w:t xml:space="preserve"> class which creates the required number of text files which contain </w:t>
-      </w:r>
-      <w:r>
-        <w:t xml:space="preserve">a </w:t>
-      </w:r>
-      <w:r>
-        <w:t>random number of random book titles</w:t>
-      </w:r>
-      <w:r>
-        <w:t xml:space="preserve"> that are limited by the arguments used when running the program</w:t>
+        <w:t xml:space="preserve">The text files are then saved in </w:t>
+      </w:r>
+      <w:r>
+        <w:t xml:space="preserve">the </w:t>
+      </w:r>
+      <w:r>
+        <w:t>InputTextFolder</w:t>
+      </w:r>
+      <w:r>
+        <w:t xml:space="preserve"> location</w:t>
       </w:r>
       <w:r>
         <w:t xml:space="preserve">. </w:t>
       </w:r>
       <w:r>
-        <w:t xml:space="preserve">The text files are then saved in </w:t>
-      </w:r>
-      <w:r>
-        <w:t xml:space="preserve">the </w:t>
-      </w:r>
-      <w:proofErr w:type="spellStart"/>
-      <w:r>
-        <w:t>InputTextFolder</w:t>
-      </w:r>
-      <w:proofErr w:type="spellEnd"/>
-      <w:r>
-        <w:t xml:space="preserve"> location</w:t>
-      </w:r>
-      <w:r>
-        <w:t xml:space="preserve">. </w:t>
-      </w:r>
-      <w:proofErr w:type="spellStart"/>
-      <w:r>
-        <w:t>KWICTester</w:t>
-      </w:r>
-      <w:proofErr w:type="spellEnd"/>
-      <w:r>
-        <w:t xml:space="preserve"> will then run the KWIC program for each text file that had just been created</w:t>
+        <w:t>KWICTester will then run the KWIC program for each text file that had just been created</w:t>
       </w:r>
       <w:r>
         <w:t>, catching all exceptions that occur</w:t>
@@ -1337,34 +1290,10 @@
         <w:t xml:space="preserve"> </w:t>
       </w:r>
       <w:r>
-        <w:t xml:space="preserve">These exceptions are then sent to the </w:t>
-      </w:r>
-      <w:proofErr w:type="spellStart"/>
-      <w:r>
-        <w:t>ExceptionHandler</w:t>
-      </w:r>
-      <w:proofErr w:type="spellEnd"/>
-      <w:r>
-        <w:t xml:space="preserve"> which utilises a </w:t>
-      </w:r>
-      <w:proofErr w:type="spellStart"/>
-      <w:r>
-        <w:t>LinkedHashSet</w:t>
-      </w:r>
-      <w:proofErr w:type="spellEnd"/>
-      <w:r>
-        <w:t xml:space="preserve"> so that only unique exceptions are saved. </w:t>
-      </w:r>
-      <w:r>
-        <w:t xml:space="preserve">An exception is considered unique if everything after the first “at” isn’t already in a </w:t>
-      </w:r>
-      <w:proofErr w:type="spellStart"/>
-      <w:r>
-        <w:t>LinkedHashSet</w:t>
-      </w:r>
-      <w:proofErr w:type="spellEnd"/>
-      <w:r>
-        <w:t xml:space="preserve"> which </w:t>
+        <w:t xml:space="preserve">These exceptions are then sent to the ExceptionHandler which utilises a LinkedHashSet so that only unique exceptions are saved. </w:t>
+      </w:r>
+      <w:r>
+        <w:t xml:space="preserve">An exception is considered unique if everything after the first “at” isn’t already in a LinkedHashSet which </w:t>
       </w:r>
       <w:r>
         <w:t>automatically discards duplicates</w:t>
@@ -1375,11 +1304,9 @@
       <w:r>
         <w:t xml:space="preserve"> Once all input texts are tested all exceptions and their input are listed in a text folder in the </w:t>
       </w:r>
-      <w:proofErr w:type="spellStart"/>
       <w:r>
         <w:t>ExceptionTextFolder</w:t>
       </w:r>
-      <w:proofErr w:type="spellEnd"/>
       <w:r>
         <w:t xml:space="preserve"> </w:t>
       </w:r>
@@ -1447,15 +1374,7 @@
         <w:t>changing the directory to inside the Q1 folder</w:t>
       </w:r>
       <w:r>
-        <w:t xml:space="preserve"> and compiling using “</w:t>
-      </w:r>
-      <w:proofErr w:type="spellStart"/>
-      <w:r>
-        <w:t>javac</w:t>
-      </w:r>
-      <w:proofErr w:type="spellEnd"/>
-      <w:r>
-        <w:t xml:space="preserve"> *.java”</w:t>
+        <w:t xml:space="preserve"> and compiling using “javac *.java”</w:t>
       </w:r>
       <w:r>
         <w:t xml:space="preserve"> the program can be run by entering the command </w:t>
@@ -1470,50 +1389,14 @@
         <w:t xml:space="preserve">java </w:t>
       </w:r>
       <w:r>
-        <w:t>-</w:t>
-      </w:r>
-      <w:proofErr w:type="gramStart"/>
-      <w:r>
-        <w:t>XX:-</w:t>
-      </w:r>
-      <w:proofErr w:type="spellStart"/>
-      <w:proofErr w:type="gramEnd"/>
-      <w:r>
-        <w:t>OmitStackTraceInFastThrow</w:t>
-      </w:r>
-      <w:proofErr w:type="spellEnd"/>
+        <w:t>-XX:-OmitStackTraceInFastThrow</w:t>
+      </w:r>
       <w:r>
         <w:t xml:space="preserve"> </w:t>
       </w:r>
-      <w:proofErr w:type="spellStart"/>
-      <w:r>
-        <w:t>KWICTester</w:t>
-      </w:r>
-      <w:proofErr w:type="spellEnd"/>
-      <w:r>
-        <w:t xml:space="preserve"> </w:t>
-      </w:r>
-      <w:proofErr w:type="spellStart"/>
-      <w:r>
-        <w:t>numberOfFiles</w:t>
-      </w:r>
-      <w:proofErr w:type="spellEnd"/>
-      <w:r>
-        <w:t xml:space="preserve"> </w:t>
-      </w:r>
-      <w:proofErr w:type="spellStart"/>
-      <w:r>
-        <w:t>numberOfLines</w:t>
-      </w:r>
-      <w:proofErr w:type="spellEnd"/>
-      <w:r>
-        <w:t xml:space="preserve"> </w:t>
-      </w:r>
-      <w:proofErr w:type="spellStart"/>
-      <w:r>
-        <w:t>numberOfCharacters</w:t>
-      </w:r>
-      <w:proofErr w:type="spellEnd"/>
+      <w:r>
+        <w:t>KWICTester numberOfFiles numberOfLines numberOfCharacters</w:t>
+      </w:r>
       <w:r>
         <w:t>” with the three</w:t>
       </w:r>
@@ -1527,18 +1410,8 @@
         <w:t xml:space="preserve">Including </w:t>
       </w:r>
       <w:r>
-        <w:t>-</w:t>
-      </w:r>
-      <w:proofErr w:type="gramStart"/>
-      <w:r>
-        <w:t>XX:-</w:t>
-      </w:r>
-      <w:proofErr w:type="spellStart"/>
-      <w:proofErr w:type="gramEnd"/>
-      <w:r>
-        <w:t>OmitStackTraceInFastThrow</w:t>
-      </w:r>
-      <w:proofErr w:type="spellEnd"/>
+        <w:t>-XX:-OmitStackTraceInFastThrow</w:t>
+      </w:r>
       <w:r>
         <w:t xml:space="preserve"> is required as java optimises exceptions that are frequent which removes the stack trace and only shows the </w:t>
       </w:r>
@@ -1581,13 +1454,8 @@
       <w:r>
         <w:t xml:space="preserve"> </w:t>
       </w:r>
-      <w:proofErr w:type="spellStart"/>
-      <w:r>
-        <w:t>numberOfLines</w:t>
-      </w:r>
-      <w:proofErr w:type="spellEnd"/>
-      <w:r>
-        <w:t xml:space="preserve">] and the number of characters in each line also being randomly </w:t>
+      <w:r>
+        <w:t xml:space="preserve">numberOfLines] and the number of characters in each line also being randomly </w:t>
       </w:r>
       <w:r>
         <w:t>chosen</w:t>
@@ -1598,13 +1466,8 @@
       <w:r>
         <w:t xml:space="preserve"> </w:t>
       </w:r>
-      <w:proofErr w:type="spellStart"/>
-      <w:r>
-        <w:t>numberOfCharacters</w:t>
-      </w:r>
-      <w:proofErr w:type="spellEnd"/>
-      <w:r>
-        <w:t>]</w:t>
+      <w:r>
+        <w:t>numberOfCharacters]</w:t>
       </w:r>
       <w:r>
         <w:t xml:space="preserve">. </w:t>
@@ -1692,32 +1555,20 @@
         <w:t xml:space="preserve"> include</w:t>
       </w:r>
       <w:r>
-        <w:t xml:space="preserve"> </w:t>
-      </w:r>
-      <w:proofErr w:type="spellStart"/>
-      <w:r>
-        <w:t>ArrayIndexOutOfBoundsException</w:t>
-      </w:r>
-      <w:proofErr w:type="spellEnd"/>
-      <w:r>
-        <w:t xml:space="preserve"> and </w:t>
-      </w:r>
-      <w:proofErr w:type="spellStart"/>
+        <w:t xml:space="preserve"> ArrayIndexOutOfBoundsException and </w:t>
+      </w:r>
       <w:r>
         <w:t>StringIndexOutOfBoundsException</w:t>
       </w:r>
-      <w:proofErr w:type="spellEnd"/>
       <w:r>
         <w:t xml:space="preserve">. </w:t>
       </w:r>
       <w:r>
         <w:t xml:space="preserve">Running the program multiple times with different command line argument inputs has shown that only one unique </w:t>
       </w:r>
-      <w:proofErr w:type="spellStart"/>
       <w:r>
         <w:t>StringIndexOutOfBoundsException</w:t>
       </w:r>
-      <w:proofErr w:type="spellEnd"/>
       <w:r>
         <w:t xml:space="preserve"> is </w:t>
       </w:r>
@@ -1725,26 +1576,10 @@
         <w:t>caught</w:t>
       </w:r>
       <w:r>
-        <w:t xml:space="preserve"> however several unique </w:t>
-      </w:r>
-      <w:proofErr w:type="spellStart"/>
-      <w:r>
-        <w:t>ArrayIndexOutOfBoundsException</w:t>
-      </w:r>
-      <w:proofErr w:type="spellEnd"/>
-      <w:r>
-        <w:t xml:space="preserve"> are caught. </w:t>
-      </w:r>
-      <w:r>
-        <w:t xml:space="preserve">These </w:t>
-      </w:r>
-      <w:proofErr w:type="spellStart"/>
-      <w:r>
-        <w:t>ArrayIndexOutOfBoundsExceptions</w:t>
-      </w:r>
-      <w:proofErr w:type="spellEnd"/>
-      <w:r>
-        <w:t xml:space="preserve"> </w:t>
+        <w:t xml:space="preserve"> however several unique ArrayIndexOutOfBoundsException are caught. </w:t>
+      </w:r>
+      <w:r>
+        <w:t xml:space="preserve">These ArrayIndexOutOfBoundsExceptions </w:t>
       </w:r>
       <w:r>
         <w:t xml:space="preserve">differ by the </w:t>
@@ -1755,13 +1590,8 @@
       <w:r>
         <w:t xml:space="preserve"> of times </w:t>
       </w:r>
-      <w:proofErr w:type="spellStart"/>
-      <w:r>
-        <w:t>KWIC.quickSort</w:t>
-      </w:r>
-      <w:proofErr w:type="spellEnd"/>
-      <w:r>
-        <w:t>(KWIC.java:778)</w:t>
+      <w:r>
+        <w:t>KWIC.quickSort(KWIC.java:778)</w:t>
       </w:r>
       <w:r>
         <w:t xml:space="preserve"> is included in the stack trace of the exception. </w:t>
@@ -1860,7 +1690,7 @@
           <v:shape id="_x0000_i1025" type="#_x0000_t75" style="width:450.75pt;height:457.5pt" o:ole="">
             <v:imagedata r:id="rId8" o:title=""/>
           </v:shape>
-          <o:OLEObject Type="Embed" ProgID="Visio.Drawing.15" ShapeID="_x0000_i1025" DrawAspect="Content" ObjectID="_1715680660" r:id="rId9"/>
+          <o:OLEObject Type="Embed" ProgID="Visio.Drawing.15" ShapeID="_x0000_i1025" DrawAspect="Content" ObjectID="_1715681205" r:id="rId9"/>
         </w:object>
       </w:r>
     </w:p>
@@ -1955,20 +1785,24 @@
     </w:p>
     <w:p>
       <w:r>
-        <w:t xml:space="preserve">To give greater context a missing output exists in the function. In the deepest nested if statement, no statement is presented if only a==b is satisfied. A print statement is placed here (else </w:t>
-      </w:r>
-      <w:proofErr w:type="spellStart"/>
-      <w:proofErr w:type="gramStart"/>
-      <w:r>
-        <w:t>printf</w:t>
-      </w:r>
-      <w:proofErr w:type="spellEnd"/>
-      <w:r>
-        <w:t>(</w:t>
-      </w:r>
-      <w:proofErr w:type="gramEnd"/>
-      <w:r>
-        <w:t>“missed area.\n”);). This reveals the eighth test condition. This results in the output sequence:</w:t>
+        <w:t xml:space="preserve">Firstly there is a </w:t>
+      </w:r>
+      <w:r>
+        <w:t>discrepancy between the number of lines output and the number of paths completed.</w:t>
+      </w:r>
+    </w:p>
+    <w:p>
+      <w:r>
+        <w:t xml:space="preserve">To give greater context a missing </w:t>
+      </w:r>
+      <w:r>
+        <w:t>a print statement will be added to make up the last</w:t>
+      </w:r>
+      <w:r>
+        <w:t xml:space="preserve"> output</w:t>
+      </w:r>
+      <w:r>
+        <w:t>. In the deepest nested if statement, no statement is presented if only a==b is satisfied. A print statement is placed here (else printf(“missed area.\n”);). This reveals the eighth test condition. This results in the output sequence:</w:t>
       </w:r>
     </w:p>
     <w:p>
@@ -2021,31 +1855,7 @@
     <w:p>
       <w:r>
         <w:lastRenderedPageBreak/>
-        <w:t>First the run fails each of the first decision’s conditions. That is (</w:t>
-      </w:r>
-      <w:proofErr w:type="spellStart"/>
-      <w:r>
-        <w:t>a+b</w:t>
-      </w:r>
-      <w:proofErr w:type="spellEnd"/>
-      <w:r>
-        <w:t>&lt;=c) then (</w:t>
-      </w:r>
-      <w:proofErr w:type="spellStart"/>
-      <w:r>
-        <w:t>a+c</w:t>
-      </w:r>
-      <w:proofErr w:type="spellEnd"/>
-      <w:r>
-        <w:t>&lt;=b) then (</w:t>
-      </w:r>
-      <w:proofErr w:type="spellStart"/>
-      <w:r>
-        <w:t>b+c</w:t>
-      </w:r>
-      <w:proofErr w:type="spellEnd"/>
-      <w:r>
-        <w:t>&lt;=a). This results in the three “non-triangle.” Outputs.</w:t>
+        <w:t>First the run fails each of the first decision’s conditions. That is (a+b&lt;=c) then (a+c&lt;=b) then (b+c&lt;=a). This results in the three “non-triangle.” Outputs.</w:t>
       </w:r>
     </w:p>
     <w:p>
@@ -2403,6 +2213,29 @@
       </w:r>
     </w:p>
     <w:p>
+      <w:r>
+        <w:t>This method was useful due to its speed and</w:t>
+      </w:r>
+      <w:r>
+        <w:t xml:space="preserve"> showing</w:t>
+      </w:r>
+      <w:r>
+        <w:t xml:space="preserve"> a mismatch</w:t>
+      </w:r>
+      <w:r>
+        <w:t xml:space="preserve"> between number of outputs and paths used. </w:t>
+      </w:r>
+      <w:r>
+        <w:t>Ideally all paths should produce outputs so when there is a</w:t>
+      </w:r>
+      <w:r>
+        <w:t xml:space="preserve"> discrepancy between the two </w:t>
+      </w:r>
+      <w:r>
+        <w:t>a bug is obvious.</w:t>
+      </w:r>
+    </w:p>
+    <w:p>
       <w:pPr>
         <w:pStyle w:val="Heading4"/>
         <w:rPr>
@@ -2411,7 +2244,19 @@
         </w:rPr>
       </w:pPr>
       <w:r>
-        <w:t>Control flow analysis:</w:t>
+        <w:t xml:space="preserve">Control </w:t>
+      </w:r>
+      <w:r>
+        <w:t>F</w:t>
+      </w:r>
+      <w:r>
+        <w:t xml:space="preserve">low </w:t>
+      </w:r>
+      <w:r>
+        <w:t>A</w:t>
+      </w:r>
+      <w:r>
+        <w:t>nalysis:</w:t>
       </w:r>
     </w:p>
     <w:p>
@@ -3018,13 +2863,8 @@
             <w:hideMark/>
           </w:tcPr>
           <w:p>
-            <w:proofErr w:type="spellStart"/>
-            <w:r>
-              <w:t>Dentoted</w:t>
-            </w:r>
-            <w:proofErr w:type="spellEnd"/>
-            <w:r>
-              <w:t xml:space="preserve"> by</w:t>
+            <w:r>
+              <w:t>Dentoted by</w:t>
             </w:r>
           </w:p>
         </w:tc>
@@ -3076,13 +2916,8 @@
             <w:hideMark/>
           </w:tcPr>
           <w:p>
-            <w:proofErr w:type="spellStart"/>
-            <w:r>
-              <w:t>a+b</w:t>
-            </w:r>
-            <w:proofErr w:type="spellEnd"/>
-            <w:r>
-              <w:t>&gt;c</w:t>
+            <w:r>
+              <w:t>a+b&gt;c</w:t>
             </w:r>
           </w:p>
         </w:tc>
@@ -3117,13 +2952,8 @@
             <w:hideMark/>
           </w:tcPr>
           <w:p>
-            <w:proofErr w:type="spellStart"/>
-            <w:r>
-              <w:t>a+c</w:t>
-            </w:r>
-            <w:proofErr w:type="spellEnd"/>
-            <w:r>
-              <w:t>&gt;b</w:t>
+            <w:r>
+              <w:t>a+c&gt;b</w:t>
             </w:r>
           </w:p>
         </w:tc>
@@ -3158,13 +2988,8 @@
             <w:hideMark/>
           </w:tcPr>
           <w:p>
-            <w:proofErr w:type="spellStart"/>
-            <w:r>
-              <w:t>b+c</w:t>
-            </w:r>
-            <w:proofErr w:type="spellEnd"/>
-            <w:r>
-              <w:t>&gt;a</w:t>
+            <w:r>
+              <w:t>b+c&gt;a</w:t>
             </w:r>
           </w:p>
         </w:tc>
@@ -6497,18 +6322,10 @@
         <w:t>(</w:t>
       </w:r>
       <w:r>
-        <w:t>C</w:t>
-      </w:r>
-      <w:proofErr w:type="gramStart"/>
-      <w:r>
-        <w:t>5</w:t>
-      </w:r>
-      <w:r>
-        <w:t>,C</w:t>
-      </w:r>
-      <w:proofErr w:type="gramEnd"/>
-      <w:r>
-        <w:t>7 and C9)</w:t>
+        <w:t>C5</w:t>
+      </w:r>
+      <w:r>
+        <w:t>,C7 and C9)</w:t>
       </w:r>
       <w:r>
         <w:t xml:space="preserve">, </w:t>
@@ -6551,15 +6368,7 @@
       </w:r>
       <w:r>
         <w:br/>
-        <w:t>&gt;</w:t>
-      </w:r>
-      <w:proofErr w:type="spellStart"/>
-      <w:r>
-        <w:t>FuzzTesting</w:t>
-      </w:r>
-      <w:proofErr w:type="spellEnd"/>
-      <w:r>
-        <w:t xml:space="preserve"> (Q2 Fuzz Testing task folder)</w:t>
+        <w:t>&gt;FuzzTesting (Q2 Fuzz Testing task folder)</w:t>
       </w:r>
     </w:p>
     <w:p>
@@ -6569,15 +6378,7 @@
     </w:p>
     <w:p>
       <w:r>
-        <w:t xml:space="preserve">        </w:t>
-      </w:r>
-      <w:proofErr w:type="spellStart"/>
-      <w:r>
-        <w:t>FuzzTesting.c</w:t>
-      </w:r>
-      <w:proofErr w:type="spellEnd"/>
-      <w:r>
-        <w:t xml:space="preserve"> (Fuzz test case generator)</w:t>
+        <w:t xml:space="preserve">        FuzzTesting.c (Fuzz test case generator)</w:t>
       </w:r>
     </w:p>
     <w:p>
@@ -6597,56 +6398,14 @@
       </w:r>
       <w:r>
         <w:br/>
-        <w:t>When run the FuzzTesting.exe, the Fuzz generator will first ask for user input for the number of test cases that need to be generated. After the input, the generator will generate 3 random integer numbers (</w:t>
-      </w:r>
-      <w:proofErr w:type="spellStart"/>
-      <w:proofErr w:type="gramStart"/>
-      <w:r>
-        <w:t>a,b</w:t>
-      </w:r>
-      <w:proofErr w:type="gramEnd"/>
-      <w:r>
-        <w:t>,c</w:t>
-      </w:r>
-      <w:proofErr w:type="spellEnd"/>
-      <w:r>
-        <w:t>) from the range 0 to 9 for each of the test cases. The generated integer number(</w:t>
-      </w:r>
-      <w:proofErr w:type="spellStart"/>
-      <w:proofErr w:type="gramStart"/>
-      <w:r>
-        <w:t>a,b</w:t>
-      </w:r>
-      <w:proofErr w:type="gramEnd"/>
-      <w:r>
-        <w:t>,c</w:t>
-      </w:r>
-      <w:proofErr w:type="spellEnd"/>
-      <w:r>
-        <w:t xml:space="preserve">) will execute using </w:t>
-      </w:r>
-      <w:proofErr w:type="spellStart"/>
-      <w:r>
-        <w:t>triangle.c</w:t>
-      </w:r>
-      <w:proofErr w:type="spellEnd"/>
-      <w:r>
-        <w:t xml:space="preserve"> and record the input and output result in a text file Name ‘Fuzzinput_Output.txt’.</w:t>
+        <w:t>When run the FuzzTesting.exe, the Fuzz generator will first ask for user input for the number of test cases that need to be generated. After the input, the generator will generate 3 random integer numbers (a,b,c) from the range 0 to 9 for each of the test cases. The generated integer number(a,b,c) will execute using triangle.c and record the input and output result in a text file Name ‘Fuzzinput_Output.txt’.</w:t>
       </w:r>
       <w:r>
         <w:br/>
       </w:r>
       <w:r>
         <w:br/>
-        <w:t xml:space="preserve">In the text file “Fuzzinput_Output.txt”, the text file will first list individual values </w:t>
-      </w:r>
-      <w:proofErr w:type="spellStart"/>
-      <w:r>
-        <w:t>a,b,c</w:t>
-      </w:r>
-      <w:proofErr w:type="spellEnd"/>
-      <w:r>
-        <w:t xml:space="preserve"> and results of each test case. The total number of test cases, total time spent fuzz testing, number of non-triangles, triangles, isosceles triangles and equilateral triangles and number of errors that occurred.</w:t>
+        <w:t>In the text file “Fuzzinput_Output.txt”, the text file will first list individual values a,b,c and results of each test case. The total number of test cases, total time spent fuzz testing, number of non-triangles, triangles, isosceles triangles and equilateral triangles and number of errors that occurred.</w:t>
       </w:r>
       <w:r>
         <w:br/>
@@ -6657,35 +6416,11 @@
       </w:r>
       <w:r>
         <w:br/>
-        <w:t xml:space="preserve">During the Fuzz Testing on </w:t>
-      </w:r>
-      <w:proofErr w:type="spellStart"/>
-      <w:r>
-        <w:t>triangle.c</w:t>
-      </w:r>
-      <w:proofErr w:type="spellEnd"/>
-      <w:r>
-        <w:t xml:space="preserve"> ,  it discovered that there are some test cases with no output type of triangle , it is certainly a bug in </w:t>
-      </w:r>
-      <w:proofErr w:type="spellStart"/>
-      <w:r>
-        <w:t>trianle.c</w:t>
-      </w:r>
-      <w:proofErr w:type="spellEnd"/>
-      <w:r>
-        <w:t>. the total number of errors has been recorded in the “Fuzzinput_Output.txt” File.</w:t>
+        <w:t>During the Fuzz Testing on triangle.c ,  it discovered that there are some test cases with no output type of triangle , it is certainly a bug in trianle.c. the total number of errors has been recorded in the “Fuzzinput_Output.txt” File.</w:t>
       </w:r>
       <w:r>
         <w:br/>
-        <w:t xml:space="preserve">The main problem that causes this no out for a test case is that in </w:t>
-      </w:r>
-      <w:proofErr w:type="spellStart"/>
-      <w:r>
-        <w:t>triangle.c</w:t>
-      </w:r>
-      <w:proofErr w:type="spellEnd"/>
-      <w:r>
-        <w:t xml:space="preserve"> , there is one more condition which is not been added to the code.</w:t>
+        <w:t>The main problem that causes this no out for a test case is that in triangle.c , there is one more condition which is not been added to the code.</w:t>
       </w:r>
       <w:r>
         <w:br/>
@@ -6693,15 +6428,7 @@
       </w:r>
       <w:r>
         <w:br/>
-        <w:t xml:space="preserve">the original code in </w:t>
-      </w:r>
-      <w:proofErr w:type="spellStart"/>
-      <w:r>
-        <w:t>triangle.c</w:t>
-      </w:r>
-      <w:proofErr w:type="spellEnd"/>
-      <w:r>
-        <w:t xml:space="preserve"> : </w:t>
+        <w:t xml:space="preserve">the original code in triangle.c : </w:t>
       </w:r>
       <w:r>
         <w:br/>
@@ -6769,15 +6496,7 @@
       </w:r>
       <w:r>
         <w:tab/>
-        <w:t xml:space="preserve">else if (a ==c || b== c || a ==b) </w:t>
-      </w:r>
-      <w:proofErr w:type="spellStart"/>
-      <w:r>
-        <w:t>printf</w:t>
-      </w:r>
-      <w:proofErr w:type="spellEnd"/>
-      <w:r>
-        <w:t>(“isosceles triangle.\n”);</w:t>
+        <w:t>else if (a ==c || b== c || a ==b) printf(“isosceles triangle.\n”);</w:t>
       </w:r>
       <w:r>
         <w:br/>
@@ -6878,7 +6597,7 @@
           <v:shape id="_x0000_i1026" type="#_x0000_t75" style="width:450.75pt;height:507.75pt" o:ole="">
             <v:imagedata r:id="rId14" o:title=""/>
           </v:shape>
-          <o:OLEObject Type="Embed" ProgID="Visio.Drawing.15" ShapeID="_x0000_i1026" DrawAspect="Content" ObjectID="_1715680661" r:id="rId15"/>
+          <o:OLEObject Type="Embed" ProgID="Visio.Drawing.15" ShapeID="_x0000_i1026" DrawAspect="Content" ObjectID="_1715681206" r:id="rId15"/>
         </w:object>
       </w:r>
     </w:p>
@@ -7397,39 +7116,7 @@
           </w:tcPr>
           <w:p>
             <w:r>
-              <w:t>(</w:t>
-            </w:r>
-            <w:proofErr w:type="spellStart"/>
-            <w:r>
-              <w:t>a+b</w:t>
-            </w:r>
-            <w:proofErr w:type="spellEnd"/>
-            <w:r>
-              <w:t>&gt;</w:t>
-            </w:r>
-            <w:proofErr w:type="gramStart"/>
-            <w:r>
-              <w:t>c)&amp;</w:t>
-            </w:r>
-            <w:proofErr w:type="gramEnd"/>
-            <w:r>
-              <w:t>&amp;(</w:t>
-            </w:r>
-            <w:proofErr w:type="spellStart"/>
-            <w:r>
-              <w:t>a+c</w:t>
-            </w:r>
-            <w:proofErr w:type="spellEnd"/>
-            <w:r>
-              <w:t>&gt;b)&amp;&amp;(</w:t>
-            </w:r>
-            <w:proofErr w:type="spellStart"/>
-            <w:r>
-              <w:t>b+c</w:t>
-            </w:r>
-            <w:proofErr w:type="spellEnd"/>
-            <w:r>
-              <w:t>&gt;a)</w:t>
+              <w:t>(a+b&gt;c)&amp;&amp;(a+c&gt;b)&amp;&amp;(b+c&gt;a)</w:t>
             </w:r>
           </w:p>
         </w:tc>
@@ -8600,13 +8287,8 @@
             <w:hideMark/>
           </w:tcPr>
           <w:p>
-            <w:proofErr w:type="spellStart"/>
-            <w:r>
-              <w:t>a+b</w:t>
-            </w:r>
-            <w:proofErr w:type="spellEnd"/>
-            <w:r>
-              <w:t>&gt;c</w:t>
+            <w:r>
+              <w:t>a+b&gt;c</w:t>
             </w:r>
           </w:p>
         </w:tc>
@@ -8622,13 +8304,8 @@
             <w:hideMark/>
           </w:tcPr>
           <w:p>
-            <w:proofErr w:type="spellStart"/>
-            <w:r>
-              <w:t>a+c</w:t>
-            </w:r>
-            <w:proofErr w:type="spellEnd"/>
-            <w:r>
-              <w:t>&gt;b</w:t>
+            <w:r>
+              <w:t>a+c&gt;b</w:t>
             </w:r>
           </w:p>
         </w:tc>
@@ -8644,13 +8321,8 @@
             <w:hideMark/>
           </w:tcPr>
           <w:p>
-            <w:proofErr w:type="spellStart"/>
-            <w:r>
-              <w:t>b+c</w:t>
-            </w:r>
-            <w:proofErr w:type="spellEnd"/>
-            <w:r>
-              <w:t>&gt;a</w:t>
+            <w:r>
+              <w:t>b+c&gt;a</w:t>
             </w:r>
           </w:p>
         </w:tc>
@@ -9900,13 +9572,8 @@
             <w:hideMark/>
           </w:tcPr>
           <w:p>
-            <w:proofErr w:type="spellStart"/>
-            <w:r>
-              <w:t>a+b</w:t>
-            </w:r>
-            <w:proofErr w:type="spellEnd"/>
-            <w:r>
-              <w:t>&gt;c</w:t>
+            <w:r>
+              <w:t>a+b&gt;c</w:t>
             </w:r>
           </w:p>
         </w:tc>
@@ -9922,13 +9589,8 @@
             <w:hideMark/>
           </w:tcPr>
           <w:p>
-            <w:proofErr w:type="spellStart"/>
-            <w:r>
-              <w:t>a+c</w:t>
-            </w:r>
-            <w:proofErr w:type="spellEnd"/>
-            <w:r>
-              <w:t>&gt;b</w:t>
+            <w:r>
+              <w:t>a+c&gt;b</w:t>
             </w:r>
           </w:p>
         </w:tc>
@@ -9944,13 +9606,8 @@
             <w:hideMark/>
           </w:tcPr>
           <w:p>
-            <w:proofErr w:type="spellStart"/>
-            <w:r>
-              <w:t>b+c</w:t>
-            </w:r>
-            <w:proofErr w:type="spellEnd"/>
-            <w:r>
-              <w:t>&gt;a</w:t>
+            <w:r>
+              <w:t>b+c&gt;a</w:t>
             </w:r>
           </w:p>
         </w:tc>
@@ -11403,15 +11060,7 @@
         <w:t>to</w:t>
       </w:r>
       <w:r>
-        <w:t xml:space="preserve"> compare with the Fuzz testing on </w:t>
-      </w:r>
-      <w:proofErr w:type="spellStart"/>
-      <w:r>
-        <w:t>triangle.c</w:t>
-      </w:r>
-      <w:proofErr w:type="spellEnd"/>
-      <w:r>
-        <w:t xml:space="preserve">. The total number of </w:t>
+        <w:t xml:space="preserve"> compare with the Fuzz testing on triangle.c. The total number of </w:t>
       </w:r>
       <w:r>
         <w:t>test cases</w:t>
@@ -11671,61 +11320,20 @@
       </w:r>
       <w:r>
         <w:br/>
-      </w:r>
-      <w:proofErr w:type="spellStart"/>
-      <w:r>
-        <w:t>nw</w:t>
-      </w:r>
-      <w:proofErr w:type="spellEnd"/>
-      <w:r>
-        <w:t xml:space="preserve">- </w:t>
-      </w:r>
-      <w:proofErr w:type="spellStart"/>
-      <w:r>
-        <w:t>Kf</w:t>
-      </w:r>
-      <w:proofErr w:type="spellEnd"/>
+        <w:t>nw- Kf</w:t>
+      </w:r>
       <w:r>
         <w:br/>
-        <w:t>:#  \</w:t>
-      </w:r>
-      <w:proofErr w:type="spellStart"/>
-      <w:r>
-        <w:t>ief</w:t>
-      </w:r>
-      <w:proofErr w:type="spellEnd"/>
-      <w:r>
-        <w:t xml:space="preserve">_*Q </w:t>
-      </w:r>
-      <w:proofErr w:type="gramStart"/>
-      <w:r>
-        <w:t xml:space="preserve">  ]</w:t>
-      </w:r>
-      <w:proofErr w:type="gramEnd"/>
-      <w:r>
-        <w:t xml:space="preserve"> T </w:t>
+        <w:t xml:space="preserve">:#  \ief_*Q   ] T </w:t>
       </w:r>
       <w:r>
         <w:br/>
-        <w:t>l0(f{q^:</w:t>
-      </w:r>
-      <w:proofErr w:type="spellStart"/>
-      <w:r>
-        <w:t>TqlDbK</w:t>
-      </w:r>
-      <w:proofErr w:type="spellEnd"/>
-      <w:r>
-        <w:t>: , [</w:t>
+        <w:t>l0(f{q^:TqlDbK: , [</w:t>
       </w:r>
       <w:r>
         <w:br/>
-        <w:t>+u t&gt;  AF;'V&amp;=</w:t>
-      </w:r>
-      <w:proofErr w:type="spellStart"/>
-      <w:r>
-        <w:t>i%x!I</w:t>
-      </w:r>
-      <w:proofErr w:type="spellEnd"/>
+        <w:t>+u t&gt;  AF;'V&amp;=i%x!I</w:t>
+      </w:r>
     </w:p>
     <w:p>
       <w:r>
@@ -11733,155 +11341,51 @@
       </w:r>
       <w:r>
         <w:br/>
-        <w:t>+u t&gt; AF;'V&amp;=</w:t>
-      </w:r>
-      <w:proofErr w:type="spellStart"/>
-      <w:r>
-        <w:t>i%x!I</w:t>
-      </w:r>
-      <w:proofErr w:type="spellEnd"/>
+        <w:t>+u t&gt; AF;'V&amp;=i%x!I</w:t>
+      </w:r>
       <w:r>
         <w:br/>
-        <w:t>, [ l0(f{q^:</w:t>
-      </w:r>
-      <w:proofErr w:type="spellStart"/>
-      <w:r>
-        <w:t>TqlDbK</w:t>
-      </w:r>
-      <w:proofErr w:type="spellEnd"/>
-      <w:r>
-        <w:t>:</w:t>
+        <w:t>, [ l0(f{q^:TqlDbK:</w:t>
       </w:r>
       <w:r>
         <w:br/>
-        <w:t>:# \</w:t>
-      </w:r>
-      <w:proofErr w:type="spellStart"/>
-      <w:r>
-        <w:t>ief</w:t>
-      </w:r>
-      <w:proofErr w:type="spellEnd"/>
-      <w:r>
-        <w:t>_*Q ] T</w:t>
+        <w:t>:# \ief_*Q ] T</w:t>
       </w:r>
       <w:r>
         <w:br/>
-        <w:t>AF;'V&amp;=</w:t>
-      </w:r>
-      <w:proofErr w:type="spellStart"/>
-      <w:r>
-        <w:t>i%x!I</w:t>
-      </w:r>
-      <w:proofErr w:type="spellEnd"/>
-      <w:r>
-        <w:t xml:space="preserve"> +u t&gt;</w:t>
+        <w:t>AF;'V&amp;=i%x!I +u t&gt;</w:t>
       </w:r>
       <w:r>
         <w:br/>
-      </w:r>
-      <w:proofErr w:type="spellStart"/>
-      <w:r>
-        <w:t>Kf</w:t>
-      </w:r>
-      <w:proofErr w:type="spellEnd"/>
-      <w:r>
-        <w:t xml:space="preserve"> </w:t>
-      </w:r>
-      <w:proofErr w:type="spellStart"/>
-      <w:r>
-        <w:t>nw</w:t>
-      </w:r>
-      <w:proofErr w:type="spellEnd"/>
-      <w:r>
-        <w:t>-</w:t>
+        <w:t>Kf nw-</w:t>
       </w:r>
       <w:r>
         <w:br/>
-        <w:t>T :# \</w:t>
-      </w:r>
-      <w:proofErr w:type="spellStart"/>
-      <w:r>
-        <w:t>ief</w:t>
-      </w:r>
-      <w:proofErr w:type="spellEnd"/>
-      <w:r>
-        <w:t>_*Q ]</w:t>
+        <w:t>T :# \ief_*Q ]</w:t>
       </w:r>
       <w:r>
         <w:br/>
-        <w:t>[ l0(f{q^:</w:t>
-      </w:r>
-      <w:proofErr w:type="spellStart"/>
-      <w:r>
-        <w:t>TqlDbK</w:t>
-      </w:r>
-      <w:proofErr w:type="spellEnd"/>
-      <w:r>
-        <w:t>: ,</w:t>
+        <w:t>[ l0(f{q^:TqlDbK: ,</w:t>
       </w:r>
       <w:r>
         <w:br/>
-        <w:t>\</w:t>
-      </w:r>
-      <w:proofErr w:type="spellStart"/>
-      <w:r>
-        <w:t>ief</w:t>
-      </w:r>
-      <w:proofErr w:type="spellEnd"/>
-      <w:r>
-        <w:t>_*Q ] T :#</w:t>
+        <w:t>\ief_*Q ] T :#</w:t>
       </w:r>
       <w:r>
         <w:br/>
-        <w:t>] T :# \</w:t>
-      </w:r>
-      <w:proofErr w:type="spellStart"/>
-      <w:r>
-        <w:t>ief</w:t>
-      </w:r>
-      <w:proofErr w:type="spellEnd"/>
-      <w:r>
-        <w:t>_*Q</w:t>
+        <w:t>] T :# \ief_*Q</w:t>
       </w:r>
       <w:r>
         <w:br/>
-        <w:t>l0(f{q^:</w:t>
-      </w:r>
-      <w:proofErr w:type="spellStart"/>
-      <w:r>
-        <w:t>TqlDbK</w:t>
-      </w:r>
-      <w:proofErr w:type="spellEnd"/>
-      <w:r>
-        <w:t>: , [</w:t>
+        <w:t>l0(f{q^:TqlDbK: , [</w:t>
       </w:r>
       <w:r>
         <w:br/>
-      </w:r>
-      <w:proofErr w:type="spellStart"/>
-      <w:r>
-        <w:t>nw</w:t>
-      </w:r>
-      <w:proofErr w:type="spellEnd"/>
-      <w:r>
-        <w:t xml:space="preserve">- </w:t>
-      </w:r>
-      <w:proofErr w:type="spellStart"/>
-      <w:r>
-        <w:t>Kf</w:t>
-      </w:r>
-      <w:proofErr w:type="spellEnd"/>
+        <w:t>nw- Kf</w:t>
+      </w:r>
       <w:r>
         <w:br/>
-        <w:t>t&gt; AF;'V&amp;=</w:t>
-      </w:r>
-      <w:proofErr w:type="spellStart"/>
-      <w:r>
-        <w:t>i%x!I</w:t>
-      </w:r>
-      <w:proofErr w:type="spellEnd"/>
-      <w:r>
-        <w:t xml:space="preserve"> +u</w:t>
+        <w:t>t&gt; AF;'V&amp;=i%x!I +u</w:t>
       </w:r>
     </w:p>
     <w:p/>
@@ -11892,11 +11396,9 @@
       <w:r>
         <w:t xml:space="preserve">Example 2: </w:t>
       </w:r>
-      <w:proofErr w:type="spellStart"/>
       <w:r>
         <w:t>ArrayIndexOutOfBoundsException</w:t>
       </w:r>
-      <w:proofErr w:type="spellEnd"/>
     </w:p>
     <w:p>
       <w:r>
@@ -11906,61 +11408,19 @@
         <w:br/>
       </w:r>
       <w:r>
-        <w:t>v,1" \</w:t>
-      </w:r>
-      <w:proofErr w:type="spellStart"/>
-      <w:r>
-        <w:t>Rv</w:t>
-      </w:r>
-      <w:proofErr w:type="spellEnd"/>
-      <w:r>
-        <w:t xml:space="preserve"> a </w:t>
-      </w:r>
-      <w:proofErr w:type="gramStart"/>
-      <w:r>
-        <w:t>c{</w:t>
-      </w:r>
-      <w:proofErr w:type="gramEnd"/>
-      <w:r>
-        <w:t xml:space="preserve">7E3% </w:t>
+        <w:t xml:space="preserve">v,1" \Rv a c{7E3% </w:t>
       </w:r>
       <w:r>
         <w:cr/>
-        <w:t xml:space="preserve">? 2[ </w:t>
-      </w:r>
-      <w:proofErr w:type="gramStart"/>
-      <w:r>
-        <w:t>ml[</w:t>
-      </w:r>
-      <w:proofErr w:type="gramEnd"/>
-      <w:r>
-        <w:t>j({%_WFDJ \V</w:t>
+        <w:t>? 2[ ml[j({%_WFDJ \V</w:t>
       </w:r>
       <w:r>
         <w:cr/>
-        <w:t>6a q   K &amp;</w:t>
-      </w:r>
-      <w:proofErr w:type="spellStart"/>
-      <w:proofErr w:type="gramStart"/>
-      <w:r>
-        <w:t>xoTs</w:t>
-      </w:r>
-      <w:proofErr w:type="spellEnd"/>
-      <w:r>
-        <w:t>( r</w:t>
-      </w:r>
-      <w:proofErr w:type="gramEnd"/>
+        <w:t>6a q   K &amp;xoTs( r</w:t>
+      </w:r>
       <w:r>
         <w:cr/>
-        <w:t xml:space="preserve"> </w:t>
-      </w:r>
-      <w:proofErr w:type="gramStart"/>
-      <w:r>
-        <w:t>!M</w:t>
-      </w:r>
-      <w:proofErr w:type="gramEnd"/>
-      <w:r>
-        <w:t xml:space="preserve">/.'9c  </w:t>
+        <w:t xml:space="preserve"> !M/.'9c  </w:t>
       </w:r>
     </w:p>
     <w:p>
@@ -11970,58 +11430,8 @@
       <w:r>
         <w:br/>
       </w:r>
-      <w:proofErr w:type="spellStart"/>
-      <w:proofErr w:type="gramStart"/>
-      <w:r>
-        <w:t>java.lang</w:t>
-      </w:r>
-      <w:proofErr w:type="gramEnd"/>
-      <w:r>
-        <w:t>.ArrayIndexOutOfBoundsException</w:t>
-      </w:r>
-      <w:proofErr w:type="spellEnd"/>
-      <w:r>
-        <w:t xml:space="preserve">: Index 12 out of bounds for length 12 at </w:t>
-      </w:r>
-      <w:proofErr w:type="spellStart"/>
-      <w:r>
-        <w:t>KWIC.partition</w:t>
-      </w:r>
-      <w:proofErr w:type="spellEnd"/>
-      <w:r>
-        <w:t xml:space="preserve">(KWIC.java:790) at </w:t>
-      </w:r>
-      <w:proofErr w:type="spellStart"/>
-      <w:r>
-        <w:t>KWIC.quickSort</w:t>
-      </w:r>
-      <w:proofErr w:type="spellEnd"/>
-      <w:r>
-        <w:t xml:space="preserve">(KWIC.java:774) at </w:t>
-      </w:r>
-      <w:proofErr w:type="spellStart"/>
-      <w:r>
-        <w:t>KWIC.newAlphabetizing</w:t>
-      </w:r>
-      <w:proofErr w:type="spellEnd"/>
-      <w:r>
-        <w:t xml:space="preserve">(KWIC.java:759) at </w:t>
-      </w:r>
-      <w:proofErr w:type="spellStart"/>
-      <w:r>
-        <w:t>KWIC.main</w:t>
-      </w:r>
-      <w:proofErr w:type="spellEnd"/>
-      <w:r>
-        <w:t xml:space="preserve">(KWIC.java:858) at </w:t>
-      </w:r>
-      <w:proofErr w:type="spellStart"/>
-      <w:r>
-        <w:t>KWICTester.main</w:t>
-      </w:r>
-      <w:proofErr w:type="spellEnd"/>
-      <w:r>
-        <w:t>(KWICTester.java:29)</w:t>
+      <w:r>
+        <w:t>java.lang.ArrayIndexOutOfBoundsException: Index 12 out of bounds for length 12 at KWIC.partition(KWIC.java:790) at KWIC.quickSort(KWIC.java:774) at KWIC.newAlphabetizing(KWIC.java:759) at KWIC.main(KWIC.java:858) at KWICTester.main(KWICTester.java:29)</w:t>
       </w:r>
     </w:p>
     <w:p/>
@@ -12036,11 +11446,9 @@
         <w:lastRenderedPageBreak/>
         <w:t xml:space="preserve">Example 3: </w:t>
       </w:r>
-      <w:proofErr w:type="spellStart"/>
       <w:r>
         <w:t>StringIndexOutOfBoundsException</w:t>
       </w:r>
-      <w:proofErr w:type="spellEnd"/>
     </w:p>
     <w:p>
       <w:r>
@@ -12049,37 +11457,20 @@
       <w:r>
         <w:br/>
       </w:r>
-      <w:proofErr w:type="spellStart"/>
       <w:r>
         <w:t>AtVbW</w:t>
       </w:r>
-      <w:proofErr w:type="spellEnd"/>
       <w:r>
         <w:cr/>
         <w:t>9</w:t>
       </w:r>
       <w:r>
         <w:cr/>
-      </w:r>
-      <w:proofErr w:type="gramStart"/>
-      <w:r>
-        <w:t>;&amp;</w:t>
-      </w:r>
-      <w:proofErr w:type="gramEnd"/>
-      <w:r>
-        <w:t xml:space="preserve"> ZG?</w:t>
+        <w:t>;&amp; ZG?</w:t>
       </w:r>
       <w:r>
         <w:cr/>
-        <w:t xml:space="preserve">  d4</w:t>
-      </w:r>
-      <w:proofErr w:type="gramStart"/>
-      <w:r>
-        <w:t>hN]  VC</w:t>
-      </w:r>
-      <w:proofErr w:type="gramEnd"/>
-      <w:r>
-        <w:t>)</w:t>
+        <w:t xml:space="preserve">  d4hN]  VC)</w:t>
       </w:r>
       <w:r>
         <w:cr/>
@@ -12098,25 +11489,16 @@
       </w:r>
       <w:r>
         <w:br/>
-      </w:r>
-      <w:proofErr w:type="spellStart"/>
-      <w:r>
         <w:t>AtVbW</w:t>
       </w:r>
-      <w:proofErr w:type="spellEnd"/>
       <w:r>
         <w:br/>
         <w:t>VC) d4hN]</w:t>
       </w:r>
       <w:r>
         <w:br/>
-        <w:t xml:space="preserve">ZG? </w:t>
-      </w:r>
-      <w:proofErr w:type="gramStart"/>
-      <w:r>
-        <w:t>;&amp;</w:t>
-      </w:r>
-      <w:proofErr w:type="gramEnd"/>
+        <w:t>ZG? ;&amp;</w:t>
+      </w:r>
       <w:r>
         <w:br/>
         <w:t>d4hN]</w:t>
@@ -12129,125 +11511,10 @@
       <w:r>
         <w:br/>
       </w:r>
-      <w:proofErr w:type="spellStart"/>
-      <w:proofErr w:type="gramStart"/>
-      <w:r>
-        <w:t>java.lang</w:t>
-      </w:r>
-      <w:proofErr w:type="gramEnd"/>
-      <w:r>
-        <w:t>.StringIndexOutOfBoundsException</w:t>
-      </w:r>
-      <w:proofErr w:type="spellEnd"/>
-      <w:r>
-        <w:t xml:space="preserve">: offset 36, count 9, length 44 at </w:t>
-      </w:r>
-      <w:proofErr w:type="spellStart"/>
-      <w:r>
-        <w:t>java.base</w:t>
-      </w:r>
-      <w:proofErr w:type="spellEnd"/>
-      <w:r>
-        <w:t>/</w:t>
-      </w:r>
-      <w:proofErr w:type="spellStart"/>
-      <w:r>
-        <w:t>java.lang.String.checkBoundsOffCount</w:t>
-      </w:r>
-      <w:proofErr w:type="spellEnd"/>
-      <w:r>
-        <w:t xml:space="preserve">(String.java:3304) at </w:t>
-      </w:r>
-      <w:proofErr w:type="spellStart"/>
-      <w:r>
-        <w:t>java.base</w:t>
-      </w:r>
-      <w:proofErr w:type="spellEnd"/>
-      <w:r>
-        <w:t>/</w:t>
-      </w:r>
-      <w:proofErr w:type="spellStart"/>
-      <w:r>
-        <w:t>java.lang.String.rangeCheck</w:t>
-      </w:r>
-      <w:proofErr w:type="spellEnd"/>
-      <w:r>
-        <w:t xml:space="preserve">(String.java:280) at </w:t>
-      </w:r>
-      <w:proofErr w:type="spellStart"/>
-      <w:r>
-        <w:t>java.base</w:t>
-      </w:r>
-      <w:proofErr w:type="spellEnd"/>
-      <w:r>
-        <w:t>/</w:t>
-      </w:r>
-      <w:proofErr w:type="spellStart"/>
-      <w:r>
-        <w:t>java.lang.String</w:t>
-      </w:r>
-      <w:proofErr w:type="spellEnd"/>
-      <w:r>
-        <w:t>.&lt;</w:t>
-      </w:r>
-      <w:proofErr w:type="spellStart"/>
-      <w:r>
-        <w:t>init</w:t>
-      </w:r>
-      <w:proofErr w:type="spellEnd"/>
-      <w:r>
-        <w:t xml:space="preserve">&gt;(String.java:276) at </w:t>
-      </w:r>
-      <w:proofErr w:type="spellStart"/>
-      <w:r>
-        <w:t>java.base</w:t>
-      </w:r>
-      <w:proofErr w:type="spellEnd"/>
-      <w:r>
-        <w:t>/</w:t>
-      </w:r>
-      <w:proofErr w:type="spellStart"/>
-      <w:r>
-        <w:t>java.lang.String.valueOf</w:t>
-      </w:r>
-      <w:proofErr w:type="spellEnd"/>
-      <w:r>
-        <w:t xml:space="preserve">(String.java:2989) at </w:t>
-      </w:r>
-      <w:proofErr w:type="spellStart"/>
-      <w:r>
-        <w:t>KWIC.newOutPut</w:t>
-      </w:r>
-      <w:proofErr w:type="spellEnd"/>
-      <w:r>
-        <w:t xml:space="preserve">(KWIC.java:842) at </w:t>
-      </w:r>
-      <w:proofErr w:type="spellStart"/>
-      <w:r>
-        <w:t>KWIC.main</w:t>
-      </w:r>
-      <w:proofErr w:type="spellEnd"/>
-      <w:r>
-        <w:t xml:space="preserve">(KWIC.java:860) at </w:t>
-      </w:r>
-      <w:proofErr w:type="spellStart"/>
-      <w:r>
-        <w:t>KWICTester.main</w:t>
-      </w:r>
-      <w:proofErr w:type="spellEnd"/>
-      <w:r>
-        <w:t>(KWICTester.java:29)</w:t>
+      <w:r>
+        <w:t>java.lang.StringIndexOutOfBoundsException: offset 36, count 9, length 44 at java.base/java.lang.String.checkBoundsOffCount(String.java:3304) at java.base/java.lang.String.rangeCheck(String.java:280) at java.base/java.lang.String.&lt;init&gt;(String.java:276) at java.base/java.lang.String.valueOf(String.java:2989) at KWIC.newOutPut(KWIC.java:842) at KWIC.main(KWIC.java:860) at KWICTester.main(KWICTester.java:29)</w:t>
       </w:r>
     </w:p>
-    <w:p/>
-    <w:p/>
-    <w:p/>
-    <w:p/>
-    <w:p/>
-    <w:p/>
-    <w:p/>
-    <w:p/>
-    <w:p/>
     <w:p/>
     <w:p/>
     <w:p/>

</xml_diff>

<commit_message>
updated table and figure
</commit_message>
<xml_diff>
--- a/SENG3320 Assignment 2 Test Report.docx
+++ b/SENG3320 Assignment 2 Test Report.docx
@@ -1239,93 +1239,46 @@
         <w:jc w:val="both"/>
       </w:pPr>
       <w:r>
-        <w:t xml:space="preserve">The Test Tool for Fuzz Testing the KWIC program is separated into three classes consisting of </w:t>
-      </w:r>
-      <w:proofErr w:type="spellStart"/>
-      <w:r>
-        <w:t>KWICTester</w:t>
-      </w:r>
-      <w:proofErr w:type="spellEnd"/>
-      <w:r>
-        <w:t xml:space="preserve">, </w:t>
-      </w:r>
-      <w:proofErr w:type="spellStart"/>
-      <w:r>
-        <w:t>RandomData</w:t>
-      </w:r>
-      <w:proofErr w:type="spellEnd"/>
-      <w:r>
-        <w:t xml:space="preserve"> and </w:t>
-      </w:r>
-      <w:proofErr w:type="spellStart"/>
-      <w:r>
-        <w:t>ExceptionHandler</w:t>
-      </w:r>
-      <w:proofErr w:type="spellEnd"/>
+        <w:t xml:space="preserve">The Test Tool for Fuzz Testing the KWIC program is separated into three classes consisting of KWICTester, RandomData and ExceptionHandler. </w:t>
+      </w:r>
+      <w:r>
+        <w:t>The KWICTester classes implements the main method which takes three command line inputs.</w:t>
+      </w:r>
+      <w:r>
+        <w:t xml:space="preserve"> These inputs in order describe the number of testing files created, max number of lines in each file and max number of ASCII characters in each line. </w:t>
+      </w:r>
+      <w:r>
+        <w:t xml:space="preserve">These values are then utilised in the RandomData class which creates the required number of text files which contain </w:t>
+      </w:r>
+      <w:r>
+        <w:t xml:space="preserve">a </w:t>
+      </w:r>
+      <w:r>
+        <w:t>random number of random book titles</w:t>
+      </w:r>
+      <w:r>
+        <w:t xml:space="preserve"> that are limited by the arguments used when running the program</w:t>
+      </w:r>
       <w:r>
         <w:t xml:space="preserve">. </w:t>
       </w:r>
       <w:r>
-        <w:t xml:space="preserve">The </w:t>
-      </w:r>
-      <w:proofErr w:type="spellStart"/>
-      <w:r>
-        <w:t>KWICTester</w:t>
-      </w:r>
-      <w:proofErr w:type="spellEnd"/>
-      <w:r>
-        <w:t xml:space="preserve"> classes implements the main method which takes three command line inputs.</w:t>
-      </w:r>
-      <w:r>
-        <w:t xml:space="preserve"> These inputs in order describe the number of testing files created, max number of lines in each file and max number of ASCII characters in each line. </w:t>
-      </w:r>
-      <w:r>
-        <w:t xml:space="preserve">These values are then utilised in the </w:t>
-      </w:r>
-      <w:proofErr w:type="spellStart"/>
-      <w:r>
-        <w:t>RandomData</w:t>
-      </w:r>
-      <w:proofErr w:type="spellEnd"/>
-      <w:r>
-        <w:t xml:space="preserve"> class which creates the required number of text files which contain </w:t>
-      </w:r>
-      <w:r>
-        <w:t xml:space="preserve">a </w:t>
-      </w:r>
-      <w:r>
-        <w:t>random number of random book titles</w:t>
-      </w:r>
-      <w:r>
-        <w:t xml:space="preserve"> that are limited by the arguments used when running the program</w:t>
+        <w:t xml:space="preserve">The text files are then saved in </w:t>
+      </w:r>
+      <w:r>
+        <w:t xml:space="preserve">the </w:t>
+      </w:r>
+      <w:r>
+        <w:t>InputTextFolder</w:t>
+      </w:r>
+      <w:r>
+        <w:t xml:space="preserve"> location</w:t>
       </w:r>
       <w:r>
         <w:t xml:space="preserve">. </w:t>
       </w:r>
       <w:r>
-        <w:t xml:space="preserve">The text files are then saved in </w:t>
-      </w:r>
-      <w:r>
-        <w:t xml:space="preserve">the </w:t>
-      </w:r>
-      <w:proofErr w:type="spellStart"/>
-      <w:r>
-        <w:t>InputTextFolder</w:t>
-      </w:r>
-      <w:proofErr w:type="spellEnd"/>
-      <w:r>
-        <w:t xml:space="preserve"> location</w:t>
-      </w:r>
-      <w:r>
-        <w:t xml:space="preserve">. </w:t>
-      </w:r>
-      <w:proofErr w:type="spellStart"/>
-      <w:r>
-        <w:t>KWICTester</w:t>
-      </w:r>
-      <w:proofErr w:type="spellEnd"/>
-      <w:r>
-        <w:t xml:space="preserve"> will then run the KWIC program for each text file that had just been created</w:t>
+        <w:t>KWICTester will then run the KWIC program for each text file that had just been created</w:t>
       </w:r>
       <w:r>
         <w:t>, catching all exceptions that occur</w:t>
@@ -1337,34 +1290,10 @@
         <w:t xml:space="preserve"> </w:t>
       </w:r>
       <w:r>
-        <w:t xml:space="preserve">These exceptions are then sent to the </w:t>
-      </w:r>
-      <w:proofErr w:type="spellStart"/>
-      <w:r>
-        <w:t>ExceptionHandler</w:t>
-      </w:r>
-      <w:proofErr w:type="spellEnd"/>
-      <w:r>
-        <w:t xml:space="preserve"> which utilises a </w:t>
-      </w:r>
-      <w:proofErr w:type="spellStart"/>
-      <w:r>
-        <w:t>LinkedHashSet</w:t>
-      </w:r>
-      <w:proofErr w:type="spellEnd"/>
-      <w:r>
-        <w:t xml:space="preserve"> so that only unique exceptions are saved. </w:t>
-      </w:r>
-      <w:r>
-        <w:t xml:space="preserve">An exception is considered unique if everything after the first “at” isn’t already in a </w:t>
-      </w:r>
-      <w:proofErr w:type="spellStart"/>
-      <w:r>
-        <w:t>LinkedHashSet</w:t>
-      </w:r>
-      <w:proofErr w:type="spellEnd"/>
-      <w:r>
-        <w:t xml:space="preserve"> which </w:t>
+        <w:t xml:space="preserve">These exceptions are then sent to the ExceptionHandler which utilises a LinkedHashSet so that only unique exceptions are saved. </w:t>
+      </w:r>
+      <w:r>
+        <w:t xml:space="preserve">An exception is considered unique if everything after the first “at” isn’t already in a LinkedHashSet which </w:t>
       </w:r>
       <w:r>
         <w:t>automatically discards duplicates</w:t>
@@ -1375,11 +1304,9 @@
       <w:r>
         <w:t xml:space="preserve"> Once all input texts are tested all exceptions and their input are listed in a text folder in the </w:t>
       </w:r>
-      <w:proofErr w:type="spellStart"/>
       <w:r>
         <w:t>ExceptionTextFolder</w:t>
       </w:r>
-      <w:proofErr w:type="spellEnd"/>
       <w:r>
         <w:t xml:space="preserve"> </w:t>
       </w:r>
@@ -1447,15 +1374,7 @@
         <w:t>changing the directory to inside the Q1 folder</w:t>
       </w:r>
       <w:r>
-        <w:t xml:space="preserve"> and compiling using “</w:t>
-      </w:r>
-      <w:proofErr w:type="spellStart"/>
-      <w:r>
-        <w:t>javac</w:t>
-      </w:r>
-      <w:proofErr w:type="spellEnd"/>
-      <w:r>
-        <w:t xml:space="preserve"> *.java”</w:t>
+        <w:t xml:space="preserve"> and compiling using “javac *.java”</w:t>
       </w:r>
       <w:r>
         <w:t xml:space="preserve"> the program can be run by entering the command </w:t>
@@ -1470,50 +1389,14 @@
         <w:t xml:space="preserve">java </w:t>
       </w:r>
       <w:r>
-        <w:t>-</w:t>
-      </w:r>
-      <w:proofErr w:type="gramStart"/>
-      <w:r>
-        <w:t>XX:-</w:t>
-      </w:r>
-      <w:proofErr w:type="spellStart"/>
-      <w:proofErr w:type="gramEnd"/>
-      <w:r>
-        <w:t>OmitStackTraceInFastThrow</w:t>
-      </w:r>
-      <w:proofErr w:type="spellEnd"/>
+        <w:t>-XX:-OmitStackTraceInFastThrow</w:t>
+      </w:r>
       <w:r>
         <w:t xml:space="preserve"> </w:t>
       </w:r>
-      <w:proofErr w:type="spellStart"/>
-      <w:r>
-        <w:t>KWICTester</w:t>
-      </w:r>
-      <w:proofErr w:type="spellEnd"/>
-      <w:r>
-        <w:t xml:space="preserve"> </w:t>
-      </w:r>
-      <w:proofErr w:type="spellStart"/>
-      <w:r>
-        <w:t>numberOfFiles</w:t>
-      </w:r>
-      <w:proofErr w:type="spellEnd"/>
-      <w:r>
-        <w:t xml:space="preserve"> </w:t>
-      </w:r>
-      <w:proofErr w:type="spellStart"/>
-      <w:r>
-        <w:t>numberOfLines</w:t>
-      </w:r>
-      <w:proofErr w:type="spellEnd"/>
-      <w:r>
-        <w:t xml:space="preserve"> </w:t>
-      </w:r>
-      <w:proofErr w:type="spellStart"/>
-      <w:r>
-        <w:t>numberOfCharacters</w:t>
-      </w:r>
-      <w:proofErr w:type="spellEnd"/>
+      <w:r>
+        <w:t>KWICTester numberOfFiles numberOfLines numberOfCharacters</w:t>
+      </w:r>
       <w:r>
         <w:t>” with the three</w:t>
       </w:r>
@@ -1527,18 +1410,8 @@
         <w:t xml:space="preserve">Including </w:t>
       </w:r>
       <w:r>
-        <w:t>-</w:t>
-      </w:r>
-      <w:proofErr w:type="gramStart"/>
-      <w:r>
-        <w:t>XX:-</w:t>
-      </w:r>
-      <w:proofErr w:type="spellStart"/>
-      <w:proofErr w:type="gramEnd"/>
-      <w:r>
-        <w:t>OmitStackTraceInFastThrow</w:t>
-      </w:r>
-      <w:proofErr w:type="spellEnd"/>
+        <w:t>-XX:-OmitStackTraceInFastThrow</w:t>
+      </w:r>
       <w:r>
         <w:t xml:space="preserve"> is required as java optimises exceptions that are frequent which removes the stack trace and only shows the </w:t>
       </w:r>
@@ -1581,13 +1454,8 @@
       <w:r>
         <w:t xml:space="preserve"> </w:t>
       </w:r>
-      <w:proofErr w:type="spellStart"/>
-      <w:r>
-        <w:t>numberOfLines</w:t>
-      </w:r>
-      <w:proofErr w:type="spellEnd"/>
-      <w:r>
-        <w:t xml:space="preserve">] and the number of characters in each line also being randomly </w:t>
+      <w:r>
+        <w:t xml:space="preserve">numberOfLines] and the number of characters in each line also being randomly </w:t>
       </w:r>
       <w:r>
         <w:t>chosen</w:t>
@@ -1598,13 +1466,8 @@
       <w:r>
         <w:t xml:space="preserve"> </w:t>
       </w:r>
-      <w:proofErr w:type="spellStart"/>
-      <w:r>
-        <w:t>numberOfCharacters</w:t>
-      </w:r>
-      <w:proofErr w:type="spellEnd"/>
-      <w:r>
-        <w:t>]</w:t>
+      <w:r>
+        <w:t>numberOfCharacters]</w:t>
       </w:r>
       <w:r>
         <w:t xml:space="preserve">. </w:t>
@@ -1692,32 +1555,20 @@
         <w:t xml:space="preserve"> include</w:t>
       </w:r>
       <w:r>
-        <w:t xml:space="preserve"> </w:t>
-      </w:r>
-      <w:proofErr w:type="spellStart"/>
-      <w:r>
-        <w:t>ArrayIndexOutOfBoundsException</w:t>
-      </w:r>
-      <w:proofErr w:type="spellEnd"/>
-      <w:r>
-        <w:t xml:space="preserve"> and </w:t>
-      </w:r>
-      <w:proofErr w:type="spellStart"/>
+        <w:t xml:space="preserve"> ArrayIndexOutOfBoundsException and </w:t>
+      </w:r>
       <w:r>
         <w:t>StringIndexOutOfBoundsException</w:t>
       </w:r>
-      <w:proofErr w:type="spellEnd"/>
       <w:r>
         <w:t xml:space="preserve">. </w:t>
       </w:r>
       <w:r>
         <w:t xml:space="preserve">Running the program multiple times with different command line argument inputs has shown that only one unique </w:t>
       </w:r>
-      <w:proofErr w:type="spellStart"/>
       <w:r>
         <w:t>StringIndexOutOfBoundsException</w:t>
       </w:r>
-      <w:proofErr w:type="spellEnd"/>
       <w:r>
         <w:t xml:space="preserve"> is </w:t>
       </w:r>
@@ -1725,26 +1576,10 @@
         <w:t>caught</w:t>
       </w:r>
       <w:r>
-        <w:t xml:space="preserve"> however several unique </w:t>
-      </w:r>
-      <w:proofErr w:type="spellStart"/>
-      <w:r>
-        <w:t>ArrayIndexOutOfBoundsException</w:t>
-      </w:r>
-      <w:proofErr w:type="spellEnd"/>
-      <w:r>
-        <w:t xml:space="preserve"> are caught. </w:t>
-      </w:r>
-      <w:r>
-        <w:t xml:space="preserve">These </w:t>
-      </w:r>
-      <w:proofErr w:type="spellStart"/>
-      <w:r>
-        <w:t>ArrayIndexOutOfBoundsExceptions</w:t>
-      </w:r>
-      <w:proofErr w:type="spellEnd"/>
-      <w:r>
-        <w:t xml:space="preserve"> </w:t>
+        <w:t xml:space="preserve"> however several unique ArrayIndexOutOfBoundsException are caught. </w:t>
+      </w:r>
+      <w:r>
+        <w:t xml:space="preserve">These ArrayIndexOutOfBoundsExceptions </w:t>
       </w:r>
       <w:r>
         <w:t xml:space="preserve">differ by the </w:t>
@@ -1755,13 +1590,8 @@
       <w:r>
         <w:t xml:space="preserve"> of times </w:t>
       </w:r>
-      <w:proofErr w:type="spellStart"/>
-      <w:r>
-        <w:t>KWIC.quickSort</w:t>
-      </w:r>
-      <w:proofErr w:type="spellEnd"/>
-      <w:r>
-        <w:t>(KWIC.java:778)</w:t>
+      <w:r>
+        <w:t>KWIC.quickSort(KWIC.java:778)</w:t>
       </w:r>
       <w:r>
         <w:t xml:space="preserve"> is included in the stack trace of the exception. </w:t>
@@ -1833,11 +1663,7 @@
         </w:rPr>
       </w:pPr>
       <w:r>
-        <w:rPr>
-          <w:sz w:val="22"/>
-          <w:szCs w:val="22"/>
-        </w:rPr>
-        <w:object w:dxaOrig="9015" w:dyaOrig="9135" w14:anchorId="11C3F544">
+        <w:object w:dxaOrig="12090" w:dyaOrig="13051" w14:anchorId="6B4420F6">
           <v:shapetype id="_x0000_t75" coordsize="21600,21600" o:spt="75" o:preferrelative="t" path="m@4@5l@4@11@9@11@9@5xe" filled="f" stroked="f">
             <v:stroke joinstyle="miter"/>
             <v:formulas>
@@ -1857,10 +1683,10 @@
             <v:path o:extrusionok="f" gradientshapeok="t" o:connecttype="rect"/>
             <o:lock v:ext="edit" aspectratio="t"/>
           </v:shapetype>
-          <v:shape id="_x0000_i1025" type="#_x0000_t75" style="width:450.75pt;height:457.5pt" o:ole="">
+          <v:shape id="_x0000_i1028" type="#_x0000_t75" style="width:451pt;height:487pt" o:ole="">
             <v:imagedata r:id="rId8" o:title=""/>
           </v:shape>
-          <o:OLEObject Type="Embed" ProgID="Visio.Drawing.15" ShapeID="_x0000_i1025" DrawAspect="Content" ObjectID="_1715689019" r:id="rId9"/>
+          <o:OLEObject Type="Embed" ProgID="Visio.Drawing.15" ShapeID="_x0000_i1028" DrawAspect="Content" ObjectID="_1715774593" r:id="rId9"/>
         </w:object>
       </w:r>
     </w:p>
@@ -1954,13 +1780,8 @@
       </w:r>
     </w:p>
     <w:p>
-      <w:proofErr w:type="gramStart"/>
-      <w:r>
-        <w:t>Firstly</w:t>
-      </w:r>
-      <w:proofErr w:type="gramEnd"/>
-      <w:r>
-        <w:t xml:space="preserve"> there is a </w:t>
+      <w:r>
+        <w:t xml:space="preserve">Firstly there is a </w:t>
       </w:r>
       <w:r>
         <w:t>discrepancy between the number of lines output and the number of paths completed.</w:t>
@@ -1977,20 +1798,7 @@
         <w:t xml:space="preserve"> output</w:t>
       </w:r>
       <w:r>
-        <w:t xml:space="preserve">. In the deepest nested if statement, no statement is presented if only a==b is satisfied. A print statement is placed here (else </w:t>
-      </w:r>
-      <w:proofErr w:type="spellStart"/>
-      <w:proofErr w:type="gramStart"/>
-      <w:r>
-        <w:t>printf</w:t>
-      </w:r>
-      <w:proofErr w:type="spellEnd"/>
-      <w:r>
-        <w:t>(</w:t>
-      </w:r>
-      <w:proofErr w:type="gramEnd"/>
-      <w:r>
-        <w:t>“missed area.\n”);). This reveals the eighth test condition. This results in the output sequence:</w:t>
+        <w:t>. In the deepest nested if statement, no statement is presented if only a==b is satisfied. A print statement is placed here (else printf(“missed area.\n”);). This reveals the eighth test condition. This results in the output sequence:</w:t>
       </w:r>
     </w:p>
     <w:p>
@@ -2043,31 +1851,7 @@
     <w:p>
       <w:r>
         <w:lastRenderedPageBreak/>
-        <w:t>First the run fails each of the first decision’s conditions. That is (</w:t>
-      </w:r>
-      <w:proofErr w:type="spellStart"/>
-      <w:r>
-        <w:t>a+b</w:t>
-      </w:r>
-      <w:proofErr w:type="spellEnd"/>
-      <w:r>
-        <w:t>&lt;=c) then (</w:t>
-      </w:r>
-      <w:proofErr w:type="spellStart"/>
-      <w:r>
-        <w:t>a+c</w:t>
-      </w:r>
-      <w:proofErr w:type="spellEnd"/>
-      <w:r>
-        <w:t>&lt;=b) then (</w:t>
-      </w:r>
-      <w:proofErr w:type="spellStart"/>
-      <w:r>
-        <w:t>b+c</w:t>
-      </w:r>
-      <w:proofErr w:type="spellEnd"/>
-      <w:r>
-        <w:t>&lt;=a). This results in the three “non-triangle.” Outputs.</w:t>
+        <w:t>First the run fails each of the first decision’s conditions. That is (a+b&lt;=c) then (a+c&lt;=b) then (b+c&lt;=a). This results in the three “non-triangle.” Outputs.</w:t>
       </w:r>
     </w:p>
     <w:p>
@@ -2445,6 +2229,23 @@
       </w:r>
       <w:r>
         <w:t>a bug is obvious.</w:t>
+      </w:r>
+    </w:p>
+    <w:p>
+      <w:r>
+        <w:t xml:space="preserve">A downfall to this method is the inability to </w:t>
+      </w:r>
+      <w:r>
+        <w:t xml:space="preserve">print the value of the symbolic value used for the execution of the program. For instance </w:t>
+      </w:r>
+      <w:r>
+        <w:t>triangle(-1,-1,-1) would print “equilateral.</w:t>
+      </w:r>
+      <w:r>
+        <w:t>” If this is not an acceptable output</w:t>
+      </w:r>
+      <w:r>
+        <w:t>. There is no determining these inputs.</w:t>
       </w:r>
     </w:p>
     <w:p>
@@ -3075,13 +2876,8 @@
             <w:hideMark/>
           </w:tcPr>
           <w:p>
-            <w:proofErr w:type="spellStart"/>
-            <w:r>
-              <w:t>Dentoted</w:t>
-            </w:r>
-            <w:proofErr w:type="spellEnd"/>
-            <w:r>
-              <w:t xml:space="preserve"> by</w:t>
+            <w:r>
+              <w:t>Dentoted by</w:t>
             </w:r>
           </w:p>
         </w:tc>
@@ -3133,13 +2929,8 @@
             <w:hideMark/>
           </w:tcPr>
           <w:p>
-            <w:proofErr w:type="spellStart"/>
-            <w:r>
-              <w:t>a+b</w:t>
-            </w:r>
-            <w:proofErr w:type="spellEnd"/>
-            <w:r>
-              <w:t>&gt;c</w:t>
+            <w:r>
+              <w:t>a+b&gt;c</w:t>
             </w:r>
           </w:p>
         </w:tc>
@@ -3174,13 +2965,8 @@
             <w:hideMark/>
           </w:tcPr>
           <w:p>
-            <w:proofErr w:type="spellStart"/>
-            <w:r>
-              <w:t>a+c</w:t>
-            </w:r>
-            <w:proofErr w:type="spellEnd"/>
-            <w:r>
-              <w:t>&gt;b</w:t>
+            <w:r>
+              <w:t>a+c&gt;b</w:t>
             </w:r>
           </w:p>
         </w:tc>
@@ -3215,13 +3001,8 @@
             <w:hideMark/>
           </w:tcPr>
           <w:p>
-            <w:proofErr w:type="spellStart"/>
-            <w:r>
-              <w:t>b+c</w:t>
-            </w:r>
-            <w:proofErr w:type="spellEnd"/>
-            <w:r>
-              <w:t>&gt;a</w:t>
+            <w:r>
+              <w:t>b+c&gt;a</w:t>
             </w:r>
           </w:p>
         </w:tc>
@@ -6554,18 +6335,10 @@
         <w:t>(</w:t>
       </w:r>
       <w:r>
-        <w:t>C</w:t>
-      </w:r>
-      <w:proofErr w:type="gramStart"/>
-      <w:r>
-        <w:t>5</w:t>
-      </w:r>
-      <w:r>
-        <w:t>,C</w:t>
-      </w:r>
-      <w:proofErr w:type="gramEnd"/>
-      <w:r>
-        <w:t>7 and C9)</w:t>
+        <w:t>C5</w:t>
+      </w:r>
+      <w:r>
+        <w:t>,C7 and C9)</w:t>
       </w:r>
       <w:r>
         <w:t xml:space="preserve">, </w:t>
@@ -6608,15 +6381,7 @@
       </w:r>
       <w:r>
         <w:br/>
-        <w:t>&gt;</w:t>
-      </w:r>
-      <w:proofErr w:type="spellStart"/>
-      <w:r>
-        <w:t>FuzzTesting</w:t>
-      </w:r>
-      <w:proofErr w:type="spellEnd"/>
-      <w:r>
-        <w:t xml:space="preserve"> (Q2 Fuzz Testing task folder)</w:t>
+        <w:t>&gt;FuzzTesting (Q2 Fuzz Testing task folder)</w:t>
       </w:r>
     </w:p>
     <w:p>
@@ -6626,15 +6391,7 @@
     </w:p>
     <w:p>
       <w:r>
-        <w:t xml:space="preserve">        </w:t>
-      </w:r>
-      <w:proofErr w:type="spellStart"/>
-      <w:r>
-        <w:t>FuzzTesting.c</w:t>
-      </w:r>
-      <w:proofErr w:type="spellEnd"/>
-      <w:r>
-        <w:t xml:space="preserve"> (Fuzz test case generator)</w:t>
+        <w:t xml:space="preserve">        FuzzTesting.c (Fuzz test case generator)</w:t>
       </w:r>
     </w:p>
     <w:p>
@@ -6654,56 +6411,14 @@
       </w:r>
       <w:r>
         <w:br/>
-        <w:t>When run the FuzzTesting.exe, the Fuzz generator will first ask for user input for the number of test cases that need to be generated. After the input, the generator will generate 3 random integer numbers (</w:t>
-      </w:r>
-      <w:proofErr w:type="spellStart"/>
-      <w:proofErr w:type="gramStart"/>
-      <w:r>
-        <w:t>a,b</w:t>
-      </w:r>
-      <w:proofErr w:type="gramEnd"/>
-      <w:r>
-        <w:t>,c</w:t>
-      </w:r>
-      <w:proofErr w:type="spellEnd"/>
-      <w:r>
-        <w:t>) from the range 0 to 9 for each of the test cases. The generated integer number(</w:t>
-      </w:r>
-      <w:proofErr w:type="spellStart"/>
-      <w:proofErr w:type="gramStart"/>
-      <w:r>
-        <w:t>a,b</w:t>
-      </w:r>
-      <w:proofErr w:type="gramEnd"/>
-      <w:r>
-        <w:t>,c</w:t>
-      </w:r>
-      <w:proofErr w:type="spellEnd"/>
-      <w:r>
-        <w:t xml:space="preserve">) will execute using </w:t>
-      </w:r>
-      <w:proofErr w:type="spellStart"/>
-      <w:r>
-        <w:t>triangle.c</w:t>
-      </w:r>
-      <w:proofErr w:type="spellEnd"/>
-      <w:r>
-        <w:t xml:space="preserve"> and record the input and output result in a text file Name ‘Fuzzinput_Output.txt’.</w:t>
+        <w:t>When run the FuzzTesting.exe, the Fuzz generator will first ask for user input for the number of test cases that need to be generated. After the input, the generator will generate 3 random integer numbers (a,b,c) from the range 0 to 9 for each of the test cases. The generated integer number(a,b,c) will execute using triangle.c and record the input and output result in a text file Name ‘Fuzzinput_Output.txt’.</w:t>
       </w:r>
       <w:r>
         <w:br/>
       </w:r>
       <w:r>
         <w:br/>
-        <w:t xml:space="preserve">In the text file “Fuzzinput_Output.txt”, the text file will first list individual values </w:t>
-      </w:r>
-      <w:proofErr w:type="spellStart"/>
-      <w:r>
-        <w:t>a,b,c</w:t>
-      </w:r>
-      <w:proofErr w:type="spellEnd"/>
-      <w:r>
-        <w:t xml:space="preserve"> and results of each test case. The total number of test cases, total time spent fuzz testing, number of non-triangles, triangles, isosceles triangles and equilateral triangles and number of errors that occurred.</w:t>
+        <w:t>In the text file “Fuzzinput_Output.txt”, the text file will first list individual values a,b,c and results of each test case. The total number of test cases, total time spent fuzz testing, number of non-triangles, triangles, isosceles triangles and equilateral triangles and number of errors that occurred.</w:t>
       </w:r>
       <w:r>
         <w:br/>
@@ -6714,35 +6429,11 @@
       </w:r>
       <w:r>
         <w:br/>
-        <w:t xml:space="preserve">During the Fuzz Testing on </w:t>
-      </w:r>
-      <w:proofErr w:type="spellStart"/>
-      <w:r>
-        <w:t>triangle.c</w:t>
-      </w:r>
-      <w:proofErr w:type="spellEnd"/>
-      <w:r>
-        <w:t xml:space="preserve"> ,  it discovered that there are some test cases with no output type of triangle , it is certainly a bug in </w:t>
-      </w:r>
-      <w:proofErr w:type="spellStart"/>
-      <w:r>
-        <w:t>trianle.c</w:t>
-      </w:r>
-      <w:proofErr w:type="spellEnd"/>
-      <w:r>
-        <w:t>. the total number of errors has been recorded in the “Fuzzinput_Output.txt” File.</w:t>
+        <w:t>During the Fuzz Testing on triangle.c ,  it discovered that there are some test cases with no output type of triangle , it is certainly a bug in trianle.c. the total number of errors has been recorded in the “Fuzzinput_Output.txt” File.</w:t>
       </w:r>
       <w:r>
         <w:br/>
-        <w:t xml:space="preserve">The main problem that causes this no out for a test case is that in </w:t>
-      </w:r>
-      <w:proofErr w:type="spellStart"/>
-      <w:r>
-        <w:t>triangle.c</w:t>
-      </w:r>
-      <w:proofErr w:type="spellEnd"/>
-      <w:r>
-        <w:t xml:space="preserve"> , there is one more condition which is not been added to the code.</w:t>
+        <w:t>The main problem that causes this no out for a test case is that in triangle.c , there is one more condition which is not been added to the code.</w:t>
       </w:r>
       <w:r>
         <w:br/>
@@ -6750,15 +6441,7 @@
       </w:r>
       <w:r>
         <w:br/>
-        <w:t xml:space="preserve">the original code in </w:t>
-      </w:r>
-      <w:proofErr w:type="spellStart"/>
-      <w:r>
-        <w:t>triangle.c</w:t>
-      </w:r>
-      <w:proofErr w:type="spellEnd"/>
-      <w:r>
-        <w:t xml:space="preserve"> : </w:t>
+        <w:t xml:space="preserve">the original code in triangle.c : </w:t>
       </w:r>
       <w:r>
         <w:br/>
@@ -6826,15 +6509,7 @@
       </w:r>
       <w:r>
         <w:tab/>
-        <w:t xml:space="preserve">else if (a ==c || b== c || a ==b) </w:t>
-      </w:r>
-      <w:proofErr w:type="spellStart"/>
-      <w:r>
-        <w:t>printf</w:t>
-      </w:r>
-      <w:proofErr w:type="spellEnd"/>
-      <w:r>
-        <w:t>(“isosceles triangle.\n”);</w:t>
+        <w:t>else if (a ==c || b== c || a ==b) printf(“isosceles triangle.\n”);</w:t>
       </w:r>
       <w:r>
         <w:br/>
@@ -6915,10 +6590,10 @@
       </w:r>
       <w:r>
         <w:object w:dxaOrig="9015" w:dyaOrig="9585" w14:anchorId="72AE99C5">
-          <v:shape id="_x0000_i1030" type="#_x0000_t75" style="width:450.75pt;height:479.25pt" o:ole="">
+          <v:shape id="_x0000_i1026" type="#_x0000_t75" style="width:451pt;height:479.55pt" o:ole="">
             <v:imagedata r:id="rId14" o:title=""/>
           </v:shape>
-          <o:OLEObject Type="Embed" ProgID="Visio.Drawing.15" ShapeID="_x0000_i1030" DrawAspect="Content" ObjectID="_1715689020" r:id="rId15"/>
+          <o:OLEObject Type="Embed" ProgID="Visio.Drawing.15" ShapeID="_x0000_i1026" DrawAspect="Content" ObjectID="_1715774594" r:id="rId15"/>
         </w:object>
       </w:r>
     </w:p>
@@ -7466,39 +7141,7 @@
           </w:tcPr>
           <w:p>
             <w:r>
-              <w:t>(</w:t>
-            </w:r>
-            <w:proofErr w:type="spellStart"/>
-            <w:r>
-              <w:t>a+b</w:t>
-            </w:r>
-            <w:proofErr w:type="spellEnd"/>
-            <w:r>
-              <w:t>&gt;</w:t>
-            </w:r>
-            <w:proofErr w:type="gramStart"/>
-            <w:r>
-              <w:t>c)&amp;</w:t>
-            </w:r>
-            <w:proofErr w:type="gramEnd"/>
-            <w:r>
-              <w:t>&amp;(</w:t>
-            </w:r>
-            <w:proofErr w:type="spellStart"/>
-            <w:r>
-              <w:t>a+c</w:t>
-            </w:r>
-            <w:proofErr w:type="spellEnd"/>
-            <w:r>
-              <w:t>&gt;b)&amp;&amp;(</w:t>
-            </w:r>
-            <w:proofErr w:type="spellStart"/>
-            <w:r>
-              <w:t>b+c</w:t>
-            </w:r>
-            <w:proofErr w:type="spellEnd"/>
-            <w:r>
-              <w:t>&gt;a)</w:t>
+              <w:t>(a+b&gt;c)&amp;&amp;(a+c&gt;b)&amp;&amp;(b+c&gt;a)</w:t>
             </w:r>
           </w:p>
         </w:tc>
@@ -8668,13 +8311,8 @@
             <w:hideMark/>
           </w:tcPr>
           <w:p>
-            <w:proofErr w:type="spellStart"/>
-            <w:r>
-              <w:t>a+b</w:t>
-            </w:r>
-            <w:proofErr w:type="spellEnd"/>
-            <w:r>
-              <w:t>&gt;c</w:t>
+            <w:r>
+              <w:t>a+b&gt;c</w:t>
             </w:r>
           </w:p>
         </w:tc>
@@ -8690,13 +8328,8 @@
             <w:hideMark/>
           </w:tcPr>
           <w:p>
-            <w:proofErr w:type="spellStart"/>
-            <w:r>
-              <w:t>a+c</w:t>
-            </w:r>
-            <w:proofErr w:type="spellEnd"/>
-            <w:r>
-              <w:t>&gt;b</w:t>
+            <w:r>
+              <w:t>a+c&gt;b</w:t>
             </w:r>
           </w:p>
         </w:tc>
@@ -8712,13 +8345,8 @@
             <w:hideMark/>
           </w:tcPr>
           <w:p>
-            <w:proofErr w:type="spellStart"/>
-            <w:r>
-              <w:t>b+c</w:t>
-            </w:r>
-            <w:proofErr w:type="spellEnd"/>
-            <w:r>
-              <w:t>&gt;a</w:t>
+            <w:r>
+              <w:t>b+c&gt;a</w:t>
             </w:r>
           </w:p>
         </w:tc>
@@ -10025,13 +9653,8 @@
             <w:hideMark/>
           </w:tcPr>
           <w:p>
-            <w:proofErr w:type="spellStart"/>
-            <w:r>
-              <w:t>a+b</w:t>
-            </w:r>
-            <w:proofErr w:type="spellEnd"/>
-            <w:r>
-              <w:t>&gt;c</w:t>
+            <w:r>
+              <w:t>a+b&gt;c</w:t>
             </w:r>
           </w:p>
         </w:tc>
@@ -10047,13 +9670,8 @@
             <w:hideMark/>
           </w:tcPr>
           <w:p>
-            <w:proofErr w:type="spellStart"/>
-            <w:r>
-              <w:t>a+c</w:t>
-            </w:r>
-            <w:proofErr w:type="spellEnd"/>
-            <w:r>
-              <w:t>&gt;b</w:t>
+            <w:r>
+              <w:t>a+c&gt;b</w:t>
             </w:r>
           </w:p>
         </w:tc>
@@ -10069,13 +9687,8 @@
             <w:hideMark/>
           </w:tcPr>
           <w:p>
-            <w:proofErr w:type="spellStart"/>
-            <w:r>
-              <w:t>b+c</w:t>
-            </w:r>
-            <w:proofErr w:type="spellEnd"/>
-            <w:r>
-              <w:t>&gt;a</w:t>
+            <w:r>
+              <w:t>b+c&gt;a</w:t>
             </w:r>
           </w:p>
         </w:tc>
@@ -11669,15 +11282,7 @@
       </w:r>
       <w:r>
         <w:br/>
-        <w:t xml:space="preserve">Due to the previous symbolic execution-only generating 8 test cases, to compare with the Fuzz testing on </w:t>
-      </w:r>
-      <w:proofErr w:type="spellStart"/>
-      <w:r>
-        <w:t>triangle.c</w:t>
-      </w:r>
-      <w:proofErr w:type="spellEnd"/>
-      <w:r>
-        <w:t>. The total number of test cases must remain the same.</w:t>
+        <w:t>Due to the previous symbolic execution-only generating 8 test cases, to compare with the Fuzz testing on triangle.c. The total number of test cases must remain the same.</w:t>
       </w:r>
       <w:r>
         <w:br/>
@@ -11772,6 +11377,36 @@
               <w:t>Symbolic testing:</w:t>
             </w:r>
             <w:r>
+              <w:t xml:space="preserve"> </w:t>
+            </w:r>
+            <w:r>
+              <w:br/>
+            </w:r>
+            <w:r>
+              <w:br/>
+            </w:r>
+            <w:r>
+              <w:t>Because of the relationship between</w:t>
+            </w:r>
+            <w:r>
+              <w:t xml:space="preserve"> conditions</w:t>
+            </w:r>
+            <w:r>
+              <w:t xml:space="preserve"> achieving D</w:t>
+            </w:r>
+            <w:r>
+              <w:t>, C, D/C and MC coverage are all cover</w:t>
+            </w:r>
+            <w:r>
+              <w:t>ed</w:t>
+            </w:r>
+            <w:r>
+              <w:t xml:space="preserve"> 100%</w:t>
+            </w:r>
+            <w:r>
+              <w:t xml:space="preserve"> by the symbolic execution.</w:t>
+            </w:r>
+            <w:r>
               <w:br/>
             </w:r>
           </w:p>
@@ -11846,7 +11481,25 @@
               <w:t>Symbolic testing:</w:t>
             </w:r>
             <w:r>
+              <w:t xml:space="preserve"> </w:t>
+            </w:r>
+            <w:r>
               <w:br/>
+            </w:r>
+            <w:r>
+              <w:t xml:space="preserve">using the browser version of KLEE </w:t>
+            </w:r>
+            <w:r>
+              <w:t>could have had the effect of increasing the time taken to execute. This would</w:t>
+            </w:r>
+            <w:r>
+              <w:t xml:space="preserve"> related to ping and queuing the job</w:t>
+            </w:r>
+            <w:r>
+              <w:br/>
+            </w:r>
+            <w:r>
+              <w:t>approximately 6 seconds</w:t>
             </w:r>
           </w:p>
         </w:tc>
@@ -11868,23 +11521,11 @@
         <w:br/>
       </w:r>
       <w:r>
-        <w:t xml:space="preserve">Summery, in order to get close to a 100% control flow coverage of the Fuzz Testing program on </w:t>
-      </w:r>
-      <w:proofErr w:type="spellStart"/>
-      <w:r>
-        <w:t>triangle.</w:t>
-      </w:r>
-      <w:proofErr w:type="gramStart"/>
-      <w:r>
-        <w:t>c</w:t>
-      </w:r>
-      <w:proofErr w:type="spellEnd"/>
-      <w:r>
-        <w:t xml:space="preserve"> ,</w:t>
-      </w:r>
-      <w:proofErr w:type="gramEnd"/>
-      <w:r>
-        <w:t xml:space="preserve"> it required the user to enter a larger number of test cases that need to be generated by the Fuzz Testing program. 100 test cases might be able to achieve 100% Fuzz Testing depending on the random integer generated by the program.</w:t>
+        <w:t xml:space="preserve">Summery, in order to get close to a 100% control flow coverage of the Fuzz Testing program on triangle.c , it required the user to enter a larger number of test cases that need to be generated by the Fuzz Testing program. 100 test cases might be able to achieve 100% Fuzz </w:t>
+      </w:r>
+      <w:r>
+        <w:lastRenderedPageBreak/>
+        <w:t>Testing depending on the random integer generated by the program.</w:t>
       </w:r>
       <w:r>
         <w:br/>
@@ -11903,7 +11544,6 @@
         <w:pStyle w:val="Heading3"/>
       </w:pPr>
       <w:r>
-        <w:lastRenderedPageBreak/>
         <w:t>Comparison</w:t>
       </w:r>
     </w:p>
@@ -11961,61 +11601,20 @@
       </w:r>
       <w:r>
         <w:br/>
-      </w:r>
-      <w:proofErr w:type="spellStart"/>
-      <w:r>
-        <w:t>nw</w:t>
-      </w:r>
-      <w:proofErr w:type="spellEnd"/>
-      <w:r>
-        <w:t xml:space="preserve">- </w:t>
-      </w:r>
-      <w:proofErr w:type="spellStart"/>
-      <w:r>
-        <w:t>Kf</w:t>
-      </w:r>
-      <w:proofErr w:type="spellEnd"/>
+        <w:t>nw- Kf</w:t>
+      </w:r>
       <w:r>
         <w:br/>
-        <w:t>:#  \</w:t>
-      </w:r>
-      <w:proofErr w:type="spellStart"/>
-      <w:r>
-        <w:t>ief</w:t>
-      </w:r>
-      <w:proofErr w:type="spellEnd"/>
-      <w:r>
-        <w:t xml:space="preserve">_*Q </w:t>
-      </w:r>
-      <w:proofErr w:type="gramStart"/>
-      <w:r>
-        <w:t xml:space="preserve">  ]</w:t>
-      </w:r>
-      <w:proofErr w:type="gramEnd"/>
-      <w:r>
-        <w:t xml:space="preserve"> T </w:t>
+        <w:t xml:space="preserve">:#  \ief_*Q   ] T </w:t>
       </w:r>
       <w:r>
         <w:br/>
-        <w:t>l0(f{q^:</w:t>
-      </w:r>
-      <w:proofErr w:type="spellStart"/>
-      <w:r>
-        <w:t>TqlDbK</w:t>
-      </w:r>
-      <w:proofErr w:type="spellEnd"/>
-      <w:r>
-        <w:t>: , [</w:t>
+        <w:t>l0(f{q^:TqlDbK: , [</w:t>
       </w:r>
       <w:r>
         <w:br/>
-        <w:t>+u t&gt;  AF;'V&amp;=</w:t>
-      </w:r>
-      <w:proofErr w:type="spellStart"/>
-      <w:r>
-        <w:t>i%x!I</w:t>
-      </w:r>
-      <w:proofErr w:type="spellEnd"/>
+        <w:t>+u t&gt;  AF;'V&amp;=i%x!I</w:t>
+      </w:r>
     </w:p>
     <w:p>
       <w:r>
@@ -12023,155 +11622,51 @@
       </w:r>
       <w:r>
         <w:br/>
-        <w:t>+u t&gt; AF;'V&amp;=</w:t>
-      </w:r>
-      <w:proofErr w:type="spellStart"/>
-      <w:r>
-        <w:t>i%x!I</w:t>
-      </w:r>
-      <w:proofErr w:type="spellEnd"/>
+        <w:t>+u t&gt; AF;'V&amp;=i%x!I</w:t>
+      </w:r>
       <w:r>
         <w:br/>
-        <w:t>, [ l0(f{q^:</w:t>
-      </w:r>
-      <w:proofErr w:type="spellStart"/>
-      <w:r>
-        <w:t>TqlDbK</w:t>
-      </w:r>
-      <w:proofErr w:type="spellEnd"/>
-      <w:r>
-        <w:t>:</w:t>
+        <w:t>, [ l0(f{q^:TqlDbK:</w:t>
       </w:r>
       <w:r>
         <w:br/>
-        <w:t>:# \</w:t>
-      </w:r>
-      <w:proofErr w:type="spellStart"/>
-      <w:r>
-        <w:t>ief</w:t>
-      </w:r>
-      <w:proofErr w:type="spellEnd"/>
-      <w:r>
-        <w:t>_*Q ] T</w:t>
+        <w:t>:# \ief_*Q ] T</w:t>
       </w:r>
       <w:r>
         <w:br/>
-        <w:t>AF;'V&amp;=</w:t>
-      </w:r>
-      <w:proofErr w:type="spellStart"/>
-      <w:r>
-        <w:t>i%x!I</w:t>
-      </w:r>
-      <w:proofErr w:type="spellEnd"/>
-      <w:r>
-        <w:t xml:space="preserve"> +u t&gt;</w:t>
+        <w:t>AF;'V&amp;=i%x!I +u t&gt;</w:t>
       </w:r>
       <w:r>
         <w:br/>
-      </w:r>
-      <w:proofErr w:type="spellStart"/>
-      <w:r>
-        <w:t>Kf</w:t>
-      </w:r>
-      <w:proofErr w:type="spellEnd"/>
-      <w:r>
-        <w:t xml:space="preserve"> </w:t>
-      </w:r>
-      <w:proofErr w:type="spellStart"/>
-      <w:r>
-        <w:t>nw</w:t>
-      </w:r>
-      <w:proofErr w:type="spellEnd"/>
-      <w:r>
-        <w:t>-</w:t>
+        <w:t>Kf nw-</w:t>
       </w:r>
       <w:r>
         <w:br/>
-        <w:t>T :# \</w:t>
-      </w:r>
-      <w:proofErr w:type="spellStart"/>
-      <w:r>
-        <w:t>ief</w:t>
-      </w:r>
-      <w:proofErr w:type="spellEnd"/>
-      <w:r>
-        <w:t>_*Q ]</w:t>
+        <w:t>T :# \ief_*Q ]</w:t>
       </w:r>
       <w:r>
         <w:br/>
-        <w:t>[ l0(f{q^:</w:t>
-      </w:r>
-      <w:proofErr w:type="spellStart"/>
-      <w:r>
-        <w:t>TqlDbK</w:t>
-      </w:r>
-      <w:proofErr w:type="spellEnd"/>
-      <w:r>
-        <w:t>: ,</w:t>
+        <w:t>[ l0(f{q^:TqlDbK: ,</w:t>
       </w:r>
       <w:r>
         <w:br/>
-        <w:t>\</w:t>
-      </w:r>
-      <w:proofErr w:type="spellStart"/>
-      <w:r>
-        <w:t>ief</w:t>
-      </w:r>
-      <w:proofErr w:type="spellEnd"/>
-      <w:r>
-        <w:t>_*Q ] T :#</w:t>
+        <w:t>\ief_*Q ] T :#</w:t>
       </w:r>
       <w:r>
         <w:br/>
-        <w:t>] T :# \</w:t>
-      </w:r>
-      <w:proofErr w:type="spellStart"/>
-      <w:r>
-        <w:t>ief</w:t>
-      </w:r>
-      <w:proofErr w:type="spellEnd"/>
-      <w:r>
-        <w:t>_*Q</w:t>
+        <w:t>] T :# \ief_*Q</w:t>
       </w:r>
       <w:r>
         <w:br/>
-        <w:t>l0(f{q^:</w:t>
-      </w:r>
-      <w:proofErr w:type="spellStart"/>
-      <w:r>
-        <w:t>TqlDbK</w:t>
-      </w:r>
-      <w:proofErr w:type="spellEnd"/>
-      <w:r>
-        <w:t>: , [</w:t>
+        <w:t>l0(f{q^:TqlDbK: , [</w:t>
       </w:r>
       <w:r>
         <w:br/>
-      </w:r>
-      <w:proofErr w:type="spellStart"/>
-      <w:r>
-        <w:t>nw</w:t>
-      </w:r>
-      <w:proofErr w:type="spellEnd"/>
-      <w:r>
-        <w:t xml:space="preserve">- </w:t>
-      </w:r>
-      <w:proofErr w:type="spellStart"/>
-      <w:r>
-        <w:t>Kf</w:t>
-      </w:r>
-      <w:proofErr w:type="spellEnd"/>
+        <w:t>nw- Kf</w:t>
+      </w:r>
       <w:r>
         <w:br/>
-        <w:t>t&gt; AF;'V&amp;=</w:t>
-      </w:r>
-      <w:proofErr w:type="spellStart"/>
-      <w:r>
-        <w:t>i%x!I</w:t>
-      </w:r>
-      <w:proofErr w:type="spellEnd"/>
-      <w:r>
-        <w:t xml:space="preserve"> +u</w:t>
+        <w:t>t&gt; AF;'V&amp;=i%x!I +u</w:t>
       </w:r>
     </w:p>
     <w:p/>
@@ -12182,11 +11677,9 @@
       <w:r>
         <w:t xml:space="preserve">Example 2: </w:t>
       </w:r>
-      <w:proofErr w:type="spellStart"/>
       <w:r>
         <w:t>ArrayIndexOutOfBoundsException</w:t>
       </w:r>
-      <w:proofErr w:type="spellEnd"/>
     </w:p>
     <w:p>
       <w:r>
@@ -12196,61 +11689,19 @@
         <w:br/>
       </w:r>
       <w:r>
-        <w:t>v,1" \</w:t>
-      </w:r>
-      <w:proofErr w:type="spellStart"/>
-      <w:r>
-        <w:t>Rv</w:t>
-      </w:r>
-      <w:proofErr w:type="spellEnd"/>
-      <w:r>
-        <w:t xml:space="preserve"> a </w:t>
-      </w:r>
-      <w:proofErr w:type="gramStart"/>
-      <w:r>
-        <w:t>c{</w:t>
-      </w:r>
-      <w:proofErr w:type="gramEnd"/>
-      <w:r>
-        <w:t xml:space="preserve">7E3% </w:t>
+        <w:t xml:space="preserve">v,1" \Rv a c{7E3% </w:t>
       </w:r>
       <w:r>
         <w:cr/>
-        <w:t xml:space="preserve">? 2[ </w:t>
-      </w:r>
-      <w:proofErr w:type="gramStart"/>
-      <w:r>
-        <w:t>ml[</w:t>
-      </w:r>
-      <w:proofErr w:type="gramEnd"/>
-      <w:r>
-        <w:t>j({%_WFDJ \V</w:t>
+        <w:t>? 2[ ml[j({%_WFDJ \V</w:t>
       </w:r>
       <w:r>
         <w:cr/>
-        <w:t>6a q   K &amp;</w:t>
-      </w:r>
-      <w:proofErr w:type="spellStart"/>
-      <w:proofErr w:type="gramStart"/>
-      <w:r>
-        <w:t>xoTs</w:t>
-      </w:r>
-      <w:proofErr w:type="spellEnd"/>
-      <w:r>
-        <w:t>( r</w:t>
-      </w:r>
-      <w:proofErr w:type="gramEnd"/>
+        <w:t>6a q   K &amp;xoTs( r</w:t>
+      </w:r>
       <w:r>
         <w:cr/>
-        <w:t xml:space="preserve"> </w:t>
-      </w:r>
-      <w:proofErr w:type="gramStart"/>
-      <w:r>
-        <w:t>!M</w:t>
-      </w:r>
-      <w:proofErr w:type="gramEnd"/>
-      <w:r>
-        <w:t xml:space="preserve">/.'9c  </w:t>
+        <w:t xml:space="preserve"> !M/.'9c  </w:t>
       </w:r>
     </w:p>
     <w:p>
@@ -12260,58 +11711,12 @@
       <w:r>
         <w:br/>
       </w:r>
-      <w:proofErr w:type="spellStart"/>
-      <w:proofErr w:type="gramStart"/>
-      <w:r>
-        <w:t>java.lang</w:t>
-      </w:r>
-      <w:proofErr w:type="gramEnd"/>
-      <w:r>
-        <w:t>.ArrayIndexOutOfBoundsException</w:t>
-      </w:r>
-      <w:proofErr w:type="spellEnd"/>
-      <w:r>
-        <w:t xml:space="preserve">: Index 12 out of bounds for length 12 at </w:t>
-      </w:r>
-      <w:proofErr w:type="spellStart"/>
-      <w:r>
-        <w:t>KWIC.partition</w:t>
-      </w:r>
-      <w:proofErr w:type="spellEnd"/>
-      <w:r>
-        <w:t xml:space="preserve">(KWIC.java:790) at </w:t>
-      </w:r>
-      <w:proofErr w:type="spellStart"/>
-      <w:r>
-        <w:t>KWIC.quickSort</w:t>
-      </w:r>
-      <w:proofErr w:type="spellEnd"/>
-      <w:r>
-        <w:t xml:space="preserve">(KWIC.java:774) at </w:t>
-      </w:r>
-      <w:proofErr w:type="spellStart"/>
-      <w:r>
-        <w:t>KWIC.newAlphabetizing</w:t>
-      </w:r>
-      <w:proofErr w:type="spellEnd"/>
-      <w:r>
-        <w:t xml:space="preserve">(KWIC.java:759) at </w:t>
-      </w:r>
-      <w:proofErr w:type="spellStart"/>
-      <w:r>
-        <w:t>KWIC.main</w:t>
-      </w:r>
-      <w:proofErr w:type="spellEnd"/>
-      <w:r>
-        <w:t xml:space="preserve">(KWIC.java:858) at </w:t>
-      </w:r>
-      <w:proofErr w:type="spellStart"/>
-      <w:r>
-        <w:t>KWICTester.main</w:t>
-      </w:r>
-      <w:proofErr w:type="spellEnd"/>
-      <w:r>
-        <w:t>(KWICTester.java:29)</w:t>
+      <w:r>
+        <w:t xml:space="preserve">java.lang.ArrayIndexOutOfBoundsException: Index 12 out of bounds for length 12 at </w:t>
+      </w:r>
+      <w:r>
+        <w:lastRenderedPageBreak/>
+        <w:t>KWIC.partition(KWIC.java:790) at KWIC.quickSort(KWIC.java:774) at KWIC.newAlphabetizing(KWIC.java:759) at KWIC.main(KWIC.java:858) at KWICTester.main(KWICTester.java:29)</w:t>
       </w:r>
     </w:p>
     <w:p/>
@@ -12325,11 +11730,9 @@
       <w:r>
         <w:t xml:space="preserve">Example 3: </w:t>
       </w:r>
-      <w:proofErr w:type="spellStart"/>
       <w:r>
         <w:t>StringIndexOutOfBoundsException</w:t>
       </w:r>
-      <w:proofErr w:type="spellEnd"/>
     </w:p>
     <w:p>
       <w:r>
@@ -12338,37 +11741,20 @@
       <w:r>
         <w:br/>
       </w:r>
-      <w:proofErr w:type="spellStart"/>
       <w:r>
         <w:t>AtVbW</w:t>
       </w:r>
-      <w:proofErr w:type="spellEnd"/>
       <w:r>
         <w:cr/>
         <w:t>9</w:t>
       </w:r>
       <w:r>
         <w:cr/>
-      </w:r>
-      <w:proofErr w:type="gramStart"/>
-      <w:r>
-        <w:t>;&amp;</w:t>
-      </w:r>
-      <w:proofErr w:type="gramEnd"/>
-      <w:r>
-        <w:t xml:space="preserve"> ZG?</w:t>
+        <w:t>;&amp; ZG?</w:t>
       </w:r>
       <w:r>
         <w:cr/>
-        <w:t xml:space="preserve">  d4</w:t>
-      </w:r>
-      <w:proofErr w:type="gramStart"/>
-      <w:r>
-        <w:t>hN]  VC</w:t>
-      </w:r>
-      <w:proofErr w:type="gramEnd"/>
-      <w:r>
-        <w:t>)</w:t>
+        <w:t xml:space="preserve">  d4hN]  VC)</w:t>
       </w:r>
       <w:r>
         <w:cr/>
@@ -12387,25 +11773,16 @@
       </w:r>
       <w:r>
         <w:br/>
-      </w:r>
-      <w:proofErr w:type="spellStart"/>
-      <w:r>
         <w:t>AtVbW</w:t>
       </w:r>
-      <w:proofErr w:type="spellEnd"/>
       <w:r>
         <w:br/>
         <w:t>VC) d4hN]</w:t>
       </w:r>
       <w:r>
         <w:br/>
-        <w:t xml:space="preserve">ZG? </w:t>
-      </w:r>
-      <w:proofErr w:type="gramStart"/>
-      <w:r>
-        <w:t>;&amp;</w:t>
-      </w:r>
-      <w:proofErr w:type="gramEnd"/>
+        <w:t>ZG? ;&amp;</w:t>
+      </w:r>
       <w:r>
         <w:br/>
         <w:t>d4hN]</w:t>
@@ -12418,114 +11795,8 @@
       <w:r>
         <w:br/>
       </w:r>
-      <w:proofErr w:type="spellStart"/>
-      <w:proofErr w:type="gramStart"/>
-      <w:r>
-        <w:t>java.lang</w:t>
-      </w:r>
-      <w:proofErr w:type="gramEnd"/>
-      <w:r>
-        <w:t>.StringIndexOutOfBoundsException</w:t>
-      </w:r>
-      <w:proofErr w:type="spellEnd"/>
-      <w:r>
-        <w:t xml:space="preserve">: offset 36, count 9, length 44 at </w:t>
-      </w:r>
-      <w:proofErr w:type="spellStart"/>
-      <w:r>
-        <w:t>java.base</w:t>
-      </w:r>
-      <w:proofErr w:type="spellEnd"/>
-      <w:r>
-        <w:t>/</w:t>
-      </w:r>
-      <w:proofErr w:type="spellStart"/>
-      <w:r>
-        <w:t>java.lang.String.checkBoundsOffCount</w:t>
-      </w:r>
-      <w:proofErr w:type="spellEnd"/>
-      <w:r>
-        <w:t xml:space="preserve">(String.java:3304) at </w:t>
-      </w:r>
-      <w:proofErr w:type="spellStart"/>
-      <w:r>
-        <w:t>java.base</w:t>
-      </w:r>
-      <w:proofErr w:type="spellEnd"/>
-      <w:r>
-        <w:t>/</w:t>
-      </w:r>
-      <w:proofErr w:type="spellStart"/>
-      <w:r>
-        <w:t>java.lang.String.rangeCheck</w:t>
-      </w:r>
-      <w:proofErr w:type="spellEnd"/>
-      <w:r>
-        <w:t xml:space="preserve">(String.java:280) at </w:t>
-      </w:r>
-      <w:proofErr w:type="spellStart"/>
-      <w:r>
-        <w:t>java.base</w:t>
-      </w:r>
-      <w:proofErr w:type="spellEnd"/>
-      <w:r>
-        <w:t>/</w:t>
-      </w:r>
-      <w:proofErr w:type="spellStart"/>
-      <w:r>
-        <w:t>java.lang.String</w:t>
-      </w:r>
-      <w:proofErr w:type="spellEnd"/>
-      <w:r>
-        <w:t>.&lt;</w:t>
-      </w:r>
-      <w:proofErr w:type="spellStart"/>
-      <w:r>
-        <w:t>init</w:t>
-      </w:r>
-      <w:proofErr w:type="spellEnd"/>
-      <w:r>
-        <w:t xml:space="preserve">&gt;(String.java:276) at </w:t>
-      </w:r>
-      <w:proofErr w:type="spellStart"/>
-      <w:r>
-        <w:t>java.base</w:t>
-      </w:r>
-      <w:proofErr w:type="spellEnd"/>
-      <w:r>
-        <w:t>/</w:t>
-      </w:r>
-      <w:proofErr w:type="spellStart"/>
-      <w:r>
-        <w:t>java.lang.String.valueOf</w:t>
-      </w:r>
-      <w:proofErr w:type="spellEnd"/>
-      <w:r>
-        <w:t xml:space="preserve">(String.java:2989) at </w:t>
-      </w:r>
-      <w:proofErr w:type="spellStart"/>
-      <w:r>
-        <w:t>KWIC.newOutPut</w:t>
-      </w:r>
-      <w:proofErr w:type="spellEnd"/>
-      <w:r>
-        <w:t xml:space="preserve">(KWIC.java:842) at </w:t>
-      </w:r>
-      <w:proofErr w:type="spellStart"/>
-      <w:r>
-        <w:t>KWIC.main</w:t>
-      </w:r>
-      <w:proofErr w:type="spellEnd"/>
-      <w:r>
-        <w:t xml:space="preserve">(KWIC.java:860) at </w:t>
-      </w:r>
-      <w:proofErr w:type="spellStart"/>
-      <w:r>
-        <w:t>KWICTester.main</w:t>
-      </w:r>
-      <w:proofErr w:type="spellEnd"/>
-      <w:r>
-        <w:t>(KWICTester.java:29)</w:t>
+      <w:r>
+        <w:t>java.lang.StringIndexOutOfBoundsException: offset 36, count 9, length 44 at java.base/java.lang.String.checkBoundsOffCount(String.java:3304) at java.base/java.lang.String.rangeCheck(String.java:280) at java.base/java.lang.String.&lt;init&gt;(String.java:276) at java.base/java.lang.String.valueOf(String.java:2989) at KWIC.newOutPut(KWIC.java:842) at KWIC.main(KWIC.java:860) at KWICTester.main(KWICTester.java:29)</w:t>
       </w:r>
     </w:p>
     <w:p/>

</xml_diff>

<commit_message>
comparison of error detection
</commit_message>
<xml_diff>
--- a/SENG3320 Assignment 2 Test Report.docx
+++ b/SENG3320 Assignment 2 Test Report.docx
@@ -2003,14 +2003,9 @@
         <w:t xml:space="preserve">java </w:t>
       </w:r>
       <w:r>
-        <w:t>-</w:t>
-      </w:r>
-      <w:proofErr w:type="gramStart"/>
-      <w:r>
-        <w:t>XX:-</w:t>
+        <w:t>-XX:-</w:t>
       </w:r>
       <w:proofErr w:type="spellStart"/>
-      <w:proofErr w:type="gramEnd"/>
       <w:r>
         <w:t>OmitStackTraceInFastThrow</w:t>
       </w:r>
@@ -2060,14 +2055,9 @@
         <w:t xml:space="preserve">Including </w:t>
       </w:r>
       <w:r>
-        <w:t>-</w:t>
-      </w:r>
-      <w:proofErr w:type="gramStart"/>
-      <w:r>
-        <w:t>XX:-</w:t>
+        <w:t>-XX:-</w:t>
       </w:r>
       <w:proofErr w:type="spellStart"/>
-      <w:proofErr w:type="gramEnd"/>
       <w:r>
         <w:t>OmitStackTraceInFastThrow</w:t>
       </w:r>
@@ -2390,10 +2380,10 @@
             <v:path o:extrusionok="f" gradientshapeok="t" o:connecttype="rect"/>
             <o:lock v:ext="edit" aspectratio="t"/>
           </v:shapetype>
-          <v:shape id="_x0000_i1025" type="#_x0000_t75" style="width:450.75pt;height:486.75pt" o:ole="">
+          <v:shape id="_x0000_i1025" type="#_x0000_t75" style="width:451pt;height:487pt" o:ole="">
             <v:imagedata r:id="rId8" o:title=""/>
           </v:shape>
-          <o:OLEObject Type="Embed" ProgID="Visio.Drawing.15" ShapeID="_x0000_i1025" DrawAspect="Content" ObjectID="_1715790021" r:id="rId9"/>
+          <o:OLEObject Type="Embed" ProgID="Visio.Drawing.15" ShapeID="_x0000_i1025" DrawAspect="Content" ObjectID="_1715792727" r:id="rId9"/>
         </w:object>
       </w:r>
     </w:p>
@@ -2488,13 +2478,8 @@
       </w:r>
     </w:p>
     <w:p>
-      <w:proofErr w:type="gramStart"/>
-      <w:r>
-        <w:t>Firstly</w:t>
-      </w:r>
-      <w:proofErr w:type="gramEnd"/>
-      <w:r>
-        <w:t xml:space="preserve"> there is a </w:t>
+      <w:r>
+        <w:t xml:space="preserve">Firstly there is a </w:t>
       </w:r>
       <w:r>
         <w:t>discrepancy between the number of lines output and the number of paths completed.</w:t>
@@ -2514,17 +2499,12 @@
         <w:t xml:space="preserve">. In the deepest nested if statement, no statement is presented if only a==b is satisfied. A print statement is placed here (else </w:t>
       </w:r>
       <w:proofErr w:type="spellStart"/>
-      <w:proofErr w:type="gramStart"/>
       <w:r>
         <w:t>printf</w:t>
       </w:r>
       <w:proofErr w:type="spellEnd"/>
       <w:r>
-        <w:t>(</w:t>
-      </w:r>
-      <w:proofErr w:type="gramEnd"/>
-      <w:r>
-        <w:t>“missed area.\n”);). This reveals the eighth test condition. This results in the output sequence:</w:t>
+        <w:t>(“missed area.\n”);). This reveals the eighth test condition. This results in the output sequence:</w:t>
       </w:r>
     </w:p>
     <w:p>
@@ -2988,13 +2968,8 @@
       <w:r>
         <w:t xml:space="preserve">print the value of the symbolic value used for the execution of the program. For instance </w:t>
       </w:r>
-      <w:proofErr w:type="gramStart"/>
-      <w:r>
-        <w:t>triangle(</w:t>
-      </w:r>
-      <w:proofErr w:type="gramEnd"/>
-      <w:r>
-        <w:t>-1,-1,-1) would print “equilateral.</w:t>
+      <w:r>
+        <w:t>triangle(-1,-1,-1) would print “equilateral.</w:t>
       </w:r>
       <w:r>
         <w:t>” If this is not an acceptable output</w:t>
@@ -7110,18 +7085,10 @@
         <w:t>(</w:t>
       </w:r>
       <w:r>
-        <w:t>C</w:t>
-      </w:r>
-      <w:proofErr w:type="gramStart"/>
-      <w:r>
-        <w:t>5</w:t>
-      </w:r>
-      <w:r>
-        <w:t>,C</w:t>
-      </w:r>
-      <w:proofErr w:type="gramEnd"/>
-      <w:r>
-        <w:t>7 and C9)</w:t>
+        <w:t>C5</w:t>
+      </w:r>
+      <w:r>
+        <w:t>,C7 and C9)</w:t>
       </w:r>
       <w:r>
         <w:t xml:space="preserve">, </w:t>
@@ -7215,26 +7182,16 @@
         <w:t>When run the FuzzTesting.exe, the Fuzz generator will first ask for user input for the number of test cases that need to be generated. After the input, the generator will generate 3 random integer numbers (</w:t>
       </w:r>
       <w:proofErr w:type="spellStart"/>
-      <w:proofErr w:type="gramStart"/>
-      <w:r>
-        <w:t>a,b</w:t>
-      </w:r>
-      <w:proofErr w:type="gramEnd"/>
-      <w:r>
-        <w:t>,c</w:t>
+      <w:r>
+        <w:t>a,b,c</w:t>
       </w:r>
       <w:proofErr w:type="spellEnd"/>
       <w:r>
         <w:t>) from the range 0 to 9 for each of the test cases. The generated integer number(</w:t>
       </w:r>
       <w:proofErr w:type="spellStart"/>
-      <w:proofErr w:type="gramStart"/>
-      <w:r>
-        <w:t>a,b</w:t>
-      </w:r>
-      <w:proofErr w:type="gramEnd"/>
-      <w:r>
-        <w:t>,c</w:t>
+      <w:r>
+        <w:t>a,b,c</w:t>
       </w:r>
       <w:proofErr w:type="spellEnd"/>
       <w:r>
@@ -7473,10 +7430,10 @@
       </w:r>
       <w:r>
         <w:object w:dxaOrig="9015" w:dyaOrig="9585" w14:anchorId="72AE99C5">
-          <v:shape id="_x0000_i1026" type="#_x0000_t75" style="width:451.5pt;height:480pt" o:ole="">
+          <v:shape id="_x0000_i1026" type="#_x0000_t75" style="width:451.7pt;height:480.25pt" o:ole="">
             <v:imagedata r:id="rId14" o:title=""/>
           </v:shape>
-          <o:OLEObject Type="Embed" ProgID="Visio.Drawing.15" ShapeID="_x0000_i1026" DrawAspect="Content" ObjectID="_1715790022" r:id="rId15"/>
+          <o:OLEObject Type="Embed" ProgID="Visio.Drawing.15" ShapeID="_x0000_i1026" DrawAspect="Content" ObjectID="_1715792728" r:id="rId15"/>
         </w:object>
       </w:r>
     </w:p>
@@ -8032,15 +7989,7 @@
             </w:r>
             <w:proofErr w:type="spellEnd"/>
             <w:r>
-              <w:t>&gt;</w:t>
-            </w:r>
-            <w:proofErr w:type="gramStart"/>
-            <w:r>
-              <w:t>c)&amp;</w:t>
-            </w:r>
-            <w:proofErr w:type="gramEnd"/>
-            <w:r>
-              <w:t>&amp;(</w:t>
+              <w:t>&gt;c)&amp;&amp;(</w:t>
             </w:r>
             <w:proofErr w:type="spellStart"/>
             <w:r>
@@ -12446,15 +12395,7 @@
               <w:t>could have had the effect of increasing the time taken to execute. This would</w:t>
             </w:r>
             <w:r>
-              <w:t xml:space="preserve"> </w:t>
-            </w:r>
-            <w:proofErr w:type="gramStart"/>
-            <w:r>
-              <w:t>related</w:t>
-            </w:r>
-            <w:proofErr w:type="gramEnd"/>
-            <w:r>
-              <w:t xml:space="preserve"> to ping and queuing the job</w:t>
+              <w:t xml:space="preserve"> related to ping and queuing the job</w:t>
             </w:r>
             <w:r>
               <w:br/>
@@ -12486,19 +12427,11 @@
       </w:r>
       <w:proofErr w:type="spellStart"/>
       <w:r>
-        <w:t>triangle.</w:t>
-      </w:r>
-      <w:proofErr w:type="gramStart"/>
-      <w:r>
-        <w:t>c</w:t>
+        <w:t>triangle.c</w:t>
       </w:r>
       <w:proofErr w:type="spellEnd"/>
       <w:r>
-        <w:t xml:space="preserve"> ,</w:t>
-      </w:r>
-      <w:proofErr w:type="gramEnd"/>
-      <w:r>
-        <w:t xml:space="preserve"> it required the user to enter a larger number of test cases that need to be generated by the Fuzz Testing program. 100 test cases might be able to achieve 100% Fuzz </w:t>
+        <w:t xml:space="preserve"> , it required the user to enter a larger number of test cases that need to be generated by the Fuzz Testing program. 100 test cases might be able to achieve 100% Fuzz </w:t>
       </w:r>
       <w:r>
         <w:lastRenderedPageBreak/>
@@ -13205,23 +13138,7 @@
           <w:i/>
           <w:iCs/>
         </w:rPr>
-        <w:t xml:space="preserve">Triangle 9, with a==c becoming </w:t>
-      </w:r>
-      <w:proofErr w:type="gramStart"/>
-      <w:r>
-        <w:rPr>
-          <w:i/>
-          <w:iCs/>
-        </w:rPr>
-        <w:t>a!=</w:t>
-      </w:r>
-      <w:proofErr w:type="gramEnd"/>
-      <w:r>
-        <w:rPr>
-          <w:i/>
-          <w:iCs/>
-        </w:rPr>
-        <w:t>c</w:t>
+        <w:t>Triangle 9, with a==c becoming a!=c</w:t>
       </w:r>
     </w:p>
     <w:p>
@@ -13371,30 +13288,14 @@
           <w:i/>
           <w:iCs/>
         </w:rPr>
-        <w:t>&gt;</w:t>
-      </w:r>
-      <w:proofErr w:type="gramStart"/>
+        <w:t>&gt;c)</w:t>
+      </w:r>
       <w:r>
         <w:rPr>
           <w:i/>
           <w:iCs/>
         </w:rPr>
-        <w:t>c)</w:t>
-      </w:r>
-      <w:r>
-        <w:rPr>
-          <w:i/>
-          <w:iCs/>
-        </w:rPr>
-        <w:t>&amp;</w:t>
-      </w:r>
-      <w:proofErr w:type="gramEnd"/>
-      <w:r>
-        <w:rPr>
-          <w:i/>
-          <w:iCs/>
-        </w:rPr>
-        <w:t>&amp;</w:t>
+        <w:t>&amp;&amp;</w:t>
       </w:r>
       <w:r>
         <w:rPr>
@@ -13479,15 +13380,7 @@
         <w:t>These mutants were tested against using the test cases below</w:t>
       </w:r>
       <w:r>
-        <w:t xml:space="preserve">. The initial test cases were taken from Brandon Allen’s section, who developed the KLEE solution in this assignment, however the test cases were not enough to eliminate all </w:t>
-      </w:r>
-      <w:proofErr w:type="gramStart"/>
-      <w:r>
-        <w:t>mutants</w:t>
-      </w:r>
-      <w:proofErr w:type="gramEnd"/>
-      <w:r>
-        <w:t xml:space="preserve"> so Ni Zeng’s fuzz testing and some specialised test cases of my own design were used to supplement this list.</w:t>
+        <w:t>. The initial test cases were taken from Brandon Allen’s section, who developed the KLEE solution in this assignment, however the test cases were not enough to eliminate all mutants so Ni Zeng’s fuzz testing and some specialised test cases of my own design were used to supplement this list.</w:t>
       </w:r>
     </w:p>
     <w:p>
@@ -13575,7 +13468,6 @@
         <w:t xml:space="preserve"> the triangle, </w:t>
       </w:r>
       <w:proofErr w:type="spellStart"/>
-      <w:proofErr w:type="gramStart"/>
       <w:r>
         <w:rPr>
           <w:i/>
@@ -13584,7 +13476,6 @@
         <w:t>a,b</w:t>
       </w:r>
       <w:proofErr w:type="spellEnd"/>
-      <w:proofErr w:type="gramEnd"/>
       <w:r>
         <w:rPr>
           <w:i/>
@@ -13715,15 +13606,7 @@
         <w:t>triangle;</w:t>
       </w:r>
       <w:r>
-        <w:t xml:space="preserve"> </w:t>
-      </w:r>
-      <w:proofErr w:type="gramStart"/>
-      <w:r>
-        <w:t>however</w:t>
-      </w:r>
-      <w:proofErr w:type="gramEnd"/>
-      <w:r>
-        <w:t xml:space="preserve"> </w:t>
+        <w:t xml:space="preserve"> however </w:t>
       </w:r>
       <w:r>
         <w:t>Triangle 11 considered the data a valid triangle and was therefore eliminated. This test case however didn’t detect any anomalies for 9/10 mutants, and therefore was not an effective test case</w:t>
@@ -14058,15 +13941,7 @@
     <w:p>
       <w:r>
         <w:lastRenderedPageBreak/>
-        <w:t xml:space="preserve">Round 7 was valuable in not only showing that the base triangle file has a bug, where an isosceles triangle has not been noticed, but also showed that </w:t>
-      </w:r>
-      <w:proofErr w:type="gramStart"/>
-      <w:r>
-        <w:t>Triangle</w:t>
-      </w:r>
-      <w:proofErr w:type="gramEnd"/>
-      <w:r>
-        <w:t xml:space="preserve"> 8 and 10 were not showing the same outcomes</w:t>
+        <w:t>Round 7 was valuable in not only showing that the base triangle file has a bug, where an isosceles triangle has not been noticed, but also showed that Triangle 8 and 10 were not showing the same outcomes</w:t>
       </w:r>
       <w:r>
         <w:t xml:space="preserve"> 2/5 remaining mutants were discovered and eliminated, making this test case very valuable.</w:t>
@@ -14533,47 +14408,42 @@
         <w:t>bug within the original triangle program.</w:t>
       </w:r>
     </w:p>
-    <w:p/>
+    <w:p>
+      <w:r>
+        <w:br w:type="page"/>
+      </w:r>
+    </w:p>
     <w:p>
       <w:pPr>
         <w:pStyle w:val="Heading3"/>
       </w:pPr>
       <w:bookmarkStart w:id="13" w:name="_Toc105175992"/>
       <w:r>
+        <w:lastRenderedPageBreak/>
         <w:t>Comparison</w:t>
       </w:r>
       <w:bookmarkEnd w:id="13"/>
     </w:p>
-    <w:p/>
-    <w:p/>
-    <w:p/>
-    <w:p/>
-    <w:p/>
-    <w:p/>
-    <w:p/>
-    <w:p/>
-    <w:p/>
-    <w:p/>
-    <w:p/>
-    <w:p/>
-    <w:p/>
-    <w:p/>
-    <w:p/>
-    <w:p/>
-    <w:p/>
-    <w:p/>
-    <w:p/>
-    <w:p/>
-    <w:p/>
-    <w:p/>
-    <w:p/>
-    <w:p/>
-    <w:p/>
-    <w:p/>
-    <w:p/>
-    <w:p/>
-    <w:p/>
-    <w:p/>
+    <w:p>
+      <w:r>
+        <w:t>Symbolic execution generated 8 tests for 8 paths and presented with 7 outputs. Three paths for breaking the triangle inequality in three different ways. That is one value was too high to form a triangle with the two other values. One for failing all equality of values conditions, being a plain triangle. One for passing all equality of values conditions. Two for the most nest “else if” statement correctly defining isosceles. And one path that in the original method made no output. An anomaly is present in the results.</w:t>
+      </w:r>
+    </w:p>
+    <w:p>
+      <w:r>
+        <w:t>Fuzz testing stored the print data in an output buffer. Reading this output buffer allowed for reading the methods outputs. If the function allows for is and is not a triangle, then no output should be defined as an invalid output. Logic in the testing functions tests for this. Upon finding an instance of an empty output buffer and error has been found. This occurs with approximately 4% (44/1000) of inputs. An anomaly is possibly found in the results with a probability dependent upon the number of test cases run.</w:t>
+      </w:r>
+    </w:p>
+    <w:p>
+      <w:r>
+        <w:t>Mutation Testing used ten similar but different versions of the triangle function. Different operators are used in each mutant version of the function. Test values are run through all the mutants and the mutants with outputs not matching the original function are determined to be killed. Killing all the mutants determines that all the logic and operations of the original function are necessary. This determines redundancy in the original triangle function. This method does not find any errors in its run as it compares the mutants to the original function being tested as though it has already been determined to be completely valid.</w:t>
+      </w:r>
+    </w:p>
+    <w:p>
+      <w:r>
+        <w:br w:type="page"/>
+      </w:r>
+    </w:p>
     <w:p>
       <w:pPr>
         <w:pStyle w:val="Heading2"/>
@@ -14581,6 +14451,7 @@
       <w:bookmarkStart w:id="14" w:name="_Ref104294182"/>
       <w:bookmarkStart w:id="15" w:name="_Toc105175993"/>
       <w:r>
+        <w:lastRenderedPageBreak/>
         <w:t>Appendix A: Q1 Example Inputs</w:t>
       </w:r>
       <w:bookmarkEnd w:id="14"/>
@@ -14626,15 +14497,7 @@
       </w:r>
       <w:proofErr w:type="spellEnd"/>
       <w:r>
-        <w:t xml:space="preserve">_*Q </w:t>
-      </w:r>
-      <w:proofErr w:type="gramStart"/>
-      <w:r>
-        <w:t xml:space="preserve">  ]</w:t>
-      </w:r>
-      <w:proofErr w:type="gramEnd"/>
-      <w:r>
-        <w:t xml:space="preserve"> T </w:t>
+        <w:t xml:space="preserve">_*Q   ] T </w:t>
       </w:r>
       <w:r>
         <w:br/>
@@ -14791,7 +14654,6 @@
       </w:r>
       <w:proofErr w:type="spellStart"/>
       <w:r>
-        <w:lastRenderedPageBreak/>
         <w:t>nw</w:t>
       </w:r>
       <w:proofErr w:type="spellEnd"/>
@@ -14848,34 +14710,17 @@
       </w:r>
       <w:proofErr w:type="spellEnd"/>
       <w:r>
-        <w:t xml:space="preserve"> a </w:t>
-      </w:r>
-      <w:proofErr w:type="gramStart"/>
-      <w:r>
-        <w:t>c{</w:t>
-      </w:r>
-      <w:proofErr w:type="gramEnd"/>
-      <w:r>
-        <w:t xml:space="preserve">7E3% </w:t>
+        <w:t xml:space="preserve"> a c{7E3% </w:t>
       </w:r>
       <w:r>
         <w:cr/>
-        <w:t xml:space="preserve">? 2[ </w:t>
-      </w:r>
-      <w:proofErr w:type="gramStart"/>
-      <w:r>
-        <w:t>ml[</w:t>
-      </w:r>
-      <w:proofErr w:type="gramEnd"/>
-      <w:r>
-        <w:t>j({%_WFDJ \V</w:t>
+        <w:t>? 2[ ml[j({%_WFDJ \V</w:t>
       </w:r>
       <w:r>
         <w:cr/>
         <w:t>6a q   K &amp;</w:t>
       </w:r>
       <w:proofErr w:type="spellStart"/>
-      <w:proofErr w:type="gramStart"/>
       <w:r>
         <w:t>xoTs</w:t>
       </w:r>
@@ -14883,18 +14728,9 @@
       <w:r>
         <w:t>( r</w:t>
       </w:r>
-      <w:proofErr w:type="gramEnd"/>
       <w:r>
         <w:cr/>
-        <w:t xml:space="preserve"> </w:t>
-      </w:r>
-      <w:proofErr w:type="gramStart"/>
-      <w:r>
-        <w:t>!M</w:t>
-      </w:r>
-      <w:proofErr w:type="gramEnd"/>
-      <w:r>
-        <w:t xml:space="preserve">/.'9c  </w:t>
+        <w:t xml:space="preserve"> !M/.'9c  </w:t>
       </w:r>
     </w:p>
     <w:p>
@@ -14905,13 +14741,8 @@
         <w:br/>
       </w:r>
       <w:proofErr w:type="spellStart"/>
-      <w:proofErr w:type="gramStart"/>
-      <w:r>
-        <w:t>java.lang</w:t>
-      </w:r>
-      <w:proofErr w:type="gramEnd"/>
-      <w:r>
-        <w:t>.ArrayIndexOutOfBoundsException</w:t>
+      <w:r>
+        <w:t>java.lang.ArrayIndexOutOfBoundsException</w:t>
       </w:r>
       <w:proofErr w:type="spellEnd"/>
       <w:r>
@@ -14968,6 +14799,7 @@
       </w:pPr>
       <w:bookmarkStart w:id="18" w:name="_Toc105175996"/>
       <w:r>
+        <w:lastRenderedPageBreak/>
         <w:t xml:space="preserve">Example 3: </w:t>
       </w:r>
       <w:proofErr w:type="spellStart"/>
@@ -14995,26 +14827,11 @@
       </w:r>
       <w:r>
         <w:cr/>
-      </w:r>
-      <w:proofErr w:type="gramStart"/>
-      <w:r>
-        <w:t>;&amp;</w:t>
-      </w:r>
-      <w:proofErr w:type="gramEnd"/>
-      <w:r>
-        <w:t xml:space="preserve"> ZG?</w:t>
+        <w:t>;&amp; ZG?</w:t>
       </w:r>
       <w:r>
         <w:cr/>
-        <w:t xml:space="preserve">  d4</w:t>
-      </w:r>
-      <w:proofErr w:type="gramStart"/>
-      <w:r>
-        <w:t>hN]  VC</w:t>
-      </w:r>
-      <w:proofErr w:type="gramEnd"/>
-      <w:r>
-        <w:t>)</w:t>
+        <w:t xml:space="preserve">  d4hN]  VC)</w:t>
       </w:r>
       <w:r>
         <w:cr/>
@@ -15045,13 +14862,8 @@
       </w:r>
       <w:r>
         <w:br/>
-        <w:t xml:space="preserve">ZG? </w:t>
-      </w:r>
-      <w:proofErr w:type="gramStart"/>
-      <w:r>
-        <w:t>;&amp;</w:t>
-      </w:r>
-      <w:proofErr w:type="gramEnd"/>
+        <w:t>ZG? ;&amp;</w:t>
+      </w:r>
       <w:r>
         <w:br/>
         <w:t>d4hN]</w:t>
@@ -15065,13 +14877,8 @@
         <w:br/>
       </w:r>
       <w:proofErr w:type="spellStart"/>
-      <w:proofErr w:type="gramStart"/>
-      <w:r>
-        <w:t>java.lang</w:t>
-      </w:r>
-      <w:proofErr w:type="gramEnd"/>
-      <w:r>
-        <w:t>.StringIndexOutOfBoundsException</w:t>
+      <w:r>
+        <w:t>java.lang.StringIndexOutOfBoundsException</w:t>
       </w:r>
       <w:proofErr w:type="spellEnd"/>
       <w:r>
@@ -15135,7 +14942,6 @@
       </w:r>
       <w:proofErr w:type="spellStart"/>
       <w:r>
-        <w:lastRenderedPageBreak/>
         <w:t>java.base</w:t>
       </w:r>
       <w:proofErr w:type="spellEnd"/>

</xml_diff>